<commit_message>
Change formatting, update game rules.
</commit_message>
<xml_diff>
--- a/Final Project Report.docx
+++ b/Final Project Report.docx
@@ -1,6 +1,6 @@
 
 <file path=word/document.xml><?xml version="1.0" encoding="utf-8"?>
-<w:document xmlns:wpc="http://schemas.microsoft.com/office/word/2010/wordprocessingCanvas" xmlns:cx="http://schemas.microsoft.com/office/drawing/2014/chartex" xmlns:cx1="http://schemas.microsoft.com/office/drawing/2015/9/8/chartex" xmlns:cx2="http://schemas.microsoft.com/office/drawing/2015/10/21/chartex" xmlns:cx3="http://schemas.microsoft.com/office/drawing/2016/5/9/chartex" xmlns:cx4="http://schemas.microsoft.com/office/drawing/2016/5/10/chartex" xmlns:cx5="http://schemas.microsoft.com/office/drawing/2016/5/11/chartex" xmlns:cx6="http://schemas.microsoft.com/office/drawing/2016/5/12/chartex" xmlns:cx7="http://schemas.microsoft.com/office/drawing/2016/5/13/chartex" xmlns:cx8="http://schemas.microsoft.com/office/drawing/2016/5/14/chartex" xmlns:mc="http://schemas.openxmlformats.org/markup-compatibility/2006" xmlns:aink="http://schemas.microsoft.com/office/drawing/2016/ink" xmlns:am3d="http://schemas.microsoft.com/office/drawing/2017/model3d" xmlns:o="urn:schemas-microsoft-com:office:office" xmlns:r="http://schemas.openxmlformats.org/officeDocument/2006/relationships" xmlns:m="http://schemas.openxmlformats.org/officeDocument/2006/math" xmlns:v="urn:schemas-microsoft-com:vml" xmlns:wp14="http://schemas.microsoft.com/office/word/2010/wordprocessingDrawing" xmlns:wp="http://schemas.openxmlformats.org/drawingml/2006/wordprocessingDrawing" xmlns:w10="urn:schemas-microsoft-com:office:word" xmlns:w="http://schemas.openxmlformats.org/wordprocessingml/2006/main" xmlns:w14="http://schemas.microsoft.com/office/word/2010/wordml" xmlns:w15="http://schemas.microsoft.com/office/word/2012/wordml" xmlns:w16cid="http://schemas.microsoft.com/office/word/2016/wordml/cid" xmlns:w16se="http://schemas.microsoft.com/office/word/2015/wordml/symex" xmlns:wpg="http://schemas.microsoft.com/office/word/2010/wordprocessingGroup" xmlns:wpi="http://schemas.microsoft.com/office/word/2010/wordprocessingInk" xmlns:wne="http://schemas.microsoft.com/office/word/2006/wordml" xmlns:wps="http://schemas.microsoft.com/office/word/2010/wordprocessingShape" mc:Ignorable="w14 w15 w16se w16cid wp14">
+<w:document xmlns:wpc="http://schemas.microsoft.com/office/word/2010/wordprocessingCanvas" xmlns:mc="http://schemas.openxmlformats.org/markup-compatibility/2006" xmlns:o="urn:schemas-microsoft-com:office:office" xmlns:r="http://schemas.openxmlformats.org/officeDocument/2006/relationships" xmlns:m="http://schemas.openxmlformats.org/officeDocument/2006/math" xmlns:v="urn:schemas-microsoft-com:vml" xmlns:wp14="http://schemas.microsoft.com/office/word/2010/wordprocessingDrawing" xmlns:wp="http://schemas.openxmlformats.org/drawingml/2006/wordprocessingDrawing" xmlns:w10="urn:schemas-microsoft-com:office:word" xmlns:w="http://schemas.openxmlformats.org/wordprocessingml/2006/main" xmlns:w14="http://schemas.microsoft.com/office/word/2010/wordml" xmlns:w15="http://schemas.microsoft.com/office/word/2012/wordml" xmlns:wpg="http://schemas.microsoft.com/office/word/2010/wordprocessingGroup" xmlns:wpi="http://schemas.microsoft.com/office/word/2010/wordprocessingInk" xmlns:wne="http://schemas.microsoft.com/office/word/2006/wordml" xmlns:wps="http://schemas.microsoft.com/office/word/2010/wordprocessingShape" mc:Ignorable="w14 w15 wp14">
   <w:body>
     <w:p>
       <w:pPr>
@@ -62,18 +62,14 @@
       </w:r>
     </w:p>
     <w:p>
-      <w:r>
-        <w:rPr>
-          <w:b/>
-        </w:rPr>
+      <w:pPr>
+        <w:pStyle w:val="Heading2"/>
+      </w:pPr>
+      <w:r>
         <w:t>External Dependencies</w:t>
       </w:r>
-      <w:r>
-        <w:rPr>
-          <w:b/>
-        </w:rPr>
-        <w:t xml:space="preserve"> – </w:t>
-      </w:r>
+    </w:p>
+    <w:p>
       <w:r>
         <w:t>The following dependencies are required in order to install and play the spades game. This paper assumes the user knows how to install</w:t>
       </w:r>
@@ -91,6 +87,7 @@
           <w:ilvl w:val="0"/>
           <w:numId w:val="4"/>
         </w:numPr>
+        <w:outlineLvl w:val="9"/>
         <w:rPr>
           <w:rFonts w:ascii="Times New Roman" w:hAnsi="Times New Roman" w:cs="Times New Roman"/>
           <w:sz w:val="24"/>
@@ -113,6 +110,7 @@
           <w:ilvl w:val="0"/>
           <w:numId w:val="4"/>
         </w:numPr>
+        <w:outlineLvl w:val="9"/>
         <w:rPr>
           <w:rFonts w:ascii="Times New Roman" w:hAnsi="Times New Roman" w:cs="Times New Roman"/>
           <w:sz w:val="24"/>
@@ -159,6 +157,7 @@
           <w:ilvl w:val="0"/>
           <w:numId w:val="4"/>
         </w:numPr>
+        <w:outlineLvl w:val="9"/>
         <w:rPr>
           <w:rFonts w:ascii="Times New Roman" w:hAnsi="Times New Roman" w:cs="Times New Roman"/>
           <w:sz w:val="24"/>
@@ -181,6 +180,7 @@
           <w:ilvl w:val="0"/>
           <w:numId w:val="4"/>
         </w:numPr>
+        <w:outlineLvl w:val="9"/>
         <w:rPr>
           <w:rFonts w:ascii="Times New Roman" w:hAnsi="Times New Roman" w:cs="Times New Roman"/>
           <w:sz w:val="24"/>
@@ -203,6 +203,7 @@
           <w:ilvl w:val="0"/>
           <w:numId w:val="4"/>
         </w:numPr>
+        <w:outlineLvl w:val="9"/>
         <w:rPr>
           <w:rFonts w:ascii="Times New Roman" w:hAnsi="Times New Roman" w:cs="Times New Roman"/>
           <w:sz w:val="24"/>
@@ -235,488 +236,390 @@
     </w:p>
     <w:p>
       <w:pPr>
-        <w:pStyle w:val="ListParagraph"/>
-        <w:numPr>
-          <w:ilvl w:val="0"/>
-          <w:numId w:val="0"/>
-        </w:numPr>
-        <w:ind w:left="720"/>
-        <w:rPr>
-          <w:rFonts w:ascii="Times New Roman" w:hAnsi="Times New Roman" w:cs="Times New Roman"/>
-          <w:sz w:val="24"/>
-          <w:szCs w:val="24"/>
-        </w:rPr>
-      </w:pPr>
-      <w:r>
-        <w:rPr>
-          <w:rFonts w:ascii="Times New Roman" w:hAnsi="Times New Roman" w:cs="Times New Roman"/>
-          <w:b/>
-          <w:sz w:val="24"/>
-          <w:szCs w:val="24"/>
-        </w:rPr>
+        <w:pStyle w:val="Heading2"/>
+      </w:pPr>
+      <w:r>
         <w:t xml:space="preserve">Initial </w:t>
       </w:r>
       <w:r>
-        <w:rPr>
-          <w:rFonts w:ascii="Times New Roman" w:hAnsi="Times New Roman" w:cs="Times New Roman"/>
-          <w:b/>
-          <w:sz w:val="24"/>
-          <w:szCs w:val="24"/>
-        </w:rPr>
-        <w:t>Setup -</w:t>
-      </w:r>
-      <w:r>
-        <w:rPr>
-          <w:rFonts w:ascii="Times New Roman" w:hAnsi="Times New Roman" w:cs="Times New Roman"/>
-          <w:b/>
-          <w:sz w:val="24"/>
-          <w:szCs w:val="24"/>
-        </w:rPr>
+        <w:t>Setup</w:t>
+      </w:r>
+    </w:p>
+    <w:p>
+      <w:r>
+        <w:t xml:space="preserve">In order to run the Spades </w:t>
+      </w:r>
+      <w:r>
+        <w:t>game,</w:t>
+      </w:r>
+      <w:r>
+        <w:t xml:space="preserve"> the user must set up the initial database</w:t>
+      </w:r>
+      <w:r>
+        <w:t>.</w:t>
+      </w:r>
+      <w:r>
         <w:t xml:space="preserve"> </w:t>
       </w:r>
       <w:r>
-        <w:rPr>
-          <w:rFonts w:ascii="Times New Roman" w:hAnsi="Times New Roman" w:cs="Times New Roman"/>
-          <w:sz w:val="24"/>
-          <w:szCs w:val="24"/>
-        </w:rPr>
-        <w:t xml:space="preserve">In order to run the Spades </w:t>
-      </w:r>
-      <w:r>
-        <w:rPr>
-          <w:rFonts w:ascii="Times New Roman" w:hAnsi="Times New Roman" w:cs="Times New Roman"/>
-          <w:sz w:val="24"/>
-          <w:szCs w:val="24"/>
-        </w:rPr>
-        <w:t>game,</w:t>
-      </w:r>
-      <w:r>
-        <w:rPr>
-          <w:rFonts w:ascii="Times New Roman" w:hAnsi="Times New Roman" w:cs="Times New Roman"/>
-          <w:sz w:val="24"/>
-          <w:szCs w:val="24"/>
-        </w:rPr>
-        <w:t xml:space="preserve"> the user must set up the initial database this will create the necessary tables for both Spring Security as well as tables we created to run the spades game. Inside the Java project there is a folder called “</w:t>
-      </w:r>
-      <w:proofErr w:type="spellStart"/>
-      <w:r>
-        <w:rPr>
-          <w:rFonts w:ascii="Times New Roman" w:hAnsi="Times New Roman" w:cs="Times New Roman"/>
-          <w:sz w:val="24"/>
-          <w:szCs w:val="24"/>
-        </w:rPr>
-        <w:t>sql_scripts</w:t>
-      </w:r>
-      <w:proofErr w:type="spellEnd"/>
-      <w:r>
-        <w:rPr>
-          <w:rFonts w:ascii="Times New Roman" w:hAnsi="Times New Roman" w:cs="Times New Roman"/>
-          <w:sz w:val="24"/>
-          <w:szCs w:val="24"/>
-        </w:rPr>
-        <w:t>” and a file called “</w:t>
-      </w:r>
-      <w:proofErr w:type="spellStart"/>
-      <w:r>
-        <w:rPr>
-          <w:rFonts w:ascii="Times New Roman" w:hAnsi="Times New Roman" w:cs="Times New Roman"/>
-          <w:sz w:val="24"/>
-          <w:szCs w:val="24"/>
-        </w:rPr>
-        <w:t>create_database.sql</w:t>
-      </w:r>
-      <w:proofErr w:type="spellEnd"/>
-      <w:r>
-        <w:rPr>
-          <w:rFonts w:ascii="Times New Roman" w:hAnsi="Times New Roman" w:cs="Times New Roman"/>
-          <w:sz w:val="24"/>
-          <w:szCs w:val="24"/>
-        </w:rPr>
-        <w:t>” run this inside the Postgres</w:t>
-      </w:r>
-      <w:r>
-        <w:rPr>
-          <w:rFonts w:ascii="Times New Roman" w:hAnsi="Times New Roman" w:cs="Times New Roman"/>
-          <w:sz w:val="24"/>
-          <w:szCs w:val="24"/>
-        </w:rPr>
-        <w:t xml:space="preserve">’s </w:t>
-      </w:r>
-      <w:proofErr w:type="spellStart"/>
-      <w:r>
-        <w:rPr>
-          <w:rFonts w:ascii="Times New Roman" w:hAnsi="Times New Roman" w:cs="Times New Roman"/>
-          <w:sz w:val="24"/>
-          <w:szCs w:val="24"/>
-        </w:rPr>
-        <w:t>pgAdmin</w:t>
-      </w:r>
-      <w:proofErr w:type="spellEnd"/>
-      <w:r>
-        <w:rPr>
-          <w:rFonts w:ascii="Times New Roman" w:hAnsi="Times New Roman" w:cs="Times New Roman"/>
-          <w:sz w:val="24"/>
-          <w:szCs w:val="24"/>
-        </w:rPr>
-        <w:t xml:space="preserve"> tool using the Query tool.</w:t>
+        <w:t xml:space="preserve">This involves creating the </w:t>
+      </w:r>
+      <w:r>
+        <w:t xml:space="preserve">necessary tables for both Spring Security as well as tables </w:t>
+      </w:r>
+      <w:r>
+        <w:t xml:space="preserve">used </w:t>
+      </w:r>
+      <w:r>
+        <w:t xml:space="preserve">to run </w:t>
+      </w:r>
+      <w:r>
+        <w:t>and store information about Spades games</w:t>
+      </w:r>
+      <w:r>
+        <w:t>.</w:t>
+      </w:r>
+    </w:p>
+    <w:p>
+      <w:r>
+        <w:t>Inside the Java project there is a folder called “sql_scripts” and a file called “create_database.sql”</w:t>
+      </w:r>
+      <w:r>
+        <w:t>. To create the necessary tables, run the file “create_database.sql”</w:t>
+      </w:r>
+      <w:r>
+        <w:t xml:space="preserve"> inside the Postgres</w:t>
+      </w:r>
+      <w:r>
+        <w:t>’s pgAdmin tool using the Query tool.</w:t>
+      </w:r>
+    </w:p>
+    <w:p/>
+    <w:p>
+      <w:pPr>
+        <w:pStyle w:val="Heading1"/>
+      </w:pPr>
+      <w:r>
+        <w:t>Operating Instructions</w:t>
+      </w:r>
+    </w:p>
+    <w:p>
+      <w:r>
+        <w:t>The first step in order to play this game requires that two user accounts are created</w:t>
+      </w:r>
+      <w:r>
+        <w:t>.</w:t>
       </w:r>
       <w:bookmarkStart w:id="0" w:name="_GoBack"/>
       <w:bookmarkEnd w:id="0"/>
     </w:p>
+    <w:p>
+      <w:pPr>
+        <w:pStyle w:val="Heading1"/>
+      </w:pPr>
+      <w:r>
+        <w:t>Game Rules</w:t>
+      </w:r>
+    </w:p>
+    <w:p>
+      <w:pPr>
+        <w:pStyle w:val="Heading2"/>
+        <w:rPr>
+          <w:rStyle w:val="Heading2Char"/>
+        </w:rPr>
+      </w:pPr>
+      <w:r>
+        <w:rPr>
+          <w:rStyle w:val="Heading2Char"/>
+        </w:rPr>
+        <w:t xml:space="preserve">Objective </w:t>
+      </w:r>
+    </w:p>
+    <w:p>
+      <w:r>
+        <w:t xml:space="preserve">Be the first player to reach </w:t>
+      </w:r>
+      <w:r>
+        <w:t>5</w:t>
+      </w:r>
+      <w:r>
+        <w:t xml:space="preserve">00 points. If both </w:t>
+      </w:r>
+      <w:r>
+        <w:t>players reach 5</w:t>
+      </w:r>
+      <w:r>
+        <w:t>00 points in the same round the player with the higher number of points between the two wins.</w:t>
+      </w:r>
+    </w:p>
     <w:p/>
     <w:p>
       <w:pPr>
-        <w:pStyle w:val="Heading1"/>
-      </w:pPr>
-      <w:r>
-        <w:t>Operating Instructions</w:t>
-      </w:r>
-    </w:p>
-    <w:p>
-      <w:r>
-        <w:t>The first step in order to play this game requires that two user accounts are created</w:t>
-      </w:r>
-    </w:p>
-    <w:p>
-      <w:pPr>
-        <w:pStyle w:val="Heading1"/>
-      </w:pPr>
-      <w:r>
-        <w:t>Game Rules</w:t>
-      </w:r>
-    </w:p>
-    <w:p>
+        <w:pStyle w:val="Heading2"/>
+      </w:pPr>
+      <w:r>
+        <w:rPr>
+          <w:rStyle w:val="Heading2Char"/>
+        </w:rPr>
+        <w:t>Setup</w:t>
+      </w:r>
+    </w:p>
+    <w:p>
+      <w:r>
+        <w:t>Each “Round” a</w:t>
+      </w:r>
+      <w:r>
+        <w:t xml:space="preserve"> </w:t>
+      </w:r>
+      <w:r>
+        <w:t>52 Card Deck is shuffled. Two players</w:t>
+      </w:r>
+      <w:r>
+        <w:t xml:space="preserve"> are each dealt thirteen cards from the deck randomly. This leaves 26 cards that are remaining in the deck, which will not be used in the current round. (</w:t>
+      </w:r>
+      <w:r>
+        <w:t>13 cards per player</w:t>
+      </w:r>
+      <w:r>
+        <w:t xml:space="preserve"> * 2 players + 26 cards left over = 52 Total Cards in Deck)</w:t>
+      </w:r>
+    </w:p>
+    <w:p/>
+    <w:p>
+      <w:pPr>
+        <w:pStyle w:val="Heading2"/>
+      </w:pPr>
+      <w:r>
+        <w:t>Card Rank</w:t>
+      </w:r>
+    </w:p>
+    <w:p>
+      <w:r>
+        <w:t xml:space="preserve">Card Values are </w:t>
+      </w:r>
+      <w:r>
+        <w:t>Ace</w:t>
+      </w:r>
+      <w:r>
+        <w:t xml:space="preserve"> (A)</w:t>
+      </w:r>
+      <w:r>
+        <w:t>, King</w:t>
+      </w:r>
+      <w:r>
+        <w:t xml:space="preserve"> (K)</w:t>
+      </w:r>
+      <w:r>
+        <w:t>, Queen</w:t>
+      </w:r>
+      <w:r>
+        <w:t xml:space="preserve"> (Q)</w:t>
+      </w:r>
+      <w:r>
+        <w:t>, Jack</w:t>
+      </w:r>
+      <w:r>
+        <w:t xml:space="preserve"> (J)</w:t>
+      </w:r>
+      <w:r>
+        <w:t xml:space="preserve">, 10, 9, 8, 7, 6, 5, 4, 3, </w:t>
+      </w:r>
+      <w:r>
+        <w:t xml:space="preserve">and </w:t>
+      </w:r>
+      <w:r>
+        <w:t xml:space="preserve">2. </w:t>
+      </w:r>
+      <w:r>
+        <w:t>Suits are Spades (S), Hearts (H), Clubs (C), and Diamonds (D)</w:t>
+      </w:r>
+      <w:r>
+        <w:t>.</w:t>
+      </w:r>
+      <w:r>
+        <w:t xml:space="preserve"> </w:t>
+      </w:r>
+      <w:r>
+        <w:t>Spades beats every other suited card.</w:t>
+      </w:r>
+      <w:r>
+        <w:t xml:space="preserve"> </w:t>
+      </w:r>
+      <w:r>
+        <w:t>E.g. 2S (2 of Spades) beats AH (Ace of Hearts)</w:t>
+      </w:r>
+      <w:r>
+        <w:t>. In the case of same card suits, the higher valued card will win, so 9H (9 of Hearts) beats 7H (7 of Hearts). If a Spades suit is not played but the played cards have different suits, then the leading player (the player that went first in the current trick) will win regardless of card value.</w:t>
+      </w:r>
+    </w:p>
+    <w:p/>
+    <w:p>
+      <w:pPr>
+        <w:pStyle w:val="Heading2"/>
+        <w:rPr>
+          <w:rStyle w:val="Heading2Char"/>
+        </w:rPr>
+      </w:pPr>
+      <w:r>
+        <w:rPr>
+          <w:rStyle w:val="Heading2Char"/>
+        </w:rPr>
+        <w:t>Bidding</w:t>
+      </w:r>
+    </w:p>
+    <w:p>
+      <w:r>
+        <w:t xml:space="preserve">Each player will decide how many “Tricks” they think they can win in a round. </w:t>
+      </w:r>
+      <w:r>
+        <w:t xml:space="preserve">They can also choose “nil” if they want to try to lose every trick that hand to try to get 100 points for that round (See Scoring) </w:t>
+      </w:r>
+      <w:r>
+        <w:t>A “Trick” is simply a winning hand. Bidding occurs each round.</w:t>
+      </w:r>
+    </w:p>
+    <w:p/>
+    <w:p>
+      <w:pPr>
+        <w:pStyle w:val="Heading2"/>
+      </w:pPr>
+      <w:r>
+        <w:t>Scoring</w:t>
+      </w:r>
+    </w:p>
+    <w:p>
+      <w:r>
+        <w:t xml:space="preserve">Each winning trick is worth 10 times the bid amount and every trick that is won that goes over the bid amount is referred to as a “Sandbag” or “bag” and is worth 1 point. </w:t>
+      </w:r>
       <w:r>
         <w:rPr>
           <w:b/>
         </w:rPr>
-        <w:t>Objective</w:t>
+        <w:t xml:space="preserve">Example: </w:t>
+      </w:r>
+      <w:r>
+        <w:t xml:space="preserve">Player 1 bids 6 tricks and wins 8. They are awarded 62 points, 60 for their bid and 2 for their bag. </w:t>
+      </w:r>
+    </w:p>
+    <w:p>
+      <w:r>
+        <w:t xml:space="preserve">If a player fails to meet the number of tricks they bid the player is deducted the entire bid times 10 points for each bid. </w:t>
       </w:r>
       <w:r>
         <w:rPr>
           <w:b/>
         </w:rPr>
+        <w:t xml:space="preserve">Example: </w:t>
+      </w:r>
+      <w:r>
+        <w:t xml:space="preserve">Player 2 bids 8 tricks but only gets 6 tricks in the round, they are deducted 80 points. </w:t>
+      </w:r>
+    </w:p>
+    <w:p>
+      <w:r>
+        <w:t>Sandbags are kept track of for each player and once a player hits 10 ba</w:t>
+      </w:r>
+      <w:r>
+        <w:t>gs</w:t>
+      </w:r>
+      <w:r>
+        <w:t xml:space="preserve"> or more</w:t>
+      </w:r>
+      <w:r>
+        <w:t xml:space="preserve"> they are deducted 100 poin</w:t>
+      </w:r>
+      <w:r>
+        <w:t>ts, and their bags are subtracted by 10</w:t>
+      </w:r>
+      <w:r>
+        <w:t>.</w:t>
+      </w:r>
+    </w:p>
+    <w:p>
+      <w:r>
+        <w:t>A player can bid 0</w:t>
+      </w:r>
+      <w:r>
+        <w:t xml:space="preserve"> (known as a NIL bid)</w:t>
+      </w:r>
+      <w:r>
+        <w:t xml:space="preserve"> if they believe they can lose every trick in order to get 100 points for the round. If they fail to do this and get even 1 trick they are deducted 100 points. </w:t>
+      </w:r>
+    </w:p>
+    <w:p/>
+    <w:p>
+      <w:pPr>
+        <w:pStyle w:val="Heading2"/>
+      </w:pPr>
+      <w:r>
+        <w:t>Gameplay</w:t>
+      </w:r>
+    </w:p>
+    <w:p>
+      <w:r>
+        <w:t>Player 1 starts the game and plays a card, player 2 then follows. Spades are not allowed to be played unless they have already been “broken”</w:t>
+      </w:r>
+      <w:r>
+        <w:t>. In order to “B</w:t>
+      </w:r>
+      <w:r>
+        <w:t>reak Spades</w:t>
+      </w:r>
+      <w:r>
+        <w:t>”</w:t>
+      </w:r>
+      <w:r>
+        <w:t xml:space="preserve"> a player may </w:t>
+      </w:r>
+      <w:r>
+        <w:lastRenderedPageBreak/>
+        <w:t>play a spade if they do not have any cards of the suit that the opening player plays</w:t>
+      </w:r>
+      <w:r>
+        <w:t>, or if the opening player only has cards of the Spades suit remaining. Once S</w:t>
+      </w:r>
+      <w:r>
+        <w:t xml:space="preserve">pades is broken it can be opened with in </w:t>
+      </w:r>
+      <w:r>
+        <w:t>any following</w:t>
+      </w:r>
+      <w:r>
+        <w:t xml:space="preserve"> round. </w:t>
+      </w:r>
+    </w:p>
+    <w:p>
+      <w:r>
+        <w:t>Example: Player 1 has 5</w:t>
+      </w:r>
+      <w:r>
+        <w:t>S</w:t>
+      </w:r>
+      <w:r>
+        <w:t xml:space="preserve">, 4C, 2D and </w:t>
+      </w:r>
+      <w:r>
+        <w:t>3D</w:t>
+      </w:r>
+      <w:r>
+        <w:t xml:space="preserve">, player 2 has QH, 10D, </w:t>
+      </w:r>
+      <w:r>
+        <w:t>3S, and 4S. Player 1 plays 2D, player 2 must play a Diamond, in the next hand Player 1 Plays 3D because Player 2 no longer has any Diamonds they can play their</w:t>
+      </w:r>
+      <w:r>
+        <w:t xml:space="preserve"> 3 of Spades to win the trick, S</w:t>
+      </w:r>
+      <w:r>
+        <w:t>pades are now broken and Player 1 can play their 5S in the next hand.</w:t>
+      </w:r>
+      <w:r>
         <w:t xml:space="preserve"> </w:t>
       </w:r>
-      <w:r>
-        <w:rPr>
-          <w:b/>
-        </w:rPr>
-        <w:t>–</w:t>
-      </w:r>
-      <w:r>
-        <w:rPr>
-          <w:b/>
-        </w:rPr>
-        <w:t xml:space="preserve"> </w:t>
-      </w:r>
-      <w:r>
-        <w:t>Be the first player to reach 500 points. If both players reach 500 points in the same round the player with the higher number of points between the two wins.</w:t>
-      </w:r>
-    </w:p>
-    <w:p/>
-    <w:p>
-      <w:r>
-        <w:rPr>
-          <w:b/>
-        </w:rPr>
-        <w:t>Setup</w:t>
-      </w:r>
-      <w:r>
-        <w:t xml:space="preserve"> – </w:t>
-      </w:r>
-      <w:r>
-        <w:t>Each “Round” a</w:t>
-      </w:r>
-      <w:r>
-        <w:t xml:space="preserve"> </w:t>
-      </w:r>
-      <w:r>
-        <w:t xml:space="preserve">52 Card Deck is shuffled. Two players take turns drawing cards. Player 1 draws a card and chooses to keep it or discard it, if the first card is kept the second card must still be discarded before </w:t>
-      </w:r>
-      <w:r>
-        <w:t xml:space="preserve">Player 2 </w:t>
-      </w:r>
-      <w:r>
-        <w:t>takes their first card</w:t>
-      </w:r>
-      <w:r>
-        <w:t xml:space="preserve"> otherwise Player 1 takes the second card drawn and discards the first card. The process is repeated by Player 2. This process keeps </w:t>
-      </w:r>
-      <w:r>
-        <w:lastRenderedPageBreak/>
-        <w:t>going until each player has 13 cards. (</w:t>
-      </w:r>
-      <w:r>
-        <w:t>((</w:t>
-      </w:r>
-      <w:r>
-        <w:t>1 card kept</w:t>
-      </w:r>
-      <w:r>
-        <w:t xml:space="preserve"> + 1 card discarded)</w:t>
-      </w:r>
-      <w:r>
-        <w:t xml:space="preserve"> </w:t>
-      </w:r>
-      <w:r>
-        <w:t xml:space="preserve">* 2 players) * 13 cards per player = 52 Total Cards in Deck) </w:t>
-      </w:r>
-    </w:p>
-    <w:p/>
-    <w:p>
-      <w:r>
-        <w:rPr>
-          <w:b/>
-        </w:rPr>
-        <w:t xml:space="preserve">Card Rank – </w:t>
-      </w:r>
-      <w:r>
-        <w:t>Ace, King, Queen, Jack, 10, 9, 8, 7, 6, 5, 4, 3, 2. Spades beats every other suited card. E.g. 2S (2 of Spades) beats AH (Ace of Hearts)</w:t>
-      </w:r>
-    </w:p>
-    <w:p/>
-    <w:p>
-      <w:r>
-        <w:rPr>
-          <w:b/>
-        </w:rPr>
-        <w:t>Bidding</w:t>
-      </w:r>
-      <w:r>
-        <w:rPr>
-          <w:b/>
-        </w:rPr>
-        <w:t xml:space="preserve"> – </w:t>
-      </w:r>
-      <w:r>
-        <w:t xml:space="preserve">Each player will decide how many “Tricks” they think they can win in a round. </w:t>
-      </w:r>
-      <w:r>
-        <w:t xml:space="preserve">They can also choose “nil” if they want to try to lose every trick that hand to try to get 100 points for that round (See Scoring) </w:t>
-      </w:r>
-      <w:r>
-        <w:t>A “Trick” is simply a winning hand. Bidding occurs each round.</w:t>
-      </w:r>
-    </w:p>
-    <w:p/>
-    <w:p>
-      <w:pPr>
-        <w:rPr>
-          <w:b/>
-        </w:rPr>
-      </w:pPr>
-      <w:r>
-        <w:rPr>
-          <w:b/>
-        </w:rPr>
-        <w:t>Scoring</w:t>
-      </w:r>
-      <w:r>
-        <w:rPr>
-          <w:b/>
-        </w:rPr>
-        <w:t xml:space="preserve"> – </w:t>
-      </w:r>
-    </w:p>
-    <w:p>
-      <w:pPr>
-        <w:pStyle w:val="ListParagraph"/>
-        <w:numPr>
-          <w:ilvl w:val="0"/>
-          <w:numId w:val="3"/>
-        </w:numPr>
-      </w:pPr>
-      <w:r>
-        <w:rPr>
-          <w:rFonts w:ascii="Times New Roman" w:hAnsi="Times New Roman" w:cs="Times New Roman"/>
-          <w:sz w:val="24"/>
-          <w:szCs w:val="24"/>
-        </w:rPr>
-        <w:t xml:space="preserve">Each winning trick is worth 10 times the bid amount and every trick that is won that goes over the bid amount is referred to as a “Sandbag” or “bag” and is worth 1 point. </w:t>
-      </w:r>
-      <w:r>
-        <w:rPr>
-          <w:rFonts w:ascii="Times New Roman" w:hAnsi="Times New Roman" w:cs="Times New Roman"/>
-          <w:sz w:val="24"/>
-          <w:szCs w:val="24"/>
-        </w:rPr>
-        <w:t xml:space="preserve">Example: Player 1 bids 6 tricks and wins 8. They are awarded 62 points, 60 for their bid and 2 for their bag. </w:t>
-      </w:r>
-    </w:p>
-    <w:p>
-      <w:pPr>
-        <w:pStyle w:val="ListParagraph"/>
-        <w:numPr>
-          <w:ilvl w:val="0"/>
-          <w:numId w:val="3"/>
-        </w:numPr>
-      </w:pPr>
-      <w:r>
-        <w:rPr>
-          <w:rFonts w:ascii="Times New Roman" w:hAnsi="Times New Roman" w:cs="Times New Roman"/>
-          <w:sz w:val="24"/>
-          <w:szCs w:val="24"/>
-        </w:rPr>
-        <w:t xml:space="preserve">If a player fails to meet the number of </w:t>
-      </w:r>
-      <w:proofErr w:type="gramStart"/>
-      <w:r>
-        <w:rPr>
-          <w:rFonts w:ascii="Times New Roman" w:hAnsi="Times New Roman" w:cs="Times New Roman"/>
-          <w:sz w:val="24"/>
-          <w:szCs w:val="24"/>
-        </w:rPr>
-        <w:t>tricks</w:t>
-      </w:r>
-      <w:proofErr w:type="gramEnd"/>
-      <w:r>
-        <w:rPr>
-          <w:rFonts w:ascii="Times New Roman" w:hAnsi="Times New Roman" w:cs="Times New Roman"/>
-          <w:sz w:val="24"/>
-          <w:szCs w:val="24"/>
-        </w:rPr>
-        <w:t xml:space="preserve"> they bid the player is deducted the entire bid times 10 points for each bid. Example: Player 2 bids 8 tricks but only gets 6 tricks in the round, they are deducted 80 points. </w:t>
-      </w:r>
-    </w:p>
-    <w:p>
-      <w:pPr>
-        <w:pStyle w:val="ListParagraph"/>
-        <w:numPr>
-          <w:ilvl w:val="0"/>
-          <w:numId w:val="3"/>
-        </w:numPr>
-      </w:pPr>
-      <w:r>
-        <w:rPr>
-          <w:rFonts w:ascii="Times New Roman" w:hAnsi="Times New Roman" w:cs="Times New Roman"/>
-          <w:sz w:val="24"/>
-          <w:szCs w:val="24"/>
-        </w:rPr>
-        <w:t>Sandbags are kept track of for each player and once a player hits 10 ba</w:t>
-      </w:r>
-      <w:r>
-        <w:rPr>
-          <w:rFonts w:ascii="Times New Roman" w:hAnsi="Times New Roman" w:cs="Times New Roman"/>
-          <w:sz w:val="24"/>
-          <w:szCs w:val="24"/>
-        </w:rPr>
-        <w:t>gs they are deducted 100 points, and their bags are reset to 0.</w:t>
-      </w:r>
-    </w:p>
-    <w:p>
-      <w:pPr>
-        <w:pStyle w:val="ListParagraph"/>
-        <w:numPr>
-          <w:ilvl w:val="0"/>
-          <w:numId w:val="3"/>
-        </w:numPr>
-      </w:pPr>
-      <w:r>
-        <w:rPr>
-          <w:rFonts w:ascii="Times New Roman" w:hAnsi="Times New Roman" w:cs="Times New Roman"/>
-          <w:sz w:val="24"/>
-          <w:szCs w:val="24"/>
-        </w:rPr>
-        <w:t xml:space="preserve">Nil Bid – A player can bid 0 if they believe they can lose every trick in order to get 100 points for the round. If they fail to do this and get even 1 </w:t>
-      </w:r>
-      <w:proofErr w:type="gramStart"/>
-      <w:r>
-        <w:rPr>
-          <w:rFonts w:ascii="Times New Roman" w:hAnsi="Times New Roman" w:cs="Times New Roman"/>
-          <w:sz w:val="24"/>
-          <w:szCs w:val="24"/>
-        </w:rPr>
-        <w:t>trick</w:t>
-      </w:r>
-      <w:proofErr w:type="gramEnd"/>
-      <w:r>
-        <w:rPr>
-          <w:rFonts w:ascii="Times New Roman" w:hAnsi="Times New Roman" w:cs="Times New Roman"/>
-          <w:sz w:val="24"/>
-          <w:szCs w:val="24"/>
-        </w:rPr>
-        <w:t xml:space="preserve"> they are deducted 100 points. </w:t>
-      </w:r>
-    </w:p>
-    <w:p/>
-    <w:p>
-      <w:r>
-        <w:rPr>
-          <w:b/>
-        </w:rPr>
-        <w:t>Gameplay</w:t>
-      </w:r>
-      <w:r>
-        <w:rPr>
-          <w:b/>
-        </w:rPr>
-        <w:t xml:space="preserve"> – </w:t>
-      </w:r>
-      <w:r>
-        <w:t>Player 1 starts the game and plays a card, player 2 then follows. Spades are not allowed to be played unless they have already been “broken”</w:t>
-      </w:r>
-      <w:r>
-        <w:t>. In order to “B</w:t>
-      </w:r>
-      <w:r>
-        <w:t>reak Spades</w:t>
-      </w:r>
-      <w:r>
-        <w:t>”</w:t>
-      </w:r>
-      <w:r>
-        <w:t xml:space="preserve"> a player may play a spade if they do not have any cards of the suit that the opening player plays. Once spades </w:t>
-      </w:r>
-      <w:proofErr w:type="gramStart"/>
-      <w:r>
-        <w:t>is</w:t>
-      </w:r>
-      <w:proofErr w:type="gramEnd"/>
-      <w:r>
-        <w:t xml:space="preserve"> broken it can be opened with in </w:t>
-      </w:r>
-      <w:r>
-        <w:t>any following</w:t>
-      </w:r>
-      <w:r>
-        <w:t xml:space="preserve"> round. </w:t>
-      </w:r>
-    </w:p>
-    <w:p>
-      <w:r>
-        <w:t>Example: Player 1 has 5</w:t>
-      </w:r>
-      <w:r>
-        <w:t>S</w:t>
-      </w:r>
-      <w:r>
-        <w:t xml:space="preserve">, 4C, 2D and </w:t>
-      </w:r>
-      <w:r>
-        <w:t>3D</w:t>
-      </w:r>
-      <w:r>
-        <w:t xml:space="preserve">, player 2 has QH, 10D, </w:t>
-      </w:r>
-      <w:r>
-        <w:t>3S, and 4S. Player 1 plays 2D, player 2 must play a Diamond, in the next hand Player 1 Plays 3D because Player 2 no longer has any Diamonds they can play their 3 of Spades to win the trick, spades are now broken and Player 1 can play their 5S in the next hand.</w:t>
-      </w:r>
-      <w:r>
-        <w:t xml:space="preserve"> </w:t>
-      </w:r>
-    </w:p>
-    <w:p>
-      <w:r>
-        <w:t xml:space="preserve">The winner of the trick starts the next hand. Each hand is played until the players are out of their initial 13 cards. The round is then </w:t>
-      </w:r>
-      <w:proofErr w:type="gramStart"/>
-      <w:r>
-        <w:t>scored</w:t>
-      </w:r>
-      <w:proofErr w:type="gramEnd"/>
-      <w:r>
-        <w:t xml:space="preserve"> and a new round is started. This process goes on until one of the players wins the game.</w:t>
+    </w:p>
+    <w:p>
+      <w:r>
+        <w:t>The winner of the trick starts the next hand. Each hand is played until the players are out of their initial 13 cards. The round is then scored and a new round is started. This process goes on until one of the players wins the game.</w:t>
       </w:r>
     </w:p>
     <w:p/>
@@ -743,7 +646,7 @@
 </file>
 
 <file path=word/endnotes.xml><?xml version="1.0" encoding="utf-8"?>
-<w:endnotes xmlns:wpc="http://schemas.microsoft.com/office/word/2010/wordprocessingCanvas" xmlns:cx="http://schemas.microsoft.com/office/drawing/2014/chartex" xmlns:cx1="http://schemas.microsoft.com/office/drawing/2015/9/8/chartex" xmlns:cx2="http://schemas.microsoft.com/office/drawing/2015/10/21/chartex" xmlns:cx3="http://schemas.microsoft.com/office/drawing/2016/5/9/chartex" xmlns:cx4="http://schemas.microsoft.com/office/drawing/2016/5/10/chartex" xmlns:cx5="http://schemas.microsoft.com/office/drawing/2016/5/11/chartex" xmlns:cx6="http://schemas.microsoft.com/office/drawing/2016/5/12/chartex" xmlns:cx7="http://schemas.microsoft.com/office/drawing/2016/5/13/chartex" xmlns:cx8="http://schemas.microsoft.com/office/drawing/2016/5/14/chartex" xmlns:mc="http://schemas.openxmlformats.org/markup-compatibility/2006" xmlns:aink="http://schemas.microsoft.com/office/drawing/2016/ink" xmlns:am3d="http://schemas.microsoft.com/office/drawing/2017/model3d" xmlns:o="urn:schemas-microsoft-com:office:office" xmlns:r="http://schemas.openxmlformats.org/officeDocument/2006/relationships" xmlns:m="http://schemas.openxmlformats.org/officeDocument/2006/math" xmlns:v="urn:schemas-microsoft-com:vml" xmlns:wp14="http://schemas.microsoft.com/office/word/2010/wordprocessingDrawing" xmlns:wp="http://schemas.openxmlformats.org/drawingml/2006/wordprocessingDrawing" xmlns:w10="urn:schemas-microsoft-com:office:word" xmlns:w="http://schemas.openxmlformats.org/wordprocessingml/2006/main" xmlns:w14="http://schemas.microsoft.com/office/word/2010/wordml" xmlns:w15="http://schemas.microsoft.com/office/word/2012/wordml" xmlns:w16cid="http://schemas.microsoft.com/office/word/2016/wordml/cid" xmlns:w16se="http://schemas.microsoft.com/office/word/2015/wordml/symex" xmlns:wpg="http://schemas.microsoft.com/office/word/2010/wordprocessingGroup" xmlns:wpi="http://schemas.microsoft.com/office/word/2010/wordprocessingInk" xmlns:wne="http://schemas.microsoft.com/office/word/2006/wordml" xmlns:wps="http://schemas.microsoft.com/office/word/2010/wordprocessingShape" mc:Ignorable="w14 w15 w16se w16cid wp14">
+<w:endnotes xmlns:wpc="http://schemas.microsoft.com/office/word/2010/wordprocessingCanvas" xmlns:mc="http://schemas.openxmlformats.org/markup-compatibility/2006" xmlns:o="urn:schemas-microsoft-com:office:office" xmlns:r="http://schemas.openxmlformats.org/officeDocument/2006/relationships" xmlns:m="http://schemas.openxmlformats.org/officeDocument/2006/math" xmlns:v="urn:schemas-microsoft-com:vml" xmlns:wp14="http://schemas.microsoft.com/office/word/2010/wordprocessingDrawing" xmlns:wp="http://schemas.openxmlformats.org/drawingml/2006/wordprocessingDrawing" xmlns:w10="urn:schemas-microsoft-com:office:word" xmlns:w="http://schemas.openxmlformats.org/wordprocessingml/2006/main" xmlns:w14="http://schemas.microsoft.com/office/word/2010/wordml" xmlns:w15="http://schemas.microsoft.com/office/word/2012/wordml" xmlns:wpg="http://schemas.microsoft.com/office/word/2010/wordprocessingGroup" xmlns:wpi="http://schemas.microsoft.com/office/word/2010/wordprocessingInk" xmlns:wne="http://schemas.microsoft.com/office/word/2006/wordml" xmlns:wps="http://schemas.microsoft.com/office/word/2010/wordprocessingShape" mc:Ignorable="w14 w15 wp14">
   <w:endnote w:type="separator" w:id="-1">
     <w:p>
       <w:pPr>
@@ -768,7 +671,7 @@
 </file>
 
 <file path=word/footer1.xml><?xml version="1.0" encoding="utf-8"?>
-<w:ftr xmlns:wpc="http://schemas.microsoft.com/office/word/2010/wordprocessingCanvas" xmlns:cx="http://schemas.microsoft.com/office/drawing/2014/chartex" xmlns:cx1="http://schemas.microsoft.com/office/drawing/2015/9/8/chartex" xmlns:cx2="http://schemas.microsoft.com/office/drawing/2015/10/21/chartex" xmlns:cx3="http://schemas.microsoft.com/office/drawing/2016/5/9/chartex" xmlns:cx4="http://schemas.microsoft.com/office/drawing/2016/5/10/chartex" xmlns:cx5="http://schemas.microsoft.com/office/drawing/2016/5/11/chartex" xmlns:cx6="http://schemas.microsoft.com/office/drawing/2016/5/12/chartex" xmlns:cx7="http://schemas.microsoft.com/office/drawing/2016/5/13/chartex" xmlns:cx8="http://schemas.microsoft.com/office/drawing/2016/5/14/chartex" xmlns:mc="http://schemas.openxmlformats.org/markup-compatibility/2006" xmlns:aink="http://schemas.microsoft.com/office/drawing/2016/ink" xmlns:am3d="http://schemas.microsoft.com/office/drawing/2017/model3d" xmlns:o="urn:schemas-microsoft-com:office:office" xmlns:r="http://schemas.openxmlformats.org/officeDocument/2006/relationships" xmlns:m="http://schemas.openxmlformats.org/officeDocument/2006/math" xmlns:v="urn:schemas-microsoft-com:vml" xmlns:wp14="http://schemas.microsoft.com/office/word/2010/wordprocessingDrawing" xmlns:wp="http://schemas.openxmlformats.org/drawingml/2006/wordprocessingDrawing" xmlns:w10="urn:schemas-microsoft-com:office:word" xmlns:w="http://schemas.openxmlformats.org/wordprocessingml/2006/main" xmlns:w14="http://schemas.microsoft.com/office/word/2010/wordml" xmlns:w15="http://schemas.microsoft.com/office/word/2012/wordml" xmlns:w16cid="http://schemas.microsoft.com/office/word/2016/wordml/cid" xmlns:w16se="http://schemas.microsoft.com/office/word/2015/wordml/symex" xmlns:wpg="http://schemas.microsoft.com/office/word/2010/wordprocessingGroup" xmlns:wpi="http://schemas.microsoft.com/office/word/2010/wordprocessingInk" xmlns:wne="http://schemas.microsoft.com/office/word/2006/wordml" xmlns:wps="http://schemas.microsoft.com/office/word/2010/wordprocessingShape" mc:Ignorable="w14 w15 w16se w16cid wp14">
+<w:ftr xmlns:wpc="http://schemas.microsoft.com/office/word/2010/wordprocessingCanvas" xmlns:mc="http://schemas.openxmlformats.org/markup-compatibility/2006" xmlns:o="urn:schemas-microsoft-com:office:office" xmlns:r="http://schemas.openxmlformats.org/officeDocument/2006/relationships" xmlns:m="http://schemas.openxmlformats.org/officeDocument/2006/math" xmlns:v="urn:schemas-microsoft-com:vml" xmlns:wp14="http://schemas.microsoft.com/office/word/2010/wordprocessingDrawing" xmlns:wp="http://schemas.openxmlformats.org/drawingml/2006/wordprocessingDrawing" xmlns:w10="urn:schemas-microsoft-com:office:word" xmlns:w="http://schemas.openxmlformats.org/wordprocessingml/2006/main" xmlns:w14="http://schemas.microsoft.com/office/word/2010/wordml" xmlns:w15="http://schemas.microsoft.com/office/word/2012/wordml" xmlns:wpg="http://schemas.microsoft.com/office/word/2010/wordprocessingGroup" xmlns:wpi="http://schemas.microsoft.com/office/word/2010/wordprocessingInk" xmlns:wne="http://schemas.microsoft.com/office/word/2006/wordml" xmlns:wps="http://schemas.microsoft.com/office/word/2010/wordprocessingShape" mc:Ignorable="w14 w15 wp14">
   <w:sdt>
     <w:sdtPr>
       <w:id w:val="1233887014"/>
@@ -801,7 +704,7 @@
           <w:rPr>
             <w:noProof/>
           </w:rPr>
-          <w:t>1</w:t>
+          <w:t>3</w:t>
         </w:r>
         <w:r>
           <w:rPr>
@@ -821,7 +724,7 @@
 </file>
 
 <file path=word/footnotes.xml><?xml version="1.0" encoding="utf-8"?>
-<w:footnotes xmlns:wpc="http://schemas.microsoft.com/office/word/2010/wordprocessingCanvas" xmlns:cx="http://schemas.microsoft.com/office/drawing/2014/chartex" xmlns:cx1="http://schemas.microsoft.com/office/drawing/2015/9/8/chartex" xmlns:cx2="http://schemas.microsoft.com/office/drawing/2015/10/21/chartex" xmlns:cx3="http://schemas.microsoft.com/office/drawing/2016/5/9/chartex" xmlns:cx4="http://schemas.microsoft.com/office/drawing/2016/5/10/chartex" xmlns:cx5="http://schemas.microsoft.com/office/drawing/2016/5/11/chartex" xmlns:cx6="http://schemas.microsoft.com/office/drawing/2016/5/12/chartex" xmlns:cx7="http://schemas.microsoft.com/office/drawing/2016/5/13/chartex" xmlns:cx8="http://schemas.microsoft.com/office/drawing/2016/5/14/chartex" xmlns:mc="http://schemas.openxmlformats.org/markup-compatibility/2006" xmlns:aink="http://schemas.microsoft.com/office/drawing/2016/ink" xmlns:am3d="http://schemas.microsoft.com/office/drawing/2017/model3d" xmlns:o="urn:schemas-microsoft-com:office:office" xmlns:r="http://schemas.openxmlformats.org/officeDocument/2006/relationships" xmlns:m="http://schemas.openxmlformats.org/officeDocument/2006/math" xmlns:v="urn:schemas-microsoft-com:vml" xmlns:wp14="http://schemas.microsoft.com/office/word/2010/wordprocessingDrawing" xmlns:wp="http://schemas.openxmlformats.org/drawingml/2006/wordprocessingDrawing" xmlns:w10="urn:schemas-microsoft-com:office:word" xmlns:w="http://schemas.openxmlformats.org/wordprocessingml/2006/main" xmlns:w14="http://schemas.microsoft.com/office/word/2010/wordml" xmlns:w15="http://schemas.microsoft.com/office/word/2012/wordml" xmlns:w16cid="http://schemas.microsoft.com/office/word/2016/wordml/cid" xmlns:w16se="http://schemas.microsoft.com/office/word/2015/wordml/symex" xmlns:wpg="http://schemas.microsoft.com/office/word/2010/wordprocessingGroup" xmlns:wpi="http://schemas.microsoft.com/office/word/2010/wordprocessingInk" xmlns:wne="http://schemas.microsoft.com/office/word/2006/wordml" xmlns:wps="http://schemas.microsoft.com/office/word/2010/wordprocessingShape" mc:Ignorable="w14 w15 w16se w16cid wp14">
+<w:footnotes xmlns:wpc="http://schemas.microsoft.com/office/word/2010/wordprocessingCanvas" xmlns:mc="http://schemas.openxmlformats.org/markup-compatibility/2006" xmlns:o="urn:schemas-microsoft-com:office:office" xmlns:r="http://schemas.openxmlformats.org/officeDocument/2006/relationships" xmlns:m="http://schemas.openxmlformats.org/officeDocument/2006/math" xmlns:v="urn:schemas-microsoft-com:vml" xmlns:wp14="http://schemas.microsoft.com/office/word/2010/wordprocessingDrawing" xmlns:wp="http://schemas.openxmlformats.org/drawingml/2006/wordprocessingDrawing" xmlns:w10="urn:schemas-microsoft-com:office:word" xmlns:w="http://schemas.openxmlformats.org/wordprocessingml/2006/main" xmlns:w14="http://schemas.microsoft.com/office/word/2010/wordml" xmlns:w15="http://schemas.microsoft.com/office/word/2012/wordml" xmlns:wpg="http://schemas.microsoft.com/office/word/2010/wordprocessingGroup" xmlns:wpi="http://schemas.microsoft.com/office/word/2010/wordprocessingInk" xmlns:wne="http://schemas.microsoft.com/office/word/2006/wordml" xmlns:wps="http://schemas.microsoft.com/office/word/2010/wordprocessingShape" mc:Ignorable="w14 w15 wp14">
   <w:footnote w:type="separator" w:id="-1">
     <w:p>
       <w:pPr>
@@ -846,7 +749,7 @@
 </file>
 
 <file path=word/numbering.xml><?xml version="1.0" encoding="utf-8"?>
-<w:numbering xmlns:wpc="http://schemas.microsoft.com/office/word/2010/wordprocessingCanvas" xmlns:cx="http://schemas.microsoft.com/office/drawing/2014/chartex" xmlns:cx1="http://schemas.microsoft.com/office/drawing/2015/9/8/chartex" xmlns:cx2="http://schemas.microsoft.com/office/drawing/2015/10/21/chartex" xmlns:cx3="http://schemas.microsoft.com/office/drawing/2016/5/9/chartex" xmlns:cx4="http://schemas.microsoft.com/office/drawing/2016/5/10/chartex" xmlns:cx5="http://schemas.microsoft.com/office/drawing/2016/5/11/chartex" xmlns:cx6="http://schemas.microsoft.com/office/drawing/2016/5/12/chartex" xmlns:cx7="http://schemas.microsoft.com/office/drawing/2016/5/13/chartex" xmlns:cx8="http://schemas.microsoft.com/office/drawing/2016/5/14/chartex" xmlns:mc="http://schemas.openxmlformats.org/markup-compatibility/2006" xmlns:aink="http://schemas.microsoft.com/office/drawing/2016/ink" xmlns:am3d="http://schemas.microsoft.com/office/drawing/2017/model3d" xmlns:o="urn:schemas-microsoft-com:office:office" xmlns:r="http://schemas.openxmlformats.org/officeDocument/2006/relationships" xmlns:m="http://schemas.openxmlformats.org/officeDocument/2006/math" xmlns:v="urn:schemas-microsoft-com:vml" xmlns:wp14="http://schemas.microsoft.com/office/word/2010/wordprocessingDrawing" xmlns:wp="http://schemas.openxmlformats.org/drawingml/2006/wordprocessingDrawing" xmlns:w10="urn:schemas-microsoft-com:office:word" xmlns:w="http://schemas.openxmlformats.org/wordprocessingml/2006/main" xmlns:w14="http://schemas.microsoft.com/office/word/2010/wordml" xmlns:w15="http://schemas.microsoft.com/office/word/2012/wordml" xmlns:w16cid="http://schemas.microsoft.com/office/word/2016/wordml/cid" xmlns:w16se="http://schemas.microsoft.com/office/word/2015/wordml/symex" xmlns:wpg="http://schemas.microsoft.com/office/word/2010/wordprocessingGroup" xmlns:wpi="http://schemas.microsoft.com/office/word/2010/wordprocessingInk" xmlns:wne="http://schemas.microsoft.com/office/word/2006/wordml" xmlns:wps="http://schemas.microsoft.com/office/word/2010/wordprocessingShape" mc:Ignorable="w14 w15 w16se w16cid wp14">
+<w:numbering xmlns:wpc="http://schemas.microsoft.com/office/word/2010/wordprocessingCanvas" xmlns:mc="http://schemas.openxmlformats.org/markup-compatibility/2006" xmlns:o="urn:schemas-microsoft-com:office:office" xmlns:r="http://schemas.openxmlformats.org/officeDocument/2006/relationships" xmlns:m="http://schemas.openxmlformats.org/officeDocument/2006/math" xmlns:v="urn:schemas-microsoft-com:vml" xmlns:wp14="http://schemas.microsoft.com/office/word/2010/wordprocessingDrawing" xmlns:wp="http://schemas.openxmlformats.org/drawingml/2006/wordprocessingDrawing" xmlns:w10="urn:schemas-microsoft-com:office:word" xmlns:w="http://schemas.openxmlformats.org/wordprocessingml/2006/main" xmlns:w14="http://schemas.microsoft.com/office/word/2010/wordml" xmlns:w15="http://schemas.microsoft.com/office/word/2012/wordml" xmlns:wpg="http://schemas.microsoft.com/office/word/2010/wordprocessingGroup" xmlns:wpi="http://schemas.microsoft.com/office/word/2010/wordprocessingInk" xmlns:wne="http://schemas.microsoft.com/office/word/2006/wordml" xmlns:wps="http://schemas.microsoft.com/office/word/2010/wordprocessingShape" mc:Ignorable="w14 w15 wp14">
   <w:abstractNum w:abstractNumId="0" w15:restartNumberingAfterBreak="0">
     <w:nsid w:val="1A8C2A19"/>
     <w:multiLevelType w:val="hybridMultilevel"/>
@@ -963,6 +866,119 @@
     </w:lvl>
   </w:abstractNum>
   <w:abstractNum w:abstractNumId="1" w15:restartNumberingAfterBreak="0">
+    <w:nsid w:val="1B205F2D"/>
+    <w:multiLevelType w:val="hybridMultilevel"/>
+    <w:tmpl w:val="143484D8"/>
+    <w:lvl w:ilvl="0" w:tplc="CCB24C44">
+      <w:start w:val="1"/>
+      <w:numFmt w:val="bullet"/>
+      <w:lvlText w:val=""/>
+      <w:lvlJc w:val="left"/>
+      <w:pPr>
+        <w:ind w:left="1440" w:hanging="360"/>
+      </w:pPr>
+      <w:rPr>
+        <w:rFonts w:ascii="Wingdings" w:hAnsi="Wingdings" w:hint="default"/>
+      </w:rPr>
+    </w:lvl>
+    <w:lvl w:ilvl="1" w:tplc="04090003">
+      <w:start w:val="1"/>
+      <w:numFmt w:val="bullet"/>
+      <w:lvlText w:val="o"/>
+      <w:lvlJc w:val="left"/>
+      <w:pPr>
+        <w:ind w:left="1440" w:hanging="360"/>
+      </w:pPr>
+      <w:rPr>
+        <w:rFonts w:ascii="Courier New" w:hAnsi="Courier New" w:cs="Courier New" w:hint="default"/>
+      </w:rPr>
+    </w:lvl>
+    <w:lvl w:ilvl="2" w:tplc="04090005" w:tentative="1">
+      <w:start w:val="1"/>
+      <w:numFmt w:val="bullet"/>
+      <w:lvlText w:val=""/>
+      <w:lvlJc w:val="left"/>
+      <w:pPr>
+        <w:ind w:left="2160" w:hanging="360"/>
+      </w:pPr>
+      <w:rPr>
+        <w:rFonts w:ascii="Wingdings" w:hAnsi="Wingdings" w:hint="default"/>
+      </w:rPr>
+    </w:lvl>
+    <w:lvl w:ilvl="3" w:tplc="04090001" w:tentative="1">
+      <w:start w:val="1"/>
+      <w:numFmt w:val="bullet"/>
+      <w:lvlText w:val=""/>
+      <w:lvlJc w:val="left"/>
+      <w:pPr>
+        <w:ind w:left="2880" w:hanging="360"/>
+      </w:pPr>
+      <w:rPr>
+        <w:rFonts w:ascii="Symbol" w:hAnsi="Symbol" w:hint="default"/>
+      </w:rPr>
+    </w:lvl>
+    <w:lvl w:ilvl="4" w:tplc="04090003" w:tentative="1">
+      <w:start w:val="1"/>
+      <w:numFmt w:val="bullet"/>
+      <w:lvlText w:val="o"/>
+      <w:lvlJc w:val="left"/>
+      <w:pPr>
+        <w:ind w:left="3600" w:hanging="360"/>
+      </w:pPr>
+      <w:rPr>
+        <w:rFonts w:ascii="Courier New" w:hAnsi="Courier New" w:cs="Courier New" w:hint="default"/>
+      </w:rPr>
+    </w:lvl>
+    <w:lvl w:ilvl="5" w:tplc="04090005" w:tentative="1">
+      <w:start w:val="1"/>
+      <w:numFmt w:val="bullet"/>
+      <w:lvlText w:val=""/>
+      <w:lvlJc w:val="left"/>
+      <w:pPr>
+        <w:ind w:left="4320" w:hanging="360"/>
+      </w:pPr>
+      <w:rPr>
+        <w:rFonts w:ascii="Wingdings" w:hAnsi="Wingdings" w:hint="default"/>
+      </w:rPr>
+    </w:lvl>
+    <w:lvl w:ilvl="6" w:tplc="04090001" w:tentative="1">
+      <w:start w:val="1"/>
+      <w:numFmt w:val="bullet"/>
+      <w:lvlText w:val=""/>
+      <w:lvlJc w:val="left"/>
+      <w:pPr>
+        <w:ind w:left="5040" w:hanging="360"/>
+      </w:pPr>
+      <w:rPr>
+        <w:rFonts w:ascii="Symbol" w:hAnsi="Symbol" w:hint="default"/>
+      </w:rPr>
+    </w:lvl>
+    <w:lvl w:ilvl="7" w:tplc="04090003" w:tentative="1">
+      <w:start w:val="1"/>
+      <w:numFmt w:val="bullet"/>
+      <w:lvlText w:val="o"/>
+      <w:lvlJc w:val="left"/>
+      <w:pPr>
+        <w:ind w:left="5760" w:hanging="360"/>
+      </w:pPr>
+      <w:rPr>
+        <w:rFonts w:ascii="Courier New" w:hAnsi="Courier New" w:cs="Courier New" w:hint="default"/>
+      </w:rPr>
+    </w:lvl>
+    <w:lvl w:ilvl="8" w:tplc="04090005" w:tentative="1">
+      <w:start w:val="1"/>
+      <w:numFmt w:val="bullet"/>
+      <w:lvlText w:val=""/>
+      <w:lvlJc w:val="left"/>
+      <w:pPr>
+        <w:ind w:left="6480" w:hanging="360"/>
+      </w:pPr>
+      <w:rPr>
+        <w:rFonts w:ascii="Wingdings" w:hAnsi="Wingdings" w:hint="default"/>
+      </w:rPr>
+    </w:lvl>
+  </w:abstractNum>
+  <w:abstractNum w:abstractNumId="2" w15:restartNumberingAfterBreak="0">
     <w:nsid w:val="2CD058C9"/>
     <w:multiLevelType w:val="multilevel"/>
     <w:tmpl w:val="877C3750"/>
@@ -1080,7 +1096,348 @@
       </w:rPr>
     </w:lvl>
   </w:abstractNum>
-  <w:abstractNum w:abstractNumId="2" w15:restartNumberingAfterBreak="0">
+  <w:abstractNum w:abstractNumId="3" w15:restartNumberingAfterBreak="0">
+    <w:nsid w:val="41CC5F7F"/>
+    <w:multiLevelType w:val="hybridMultilevel"/>
+    <w:tmpl w:val="9B405BCC"/>
+    <w:lvl w:ilvl="0" w:tplc="04090005">
+      <w:start w:val="1"/>
+      <w:numFmt w:val="bullet"/>
+      <w:lvlText w:val=""/>
+      <w:lvlJc w:val="left"/>
+      <w:pPr>
+        <w:ind w:left="1440" w:hanging="360"/>
+      </w:pPr>
+      <w:rPr>
+        <w:rFonts w:ascii="Wingdings" w:hAnsi="Wingdings" w:hint="default"/>
+      </w:rPr>
+    </w:lvl>
+    <w:lvl w:ilvl="1" w:tplc="04090003" w:tentative="1">
+      <w:start w:val="1"/>
+      <w:numFmt w:val="bullet"/>
+      <w:lvlText w:val="o"/>
+      <w:lvlJc w:val="left"/>
+      <w:pPr>
+        <w:ind w:left="2160" w:hanging="360"/>
+      </w:pPr>
+      <w:rPr>
+        <w:rFonts w:ascii="Courier New" w:hAnsi="Courier New" w:cs="Courier New" w:hint="default"/>
+      </w:rPr>
+    </w:lvl>
+    <w:lvl w:ilvl="2" w:tplc="04090005" w:tentative="1">
+      <w:start w:val="1"/>
+      <w:numFmt w:val="bullet"/>
+      <w:lvlText w:val=""/>
+      <w:lvlJc w:val="left"/>
+      <w:pPr>
+        <w:ind w:left="2880" w:hanging="360"/>
+      </w:pPr>
+      <w:rPr>
+        <w:rFonts w:ascii="Wingdings" w:hAnsi="Wingdings" w:hint="default"/>
+      </w:rPr>
+    </w:lvl>
+    <w:lvl w:ilvl="3" w:tplc="04090001" w:tentative="1">
+      <w:start w:val="1"/>
+      <w:numFmt w:val="bullet"/>
+      <w:lvlText w:val=""/>
+      <w:lvlJc w:val="left"/>
+      <w:pPr>
+        <w:ind w:left="3600" w:hanging="360"/>
+      </w:pPr>
+      <w:rPr>
+        <w:rFonts w:ascii="Symbol" w:hAnsi="Symbol" w:hint="default"/>
+      </w:rPr>
+    </w:lvl>
+    <w:lvl w:ilvl="4" w:tplc="04090003" w:tentative="1">
+      <w:start w:val="1"/>
+      <w:numFmt w:val="bullet"/>
+      <w:lvlText w:val="o"/>
+      <w:lvlJc w:val="left"/>
+      <w:pPr>
+        <w:ind w:left="4320" w:hanging="360"/>
+      </w:pPr>
+      <w:rPr>
+        <w:rFonts w:ascii="Courier New" w:hAnsi="Courier New" w:cs="Courier New" w:hint="default"/>
+      </w:rPr>
+    </w:lvl>
+    <w:lvl w:ilvl="5" w:tplc="04090005" w:tentative="1">
+      <w:start w:val="1"/>
+      <w:numFmt w:val="bullet"/>
+      <w:lvlText w:val=""/>
+      <w:lvlJc w:val="left"/>
+      <w:pPr>
+        <w:ind w:left="5040" w:hanging="360"/>
+      </w:pPr>
+      <w:rPr>
+        <w:rFonts w:ascii="Wingdings" w:hAnsi="Wingdings" w:hint="default"/>
+      </w:rPr>
+    </w:lvl>
+    <w:lvl w:ilvl="6" w:tplc="04090001" w:tentative="1">
+      <w:start w:val="1"/>
+      <w:numFmt w:val="bullet"/>
+      <w:lvlText w:val=""/>
+      <w:lvlJc w:val="left"/>
+      <w:pPr>
+        <w:ind w:left="5760" w:hanging="360"/>
+      </w:pPr>
+      <w:rPr>
+        <w:rFonts w:ascii="Symbol" w:hAnsi="Symbol" w:hint="default"/>
+      </w:rPr>
+    </w:lvl>
+    <w:lvl w:ilvl="7" w:tplc="04090003" w:tentative="1">
+      <w:start w:val="1"/>
+      <w:numFmt w:val="bullet"/>
+      <w:lvlText w:val="o"/>
+      <w:lvlJc w:val="left"/>
+      <w:pPr>
+        <w:ind w:left="6480" w:hanging="360"/>
+      </w:pPr>
+      <w:rPr>
+        <w:rFonts w:ascii="Courier New" w:hAnsi="Courier New" w:cs="Courier New" w:hint="default"/>
+      </w:rPr>
+    </w:lvl>
+    <w:lvl w:ilvl="8" w:tplc="04090005" w:tentative="1">
+      <w:start w:val="1"/>
+      <w:numFmt w:val="bullet"/>
+      <w:lvlText w:val=""/>
+      <w:lvlJc w:val="left"/>
+      <w:pPr>
+        <w:ind w:left="7200" w:hanging="360"/>
+      </w:pPr>
+      <w:rPr>
+        <w:rFonts w:ascii="Wingdings" w:hAnsi="Wingdings" w:hint="default"/>
+      </w:rPr>
+    </w:lvl>
+  </w:abstractNum>
+  <w:abstractNum w:abstractNumId="4" w15:restartNumberingAfterBreak="0">
+    <w:nsid w:val="43F72337"/>
+    <w:multiLevelType w:val="hybridMultilevel"/>
+    <w:tmpl w:val="48D6C79C"/>
+    <w:lvl w:ilvl="0" w:tplc="CCB24C44">
+      <w:start w:val="1"/>
+      <w:numFmt w:val="bullet"/>
+      <w:lvlText w:val=""/>
+      <w:lvlJc w:val="left"/>
+      <w:pPr>
+        <w:ind w:left="1440" w:hanging="360"/>
+      </w:pPr>
+      <w:rPr>
+        <w:rFonts w:ascii="Wingdings" w:hAnsi="Wingdings" w:hint="default"/>
+      </w:rPr>
+    </w:lvl>
+    <w:lvl w:ilvl="1" w:tplc="04090005">
+      <w:start w:val="1"/>
+      <w:numFmt w:val="bullet"/>
+      <w:lvlText w:val=""/>
+      <w:lvlJc w:val="left"/>
+      <w:pPr>
+        <w:ind w:left="1440" w:hanging="360"/>
+      </w:pPr>
+      <w:rPr>
+        <w:rFonts w:ascii="Wingdings" w:hAnsi="Wingdings" w:hint="default"/>
+      </w:rPr>
+    </w:lvl>
+    <w:lvl w:ilvl="2" w:tplc="04090005" w:tentative="1">
+      <w:start w:val="1"/>
+      <w:numFmt w:val="bullet"/>
+      <w:lvlText w:val=""/>
+      <w:lvlJc w:val="left"/>
+      <w:pPr>
+        <w:ind w:left="2160" w:hanging="360"/>
+      </w:pPr>
+      <w:rPr>
+        <w:rFonts w:ascii="Wingdings" w:hAnsi="Wingdings" w:hint="default"/>
+      </w:rPr>
+    </w:lvl>
+    <w:lvl w:ilvl="3" w:tplc="04090001" w:tentative="1">
+      <w:start w:val="1"/>
+      <w:numFmt w:val="bullet"/>
+      <w:lvlText w:val=""/>
+      <w:lvlJc w:val="left"/>
+      <w:pPr>
+        <w:ind w:left="2880" w:hanging="360"/>
+      </w:pPr>
+      <w:rPr>
+        <w:rFonts w:ascii="Symbol" w:hAnsi="Symbol" w:hint="default"/>
+      </w:rPr>
+    </w:lvl>
+    <w:lvl w:ilvl="4" w:tplc="04090003" w:tentative="1">
+      <w:start w:val="1"/>
+      <w:numFmt w:val="bullet"/>
+      <w:lvlText w:val="o"/>
+      <w:lvlJc w:val="left"/>
+      <w:pPr>
+        <w:ind w:left="3600" w:hanging="360"/>
+      </w:pPr>
+      <w:rPr>
+        <w:rFonts w:ascii="Courier New" w:hAnsi="Courier New" w:cs="Courier New" w:hint="default"/>
+      </w:rPr>
+    </w:lvl>
+    <w:lvl w:ilvl="5" w:tplc="04090005" w:tentative="1">
+      <w:start w:val="1"/>
+      <w:numFmt w:val="bullet"/>
+      <w:lvlText w:val=""/>
+      <w:lvlJc w:val="left"/>
+      <w:pPr>
+        <w:ind w:left="4320" w:hanging="360"/>
+      </w:pPr>
+      <w:rPr>
+        <w:rFonts w:ascii="Wingdings" w:hAnsi="Wingdings" w:hint="default"/>
+      </w:rPr>
+    </w:lvl>
+    <w:lvl w:ilvl="6" w:tplc="04090001" w:tentative="1">
+      <w:start w:val="1"/>
+      <w:numFmt w:val="bullet"/>
+      <w:lvlText w:val=""/>
+      <w:lvlJc w:val="left"/>
+      <w:pPr>
+        <w:ind w:left="5040" w:hanging="360"/>
+      </w:pPr>
+      <w:rPr>
+        <w:rFonts w:ascii="Symbol" w:hAnsi="Symbol" w:hint="default"/>
+      </w:rPr>
+    </w:lvl>
+    <w:lvl w:ilvl="7" w:tplc="04090003" w:tentative="1">
+      <w:start w:val="1"/>
+      <w:numFmt w:val="bullet"/>
+      <w:lvlText w:val="o"/>
+      <w:lvlJc w:val="left"/>
+      <w:pPr>
+        <w:ind w:left="5760" w:hanging="360"/>
+      </w:pPr>
+      <w:rPr>
+        <w:rFonts w:ascii="Courier New" w:hAnsi="Courier New" w:cs="Courier New" w:hint="default"/>
+      </w:rPr>
+    </w:lvl>
+    <w:lvl w:ilvl="8" w:tplc="04090005" w:tentative="1">
+      <w:start w:val="1"/>
+      <w:numFmt w:val="bullet"/>
+      <w:lvlText w:val=""/>
+      <w:lvlJc w:val="left"/>
+      <w:pPr>
+        <w:ind w:left="6480" w:hanging="360"/>
+      </w:pPr>
+      <w:rPr>
+        <w:rFonts w:ascii="Wingdings" w:hAnsi="Wingdings" w:hint="default"/>
+      </w:rPr>
+    </w:lvl>
+  </w:abstractNum>
+  <w:abstractNum w:abstractNumId="5" w15:restartNumberingAfterBreak="0">
+    <w:nsid w:val="4E0436C2"/>
+    <w:multiLevelType w:val="hybridMultilevel"/>
+    <w:tmpl w:val="E3ACF704"/>
+    <w:lvl w:ilvl="0" w:tplc="04090011">
+      <w:start w:val="1"/>
+      <w:numFmt w:val="decimal"/>
+      <w:lvlText w:val="%1)"/>
+      <w:lvlJc w:val="left"/>
+      <w:pPr>
+        <w:ind w:left="1440" w:hanging="360"/>
+      </w:pPr>
+      <w:rPr>
+        <w:rFonts w:hint="default"/>
+        <w:sz w:val="24"/>
+        <w:szCs w:val="24"/>
+      </w:rPr>
+    </w:lvl>
+    <w:lvl w:ilvl="1" w:tplc="04090003" w:tentative="1">
+      <w:start w:val="1"/>
+      <w:numFmt w:val="bullet"/>
+      <w:lvlText w:val="o"/>
+      <w:lvlJc w:val="left"/>
+      <w:pPr>
+        <w:ind w:left="2160" w:hanging="360"/>
+      </w:pPr>
+      <w:rPr>
+        <w:rFonts w:ascii="Courier New" w:hAnsi="Courier New" w:cs="Courier New" w:hint="default"/>
+      </w:rPr>
+    </w:lvl>
+    <w:lvl w:ilvl="2" w:tplc="04090005" w:tentative="1">
+      <w:start w:val="1"/>
+      <w:numFmt w:val="bullet"/>
+      <w:lvlText w:val=""/>
+      <w:lvlJc w:val="left"/>
+      <w:pPr>
+        <w:ind w:left="2880" w:hanging="360"/>
+      </w:pPr>
+      <w:rPr>
+        <w:rFonts w:ascii="Wingdings" w:hAnsi="Wingdings" w:hint="default"/>
+      </w:rPr>
+    </w:lvl>
+    <w:lvl w:ilvl="3" w:tplc="04090001" w:tentative="1">
+      <w:start w:val="1"/>
+      <w:numFmt w:val="bullet"/>
+      <w:lvlText w:val=""/>
+      <w:lvlJc w:val="left"/>
+      <w:pPr>
+        <w:ind w:left="3600" w:hanging="360"/>
+      </w:pPr>
+      <w:rPr>
+        <w:rFonts w:ascii="Symbol" w:hAnsi="Symbol" w:hint="default"/>
+      </w:rPr>
+    </w:lvl>
+    <w:lvl w:ilvl="4" w:tplc="04090003" w:tentative="1">
+      <w:start w:val="1"/>
+      <w:numFmt w:val="bullet"/>
+      <w:lvlText w:val="o"/>
+      <w:lvlJc w:val="left"/>
+      <w:pPr>
+        <w:ind w:left="4320" w:hanging="360"/>
+      </w:pPr>
+      <w:rPr>
+        <w:rFonts w:ascii="Courier New" w:hAnsi="Courier New" w:cs="Courier New" w:hint="default"/>
+      </w:rPr>
+    </w:lvl>
+    <w:lvl w:ilvl="5" w:tplc="04090005" w:tentative="1">
+      <w:start w:val="1"/>
+      <w:numFmt w:val="bullet"/>
+      <w:lvlText w:val=""/>
+      <w:lvlJc w:val="left"/>
+      <w:pPr>
+        <w:ind w:left="5040" w:hanging="360"/>
+      </w:pPr>
+      <w:rPr>
+        <w:rFonts w:ascii="Wingdings" w:hAnsi="Wingdings" w:hint="default"/>
+      </w:rPr>
+    </w:lvl>
+    <w:lvl w:ilvl="6" w:tplc="04090001" w:tentative="1">
+      <w:start w:val="1"/>
+      <w:numFmt w:val="bullet"/>
+      <w:lvlText w:val=""/>
+      <w:lvlJc w:val="left"/>
+      <w:pPr>
+        <w:ind w:left="5760" w:hanging="360"/>
+      </w:pPr>
+      <w:rPr>
+        <w:rFonts w:ascii="Symbol" w:hAnsi="Symbol" w:hint="default"/>
+      </w:rPr>
+    </w:lvl>
+    <w:lvl w:ilvl="7" w:tplc="04090003" w:tentative="1">
+      <w:start w:val="1"/>
+      <w:numFmt w:val="bullet"/>
+      <w:lvlText w:val="o"/>
+      <w:lvlJc w:val="left"/>
+      <w:pPr>
+        <w:ind w:left="6480" w:hanging="360"/>
+      </w:pPr>
+      <w:rPr>
+        <w:rFonts w:ascii="Courier New" w:hAnsi="Courier New" w:cs="Courier New" w:hint="default"/>
+      </w:rPr>
+    </w:lvl>
+    <w:lvl w:ilvl="8" w:tplc="04090005" w:tentative="1">
+      <w:start w:val="1"/>
+      <w:numFmt w:val="bullet"/>
+      <w:lvlText w:val=""/>
+      <w:lvlJc w:val="left"/>
+      <w:pPr>
+        <w:ind w:left="7200" w:hanging="360"/>
+      </w:pPr>
+      <w:rPr>
+        <w:rFonts w:ascii="Wingdings" w:hAnsi="Wingdings" w:hint="default"/>
+      </w:rPr>
+    </w:lvl>
+  </w:abstractNum>
+  <w:abstractNum w:abstractNumId="6" w15:restartNumberingAfterBreak="0">
     <w:nsid w:val="54005E11"/>
     <w:multiLevelType w:val="hybridMultilevel"/>
     <w:tmpl w:val="D472BCF8"/>
@@ -1193,7 +1550,7 @@
       </w:rPr>
     </w:lvl>
   </w:abstractNum>
-  <w:abstractNum w:abstractNumId="3" w15:restartNumberingAfterBreak="0">
+  <w:abstractNum w:abstractNumId="7" w15:restartNumberingAfterBreak="0">
     <w:nsid w:val="5B7C7AAF"/>
     <w:multiLevelType w:val="hybridMultilevel"/>
     <w:tmpl w:val="C60EBEA8"/>
@@ -1280,23 +1637,476 @@
       </w:pPr>
     </w:lvl>
   </w:abstractNum>
+  <w:abstractNum w:abstractNumId="8" w15:restartNumberingAfterBreak="0">
+    <w:nsid w:val="5FB20D4C"/>
+    <w:multiLevelType w:val="hybridMultilevel"/>
+    <w:tmpl w:val="C0EA622E"/>
+    <w:lvl w:ilvl="0" w:tplc="04090001">
+      <w:start w:val="1"/>
+      <w:numFmt w:val="bullet"/>
+      <w:lvlText w:val=""/>
+      <w:lvlJc w:val="left"/>
+      <w:pPr>
+        <w:ind w:left="1440" w:hanging="360"/>
+      </w:pPr>
+      <w:rPr>
+        <w:rFonts w:ascii="Symbol" w:hAnsi="Symbol" w:hint="default"/>
+        <w:sz w:val="24"/>
+        <w:szCs w:val="24"/>
+      </w:rPr>
+    </w:lvl>
+    <w:lvl w:ilvl="1" w:tplc="04090003" w:tentative="1">
+      <w:start w:val="1"/>
+      <w:numFmt w:val="bullet"/>
+      <w:lvlText w:val="o"/>
+      <w:lvlJc w:val="left"/>
+      <w:pPr>
+        <w:ind w:left="2160" w:hanging="360"/>
+      </w:pPr>
+      <w:rPr>
+        <w:rFonts w:ascii="Courier New" w:hAnsi="Courier New" w:cs="Courier New" w:hint="default"/>
+      </w:rPr>
+    </w:lvl>
+    <w:lvl w:ilvl="2" w:tplc="04090005" w:tentative="1">
+      <w:start w:val="1"/>
+      <w:numFmt w:val="bullet"/>
+      <w:lvlText w:val=""/>
+      <w:lvlJc w:val="left"/>
+      <w:pPr>
+        <w:ind w:left="2880" w:hanging="360"/>
+      </w:pPr>
+      <w:rPr>
+        <w:rFonts w:ascii="Wingdings" w:hAnsi="Wingdings" w:hint="default"/>
+      </w:rPr>
+    </w:lvl>
+    <w:lvl w:ilvl="3" w:tplc="04090001" w:tentative="1">
+      <w:start w:val="1"/>
+      <w:numFmt w:val="bullet"/>
+      <w:lvlText w:val=""/>
+      <w:lvlJc w:val="left"/>
+      <w:pPr>
+        <w:ind w:left="3600" w:hanging="360"/>
+      </w:pPr>
+      <w:rPr>
+        <w:rFonts w:ascii="Symbol" w:hAnsi="Symbol" w:hint="default"/>
+      </w:rPr>
+    </w:lvl>
+    <w:lvl w:ilvl="4" w:tplc="04090003" w:tentative="1">
+      <w:start w:val="1"/>
+      <w:numFmt w:val="bullet"/>
+      <w:lvlText w:val="o"/>
+      <w:lvlJc w:val="left"/>
+      <w:pPr>
+        <w:ind w:left="4320" w:hanging="360"/>
+      </w:pPr>
+      <w:rPr>
+        <w:rFonts w:ascii="Courier New" w:hAnsi="Courier New" w:cs="Courier New" w:hint="default"/>
+      </w:rPr>
+    </w:lvl>
+    <w:lvl w:ilvl="5" w:tplc="04090005" w:tentative="1">
+      <w:start w:val="1"/>
+      <w:numFmt w:val="bullet"/>
+      <w:lvlText w:val=""/>
+      <w:lvlJc w:val="left"/>
+      <w:pPr>
+        <w:ind w:left="5040" w:hanging="360"/>
+      </w:pPr>
+      <w:rPr>
+        <w:rFonts w:ascii="Wingdings" w:hAnsi="Wingdings" w:hint="default"/>
+      </w:rPr>
+    </w:lvl>
+    <w:lvl w:ilvl="6" w:tplc="04090001" w:tentative="1">
+      <w:start w:val="1"/>
+      <w:numFmt w:val="bullet"/>
+      <w:lvlText w:val=""/>
+      <w:lvlJc w:val="left"/>
+      <w:pPr>
+        <w:ind w:left="5760" w:hanging="360"/>
+      </w:pPr>
+      <w:rPr>
+        <w:rFonts w:ascii="Symbol" w:hAnsi="Symbol" w:hint="default"/>
+      </w:rPr>
+    </w:lvl>
+    <w:lvl w:ilvl="7" w:tplc="04090003" w:tentative="1">
+      <w:start w:val="1"/>
+      <w:numFmt w:val="bullet"/>
+      <w:lvlText w:val="o"/>
+      <w:lvlJc w:val="left"/>
+      <w:pPr>
+        <w:ind w:left="6480" w:hanging="360"/>
+      </w:pPr>
+      <w:rPr>
+        <w:rFonts w:ascii="Courier New" w:hAnsi="Courier New" w:cs="Courier New" w:hint="default"/>
+      </w:rPr>
+    </w:lvl>
+    <w:lvl w:ilvl="8" w:tplc="04090005" w:tentative="1">
+      <w:start w:val="1"/>
+      <w:numFmt w:val="bullet"/>
+      <w:lvlText w:val=""/>
+      <w:lvlJc w:val="left"/>
+      <w:pPr>
+        <w:ind w:left="7200" w:hanging="360"/>
+      </w:pPr>
+      <w:rPr>
+        <w:rFonts w:ascii="Wingdings" w:hAnsi="Wingdings" w:hint="default"/>
+      </w:rPr>
+    </w:lvl>
+  </w:abstractNum>
+  <w:abstractNum w:abstractNumId="9" w15:restartNumberingAfterBreak="0">
+    <w:nsid w:val="60E91225"/>
+    <w:multiLevelType w:val="hybridMultilevel"/>
+    <w:tmpl w:val="89842AA6"/>
+    <w:lvl w:ilvl="0" w:tplc="CCB24C44">
+      <w:start w:val="1"/>
+      <w:numFmt w:val="bullet"/>
+      <w:lvlText w:val=""/>
+      <w:lvlJc w:val="left"/>
+      <w:pPr>
+        <w:ind w:left="1440" w:hanging="360"/>
+      </w:pPr>
+      <w:rPr>
+        <w:rFonts w:ascii="Wingdings" w:hAnsi="Wingdings" w:hint="default"/>
+      </w:rPr>
+    </w:lvl>
+    <w:lvl w:ilvl="1" w:tplc="1EAE620C">
+      <w:start w:val="1"/>
+      <w:numFmt w:val="bullet"/>
+      <w:lvlText w:val=""/>
+      <w:lvlJc w:val="left"/>
+      <w:pPr>
+        <w:ind w:left="720" w:hanging="360"/>
+      </w:pPr>
+      <w:rPr>
+        <w:rFonts w:ascii="Wingdings" w:hAnsi="Wingdings" w:hint="default"/>
+      </w:rPr>
+    </w:lvl>
+    <w:lvl w:ilvl="2" w:tplc="04090005" w:tentative="1">
+      <w:start w:val="1"/>
+      <w:numFmt w:val="bullet"/>
+      <w:lvlText w:val=""/>
+      <w:lvlJc w:val="left"/>
+      <w:pPr>
+        <w:ind w:left="2160" w:hanging="360"/>
+      </w:pPr>
+      <w:rPr>
+        <w:rFonts w:ascii="Wingdings" w:hAnsi="Wingdings" w:hint="default"/>
+      </w:rPr>
+    </w:lvl>
+    <w:lvl w:ilvl="3" w:tplc="04090001" w:tentative="1">
+      <w:start w:val="1"/>
+      <w:numFmt w:val="bullet"/>
+      <w:lvlText w:val=""/>
+      <w:lvlJc w:val="left"/>
+      <w:pPr>
+        <w:ind w:left="2880" w:hanging="360"/>
+      </w:pPr>
+      <w:rPr>
+        <w:rFonts w:ascii="Symbol" w:hAnsi="Symbol" w:hint="default"/>
+      </w:rPr>
+    </w:lvl>
+    <w:lvl w:ilvl="4" w:tplc="04090003" w:tentative="1">
+      <w:start w:val="1"/>
+      <w:numFmt w:val="bullet"/>
+      <w:lvlText w:val="o"/>
+      <w:lvlJc w:val="left"/>
+      <w:pPr>
+        <w:ind w:left="3600" w:hanging="360"/>
+      </w:pPr>
+      <w:rPr>
+        <w:rFonts w:ascii="Courier New" w:hAnsi="Courier New" w:cs="Courier New" w:hint="default"/>
+      </w:rPr>
+    </w:lvl>
+    <w:lvl w:ilvl="5" w:tplc="04090005" w:tentative="1">
+      <w:start w:val="1"/>
+      <w:numFmt w:val="bullet"/>
+      <w:lvlText w:val=""/>
+      <w:lvlJc w:val="left"/>
+      <w:pPr>
+        <w:ind w:left="4320" w:hanging="360"/>
+      </w:pPr>
+      <w:rPr>
+        <w:rFonts w:ascii="Wingdings" w:hAnsi="Wingdings" w:hint="default"/>
+      </w:rPr>
+    </w:lvl>
+    <w:lvl w:ilvl="6" w:tplc="04090001" w:tentative="1">
+      <w:start w:val="1"/>
+      <w:numFmt w:val="bullet"/>
+      <w:lvlText w:val=""/>
+      <w:lvlJc w:val="left"/>
+      <w:pPr>
+        <w:ind w:left="5040" w:hanging="360"/>
+      </w:pPr>
+      <w:rPr>
+        <w:rFonts w:ascii="Symbol" w:hAnsi="Symbol" w:hint="default"/>
+      </w:rPr>
+    </w:lvl>
+    <w:lvl w:ilvl="7" w:tplc="04090003" w:tentative="1">
+      <w:start w:val="1"/>
+      <w:numFmt w:val="bullet"/>
+      <w:lvlText w:val="o"/>
+      <w:lvlJc w:val="left"/>
+      <w:pPr>
+        <w:ind w:left="5760" w:hanging="360"/>
+      </w:pPr>
+      <w:rPr>
+        <w:rFonts w:ascii="Courier New" w:hAnsi="Courier New" w:cs="Courier New" w:hint="default"/>
+      </w:rPr>
+    </w:lvl>
+    <w:lvl w:ilvl="8" w:tplc="04090005" w:tentative="1">
+      <w:start w:val="1"/>
+      <w:numFmt w:val="bullet"/>
+      <w:lvlText w:val=""/>
+      <w:lvlJc w:val="left"/>
+      <w:pPr>
+        <w:ind w:left="6480" w:hanging="360"/>
+      </w:pPr>
+      <w:rPr>
+        <w:rFonts w:ascii="Wingdings" w:hAnsi="Wingdings" w:hint="default"/>
+      </w:rPr>
+    </w:lvl>
+  </w:abstractNum>
+  <w:abstractNum w:abstractNumId="10" w15:restartNumberingAfterBreak="0">
+    <w:nsid w:val="7B635262"/>
+    <w:multiLevelType w:val="multilevel"/>
+    <w:tmpl w:val="0409001D"/>
+    <w:lvl w:ilvl="0">
+      <w:start w:val="1"/>
+      <w:numFmt w:val="decimal"/>
+      <w:lvlText w:val="%1)"/>
+      <w:lvlJc w:val="left"/>
+      <w:pPr>
+        <w:ind w:left="360" w:hanging="360"/>
+      </w:pPr>
+    </w:lvl>
+    <w:lvl w:ilvl="1">
+      <w:start w:val="1"/>
+      <w:numFmt w:val="lowerLetter"/>
+      <w:lvlText w:val="%2)"/>
+      <w:lvlJc w:val="left"/>
+      <w:pPr>
+        <w:ind w:left="720" w:hanging="360"/>
+      </w:pPr>
+    </w:lvl>
+    <w:lvl w:ilvl="2">
+      <w:start w:val="1"/>
+      <w:numFmt w:val="lowerRoman"/>
+      <w:lvlText w:val="%3)"/>
+      <w:lvlJc w:val="left"/>
+      <w:pPr>
+        <w:ind w:left="1080" w:hanging="360"/>
+      </w:pPr>
+    </w:lvl>
+    <w:lvl w:ilvl="3">
+      <w:start w:val="1"/>
+      <w:numFmt w:val="decimal"/>
+      <w:lvlText w:val="(%4)"/>
+      <w:lvlJc w:val="left"/>
+      <w:pPr>
+        <w:ind w:left="1440" w:hanging="360"/>
+      </w:pPr>
+    </w:lvl>
+    <w:lvl w:ilvl="4">
+      <w:start w:val="1"/>
+      <w:numFmt w:val="lowerLetter"/>
+      <w:lvlText w:val="(%5)"/>
+      <w:lvlJc w:val="left"/>
+      <w:pPr>
+        <w:ind w:left="1800" w:hanging="360"/>
+      </w:pPr>
+    </w:lvl>
+    <w:lvl w:ilvl="5">
+      <w:start w:val="1"/>
+      <w:numFmt w:val="lowerRoman"/>
+      <w:lvlText w:val="(%6)"/>
+      <w:lvlJc w:val="left"/>
+      <w:pPr>
+        <w:ind w:left="2160" w:hanging="360"/>
+      </w:pPr>
+    </w:lvl>
+    <w:lvl w:ilvl="6">
+      <w:start w:val="1"/>
+      <w:numFmt w:val="decimal"/>
+      <w:lvlText w:val="%7."/>
+      <w:lvlJc w:val="left"/>
+      <w:pPr>
+        <w:ind w:left="2520" w:hanging="360"/>
+      </w:pPr>
+    </w:lvl>
+    <w:lvl w:ilvl="7">
+      <w:start w:val="1"/>
+      <w:numFmt w:val="lowerLetter"/>
+      <w:lvlText w:val="%8."/>
+      <w:lvlJc w:val="left"/>
+      <w:pPr>
+        <w:ind w:left="2880" w:hanging="360"/>
+      </w:pPr>
+    </w:lvl>
+    <w:lvl w:ilvl="8">
+      <w:start w:val="1"/>
+      <w:numFmt w:val="lowerRoman"/>
+      <w:lvlText w:val="%9."/>
+      <w:lvlJc w:val="left"/>
+      <w:pPr>
+        <w:ind w:left="3240" w:hanging="360"/>
+      </w:pPr>
+    </w:lvl>
+  </w:abstractNum>
+  <w:abstractNum w:abstractNumId="11" w15:restartNumberingAfterBreak="0">
+    <w:nsid w:val="7CB21C50"/>
+    <w:multiLevelType w:val="hybridMultilevel"/>
+    <w:tmpl w:val="CFEE56DA"/>
+    <w:lvl w:ilvl="0" w:tplc="0409000F">
+      <w:start w:val="1"/>
+      <w:numFmt w:val="decimal"/>
+      <w:lvlText w:val="%1."/>
+      <w:lvlJc w:val="left"/>
+      <w:pPr>
+        <w:ind w:left="1440" w:hanging="360"/>
+      </w:pPr>
+      <w:rPr>
+        <w:rFonts w:hint="default"/>
+        <w:sz w:val="24"/>
+        <w:szCs w:val="24"/>
+      </w:rPr>
+    </w:lvl>
+    <w:lvl w:ilvl="1" w:tplc="04090003" w:tentative="1">
+      <w:start w:val="1"/>
+      <w:numFmt w:val="bullet"/>
+      <w:lvlText w:val="o"/>
+      <w:lvlJc w:val="left"/>
+      <w:pPr>
+        <w:ind w:left="2160" w:hanging="360"/>
+      </w:pPr>
+      <w:rPr>
+        <w:rFonts w:ascii="Courier New" w:hAnsi="Courier New" w:cs="Courier New" w:hint="default"/>
+      </w:rPr>
+    </w:lvl>
+    <w:lvl w:ilvl="2" w:tplc="04090005" w:tentative="1">
+      <w:start w:val="1"/>
+      <w:numFmt w:val="bullet"/>
+      <w:lvlText w:val=""/>
+      <w:lvlJc w:val="left"/>
+      <w:pPr>
+        <w:ind w:left="2880" w:hanging="360"/>
+      </w:pPr>
+      <w:rPr>
+        <w:rFonts w:ascii="Wingdings" w:hAnsi="Wingdings" w:hint="default"/>
+      </w:rPr>
+    </w:lvl>
+    <w:lvl w:ilvl="3" w:tplc="04090001" w:tentative="1">
+      <w:start w:val="1"/>
+      <w:numFmt w:val="bullet"/>
+      <w:lvlText w:val=""/>
+      <w:lvlJc w:val="left"/>
+      <w:pPr>
+        <w:ind w:left="3600" w:hanging="360"/>
+      </w:pPr>
+      <w:rPr>
+        <w:rFonts w:ascii="Symbol" w:hAnsi="Symbol" w:hint="default"/>
+      </w:rPr>
+    </w:lvl>
+    <w:lvl w:ilvl="4" w:tplc="04090003" w:tentative="1">
+      <w:start w:val="1"/>
+      <w:numFmt w:val="bullet"/>
+      <w:lvlText w:val="o"/>
+      <w:lvlJc w:val="left"/>
+      <w:pPr>
+        <w:ind w:left="4320" w:hanging="360"/>
+      </w:pPr>
+      <w:rPr>
+        <w:rFonts w:ascii="Courier New" w:hAnsi="Courier New" w:cs="Courier New" w:hint="default"/>
+      </w:rPr>
+    </w:lvl>
+    <w:lvl w:ilvl="5" w:tplc="04090005" w:tentative="1">
+      <w:start w:val="1"/>
+      <w:numFmt w:val="bullet"/>
+      <w:lvlText w:val=""/>
+      <w:lvlJc w:val="left"/>
+      <w:pPr>
+        <w:ind w:left="5040" w:hanging="360"/>
+      </w:pPr>
+      <w:rPr>
+        <w:rFonts w:ascii="Wingdings" w:hAnsi="Wingdings" w:hint="default"/>
+      </w:rPr>
+    </w:lvl>
+    <w:lvl w:ilvl="6" w:tplc="04090001" w:tentative="1">
+      <w:start w:val="1"/>
+      <w:numFmt w:val="bullet"/>
+      <w:lvlText w:val=""/>
+      <w:lvlJc w:val="left"/>
+      <w:pPr>
+        <w:ind w:left="5760" w:hanging="360"/>
+      </w:pPr>
+      <w:rPr>
+        <w:rFonts w:ascii="Symbol" w:hAnsi="Symbol" w:hint="default"/>
+      </w:rPr>
+    </w:lvl>
+    <w:lvl w:ilvl="7" w:tplc="04090003" w:tentative="1">
+      <w:start w:val="1"/>
+      <w:numFmt w:val="bullet"/>
+      <w:lvlText w:val="o"/>
+      <w:lvlJc w:val="left"/>
+      <w:pPr>
+        <w:ind w:left="6480" w:hanging="360"/>
+      </w:pPr>
+      <w:rPr>
+        <w:rFonts w:ascii="Courier New" w:hAnsi="Courier New" w:cs="Courier New" w:hint="default"/>
+      </w:rPr>
+    </w:lvl>
+    <w:lvl w:ilvl="8" w:tplc="04090005" w:tentative="1">
+      <w:start w:val="1"/>
+      <w:numFmt w:val="bullet"/>
+      <w:lvlText w:val=""/>
+      <w:lvlJc w:val="left"/>
+      <w:pPr>
+        <w:ind w:left="7200" w:hanging="360"/>
+      </w:pPr>
+      <w:rPr>
+        <w:rFonts w:ascii="Wingdings" w:hAnsi="Wingdings" w:hint="default"/>
+      </w:rPr>
+    </w:lvl>
+  </w:abstractNum>
   <w:num w:numId="1">
-    <w:abstractNumId w:val="3"/>
+    <w:abstractNumId w:val="7"/>
   </w:num>
   <w:num w:numId="2">
-    <w:abstractNumId w:val="1"/>
+    <w:abstractNumId w:val="2"/>
   </w:num>
   <w:num w:numId="3">
     <w:abstractNumId w:val="0"/>
   </w:num>
   <w:num w:numId="4">
-    <w:abstractNumId w:val="2"/>
+    <w:abstractNumId w:val="6"/>
+  </w:num>
+  <w:num w:numId="5">
+    <w:abstractNumId w:val="8"/>
+  </w:num>
+  <w:num w:numId="6">
+    <w:abstractNumId w:val="11"/>
+  </w:num>
+  <w:num w:numId="7">
+    <w:abstractNumId w:val="5"/>
+  </w:num>
+  <w:num w:numId="8">
+    <w:abstractNumId w:val="10"/>
+  </w:num>
+  <w:num w:numId="9">
+    <w:abstractNumId w:val="1"/>
+  </w:num>
+  <w:num w:numId="10">
+    <w:abstractNumId w:val="4"/>
+  </w:num>
+  <w:num w:numId="11">
+    <w:abstractNumId w:val="9"/>
+  </w:num>
+  <w:num w:numId="12">
+    <w:abstractNumId w:val="3"/>
   </w:num>
 </w:numbering>
 </file>
 
 <file path=word/styles.xml><?xml version="1.0" encoding="utf-8"?>
-<w:styles xmlns:mc="http://schemas.openxmlformats.org/markup-compatibility/2006" xmlns:r="http://schemas.openxmlformats.org/officeDocument/2006/relationships" xmlns:w="http://schemas.openxmlformats.org/wordprocessingml/2006/main" xmlns:w14="http://schemas.microsoft.com/office/word/2010/wordml" xmlns:w15="http://schemas.microsoft.com/office/word/2012/wordml" xmlns:w16cid="http://schemas.microsoft.com/office/word/2016/wordml/cid" xmlns:w16se="http://schemas.microsoft.com/office/word/2015/wordml/symex" mc:Ignorable="w14 w15 w16se w16cid">
+<w:styles xmlns:mc="http://schemas.openxmlformats.org/markup-compatibility/2006" xmlns:r="http://schemas.openxmlformats.org/officeDocument/2006/relationships" xmlns:w="http://schemas.openxmlformats.org/wordprocessingml/2006/main" xmlns:w14="http://schemas.microsoft.com/office/word/2010/wordml" xmlns:w15="http://schemas.microsoft.com/office/word/2012/wordml" mc:Ignorable="w14 w15">
   <w:docDefaults>
     <w:rPrDefault>
       <w:rPr>
@@ -1312,7 +2122,7 @@
       </w:pPr>
     </w:pPrDefault>
   </w:docDefaults>
-  <w:latentStyles w:defLockedState="0" w:defUIPriority="99" w:defSemiHidden="0" w:defUnhideWhenUsed="0" w:defQFormat="0" w:count="376">
+  <w:latentStyles w:defLockedState="0" w:defUIPriority="99" w:defSemiHidden="0" w:defUnhideWhenUsed="0" w:defQFormat="0" w:count="371">
     <w:lsdException w:name="Normal" w:uiPriority="0" w:qFormat="1"/>
     <w:lsdException w:name="heading 1" w:uiPriority="9" w:qFormat="1"/>
     <w:lsdException w:name="heading 2" w:semiHidden="1" w:uiPriority="9" w:unhideWhenUsed="1" w:qFormat="1"/>
@@ -1418,6 +2228,7 @@
     <w:lsdException w:name="HTML Sample" w:semiHidden="1" w:unhideWhenUsed="1"/>
     <w:lsdException w:name="HTML Typewriter" w:semiHidden="1" w:unhideWhenUsed="1"/>
     <w:lsdException w:name="HTML Variable" w:semiHidden="1" w:unhideWhenUsed="1"/>
+    <w:lsdException w:name="Normal Table" w:semiHidden="1" w:unhideWhenUsed="1"/>
     <w:lsdException w:name="annotation subject" w:semiHidden="1" w:unhideWhenUsed="1"/>
     <w:lsdException w:name="No List" w:semiHidden="1" w:unhideWhenUsed="1"/>
     <w:lsdException w:name="Outline List 1" w:semiHidden="1" w:unhideWhenUsed="1"/>
@@ -1460,8 +2271,11 @@
     <w:lsdException w:name="Table Contemporary" w:semiHidden="1" w:unhideWhenUsed="1"/>
     <w:lsdException w:name="Table Elegant" w:semiHidden="1" w:unhideWhenUsed="1"/>
     <w:lsdException w:name="Table Professional" w:semiHidden="1" w:unhideWhenUsed="1"/>
+    <w:lsdException w:name="Table Subtle 1" w:semiHidden="1" w:unhideWhenUsed="1"/>
     <w:lsdException w:name="Table Subtle 2" w:semiHidden="1" w:unhideWhenUsed="1"/>
     <w:lsdException w:name="Table Web 1" w:semiHidden="1" w:unhideWhenUsed="1"/>
+    <w:lsdException w:name="Table Web 2" w:semiHidden="1" w:unhideWhenUsed="1"/>
+    <w:lsdException w:name="Table Web 3" w:semiHidden="1" w:unhideWhenUsed="1"/>
     <w:lsdException w:name="Balloon Text" w:semiHidden="1" w:unhideWhenUsed="1"/>
     <w:lsdException w:name="Table Grid" w:uiPriority="39"/>
     <w:lsdException w:name="Table Theme" w:semiHidden="1" w:unhideWhenUsed="1"/>
@@ -1680,11 +2494,6 @@
     <w:lsdException w:name="List Table 5 Dark Accent 6" w:uiPriority="50"/>
     <w:lsdException w:name="List Table 6 Colorful Accent 6" w:uiPriority="51"/>
     <w:lsdException w:name="List Table 7 Colorful Accent 6" w:uiPriority="52"/>
-    <w:lsdException w:name="Mention" w:semiHidden="1" w:unhideWhenUsed="1"/>
-    <w:lsdException w:name="Smart Hyperlink" w:semiHidden="1" w:unhideWhenUsed="1"/>
-    <w:lsdException w:name="Hashtag" w:semiHidden="1" w:unhideWhenUsed="1"/>
-    <w:lsdException w:name="Unresolved Mention" w:semiHidden="1" w:unhideWhenUsed="1"/>
-    <w:lsdException w:name="Smart Link" w:semiHidden="1" w:unhideWhenUsed="1"/>
   </w:latentStyles>
   <w:style w:type="paragraph" w:default="1" w:styleId="Normal">
     <w:name w:val="Normal"/>
@@ -2463,7 +3272,7 @@
 </file>
 
 <file path=customXml/itemProps1.xml><?xml version="1.0" encoding="utf-8"?>
-<ds:datastoreItem xmlns:ds="http://schemas.openxmlformats.org/officeDocument/2006/customXml" ds:itemID="{256CBC2F-F97C-41F8-87F2-1E31070C50A7}">
+<ds:datastoreItem xmlns:ds="http://schemas.openxmlformats.org/officeDocument/2006/customXml" ds:itemID="{DBD03D18-B1A0-4DDA-9077-69F8E135693A}">
   <ds:schemaRefs>
     <ds:schemaRef ds:uri="http://schemas.openxmlformats.org/officeDocument/2006/bibliography"/>
   </ds:schemaRefs>

</xml_diff>

<commit_message>
Start filling out section 6, the assurance case.
</commit_message>
<xml_diff>
--- a/Final Project Report.docx
+++ b/Final Project Report.docx
@@ -310,8 +310,6 @@
       <w:r>
         <w:t>.</w:t>
       </w:r>
-      <w:bookmarkStart w:id="0" w:name="_GoBack"/>
-      <w:bookmarkEnd w:id="0"/>
     </w:p>
     <w:p>
       <w:pPr>
@@ -431,13 +429,7 @@
         <w:t xml:space="preserve">2. </w:t>
       </w:r>
       <w:r>
-        <w:t>Suits are Spades (S), Hearts (H), Clubs (C), and Diamonds (D)</w:t>
-      </w:r>
-      <w:r>
-        <w:t>.</w:t>
-      </w:r>
-      <w:r>
-        <w:t xml:space="preserve"> </w:t>
+        <w:t xml:space="preserve">Suits are Spades (S), Hearts (H), Clubs (C), and Diamonds (D). </w:t>
       </w:r>
       <w:r>
         <w:t>Spades beats every other suited card.</w:t>
@@ -634,8 +626,153 @@
         <w:t xml:space="preserve"> Secure</w:t>
       </w:r>
     </w:p>
+    <w:p>
+      <w:pPr>
+        <w:pStyle w:val="Heading2"/>
+      </w:pPr>
+      <w:r>
+        <w:t>Information protection</w:t>
+      </w:r>
+    </w:p>
+    <w:p>
+      <w:r>
+        <w:t>The entire application uses HTTPS to encrypt information that is exchanged. This reduces the risk that a third-party could retrieve sensitive data from web traffic that could be used to inflict damage.</w:t>
+      </w:r>
+    </w:p>
+    <w:p>
+      <w:r>
+        <w:t>Additionally, apart from the initial home page and th</w:t>
+      </w:r>
+      <w:r>
+        <w:t xml:space="preserve">e create user page, all other points in the </w:t>
+      </w:r>
+      <w:r>
+        <w:t xml:space="preserve">application requires user authentication in order to access it. This is done by extending Spring Security’s default configuration and </w:t>
+      </w:r>
+      <w:r>
+        <w:t>requiring that all requests to a certain path (containing the functionality of the application) requires user authentication, and will otherwise prompt the user with a login page.</w:t>
+      </w:r>
+    </w:p>
+    <w:p>
+      <w:pPr>
+        <w:pStyle w:val="Heading2"/>
+      </w:pPr>
+      <w:r>
+        <w:t>Using Analysis Tools</w:t>
+      </w:r>
+    </w:p>
+    <w:p>
+      <w:r>
+        <w:t xml:space="preserve">The static analysis tool FindBugs was used to scan for any potential issues. An initial use of the tool revealed </w:t>
+      </w:r>
+      <w:r>
+        <w:t>19 different issues</w:t>
+      </w:r>
+      <w:r>
+        <w:t xml:space="preserve">. However, most of these initial issues were related to performance or bad practice, and didn’t reveal any severe problems. After using this tool, the </w:t>
+      </w:r>
+      <w:r>
+        <w:t>issues were inspected and addressed. Below is the generated summary and a sample excerpt of the issues report.</w:t>
+      </w:r>
+    </w:p>
+    <w:p>
+      <w:pPr>
+        <w:jc w:val="center"/>
+      </w:pPr>
+      <w:r>
+        <w:rPr>
+          <w:noProof/>
+        </w:rPr>
+        <w:lastRenderedPageBreak/>
+        <w:drawing>
+          <wp:inline distT="0" distB="0" distL="0" distR="0" wp14:anchorId="43565304" wp14:editId="51EB7220">
+            <wp:extent cx="3413760" cy="3665780"/>
+            <wp:effectExtent l="0" t="0" r="0" b="0"/>
+            <wp:docPr id="1" name="Picture 1"/>
+            <wp:cNvGraphicFramePr>
+              <a:graphicFrameLocks xmlns:a="http://schemas.openxmlformats.org/drawingml/2006/main" noChangeAspect="1"/>
+            </wp:cNvGraphicFramePr>
+            <a:graphic xmlns:a="http://schemas.openxmlformats.org/drawingml/2006/main">
+              <a:graphicData uri="http://schemas.openxmlformats.org/drawingml/2006/picture">
+                <pic:pic xmlns:pic="http://schemas.openxmlformats.org/drawingml/2006/picture">
+                  <pic:nvPicPr>
+                    <pic:cNvPr id="1" name=""/>
+                    <pic:cNvPicPr/>
+                  </pic:nvPicPr>
+                  <pic:blipFill>
+                    <a:blip r:embed="rId8"/>
+                    <a:stretch>
+                      <a:fillRect/>
+                    </a:stretch>
+                  </pic:blipFill>
+                  <pic:spPr>
+                    <a:xfrm>
+                      <a:off x="0" y="0"/>
+                      <a:ext cx="3424395" cy="3677200"/>
+                    </a:xfrm>
+                    <a:prstGeom prst="rect">
+                      <a:avLst/>
+                    </a:prstGeom>
+                  </pic:spPr>
+                </pic:pic>
+              </a:graphicData>
+            </a:graphic>
+          </wp:inline>
+        </w:drawing>
+      </w:r>
+      <w:r>
+        <w:rPr>
+          <w:noProof/>
+        </w:rPr>
+        <w:drawing>
+          <wp:inline distT="0" distB="0" distL="0" distR="0" wp14:anchorId="5A6D5A02" wp14:editId="488D6C09">
+            <wp:extent cx="6217920" cy="2883760"/>
+            <wp:effectExtent l="0" t="0" r="0" b="0"/>
+            <wp:docPr id="2" name="Picture 2"/>
+            <wp:cNvGraphicFramePr>
+              <a:graphicFrameLocks xmlns:a="http://schemas.openxmlformats.org/drawingml/2006/main" noChangeAspect="1"/>
+            </wp:cNvGraphicFramePr>
+            <a:graphic xmlns:a="http://schemas.openxmlformats.org/drawingml/2006/main">
+              <a:graphicData uri="http://schemas.openxmlformats.org/drawingml/2006/picture">
+                <pic:pic xmlns:pic="http://schemas.openxmlformats.org/drawingml/2006/picture">
+                  <pic:nvPicPr>
+                    <pic:cNvPr id="1" name=""/>
+                    <pic:cNvPicPr/>
+                  </pic:nvPicPr>
+                  <pic:blipFill>
+                    <a:blip r:embed="rId9"/>
+                    <a:stretch>
+                      <a:fillRect/>
+                    </a:stretch>
+                  </pic:blipFill>
+                  <pic:spPr>
+                    <a:xfrm>
+                      <a:off x="0" y="0"/>
+                      <a:ext cx="6226748" cy="2887854"/>
+                    </a:xfrm>
+                    <a:prstGeom prst="rect">
+                      <a:avLst/>
+                    </a:prstGeom>
+                  </pic:spPr>
+                </pic:pic>
+              </a:graphicData>
+            </a:graphic>
+          </wp:inline>
+        </w:drawing>
+      </w:r>
+    </w:p>
+    <w:p>
+      <w:r>
+        <w:t>After these initial issue</w:t>
+      </w:r>
+      <w:r>
+        <w:t>s were resolved, another use of the FindBugs report indicated the following:</w:t>
+      </w:r>
+      <w:bookmarkStart w:id="0" w:name="_GoBack"/>
+      <w:bookmarkEnd w:id="0"/>
+    </w:p>
     <w:sectPr>
-      <w:footerReference w:type="default" r:id="rId8"/>
+      <w:footerReference w:type="default" r:id="rId10"/>
       <w:pgSz w:w="12240" w:h="15840"/>
       <w:pgMar w:top="1440" w:right="1440" w:bottom="1440" w:left="1440" w:header="720" w:footer="720" w:gutter="0"/>
       <w:cols w:space="720"/>
@@ -3272,7 +3409,7 @@
 </file>
 
 <file path=customXml/itemProps1.xml><?xml version="1.0" encoding="utf-8"?>
-<ds:datastoreItem xmlns:ds="http://schemas.openxmlformats.org/officeDocument/2006/customXml" ds:itemID="{DBD03D18-B1A0-4DDA-9077-69F8E135693A}">
+<ds:datastoreItem xmlns:ds="http://schemas.openxmlformats.org/officeDocument/2006/customXml" ds:itemID="{8E22715E-D286-4664-89E9-535EC40346D9}">
   <ds:schemaRefs>
     <ds:schemaRef ds:uri="http://schemas.openxmlformats.org/officeDocument/2006/bibliography"/>
   </ds:schemaRefs>

</xml_diff>

<commit_message>
Add sections to confidentiality on encryption.
Minor text fixes.
</commit_message>
<xml_diff>
--- a/Final Project Report.docx
+++ b/Final Project Report.docx
@@ -1,6 +1,6 @@
 
 <file path=word/document.xml><?xml version="1.0" encoding="utf-8"?>
-<w:document xmlns:wpc="http://schemas.microsoft.com/office/word/2010/wordprocessingCanvas" xmlns:cx="http://schemas.microsoft.com/office/drawing/2014/chartex" xmlns:cx1="http://schemas.microsoft.com/office/drawing/2015/9/8/chartex" xmlns:cx2="http://schemas.microsoft.com/office/drawing/2015/10/21/chartex" xmlns:cx3="http://schemas.microsoft.com/office/drawing/2016/5/9/chartex" xmlns:cx4="http://schemas.microsoft.com/office/drawing/2016/5/10/chartex" xmlns:cx5="http://schemas.microsoft.com/office/drawing/2016/5/11/chartex" xmlns:cx6="http://schemas.microsoft.com/office/drawing/2016/5/12/chartex" xmlns:cx7="http://schemas.microsoft.com/office/drawing/2016/5/13/chartex" xmlns:cx8="http://schemas.microsoft.com/office/drawing/2016/5/14/chartex" xmlns:mc="http://schemas.openxmlformats.org/markup-compatibility/2006" xmlns:aink="http://schemas.microsoft.com/office/drawing/2016/ink" xmlns:am3d="http://schemas.microsoft.com/office/drawing/2017/model3d" xmlns:o="urn:schemas-microsoft-com:office:office" xmlns:r="http://schemas.openxmlformats.org/officeDocument/2006/relationships" xmlns:m="http://schemas.openxmlformats.org/officeDocument/2006/math" xmlns:v="urn:schemas-microsoft-com:vml" xmlns:wp14="http://schemas.microsoft.com/office/word/2010/wordprocessingDrawing" xmlns:wp="http://schemas.openxmlformats.org/drawingml/2006/wordprocessingDrawing" xmlns:w10="urn:schemas-microsoft-com:office:word" xmlns:w="http://schemas.openxmlformats.org/wordprocessingml/2006/main" xmlns:w14="http://schemas.microsoft.com/office/word/2010/wordml" xmlns:w15="http://schemas.microsoft.com/office/word/2012/wordml" xmlns:w16cid="http://schemas.microsoft.com/office/word/2016/wordml/cid" xmlns:w16se="http://schemas.microsoft.com/office/word/2015/wordml/symex" xmlns:wpg="http://schemas.microsoft.com/office/word/2010/wordprocessingGroup" xmlns:wpi="http://schemas.microsoft.com/office/word/2010/wordprocessingInk" xmlns:wne="http://schemas.microsoft.com/office/word/2006/wordml" xmlns:wps="http://schemas.microsoft.com/office/word/2010/wordprocessingShape" mc:Ignorable="w14 w15 w16se w16cid wp14">
+<w:document xmlns:wpc="http://schemas.microsoft.com/office/word/2010/wordprocessingCanvas" xmlns:mc="http://schemas.openxmlformats.org/markup-compatibility/2006" xmlns:o="urn:schemas-microsoft-com:office:office" xmlns:r="http://schemas.openxmlformats.org/officeDocument/2006/relationships" xmlns:m="http://schemas.openxmlformats.org/officeDocument/2006/math" xmlns:v="urn:schemas-microsoft-com:vml" xmlns:wp14="http://schemas.microsoft.com/office/word/2010/wordprocessingDrawing" xmlns:wp="http://schemas.openxmlformats.org/drawingml/2006/wordprocessingDrawing" xmlns:w10="urn:schemas-microsoft-com:office:word" xmlns:w="http://schemas.openxmlformats.org/wordprocessingml/2006/main" xmlns:w14="http://schemas.microsoft.com/office/word/2010/wordml" xmlns:w15="http://schemas.microsoft.com/office/word/2012/wordml" xmlns:wpg="http://schemas.microsoft.com/office/word/2010/wordprocessingGroup" xmlns:wpi="http://schemas.microsoft.com/office/word/2010/wordprocessingInk" xmlns:wne="http://schemas.microsoft.com/office/word/2006/wordml" xmlns:wps="http://schemas.microsoft.com/office/word/2010/wordprocessingShape" mc:Ignorable="w14 w15 wp14">
   <w:body>
     <w:p>
       <w:pPr>
@@ -115,15 +115,7 @@
         <w:t xml:space="preserve"> </w:t>
       </w:r>
       <w:r>
-        <w:t xml:space="preserve">directory are annotated using @Entity. These classes are essentially used to represent information that is stored in the </w:t>
-      </w:r>
-      <w:proofErr w:type="gramStart"/>
-      <w:r>
-        <w:t>Database, and</w:t>
-      </w:r>
-      <w:proofErr w:type="gramEnd"/>
-      <w:r>
-        <w:t xml:space="preserve"> follows the general guidelines for creating JPA Entity classes. </w:t>
+        <w:t xml:space="preserve">directory are annotated using @Entity. These classes are essentially used to represent information that is stored in the Database, and follows the general guidelines for creating JPA Entity classes. </w:t>
       </w:r>
       <w:r>
         <w:t xml:space="preserve">However, the </w:t>
@@ -168,15 +160,7 @@
         <w:t xml:space="preserve"> class. These </w:t>
       </w:r>
       <w:r>
-        <w:t xml:space="preserve">classes are used by the application to facilitate access to the underlying database. There are also several additional query methods, which either rely on Spring Data to generate the proper queries using the method </w:t>
-      </w:r>
-      <w:proofErr w:type="gramStart"/>
-      <w:r>
-        <w:t>name, or</w:t>
-      </w:r>
-      <w:proofErr w:type="gramEnd"/>
-      <w:r>
-        <w:t xml:space="preserve"> use the @Query annotation provided by Spring Data to define custom queries.</w:t>
+        <w:t>classes are used by the application to facilitate access to the underlying database. There are also several additional query methods, which either rely on Spring Data to generate the proper queries using the method name, or use the @Query annotation provided by Spring Data to define custom queries.</w:t>
       </w:r>
     </w:p>
     <w:p>
@@ -194,14 +178,12 @@
       <w:r>
         <w:t xml:space="preserve">In the </w:t>
       </w:r>
-      <w:proofErr w:type="gramStart"/>
       <w:r>
         <w:rPr>
           <w:b/>
         </w:rPr>
         <w:t>resources</w:t>
       </w:r>
-      <w:proofErr w:type="gramEnd"/>
       <w:r>
         <w:t xml:space="preserve"> directory, there are several </w:t>
       </w:r>
@@ -241,15 +223,7 @@
         <w:t xml:space="preserve"> page, which shows links to login or create user, and createuserpage.html (which is in resources/static)</w:t>
       </w:r>
       <w:r>
-        <w:t xml:space="preserve">, all other endpoints exposed by controllers will require user </w:t>
-      </w:r>
-      <w:proofErr w:type="gramStart"/>
-      <w:r>
-        <w:t>authorization, and</w:t>
-      </w:r>
-      <w:proofErr w:type="gramEnd"/>
-      <w:r>
-        <w:t xml:space="preserve"> will require user login if the user attempts to access them.</w:t>
+        <w:t>, all other endpoints exposed by controllers will require user authorization, and will require user login if the user attempts to access them.</w:t>
       </w:r>
     </w:p>
     <w:p>
@@ -283,15 +257,7 @@
         <w:t>.</w:t>
       </w:r>
       <w:r>
-        <w:t xml:space="preserve"> Other features provided through the controllers include viewing past games, user statistics, and exposing a point to allow users to </w:t>
-      </w:r>
-      <w:proofErr w:type="gramStart"/>
-      <w:r>
-        <w:t>actually play</w:t>
-      </w:r>
-      <w:proofErr w:type="gramEnd"/>
-      <w:r>
-        <w:t xml:space="preserve"> the game.</w:t>
+        <w:t xml:space="preserve"> Other features provided through the controllers include viewing past games, user statistics, and exposing a point to allow users to actually play the game.</w:t>
       </w:r>
       <w:r>
         <w:t xml:space="preserve"> The </w:t>
@@ -335,15 +301,7 @@
         <w:t xml:space="preserve">services </w:t>
       </w:r>
       <w:r>
-        <w:t>directory are essentially core processing classes. These are essentially used to implement features that need to be reused by multiple components (such as the Controllers</w:t>
-      </w:r>
-      <w:proofErr w:type="gramStart"/>
-      <w:r>
-        <w:t>), or</w:t>
-      </w:r>
-      <w:proofErr w:type="gramEnd"/>
-      <w:r>
-        <w:t xml:space="preserve"> are used to offload logic from the controllers. </w:t>
+        <w:t xml:space="preserve">directory are essentially core processing classes. These are essentially used to implement features that need to be reused by multiple components (such as the Controllers), or are used to offload logic from the controllers. </w:t>
       </w:r>
     </w:p>
     <w:p>
@@ -372,15 +330,7 @@
       </w:r>
       <w:proofErr w:type="spellEnd"/>
       <w:r>
-        <w:t xml:space="preserve"> to ensure that users aren’t blocked waiting for other </w:t>
-      </w:r>
-      <w:proofErr w:type="gramStart"/>
-      <w:r>
-        <w:t>players, and</w:t>
-      </w:r>
-      <w:proofErr w:type="gramEnd"/>
-      <w:r>
-        <w:t xml:space="preserve"> deletes the game to allow the user to retry or join a different game.</w:t>
+        <w:t xml:space="preserve"> to ensure that users aren’t blocked waiting for other players, and deletes the game to allow the user to retry or join a different game.</w:t>
       </w:r>
     </w:p>
     <w:p>
@@ -396,17 +346,12 @@
         <w:t xml:space="preserve"> is only used by the </w:t>
       </w:r>
       <w:proofErr w:type="spellStart"/>
-      <w:proofErr w:type="gramStart"/>
       <w:r>
         <w:t>ActiveGameController</w:t>
       </w:r>
       <w:proofErr w:type="spellEnd"/>
       <w:r>
-        <w:t>, and</w:t>
-      </w:r>
-      <w:proofErr w:type="gramEnd"/>
-      <w:r>
-        <w:t xml:space="preserve"> serves as an example of </w:t>
+        <w:t xml:space="preserve">, and serves as an example of </w:t>
       </w:r>
       <w:r>
         <w:t>moving logic out of the controller.</w:t>
@@ -448,15 +393,7 @@
       </w:r>
       <w:proofErr w:type="spellEnd"/>
       <w:r>
-        <w:t xml:space="preserve"> class is used to hold information about a current round between two players. This uses the Deck class to represent the 52 standard </w:t>
-      </w:r>
-      <w:proofErr w:type="gramStart"/>
-      <w:r>
-        <w:t>cards, and</w:t>
-      </w:r>
-      <w:proofErr w:type="gramEnd"/>
-      <w:r>
-        <w:t xml:space="preserve"> maintains 2 Hand objects to indicate which cards are held by each player. Other information held by this class is the current turn, cards played in the current trick, and an internal </w:t>
+        <w:t xml:space="preserve"> class is used to hold information about a current round between two players. This uses the Deck class to represent the 52 standard cards, and maintains 2 Hand objects to indicate which cards are held by each player. Other information held by this class is the current turn, cards played in the current trick, and an internal </w:t>
       </w:r>
       <w:proofErr w:type="spellStart"/>
       <w:r>
@@ -537,50 +474,42 @@
         <w:t xml:space="preserve"> serves as the endpoint for all Spades game. It will</w:t>
       </w:r>
       <w:r>
-        <w:t xml:space="preserve"> display information about the game to users, </w:t>
+        <w:t xml:space="preserve"> display information about the game to users, and also provides endpoints to accept input from the users. If the input passes the initial validation performed by the controller, then it is passed to the </w:t>
+      </w:r>
+      <w:proofErr w:type="spellStart"/>
+      <w:r>
+        <w:t>SpadesGameService</w:t>
+      </w:r>
+      <w:proofErr w:type="spellEnd"/>
+      <w:r>
+        <w:t xml:space="preserve"> for further processing, which may or may not be accepted depending on the current state of the game.</w:t>
+      </w:r>
+    </w:p>
+    <w:p>
+      <w:pPr>
+        <w:pStyle w:val="Heading2"/>
+      </w:pPr>
+      <w:r>
+        <w:t xml:space="preserve">JavaScript reloading </w:t>
+      </w:r>
+    </w:p>
+    <w:p>
+      <w:r>
+        <w:t>Finally,</w:t>
+      </w:r>
+      <w:r>
+        <w:t xml:space="preserve"> we have a reloadPage.js file that checks the form fields for the bidding and card playing forms. Essentially it sets a timeout of seven seconds </w:t>
+      </w:r>
+      <w:r>
+        <w:t xml:space="preserve">and if the user has not entered a bid or played a card the page reloads. This is how we are able to reload page to determine </w:t>
       </w:r>
       <w:proofErr w:type="gramStart"/>
       <w:r>
-        <w:t>and also</w:t>
+        <w:t>who’s</w:t>
       </w:r>
       <w:proofErr w:type="gramEnd"/>
       <w:r>
-        <w:t xml:space="preserve"> provides endpoints to accept input from the users. If the input passes the initial validation performed by the controller, then it is passed to the </w:t>
-      </w:r>
-      <w:proofErr w:type="spellStart"/>
-      <w:r>
-        <w:t>SpadesGameService</w:t>
-      </w:r>
-      <w:proofErr w:type="spellEnd"/>
-      <w:r>
-        <w:t xml:space="preserve"> for further processing, which may or may not be accepted depending on the current state of the game.</w:t>
-      </w:r>
-    </w:p>
-    <w:p>
-      <w:pPr>
-        <w:pStyle w:val="Heading2"/>
-      </w:pPr>
-      <w:r>
-        <w:t xml:space="preserve">JavaScript reloading </w:t>
-      </w:r>
-    </w:p>
-    <w:p>
-      <w:r>
-        <w:t>Finally,</w:t>
-      </w:r>
-      <w:r>
-        <w:t xml:space="preserve"> we have a reloadPage.js file that checks the form fields for the bidding and card playing forms. Essentially it sets a timeout of seven seconds </w:t>
-      </w:r>
-      <w:r>
-        <w:t xml:space="preserve">and if the user has not entered a bid or played a card the page reloads. This is how we </w:t>
-      </w:r>
-      <w:proofErr w:type="gramStart"/>
-      <w:r>
-        <w:t>are able to</w:t>
-      </w:r>
-      <w:proofErr w:type="gramEnd"/>
-      <w:r>
-        <w:t xml:space="preserve"> reload page to determine who’s turn it is and what cards have been played for that trick.</w:t>
+        <w:t xml:space="preserve"> turn it is and what cards have been played for that trick.</w:t>
       </w:r>
     </w:p>
     <w:p>
@@ -844,15 +773,21 @@
     <w:p/>
     <w:p>
       <w:r>
-        <w:t xml:space="preserve">Next in order for Spring to connect to the database and run you will need to modify your </w:t>
+        <w:t xml:space="preserve">Next in order for </w:t>
+      </w:r>
+      <w:proofErr w:type="gramStart"/>
+      <w:r>
+        <w:t>Spring</w:t>
+      </w:r>
+      <w:proofErr w:type="gramEnd"/>
+      <w:r>
+        <w:t xml:space="preserve"> to connect to the database and run you will need to modify your </w:t>
       </w:r>
       <w:proofErr w:type="spellStart"/>
-      <w:proofErr w:type="gramStart"/>
       <w:r>
         <w:t>appilication.prooerties</w:t>
       </w:r>
       <w:proofErr w:type="spellEnd"/>
-      <w:proofErr w:type="gramEnd"/>
       <w:r>
         <w:t xml:space="preserve"> file, which is located in the spades/</w:t>
       </w:r>
@@ -891,25 +826,23 @@
           <w:sz w:val="24"/>
           <w:szCs w:val="24"/>
         </w:rPr>
-        <w:t xml:space="preserve">In order to start the game you must choose to run the application in your chosen Java IDE, your log upon </w:t>
-      </w:r>
-      <w:proofErr w:type="spellStart"/>
+        <w:t>In order to start the game you must choose to run the application in your chose</w:t>
+      </w:r>
       <w:r>
         <w:rPr>
           <w:rFonts w:ascii="Times New Roman" w:hAnsi="Times New Roman" w:cs="Times New Roman"/>
           <w:sz w:val="24"/>
           <w:szCs w:val="24"/>
         </w:rPr>
-        <w:t>start up</w:t>
-      </w:r>
-      <w:proofErr w:type="spellEnd"/>
+        <w:t>n Java IDE, your log upon start-</w:t>
+      </w:r>
       <w:r>
         <w:rPr>
           <w:rFonts w:ascii="Times New Roman" w:hAnsi="Times New Roman" w:cs="Times New Roman"/>
           <w:sz w:val="24"/>
           <w:szCs w:val="24"/>
         </w:rPr>
-        <w:t xml:space="preserve"> will show the Spring Boot text with the version of Spring Boot being 2.1.3 and you will see “Started </w:t>
+        <w:t xml:space="preserve">up will show the Spring Boot text with the version of Spring Boot being 2.1.3 and you will see “Started </w:t>
       </w:r>
       <w:proofErr w:type="spellStart"/>
       <w:r>
@@ -960,25 +893,23 @@
           <w:sz w:val="24"/>
           <w:szCs w:val="24"/>
         </w:rPr>
-        <w:t xml:space="preserve"> local website ensuring that you are using the TLS </w:t>
-      </w:r>
-      <w:proofErr w:type="spellStart"/>
+        <w:t xml:space="preserve"> local website ensuring </w:t>
+      </w:r>
       <w:r>
         <w:rPr>
           <w:rFonts w:ascii="Times New Roman" w:hAnsi="Times New Roman" w:cs="Times New Roman"/>
           <w:sz w:val="24"/>
           <w:szCs w:val="24"/>
         </w:rPr>
-        <w:t>self signed</w:t>
-      </w:r>
-      <w:proofErr w:type="spellEnd"/>
+        <w:t>that you are using the TLS self-</w:t>
+      </w:r>
       <w:r>
         <w:rPr>
           <w:rFonts w:ascii="Times New Roman" w:hAnsi="Times New Roman" w:cs="Times New Roman"/>
           <w:sz w:val="24"/>
           <w:szCs w:val="24"/>
         </w:rPr>
-        <w:t xml:space="preserve"> certificate that we created through the Java </w:t>
+        <w:t xml:space="preserve">signed certificate that we created through the Java </w:t>
       </w:r>
       <w:proofErr w:type="spellStart"/>
       <w:r>
@@ -1163,31 +1094,13 @@
     </w:p>
     <w:p>
       <w:r>
-        <w:t xml:space="preserve">Once both users have joined a game each player will get dealt a random hand and each player must bid the number of </w:t>
-      </w:r>
-      <w:proofErr w:type="gramStart"/>
-      <w:r>
-        <w:t>tricks</w:t>
-      </w:r>
-      <w:proofErr w:type="gramEnd"/>
-      <w:r>
-        <w:t xml:space="preserve"> they think </w:t>
-      </w:r>
-      <w:proofErr w:type="spellStart"/>
-      <w:r>
-        <w:t>the</w:t>
-      </w:r>
-      <w:proofErr w:type="spellEnd"/>
-      <w:r>
-        <w:t xml:space="preserve"> can win (see Game Rules). Once each player has bid the game begins and each player plays a card from the </w:t>
-      </w:r>
-      <w:proofErr w:type="gramStart"/>
-      <w:r>
-        <w:t>hand</w:t>
-      </w:r>
-      <w:proofErr w:type="gramEnd"/>
-      <w:r>
-        <w:t xml:space="preserve"> they are dealt with the objective being to win or not win the round based on their bid. Players may only play the cards they are dealt and only when it is their turn to play. The game keeps track of whose turn it is and tells each player whose turn it is and what card have been played by which player. </w:t>
+        <w:t>Once both users have joined a game each player will get dealt a random hand and each player must bid the number of tricks they think the</w:t>
+      </w:r>
+      <w:r>
+        <w:t>y</w:t>
+      </w:r>
+      <w:r>
+        <w:t xml:space="preserve"> can win (see Game Rules). Once each player has bid the game begins and each player plays a card from the hand they are dealt with the objective being to win or not win the round based on their bid. Players may only play the cards they are dealt and only when it is their turn to play. The game keeps track of whose turn it is and tells each player whose turn it is and what card have been played by which player. </w:t>
       </w:r>
       <w:r>
         <w:t xml:space="preserve">Statistics on the page what each players Bids were and what their actual tricks won are, these statistics are shown and updated upon each winning trick. When a round is complete statistics showing each round, the bid for each player that round the number of tricks each player won for that round the </w:t>
@@ -1227,13 +1140,13 @@
         <w:t xml:space="preserve">Be the first player to reach </w:t>
       </w:r>
       <w:r>
-        <w:t>5</w:t>
+        <w:t>2</w:t>
       </w:r>
       <w:r>
         <w:t xml:space="preserve">00 points. If both </w:t>
       </w:r>
       <w:r>
-        <w:t>players reach 5</w:t>
+        <w:t>players reach 2</w:t>
       </w:r>
       <w:r>
         <w:t>00 points in the same round the player with the higher number of points between the two wins.</w:t>
@@ -1384,15 +1297,7 @@
     </w:p>
     <w:p>
       <w:r>
-        <w:t xml:space="preserve">If a player fails to meet the number of </w:t>
-      </w:r>
-      <w:proofErr w:type="gramStart"/>
-      <w:r>
-        <w:t>tricks</w:t>
-      </w:r>
-      <w:proofErr w:type="gramEnd"/>
-      <w:r>
-        <w:t xml:space="preserve"> they bid the player is deducted the entire bid times 10 points for each bid. </w:t>
+        <w:t xml:space="preserve">If a player fails to meet the number of tricks they bid the player is deducted the entire bid times 10 points for each bid. </w:t>
       </w:r>
       <w:r>
         <w:rPr>
@@ -1436,15 +1341,7 @@
         <w:t xml:space="preserve"> (known as a NIL bid)</w:t>
       </w:r>
       <w:r>
-        <w:t xml:space="preserve"> if they believe they can lose every trick in order to get 100 points for the round. If they fail to do this and get even 1 </w:t>
-      </w:r>
-      <w:proofErr w:type="gramStart"/>
-      <w:r>
-        <w:t>trick</w:t>
-      </w:r>
-      <w:proofErr w:type="gramEnd"/>
-      <w:r>
-        <w:t xml:space="preserve"> they are deducted 100 points. </w:t>
+        <w:t xml:space="preserve"> if they believe they can lose every trick in order to get 100 points for the round. If they fail to do this and get even 1 trick they are deducted 100 points. </w:t>
       </w:r>
     </w:p>
     <w:p/>
@@ -1516,15 +1413,7 @@
     </w:p>
     <w:p>
       <w:r>
-        <w:t xml:space="preserve">The winner of the trick starts the next hand. Each hand is played until the players are out of their initial 13 cards. The round is then </w:t>
-      </w:r>
-      <w:proofErr w:type="gramStart"/>
-      <w:r>
-        <w:t>scored</w:t>
-      </w:r>
-      <w:proofErr w:type="gramEnd"/>
-      <w:r>
-        <w:t xml:space="preserve"> and a new round is started. This process goes on until one of the players wins the game.</w:t>
+        <w:t>The winner of the trick starts the next hand. Each hand is played until the players are out of their initial 13 cards. The round is then scored and a new round is started. This process goes on until one of the players wins the game.</w:t>
       </w:r>
     </w:p>
     <w:p/>
@@ -1540,6 +1429,26 @@
       </w:r>
     </w:p>
     <w:p>
+      <w:r>
+        <w:t>Our application is secure</w:t>
+      </w:r>
+      <w:r>
+        <w:t xml:space="preserve"> because it takes steps to ensure that </w:t>
+      </w:r>
+      <w:r>
+        <w:t xml:space="preserve">confidentiality, integrity, and availability are </w:t>
+      </w:r>
+      <w:r>
+        <w:t>maintained</w:t>
+      </w:r>
+      <w:r>
+        <w:t>. In addition, our application is secure because there is a low risk of being susceptible to the most common vulnerabilities. Several analysis tools have also been used on the application</w:t>
+      </w:r>
+      <w:r>
+        <w:t xml:space="preserve"> to look for potential issues (possibly security-related), and these issues have been addressed.</w:t>
+      </w:r>
+    </w:p>
+    <w:p>
       <w:pPr>
         <w:pStyle w:val="Heading2"/>
       </w:pPr>
@@ -1604,368 +1513,41 @@
           <w:color w:val="000000"/>
           <w:szCs w:val="24"/>
         </w:rPr>
-        <w:t>of who won that game, the rounds played during that game, the moves of that game, and points for the game. A win/loss statistics page is available when you are not playing a game, which shows wins and losses for every player and is only available to authorized players. We consider an authorized player any player that has an account and is logged in.</w:t>
-      </w:r>
-    </w:p>
-    <w:p>
-      <w:pPr>
-        <w:rPr>
-          <w:color w:val="000000"/>
-          <w:sz w:val="27"/>
-          <w:szCs w:val="27"/>
-        </w:rPr>
-      </w:pPr>
-    </w:p>
-    <w:p>
-      <w:pPr>
-        <w:pStyle w:val="Heading2"/>
-      </w:pPr>
-      <w:r>
+        <w:t xml:space="preserve">of who won that game, the rounds played </w:t>
+      </w:r>
+      <w:r>
+        <w:rPr>
+          <w:color w:val="000000"/>
+          <w:szCs w:val="24"/>
+        </w:rPr>
         <w:lastRenderedPageBreak/>
-        <w:t>Integrity</w:t>
-      </w:r>
-    </w:p>
-    <w:p>
-      <w:pPr>
-        <w:rPr>
-          <w:color w:val="000000"/>
-          <w:szCs w:val="24"/>
-        </w:rPr>
-      </w:pPr>
-      <w:r>
-        <w:rPr>
-          <w:b/>
-        </w:rPr>
-        <w:t>Requirement:</w:t>
-      </w:r>
-      <w:r>
-        <w:rPr>
-          <w:b/>
-        </w:rPr>
-        <w:t xml:space="preserve"> </w:t>
-      </w:r>
-      <w:r>
-        <w:rPr>
-          <w:b/>
-          <w:szCs w:val="24"/>
-        </w:rPr>
-        <w:t>“</w:t>
-      </w:r>
-      <w:r>
-        <w:rPr>
-          <w:color w:val="000000"/>
-          <w:szCs w:val="24"/>
-        </w:rPr>
-        <w:t>Only the current player can make a move in a given game, and it must be a legal move (syntactically and given the current situation). Make sure that the audit trail of game moves can’t be changed (except by legal moves during a game!), and that the win/loss/draw record of each user can only be changed by actually winning, losing, or drawing.”</w:t>
-      </w:r>
-    </w:p>
-    <w:p>
-      <w:pPr>
-        <w:rPr>
-          <w:b/>
-        </w:rPr>
-      </w:pPr>
-    </w:p>
-    <w:p>
-      <w:r>
-        <w:t xml:space="preserve">In order to meet the requirement that only the current player can make a move in a given game we implement a check on whose turn it currently is and if the player whose turn it is makes a move it is allowed, if they player whose turn it is not tries to play a card the game does not allow that card to be played and the game continues to wait for the player whose turn it is. The same audit trail of moves we implemented for the “moves” table only records moves if the move was allowed as such it is impossible for players to change that table themselves, only the game records moves if the move was allowed. The “Win, lose, and draw” </w:t>
-      </w:r>
-      <w:r>
-        <w:t>statistics is calculated each time a game is completed and is calculated from the games table in the database. Users can not make changes to these statistics themselves in any malicious way, if they want to change the statistics, they must complete playing a game.</w:t>
-      </w:r>
-    </w:p>
-    <w:p>
-      <w:pPr>
-        <w:pStyle w:val="Heading2"/>
-      </w:pPr>
-      <w:r>
-        <w:t>Availability</w:t>
-      </w:r>
-    </w:p>
-    <w:p>
-      <w:pPr>
-        <w:rPr>
-          <w:color w:val="000000"/>
-          <w:szCs w:val="24"/>
-        </w:rPr>
-      </w:pPr>
-      <w:r>
-        <w:rPr>
-          <w:b/>
-        </w:rPr>
-        <w:t>Requirement:</w:t>
-      </w:r>
-      <w:r>
-        <w:rPr>
-          <w:b/>
-        </w:rPr>
-        <w:t xml:space="preserve"> </w:t>
-      </w:r>
-      <w:r>
-        <w:rPr>
-          <w:szCs w:val="24"/>
-        </w:rPr>
-        <w:t>“</w:t>
-      </w:r>
-      <w:r>
-        <w:rPr>
-          <w:color w:val="000000"/>
-          <w:szCs w:val="24"/>
-        </w:rPr>
-        <w:t xml:space="preserve">The player must not be able to make any game (including one he’s playing) pause forever. A timeout eventually means </w:t>
-      </w:r>
-      <w:proofErr w:type="gramStart"/>
-      <w:r>
-        <w:rPr>
-          <w:color w:val="000000"/>
-          <w:szCs w:val="24"/>
-        </w:rPr>
-        <w:t>forfeit, and</w:t>
-      </w:r>
-      <w:proofErr w:type="gramEnd"/>
-      <w:r>
-        <w:rPr>
-          <w:color w:val="000000"/>
-          <w:szCs w:val="24"/>
-        </w:rPr>
-        <w:t xml:space="preserve"> sending 1 byte should not cause a stall forever. A simple packet or command shouldn’t kill or stall a game. You can’t prevent everything, so in the case of DDoS attacks, try to relatively quickly recover once the attack ceases or is filtered out upstream. If a player gets logged out for some reason (e.g. wireless failure), they must be able to reconnect to the game and continue to play (</w:t>
-      </w:r>
-      <w:proofErr w:type="gramStart"/>
-      <w:r>
-        <w:rPr>
-          <w:color w:val="000000"/>
-          <w:szCs w:val="24"/>
-        </w:rPr>
-        <w:t>as long as</w:t>
-      </w:r>
-      <w:proofErr w:type="gramEnd"/>
-      <w:r>
-        <w:rPr>
-          <w:color w:val="000000"/>
-          <w:szCs w:val="24"/>
-        </w:rPr>
-        <w:t xml:space="preserve"> the timeout hasn’t expired). Your system must support multiple simultaneous games by different users (threads are permitted, but not necessary). It’s fine if a given user can only play one game at a time.”</w:t>
-      </w:r>
-    </w:p>
-    <w:p>
-      <w:pPr>
-        <w:rPr>
-          <w:color w:val="000000"/>
-          <w:szCs w:val="24"/>
-        </w:rPr>
-      </w:pPr>
-    </w:p>
-    <w:p>
-      <w:pPr>
-        <w:rPr>
-          <w:color w:val="000000"/>
-          <w:szCs w:val="24"/>
-        </w:rPr>
-      </w:pPr>
-      <w:r>
-        <w:rPr>
-          <w:color w:val="000000"/>
-          <w:szCs w:val="24"/>
-        </w:rPr>
-        <w:t>We met th</w:t>
-      </w:r>
-      <w:r>
-        <w:rPr>
-          <w:color w:val="000000"/>
-          <w:szCs w:val="24"/>
-        </w:rPr>
-        <w:t>e</w:t>
-      </w:r>
-      <w:r>
-        <w:rPr>
-          <w:color w:val="000000"/>
-          <w:szCs w:val="24"/>
-        </w:rPr>
-        <w:t xml:space="preserve"> requirement </w:t>
-      </w:r>
-      <w:r>
-        <w:rPr>
-          <w:color w:val="000000"/>
-          <w:szCs w:val="24"/>
-        </w:rPr>
-        <w:t xml:space="preserve">to have a timeout </w:t>
-      </w:r>
-      <w:r>
-        <w:rPr>
-          <w:color w:val="000000"/>
-          <w:szCs w:val="24"/>
-        </w:rPr>
-        <w:t xml:space="preserve">in two ways. One we have a game time out in which after a user has created a </w:t>
-      </w:r>
-      <w:proofErr w:type="gramStart"/>
-      <w:r>
-        <w:rPr>
-          <w:color w:val="000000"/>
-          <w:szCs w:val="24"/>
-        </w:rPr>
-        <w:t>game</w:t>
-      </w:r>
-      <w:proofErr w:type="gramEnd"/>
-      <w:r>
-        <w:rPr>
-          <w:color w:val="000000"/>
-          <w:szCs w:val="24"/>
-        </w:rPr>
-        <w:t xml:space="preserve"> we </w:t>
-      </w:r>
-      <w:r>
-        <w:rPr>
-          <w:color w:val="000000"/>
-          <w:szCs w:val="24"/>
-        </w:rPr>
-        <w:t xml:space="preserve">set this timer to 5 minutes. We also have a </w:t>
+        <w:t>during that game, the moves of that game, and points for the game. A win/loss statistics page is available when you are not playing a game, which shows wins and losses for every player and is only available to authorized players. We consider an authorized player any player that has an account and is logged in.</w:t>
+      </w:r>
+    </w:p>
+    <w:p>
+      <w:pPr>
+        <w:pStyle w:val="Heading3"/>
+      </w:pPr>
+      <w:r>
+        <w:t>Encryption</w:t>
+      </w:r>
+    </w:p>
+    <w:p>
+      <w:r>
+        <w:t xml:space="preserve">Our application maintains confidentiality by requiring all web traffic to use HTTPS.  By encrypting traffic, this ensures that there is a lower risk of a third-party being able to obtain information about users. This is done using a self-signed certificate that is located in </w:t>
       </w:r>
       <w:proofErr w:type="spellStart"/>
       <w:r>
-        <w:rPr>
-          <w:color w:val="000000"/>
-          <w:szCs w:val="24"/>
-        </w:rPr>
-        <w:t>hand</w:t>
+        <w:t>src</w:t>
       </w:r>
       <w:proofErr w:type="spellEnd"/>
       <w:r>
-        <w:rPr>
-          <w:color w:val="000000"/>
-          <w:szCs w:val="24"/>
-        </w:rPr>
-        <w:t xml:space="preserve"> time out that will forfeit the game for the user whose turn it is if they do not play a card in the 3 </w:t>
-      </w:r>
-      <w:proofErr w:type="gramStart"/>
-      <w:r>
-        <w:rPr>
-          <w:color w:val="000000"/>
-          <w:szCs w:val="24"/>
-        </w:rPr>
-        <w:t>minutes</w:t>
-      </w:r>
-      <w:proofErr w:type="gramEnd"/>
-      <w:r>
-        <w:rPr>
-          <w:color w:val="000000"/>
-          <w:szCs w:val="24"/>
-        </w:rPr>
-        <w:t xml:space="preserve"> we set for the hand timeout. For the second part of this requirement if a game for some reason </w:t>
-      </w:r>
-      <w:proofErr w:type="gramStart"/>
-      <w:r>
-        <w:rPr>
-          <w:color w:val="000000"/>
-          <w:szCs w:val="24"/>
-        </w:rPr>
-        <w:t>crashes</w:t>
-      </w:r>
-      <w:proofErr w:type="gramEnd"/>
-      <w:r>
-        <w:rPr>
-          <w:color w:val="000000"/>
-          <w:szCs w:val="24"/>
-        </w:rPr>
-        <w:t xml:space="preserve"> we allow the users to rejoin the game once they log back into their account. Our system also allows for </w:t>
-      </w:r>
-      <w:r>
-        <w:rPr>
-          <w:color w:val="000000"/>
-          <w:szCs w:val="24"/>
-        </w:rPr>
-        <w:t xml:space="preserve">multiple simultaneous games to be played however a player can only play one game at a time. </w:t>
-      </w:r>
-    </w:p>
-    <w:p/>
-    <w:p>
-      <w:pPr>
-        <w:pStyle w:val="Heading2"/>
-      </w:pPr>
-      <w:r>
-        <w:t>Information protection</w:t>
-      </w:r>
-    </w:p>
-    <w:p>
-      <w:r>
-        <w:t xml:space="preserve">The entire application uses HTTPS to encrypt information that is exchanged. This reduces the risk that a third-party could retrieve sensitive data from web traffic that could be used </w:t>
-      </w:r>
-      <w:r>
-        <w:lastRenderedPageBreak/>
-        <w:t>to inflict damage.</w:t>
-      </w:r>
-    </w:p>
-    <w:p>
-      <w:r>
-        <w:t>Additionally, apart from the initial home page and th</w:t>
-      </w:r>
-      <w:r>
-        <w:t xml:space="preserve">e create user page, all other points in the </w:t>
-      </w:r>
-      <w:r>
-        <w:t xml:space="preserve">application requires user authentication in order to access it. This is done by extending Spring Security’s default configuration and </w:t>
-      </w:r>
-      <w:r>
-        <w:t xml:space="preserve">requiring that all requests to a certain path (containing the functionality of the application) requires user </w:t>
-      </w:r>
-      <w:proofErr w:type="gramStart"/>
-      <w:r>
-        <w:t>authentication, and</w:t>
-      </w:r>
-      <w:proofErr w:type="gramEnd"/>
-      <w:r>
-        <w:t xml:space="preserve"> will otherwise prompt the user with a login page.</w:t>
-      </w:r>
-    </w:p>
-    <w:p>
-      <w:pPr>
-        <w:pStyle w:val="Heading2"/>
-      </w:pPr>
-      <w:r>
-        <w:t>Using Analysis Tools</w:t>
-      </w:r>
-    </w:p>
-    <w:p>
-      <w:pPr>
-        <w:pStyle w:val="Heading3"/>
-      </w:pPr>
-      <w:proofErr w:type="spellStart"/>
-      <w:r>
-        <w:t>Findbugs</w:t>
-      </w:r>
-      <w:proofErr w:type="spellEnd"/>
-    </w:p>
-    <w:p>
-      <w:r>
-        <w:t xml:space="preserve">The static analysis tool </w:t>
-      </w:r>
-      <w:proofErr w:type="spellStart"/>
-      <w:r>
-        <w:t>FindBugs</w:t>
-      </w:r>
-      <w:proofErr w:type="spellEnd"/>
-      <w:r>
-        <w:t xml:space="preserve"> was used to scan for any potential issues. An initial use of the tool revealed </w:t>
-      </w:r>
-      <w:r>
-        <w:t>19 different issues</w:t>
-      </w:r>
-      <w:r>
-        <w:t xml:space="preserve">. However, most of these initial issues were related to performance or bad </w:t>
-      </w:r>
-      <w:proofErr w:type="gramStart"/>
-      <w:r>
-        <w:t>practice, and</w:t>
-      </w:r>
-      <w:proofErr w:type="gramEnd"/>
-      <w:r>
-        <w:t xml:space="preserve"> didn’t reveal any severe problems. After using this tool, the </w:t>
-      </w:r>
-      <w:r>
-        <w:t>issues were inspected and addressed. Below is the generated summary and a sample excerpt of the issues report.</w:t>
-      </w:r>
-    </w:p>
-    <w:p>
-      <w:pPr>
+        <w:t>/main/resources/keystore.p12. A web browser accessing this application properly reports that the traffic is using HTTPS (encrypted). Note that this generates a warning due to the use of a self-signed certificate.</w:t>
+      </w:r>
+    </w:p>
+    <w:p>
+      <w:pPr>
+        <w:ind w:firstLine="0"/>
         <w:jc w:val="center"/>
       </w:pPr>
       <w:r>
@@ -1973,10 +1555,10 @@
           <w:noProof/>
         </w:rPr>
         <w:drawing>
-          <wp:inline distT="0" distB="0" distL="0" distR="0" wp14:anchorId="43565304" wp14:editId="51EB7220">
-            <wp:extent cx="3413760" cy="3665780"/>
-            <wp:effectExtent l="0" t="0" r="0" b="0"/>
-            <wp:docPr id="1" name="Picture 1"/>
+          <wp:inline distT="0" distB="0" distL="0" distR="0" wp14:anchorId="6A7AD8DC" wp14:editId="6A771BAB">
+            <wp:extent cx="3825240" cy="2993986"/>
+            <wp:effectExtent l="0" t="0" r="3810" b="0"/>
+            <wp:docPr id="4" name="Picture 4"/>
             <wp:cNvGraphicFramePr>
               <a:graphicFrameLocks xmlns:a="http://schemas.openxmlformats.org/drawingml/2006/main" noChangeAspect="1"/>
             </wp:cNvGraphicFramePr>
@@ -1996,7 +1578,7 @@
                   <pic:spPr>
                     <a:xfrm>
                       <a:off x="0" y="0"/>
-                      <a:ext cx="3424395" cy="3677200"/>
+                      <a:ext cx="3841265" cy="3006528"/>
                     </a:xfrm>
                     <a:prstGeom prst="rect">
                       <a:avLst/>
@@ -2008,16 +1590,283 @@
           </wp:inline>
         </w:drawing>
       </w:r>
+      <w:bookmarkStart w:id="0" w:name="_GoBack"/>
+      <w:bookmarkEnd w:id="0"/>
+    </w:p>
+    <w:p>
+      <w:pPr>
+        <w:rPr>
+          <w:color w:val="000000"/>
+          <w:sz w:val="27"/>
+          <w:szCs w:val="27"/>
+        </w:rPr>
+      </w:pPr>
+    </w:p>
+    <w:p>
+      <w:pPr>
+        <w:pStyle w:val="Heading2"/>
+      </w:pPr>
+      <w:r>
+        <w:t>Integrity</w:t>
+      </w:r>
+    </w:p>
+    <w:p>
+      <w:pPr>
+        <w:rPr>
+          <w:color w:val="000000"/>
+          <w:szCs w:val="24"/>
+        </w:rPr>
+      </w:pPr>
+      <w:r>
+        <w:rPr>
+          <w:b/>
+        </w:rPr>
+        <w:t>Requirement:</w:t>
+      </w:r>
+      <w:r>
+        <w:rPr>
+          <w:b/>
+        </w:rPr>
+        <w:t xml:space="preserve"> </w:t>
+      </w:r>
+      <w:r>
+        <w:rPr>
+          <w:b/>
+          <w:szCs w:val="24"/>
+        </w:rPr>
+        <w:t>“</w:t>
+      </w:r>
+      <w:r>
+        <w:rPr>
+          <w:color w:val="000000"/>
+          <w:szCs w:val="24"/>
+        </w:rPr>
+        <w:t>Only the current player can make a move in a given game, and it must be a legal move (syntactically and given the current situation). Make sure that the audit trail of game moves can’t be changed (except by legal moves during a game!), and that the win/loss/draw record of each user can only be changed by actually winning, losing, or drawing.”</w:t>
+      </w:r>
+    </w:p>
+    <w:p>
+      <w:pPr>
+        <w:rPr>
+          <w:b/>
+        </w:rPr>
+      </w:pPr>
+    </w:p>
+    <w:p>
+      <w:r>
+        <w:t xml:space="preserve">In order to meet the requirement that only the current player can make a move in a given game we implement a check on whose turn it currently is and if the player whose turn it is makes a move it is allowed, if they player whose turn it is not tries to play a card the game does not allow that card to be played and the game continues to wait for the player whose turn it is. The same audit trail of moves we implemented for the “moves” table only records moves if the move was allowed as such it is impossible for players to change that table themselves, only the game </w:t>
+      </w:r>
+      <w:r>
+        <w:lastRenderedPageBreak/>
+        <w:t xml:space="preserve">records moves if the move was allowed. The “Win, lose, and draw” </w:t>
+      </w:r>
+      <w:r>
+        <w:t>statistics is calculated each time a game is completed and is calculated from the games table in the database. Users can not make changes to these statistics themselves in any malicious way, if they want to change the statistics, they must complete playing a game.</w:t>
+      </w:r>
+    </w:p>
+    <w:p>
+      <w:pPr>
+        <w:pStyle w:val="Heading2"/>
+      </w:pPr>
+      <w:r>
+        <w:t>Availability</w:t>
+      </w:r>
+    </w:p>
+    <w:p>
+      <w:pPr>
+        <w:rPr>
+          <w:color w:val="000000"/>
+          <w:szCs w:val="24"/>
+        </w:rPr>
+      </w:pPr>
+      <w:r>
+        <w:rPr>
+          <w:b/>
+        </w:rPr>
+        <w:t>Requirement:</w:t>
+      </w:r>
+      <w:r>
+        <w:rPr>
+          <w:b/>
+        </w:rPr>
+        <w:t xml:space="preserve"> </w:t>
+      </w:r>
+      <w:r>
+        <w:rPr>
+          <w:szCs w:val="24"/>
+        </w:rPr>
+        <w:t>“</w:t>
+      </w:r>
+      <w:r>
+        <w:rPr>
+          <w:color w:val="000000"/>
+          <w:szCs w:val="24"/>
+        </w:rPr>
+        <w:t>The player must not be able to make any game (including one he’s playing) pause forever. A timeout eventually means forfeit, and sending 1 byte should not cause a stall forever. A simple packet or command shouldn’t kill or stall a game. You can’t prevent everything, so in the case of DDoS attacks, try to relatively quickly recover once the attack ceases or is filtered out upstream. If a player gets logged out for some reason (e.g. wireless failure), they must be able to reconnect to the game and continue to play (as long as the timeout hasn’t expired). Your system must support multiple simultaneous games by different users (threads are permitted, but not necessary). It’s fine if a given user can only play one game at a time.”</w:t>
+      </w:r>
+    </w:p>
+    <w:p>
+      <w:pPr>
+        <w:rPr>
+          <w:color w:val="000000"/>
+          <w:szCs w:val="24"/>
+        </w:rPr>
+      </w:pPr>
+    </w:p>
+    <w:p>
+      <w:pPr>
+        <w:rPr>
+          <w:color w:val="000000"/>
+          <w:szCs w:val="24"/>
+        </w:rPr>
+      </w:pPr>
+      <w:r>
+        <w:rPr>
+          <w:color w:val="000000"/>
+          <w:szCs w:val="24"/>
+        </w:rPr>
+        <w:t>We met th</w:t>
+      </w:r>
+      <w:r>
+        <w:rPr>
+          <w:color w:val="000000"/>
+          <w:szCs w:val="24"/>
+        </w:rPr>
+        <w:t>e</w:t>
+      </w:r>
+      <w:r>
+        <w:rPr>
+          <w:color w:val="000000"/>
+          <w:szCs w:val="24"/>
+        </w:rPr>
+        <w:t xml:space="preserve"> requirement </w:t>
+      </w:r>
+      <w:r>
+        <w:rPr>
+          <w:color w:val="000000"/>
+          <w:szCs w:val="24"/>
+        </w:rPr>
+        <w:t xml:space="preserve">to have a timeout </w:t>
+      </w:r>
+      <w:r>
+        <w:rPr>
+          <w:color w:val="000000"/>
+          <w:szCs w:val="24"/>
+        </w:rPr>
+        <w:t xml:space="preserve">in two ways. One we have a game time out in which after a user has created a game we </w:t>
+      </w:r>
+      <w:r>
+        <w:rPr>
+          <w:color w:val="000000"/>
+          <w:szCs w:val="24"/>
+        </w:rPr>
+        <w:t xml:space="preserve">set this timer to 5 minutes. We also have a </w:t>
+      </w:r>
+      <w:proofErr w:type="spellStart"/>
+      <w:r>
+        <w:rPr>
+          <w:color w:val="000000"/>
+          <w:szCs w:val="24"/>
+        </w:rPr>
+        <w:t>hand</w:t>
+      </w:r>
+      <w:proofErr w:type="spellEnd"/>
+      <w:r>
+        <w:rPr>
+          <w:color w:val="000000"/>
+          <w:szCs w:val="24"/>
+        </w:rPr>
+        <w:t xml:space="preserve"> time out that will forfeit the game for the user whose turn it is if they do not play a card in the 3 minutes we set for the hand timeout. For the second part of this requirement if a game for some reason crashes we allow the users to rejoin the game once they log back into their account. Our system also allows for </w:t>
+      </w:r>
+      <w:r>
+        <w:rPr>
+          <w:color w:val="000000"/>
+          <w:szCs w:val="24"/>
+        </w:rPr>
+        <w:t xml:space="preserve">multiple simultaneous games to be played however a player can only play one game at a time. </w:t>
+      </w:r>
+    </w:p>
+    <w:p/>
+    <w:p>
+      <w:pPr>
+        <w:pStyle w:val="Heading2"/>
+      </w:pPr>
+      <w:r>
+        <w:t>Information protection</w:t>
+      </w:r>
+    </w:p>
+    <w:p>
+      <w:r>
+        <w:t>The entire application uses HTTPS to encrypt information that is exchanged. This reduces the risk that a third-party could retrieve sensitive data from web traffic that could be used to inflict damage.</w:t>
+      </w:r>
+    </w:p>
+    <w:p>
+      <w:r>
+        <w:t>Additionally, apart from the initial home page and th</w:t>
+      </w:r>
+      <w:r>
+        <w:t xml:space="preserve">e create user page, all other points in the </w:t>
+      </w:r>
+      <w:r>
+        <w:t xml:space="preserve">application requires user authentication in order to access it. This is done by extending Spring Security’s default configuration and </w:t>
+      </w:r>
+      <w:r>
+        <w:t>requiring that all requests to a certain path (containing the functionality of the application) requires user authentication, and will otherwise prompt the user with a login page.</w:t>
+      </w:r>
+    </w:p>
+    <w:p>
+      <w:pPr>
+        <w:pStyle w:val="Heading2"/>
+      </w:pPr>
+      <w:r>
+        <w:t>Using Analysis Tools</w:t>
+      </w:r>
+    </w:p>
+    <w:p>
+      <w:pPr>
+        <w:pStyle w:val="Heading3"/>
+      </w:pPr>
+      <w:proofErr w:type="spellStart"/>
+      <w:r>
+        <w:t>Findbugs</w:t>
+      </w:r>
+      <w:proofErr w:type="spellEnd"/>
+    </w:p>
+    <w:p>
+      <w:r>
+        <w:t xml:space="preserve">The static analysis tool </w:t>
+      </w:r>
+      <w:proofErr w:type="spellStart"/>
+      <w:r>
+        <w:t>FindBugs</w:t>
+      </w:r>
+      <w:proofErr w:type="spellEnd"/>
+      <w:r>
+        <w:t xml:space="preserve"> was used to scan for any potential issues. An initial use of the tool revealed </w:t>
+      </w:r>
+      <w:r>
+        <w:t>19 different issues</w:t>
+      </w:r>
+      <w:r>
+        <w:t xml:space="preserve">. However, most of these initial issues were related to performance or bad practice, and didn’t reveal any severe problems. After using this tool, the </w:t>
+      </w:r>
+      <w:r>
+        <w:lastRenderedPageBreak/>
+        <w:t>issues were inspected and addressed. Below is the generated summary and a sample excerpt of the issues report.</w:t>
+      </w:r>
+    </w:p>
+    <w:p>
+      <w:pPr>
+        <w:jc w:val="center"/>
+      </w:pPr>
       <w:r>
         <w:rPr>
           <w:noProof/>
         </w:rPr>
-        <w:lastRenderedPageBreak/>
         <w:drawing>
-          <wp:inline distT="0" distB="0" distL="0" distR="0" wp14:anchorId="5A6D5A02" wp14:editId="488D6C09">
-            <wp:extent cx="6217920" cy="2883760"/>
+          <wp:inline distT="0" distB="0" distL="0" distR="0" wp14:anchorId="43565304" wp14:editId="51EB7220">
+            <wp:extent cx="3413760" cy="3665780"/>
             <wp:effectExtent l="0" t="0" r="0" b="0"/>
-            <wp:docPr id="2" name="Picture 2"/>
+            <wp:docPr id="1" name="Picture 1"/>
             <wp:cNvGraphicFramePr>
               <a:graphicFrameLocks xmlns:a="http://schemas.openxmlformats.org/drawingml/2006/main" noChangeAspect="1"/>
             </wp:cNvGraphicFramePr>
@@ -2037,7 +1886,7 @@
                   <pic:spPr>
                     <a:xfrm>
                       <a:off x="0" y="0"/>
-                      <a:ext cx="6226748" cy="2887854"/>
+                      <a:ext cx="3424395" cy="3677200"/>
                     </a:xfrm>
                     <a:prstGeom prst="rect">
                       <a:avLst/>
@@ -2049,33 +1898,15 @@
           </wp:inline>
         </w:drawing>
       </w:r>
-    </w:p>
-    <w:p>
-      <w:r>
-        <w:t>After these initial issue</w:t>
-      </w:r>
-      <w:r>
-        <w:t xml:space="preserve">s were resolved, another use of the </w:t>
-      </w:r>
-      <w:proofErr w:type="spellStart"/>
-      <w:r>
-        <w:t>FindBugs</w:t>
-      </w:r>
-      <w:proofErr w:type="spellEnd"/>
-      <w:r>
-        <w:t xml:space="preserve"> report indicated the following:</w:t>
-      </w:r>
-    </w:p>
-    <w:p>
       <w:r>
         <w:rPr>
           <w:noProof/>
         </w:rPr>
         <w:drawing>
-          <wp:inline distT="0" distB="0" distL="0" distR="0" wp14:anchorId="73A98D8E" wp14:editId="3C1110E8">
-            <wp:extent cx="5943600" cy="2963545"/>
-            <wp:effectExtent l="0" t="0" r="0" b="8255"/>
-            <wp:docPr id="3" name="Picture 3"/>
+          <wp:inline distT="0" distB="0" distL="0" distR="0" wp14:anchorId="5A6D5A02" wp14:editId="488D6C09">
+            <wp:extent cx="6217920" cy="2883760"/>
+            <wp:effectExtent l="0" t="0" r="0" b="0"/>
+            <wp:docPr id="2" name="Picture 2"/>
             <wp:cNvGraphicFramePr>
               <a:graphicFrameLocks xmlns:a="http://schemas.openxmlformats.org/drawingml/2006/main" noChangeAspect="1"/>
             </wp:cNvGraphicFramePr>
@@ -2095,6 +1926,65 @@
                   <pic:spPr>
                     <a:xfrm>
                       <a:off x="0" y="0"/>
+                      <a:ext cx="6226748" cy="2887854"/>
+                    </a:xfrm>
+                    <a:prstGeom prst="rect">
+                      <a:avLst/>
+                    </a:prstGeom>
+                  </pic:spPr>
+                </pic:pic>
+              </a:graphicData>
+            </a:graphic>
+          </wp:inline>
+        </w:drawing>
+      </w:r>
+    </w:p>
+    <w:p>
+      <w:r>
+        <w:t>After these initial issue</w:t>
+      </w:r>
+      <w:r>
+        <w:t xml:space="preserve">s were resolved, another use of the </w:t>
+      </w:r>
+      <w:proofErr w:type="spellStart"/>
+      <w:r>
+        <w:t>FindBugs</w:t>
+      </w:r>
+      <w:proofErr w:type="spellEnd"/>
+      <w:r>
+        <w:t xml:space="preserve"> report indicated the following:</w:t>
+      </w:r>
+    </w:p>
+    <w:p>
+      <w:r>
+        <w:rPr>
+          <w:noProof/>
+        </w:rPr>
+        <w:lastRenderedPageBreak/>
+        <w:drawing>
+          <wp:inline distT="0" distB="0" distL="0" distR="0" wp14:anchorId="73A98D8E" wp14:editId="3C1110E8">
+            <wp:extent cx="5943600" cy="2963545"/>
+            <wp:effectExtent l="0" t="0" r="0" b="8255"/>
+            <wp:docPr id="3" name="Picture 3"/>
+            <wp:cNvGraphicFramePr>
+              <a:graphicFrameLocks xmlns:a="http://schemas.openxmlformats.org/drawingml/2006/main" noChangeAspect="1"/>
+            </wp:cNvGraphicFramePr>
+            <a:graphic xmlns:a="http://schemas.openxmlformats.org/drawingml/2006/main">
+              <a:graphicData uri="http://schemas.openxmlformats.org/drawingml/2006/picture">
+                <pic:pic xmlns:pic="http://schemas.openxmlformats.org/drawingml/2006/picture">
+                  <pic:nvPicPr>
+                    <pic:cNvPr id="1" name=""/>
+                    <pic:cNvPicPr/>
+                  </pic:nvPicPr>
+                  <pic:blipFill>
+                    <a:blip r:embed="rId11"/>
+                    <a:stretch>
+                      <a:fillRect/>
+                    </a:stretch>
+                  </pic:blipFill>
+                  <pic:spPr>
+                    <a:xfrm>
+                      <a:off x="0" y="0"/>
                       <a:ext cx="5943600" cy="2963545"/>
                     </a:xfrm>
                     <a:prstGeom prst="rect">
@@ -2146,14 +2036,8 @@
         <w:t xml:space="preserve"> did not, </w:t>
       </w:r>
       <w:r>
-        <w:t xml:space="preserve">essentially what it found was a number of false positive issues that were found in the MavenwrapperDownlaoder.java file, however it did find a number of areas where it suggested that we make the classes final, and where we could do that we did, however in things like the controller classes Spring complained that they could not be made final so in those cases we did not make changes to those classes. Here is an excerpt of the report that </w:t>
-      </w:r>
-      <w:r>
-        <w:lastRenderedPageBreak/>
-        <w:t>we ran before fixing the issues, as an example you can see Deck.java should have been made a final class, when we fixed this and reran VCG it did not show up in the report again.</w:t>
-      </w:r>
-      <w:bookmarkStart w:id="0" w:name="_GoBack"/>
-      <w:bookmarkEnd w:id="0"/>
+        <w:t>essentially what it found was a number of false positive issues that were found in the MavenwrapperDownlaoder.java file, however it did find a number of areas where it suggested that we make the classes final, and where we could do that we did, however in things like the controller classes Spring complained that they could not be made final so in those cases we did not make changes to those classes. Here is an excerpt of the report that we ran before fixing the issues, as an example you can see Deck.java should have been made a final class, when we fixed this and reran VCG it did not show up in the report again.</w:t>
+      </w:r>
     </w:p>
     <w:p/>
     <w:p>
@@ -2203,7 +2087,6 @@
         <w:t xml:space="preserve">STANDARD: Potentially Unsafe Code - </w:t>
       </w:r>
       <w:proofErr w:type="spellStart"/>
-      <w:proofErr w:type="gramStart"/>
       <w:r>
         <w:rPr>
           <w:rFonts w:ascii="Century Gothic" w:hAnsi="Century Gothic" w:cs="Century Gothic"/>
@@ -2216,7 +2099,6 @@
         <w:t>java.io.File</w:t>
       </w:r>
       <w:proofErr w:type="spellEnd"/>
-      <w:proofErr w:type="gramEnd"/>
     </w:p>
     <w:p>
       <w:pPr>
@@ -2343,6 +2225,7 @@
           <w:szCs w:val="18"/>
         </w:rPr>
       </w:pPr>
+      <w:proofErr w:type="gramStart"/>
       <w:r>
         <w:rPr>
           <w:rFonts w:ascii="Consolas" w:hAnsi="Consolas" w:cs="Consolas"/>
@@ -2350,10 +2233,19 @@
           <w:sz w:val="18"/>
           <w:szCs w:val="18"/>
         </w:rPr>
-        <w:t xml:space="preserve">import </w:t>
+        <w:t>import</w:t>
+      </w:r>
+      <w:proofErr w:type="gramEnd"/>
+      <w:r>
+        <w:rPr>
+          <w:rFonts w:ascii="Consolas" w:hAnsi="Consolas" w:cs="Consolas"/>
+          <w:color w:val="000000"/>
+          <w:sz w:val="18"/>
+          <w:szCs w:val="18"/>
+        </w:rPr>
+        <w:t xml:space="preserve"> </w:t>
       </w:r>
       <w:proofErr w:type="spellStart"/>
-      <w:proofErr w:type="gramStart"/>
       <w:r>
         <w:rPr>
           <w:rFonts w:ascii="Consolas" w:hAnsi="Consolas" w:cs="Consolas"/>
@@ -2364,7 +2256,6 @@
         <w:t>java.io.File</w:t>
       </w:r>
       <w:proofErr w:type="spellEnd"/>
-      <w:proofErr w:type="gramEnd"/>
       <w:r>
         <w:rPr>
           <w:rFonts w:ascii="Consolas" w:hAnsi="Consolas" w:cs="Consolas"/>
@@ -2482,27 +2373,7 @@
           <w:sz w:val="18"/>
           <w:szCs w:val="18"/>
         </w:rPr>
-        <w:t xml:space="preserve">The class is not declared as final as per OWASP recommendations. It is considered best practice to make classes final where possible and practical (i.e. It has no classes which inherit from it). Non-Final classes can allow an attacker to extend a class in a malicious manner. Manually inspect the code to determine </w:t>
-      </w:r>
-      <w:proofErr w:type="gramStart"/>
-      <w:r>
-        <w:rPr>
-          <w:rFonts w:ascii="Century Gothic" w:hAnsi="Century Gothic" w:cs="Century Gothic"/>
-          <w:color w:val="000000"/>
-          <w:sz w:val="18"/>
-          <w:szCs w:val="18"/>
-        </w:rPr>
-        <w:t>whether or not</w:t>
-      </w:r>
-      <w:proofErr w:type="gramEnd"/>
-      <w:r>
-        <w:rPr>
-          <w:rFonts w:ascii="Century Gothic" w:hAnsi="Century Gothic" w:cs="Century Gothic"/>
-          <w:color w:val="000000"/>
-          <w:sz w:val="18"/>
-          <w:szCs w:val="18"/>
-        </w:rPr>
-        <w:t xml:space="preserve"> it is practical to make this class final.</w:t>
+        <w:t>The class is not declared as final as per OWASP recommendations. It is considered best practice to make classes final where possible and practical (i.e. It has no classes which inherit from it). Non-Final classes can allow an attacker to extend a class in a malicious manner. Manually inspect the code to determine whether or not it is practical to make this class final.</w:t>
       </w:r>
     </w:p>
     <w:p>
@@ -2622,6 +2493,7 @@
           <w:sz w:val="18"/>
           <w:szCs w:val="18"/>
         </w:rPr>
+        <w:lastRenderedPageBreak/>
         <w:t xml:space="preserve">The code appears to be carrying out a mathematical operation on a primitive data type. In some circumstances this can result in an overflow and unexpected </w:t>
       </w:r>
       <w:proofErr w:type="spellStart"/>
@@ -2667,7 +2539,27 @@
           <w:sz w:val="18"/>
           <w:szCs w:val="18"/>
         </w:rPr>
-        <w:t xml:space="preserve">        for (int </w:t>
+        <w:t xml:space="preserve">        for (</w:t>
+      </w:r>
+      <w:proofErr w:type="spellStart"/>
+      <w:r>
+        <w:rPr>
+          <w:rFonts w:ascii="Consolas" w:hAnsi="Consolas" w:cs="Consolas"/>
+          <w:color w:val="000000"/>
+          <w:sz w:val="18"/>
+          <w:szCs w:val="18"/>
+        </w:rPr>
+        <w:t>int</w:t>
+      </w:r>
+      <w:proofErr w:type="spellEnd"/>
+      <w:r>
+        <w:rPr>
+          <w:rFonts w:ascii="Consolas" w:hAnsi="Consolas" w:cs="Consolas"/>
+          <w:color w:val="000000"/>
+          <w:sz w:val="18"/>
+          <w:szCs w:val="18"/>
+        </w:rPr>
+        <w:t xml:space="preserve"> </w:t>
       </w:r>
       <w:proofErr w:type="spellStart"/>
       <w:r>
@@ -2858,27 +2750,7 @@
           <w:sz w:val="18"/>
           <w:szCs w:val="18"/>
         </w:rPr>
-        <w:t xml:space="preserve">The class is not declared as final as per OWASP recommendations. It is considered best practice to make classes final where possible and practical (i.e. It has no classes which inherit from it). Non-Final classes can allow an attacker to extend a class in a malicious manner. Manually inspect the code to determine </w:t>
-      </w:r>
-      <w:proofErr w:type="gramStart"/>
-      <w:r>
-        <w:rPr>
-          <w:rFonts w:ascii="Century Gothic" w:hAnsi="Century Gothic" w:cs="Century Gothic"/>
-          <w:color w:val="000000"/>
-          <w:sz w:val="18"/>
-          <w:szCs w:val="18"/>
-        </w:rPr>
-        <w:t>whether or not</w:t>
-      </w:r>
-      <w:proofErr w:type="gramEnd"/>
-      <w:r>
-        <w:rPr>
-          <w:rFonts w:ascii="Century Gothic" w:hAnsi="Century Gothic" w:cs="Century Gothic"/>
-          <w:color w:val="000000"/>
-          <w:sz w:val="18"/>
-          <w:szCs w:val="18"/>
-        </w:rPr>
-        <w:t xml:space="preserve"> it is practical to make this class final.</w:t>
+        <w:t>The class is not declared as final as per OWASP recommendations. It is considered best practice to make classes final where possible and practical (i.e. It has no classes which inherit from it). Non-Final classes can allow an attacker to extend a class in a malicious manner. Manually inspect the code to determine whether or not it is practical to make this class final.</w:t>
       </w:r>
     </w:p>
     <w:p>
@@ -2944,7 +2816,7 @@
     </w:p>
     <w:p/>
     <w:sectPr>
-      <w:footerReference w:type="default" r:id="rId11"/>
+      <w:footerReference w:type="default" r:id="rId12"/>
       <w:pgSz w:w="12240" w:h="15840"/>
       <w:pgMar w:top="1440" w:right="1440" w:bottom="1440" w:left="1440" w:header="720" w:footer="720" w:gutter="0"/>
       <w:cols w:space="720"/>
@@ -2955,7 +2827,7 @@
 </file>
 
 <file path=word/endnotes.xml><?xml version="1.0" encoding="utf-8"?>
-<w:endnotes xmlns:wpc="http://schemas.microsoft.com/office/word/2010/wordprocessingCanvas" xmlns:cx="http://schemas.microsoft.com/office/drawing/2014/chartex" xmlns:cx1="http://schemas.microsoft.com/office/drawing/2015/9/8/chartex" xmlns:cx2="http://schemas.microsoft.com/office/drawing/2015/10/21/chartex" xmlns:cx3="http://schemas.microsoft.com/office/drawing/2016/5/9/chartex" xmlns:cx4="http://schemas.microsoft.com/office/drawing/2016/5/10/chartex" xmlns:cx5="http://schemas.microsoft.com/office/drawing/2016/5/11/chartex" xmlns:cx6="http://schemas.microsoft.com/office/drawing/2016/5/12/chartex" xmlns:cx7="http://schemas.microsoft.com/office/drawing/2016/5/13/chartex" xmlns:cx8="http://schemas.microsoft.com/office/drawing/2016/5/14/chartex" xmlns:mc="http://schemas.openxmlformats.org/markup-compatibility/2006" xmlns:aink="http://schemas.microsoft.com/office/drawing/2016/ink" xmlns:am3d="http://schemas.microsoft.com/office/drawing/2017/model3d" xmlns:o="urn:schemas-microsoft-com:office:office" xmlns:r="http://schemas.openxmlformats.org/officeDocument/2006/relationships" xmlns:m="http://schemas.openxmlformats.org/officeDocument/2006/math" xmlns:v="urn:schemas-microsoft-com:vml" xmlns:wp14="http://schemas.microsoft.com/office/word/2010/wordprocessingDrawing" xmlns:wp="http://schemas.openxmlformats.org/drawingml/2006/wordprocessingDrawing" xmlns:w10="urn:schemas-microsoft-com:office:word" xmlns:w="http://schemas.openxmlformats.org/wordprocessingml/2006/main" xmlns:w14="http://schemas.microsoft.com/office/word/2010/wordml" xmlns:w15="http://schemas.microsoft.com/office/word/2012/wordml" xmlns:w16cid="http://schemas.microsoft.com/office/word/2016/wordml/cid" xmlns:w16se="http://schemas.microsoft.com/office/word/2015/wordml/symex" xmlns:wpg="http://schemas.microsoft.com/office/word/2010/wordprocessingGroup" xmlns:wpi="http://schemas.microsoft.com/office/word/2010/wordprocessingInk" xmlns:wne="http://schemas.microsoft.com/office/word/2006/wordml" xmlns:wps="http://schemas.microsoft.com/office/word/2010/wordprocessingShape" mc:Ignorable="w14 w15 w16se w16cid wp14">
+<w:endnotes xmlns:wpc="http://schemas.microsoft.com/office/word/2010/wordprocessingCanvas" xmlns:mc="http://schemas.openxmlformats.org/markup-compatibility/2006" xmlns:o="urn:schemas-microsoft-com:office:office" xmlns:r="http://schemas.openxmlformats.org/officeDocument/2006/relationships" xmlns:m="http://schemas.openxmlformats.org/officeDocument/2006/math" xmlns:v="urn:schemas-microsoft-com:vml" xmlns:wp14="http://schemas.microsoft.com/office/word/2010/wordprocessingDrawing" xmlns:wp="http://schemas.openxmlformats.org/drawingml/2006/wordprocessingDrawing" xmlns:w10="urn:schemas-microsoft-com:office:word" xmlns:w="http://schemas.openxmlformats.org/wordprocessingml/2006/main" xmlns:w14="http://schemas.microsoft.com/office/word/2010/wordml" xmlns:w15="http://schemas.microsoft.com/office/word/2012/wordml" xmlns:wpg="http://schemas.microsoft.com/office/word/2010/wordprocessingGroup" xmlns:wpi="http://schemas.microsoft.com/office/word/2010/wordprocessingInk" xmlns:wne="http://schemas.microsoft.com/office/word/2006/wordml" xmlns:wps="http://schemas.microsoft.com/office/word/2010/wordprocessingShape" mc:Ignorable="w14 w15 wp14">
   <w:endnote w:type="separator" w:id="-1">
     <w:p>
       <w:pPr>
@@ -2980,7 +2852,7 @@
 </file>
 
 <file path=word/footer1.xml><?xml version="1.0" encoding="utf-8"?>
-<w:ftr xmlns:wpc="http://schemas.microsoft.com/office/word/2010/wordprocessingCanvas" xmlns:cx="http://schemas.microsoft.com/office/drawing/2014/chartex" xmlns:cx1="http://schemas.microsoft.com/office/drawing/2015/9/8/chartex" xmlns:cx2="http://schemas.microsoft.com/office/drawing/2015/10/21/chartex" xmlns:cx3="http://schemas.microsoft.com/office/drawing/2016/5/9/chartex" xmlns:cx4="http://schemas.microsoft.com/office/drawing/2016/5/10/chartex" xmlns:cx5="http://schemas.microsoft.com/office/drawing/2016/5/11/chartex" xmlns:cx6="http://schemas.microsoft.com/office/drawing/2016/5/12/chartex" xmlns:cx7="http://schemas.microsoft.com/office/drawing/2016/5/13/chartex" xmlns:cx8="http://schemas.microsoft.com/office/drawing/2016/5/14/chartex" xmlns:mc="http://schemas.openxmlformats.org/markup-compatibility/2006" xmlns:aink="http://schemas.microsoft.com/office/drawing/2016/ink" xmlns:am3d="http://schemas.microsoft.com/office/drawing/2017/model3d" xmlns:o="urn:schemas-microsoft-com:office:office" xmlns:r="http://schemas.openxmlformats.org/officeDocument/2006/relationships" xmlns:m="http://schemas.openxmlformats.org/officeDocument/2006/math" xmlns:v="urn:schemas-microsoft-com:vml" xmlns:wp14="http://schemas.microsoft.com/office/word/2010/wordprocessingDrawing" xmlns:wp="http://schemas.openxmlformats.org/drawingml/2006/wordprocessingDrawing" xmlns:w10="urn:schemas-microsoft-com:office:word" xmlns:w="http://schemas.openxmlformats.org/wordprocessingml/2006/main" xmlns:w14="http://schemas.microsoft.com/office/word/2010/wordml" xmlns:w15="http://schemas.microsoft.com/office/word/2012/wordml" xmlns:w16cid="http://schemas.microsoft.com/office/word/2016/wordml/cid" xmlns:w16se="http://schemas.microsoft.com/office/word/2015/wordml/symex" xmlns:wpg="http://schemas.microsoft.com/office/word/2010/wordprocessingGroup" xmlns:wpi="http://schemas.microsoft.com/office/word/2010/wordprocessingInk" xmlns:wne="http://schemas.microsoft.com/office/word/2006/wordml" xmlns:wps="http://schemas.microsoft.com/office/word/2010/wordprocessingShape" mc:Ignorable="w14 w15 w16se w16cid wp14">
+<w:ftr xmlns:wpc="http://schemas.microsoft.com/office/word/2010/wordprocessingCanvas" xmlns:mc="http://schemas.openxmlformats.org/markup-compatibility/2006" xmlns:o="urn:schemas-microsoft-com:office:office" xmlns:r="http://schemas.openxmlformats.org/officeDocument/2006/relationships" xmlns:m="http://schemas.openxmlformats.org/officeDocument/2006/math" xmlns:v="urn:schemas-microsoft-com:vml" xmlns:wp14="http://schemas.microsoft.com/office/word/2010/wordprocessingDrawing" xmlns:wp="http://schemas.openxmlformats.org/drawingml/2006/wordprocessingDrawing" xmlns:w10="urn:schemas-microsoft-com:office:word" xmlns:w="http://schemas.openxmlformats.org/wordprocessingml/2006/main" xmlns:w14="http://schemas.microsoft.com/office/word/2010/wordml" xmlns:w15="http://schemas.microsoft.com/office/word/2012/wordml" xmlns:wpg="http://schemas.microsoft.com/office/word/2010/wordprocessingGroup" xmlns:wpi="http://schemas.microsoft.com/office/word/2010/wordprocessingInk" xmlns:wne="http://schemas.microsoft.com/office/word/2006/wordml" xmlns:wps="http://schemas.microsoft.com/office/word/2010/wordprocessingShape" mc:Ignorable="w14 w15 wp14">
   <w:sdt>
     <w:sdtPr>
       <w:id w:val="1233887014"/>
@@ -3013,7 +2885,7 @@
           <w:rPr>
             <w:noProof/>
           </w:rPr>
-          <w:t>20</w:t>
+          <w:t>8</w:t>
         </w:r>
         <w:r>
           <w:rPr>
@@ -3033,7 +2905,7 @@
 </file>
 
 <file path=word/footnotes.xml><?xml version="1.0" encoding="utf-8"?>
-<w:footnotes xmlns:wpc="http://schemas.microsoft.com/office/word/2010/wordprocessingCanvas" xmlns:cx="http://schemas.microsoft.com/office/drawing/2014/chartex" xmlns:cx1="http://schemas.microsoft.com/office/drawing/2015/9/8/chartex" xmlns:cx2="http://schemas.microsoft.com/office/drawing/2015/10/21/chartex" xmlns:cx3="http://schemas.microsoft.com/office/drawing/2016/5/9/chartex" xmlns:cx4="http://schemas.microsoft.com/office/drawing/2016/5/10/chartex" xmlns:cx5="http://schemas.microsoft.com/office/drawing/2016/5/11/chartex" xmlns:cx6="http://schemas.microsoft.com/office/drawing/2016/5/12/chartex" xmlns:cx7="http://schemas.microsoft.com/office/drawing/2016/5/13/chartex" xmlns:cx8="http://schemas.microsoft.com/office/drawing/2016/5/14/chartex" xmlns:mc="http://schemas.openxmlformats.org/markup-compatibility/2006" xmlns:aink="http://schemas.microsoft.com/office/drawing/2016/ink" xmlns:am3d="http://schemas.microsoft.com/office/drawing/2017/model3d" xmlns:o="urn:schemas-microsoft-com:office:office" xmlns:r="http://schemas.openxmlformats.org/officeDocument/2006/relationships" xmlns:m="http://schemas.openxmlformats.org/officeDocument/2006/math" xmlns:v="urn:schemas-microsoft-com:vml" xmlns:wp14="http://schemas.microsoft.com/office/word/2010/wordprocessingDrawing" xmlns:wp="http://schemas.openxmlformats.org/drawingml/2006/wordprocessingDrawing" xmlns:w10="urn:schemas-microsoft-com:office:word" xmlns:w="http://schemas.openxmlformats.org/wordprocessingml/2006/main" xmlns:w14="http://schemas.microsoft.com/office/word/2010/wordml" xmlns:w15="http://schemas.microsoft.com/office/word/2012/wordml" xmlns:w16cid="http://schemas.microsoft.com/office/word/2016/wordml/cid" xmlns:w16se="http://schemas.microsoft.com/office/word/2015/wordml/symex" xmlns:wpg="http://schemas.microsoft.com/office/word/2010/wordprocessingGroup" xmlns:wpi="http://schemas.microsoft.com/office/word/2010/wordprocessingInk" xmlns:wne="http://schemas.microsoft.com/office/word/2006/wordml" xmlns:wps="http://schemas.microsoft.com/office/word/2010/wordprocessingShape" mc:Ignorable="w14 w15 w16se w16cid wp14">
+<w:footnotes xmlns:wpc="http://schemas.microsoft.com/office/word/2010/wordprocessingCanvas" xmlns:mc="http://schemas.openxmlformats.org/markup-compatibility/2006" xmlns:o="urn:schemas-microsoft-com:office:office" xmlns:r="http://schemas.openxmlformats.org/officeDocument/2006/relationships" xmlns:m="http://schemas.openxmlformats.org/officeDocument/2006/math" xmlns:v="urn:schemas-microsoft-com:vml" xmlns:wp14="http://schemas.microsoft.com/office/word/2010/wordprocessingDrawing" xmlns:wp="http://schemas.openxmlformats.org/drawingml/2006/wordprocessingDrawing" xmlns:w10="urn:schemas-microsoft-com:office:word" xmlns:w="http://schemas.openxmlformats.org/wordprocessingml/2006/main" xmlns:w14="http://schemas.microsoft.com/office/word/2010/wordml" xmlns:w15="http://schemas.microsoft.com/office/word/2012/wordml" xmlns:wpg="http://schemas.microsoft.com/office/word/2010/wordprocessingGroup" xmlns:wpi="http://schemas.microsoft.com/office/word/2010/wordprocessingInk" xmlns:wne="http://schemas.microsoft.com/office/word/2006/wordml" xmlns:wps="http://schemas.microsoft.com/office/word/2010/wordprocessingShape" mc:Ignorable="w14 w15 wp14">
   <w:footnote w:type="separator" w:id="-1">
     <w:p>
       <w:pPr>
@@ -3058,7 +2930,7 @@
 </file>
 
 <file path=word/numbering.xml><?xml version="1.0" encoding="utf-8"?>
-<w:numbering xmlns:wpc="http://schemas.microsoft.com/office/word/2010/wordprocessingCanvas" xmlns:cx="http://schemas.microsoft.com/office/drawing/2014/chartex" xmlns:cx1="http://schemas.microsoft.com/office/drawing/2015/9/8/chartex" xmlns:cx2="http://schemas.microsoft.com/office/drawing/2015/10/21/chartex" xmlns:cx3="http://schemas.microsoft.com/office/drawing/2016/5/9/chartex" xmlns:cx4="http://schemas.microsoft.com/office/drawing/2016/5/10/chartex" xmlns:cx5="http://schemas.microsoft.com/office/drawing/2016/5/11/chartex" xmlns:cx6="http://schemas.microsoft.com/office/drawing/2016/5/12/chartex" xmlns:cx7="http://schemas.microsoft.com/office/drawing/2016/5/13/chartex" xmlns:cx8="http://schemas.microsoft.com/office/drawing/2016/5/14/chartex" xmlns:mc="http://schemas.openxmlformats.org/markup-compatibility/2006" xmlns:aink="http://schemas.microsoft.com/office/drawing/2016/ink" xmlns:am3d="http://schemas.microsoft.com/office/drawing/2017/model3d" xmlns:o="urn:schemas-microsoft-com:office:office" xmlns:r="http://schemas.openxmlformats.org/officeDocument/2006/relationships" xmlns:m="http://schemas.openxmlformats.org/officeDocument/2006/math" xmlns:v="urn:schemas-microsoft-com:vml" xmlns:wp14="http://schemas.microsoft.com/office/word/2010/wordprocessingDrawing" xmlns:wp="http://schemas.openxmlformats.org/drawingml/2006/wordprocessingDrawing" xmlns:w10="urn:schemas-microsoft-com:office:word" xmlns:w="http://schemas.openxmlformats.org/wordprocessingml/2006/main" xmlns:w14="http://schemas.microsoft.com/office/word/2010/wordml" xmlns:w15="http://schemas.microsoft.com/office/word/2012/wordml" xmlns:w16cid="http://schemas.microsoft.com/office/word/2016/wordml/cid" xmlns:w16se="http://schemas.microsoft.com/office/word/2015/wordml/symex" xmlns:wpg="http://schemas.microsoft.com/office/word/2010/wordprocessingGroup" xmlns:wpi="http://schemas.microsoft.com/office/word/2010/wordprocessingInk" xmlns:wne="http://schemas.microsoft.com/office/word/2006/wordml" xmlns:wps="http://schemas.microsoft.com/office/word/2010/wordprocessingShape" mc:Ignorable="w14 w15 w16se w16cid wp14">
+<w:numbering xmlns:wpc="http://schemas.microsoft.com/office/word/2010/wordprocessingCanvas" xmlns:mc="http://schemas.openxmlformats.org/markup-compatibility/2006" xmlns:o="urn:schemas-microsoft-com:office:office" xmlns:r="http://schemas.openxmlformats.org/officeDocument/2006/relationships" xmlns:m="http://schemas.openxmlformats.org/officeDocument/2006/math" xmlns:v="urn:schemas-microsoft-com:vml" xmlns:wp14="http://schemas.microsoft.com/office/word/2010/wordprocessingDrawing" xmlns:wp="http://schemas.openxmlformats.org/drawingml/2006/wordprocessingDrawing" xmlns:w10="urn:schemas-microsoft-com:office:word" xmlns:w="http://schemas.openxmlformats.org/wordprocessingml/2006/main" xmlns:w14="http://schemas.microsoft.com/office/word/2010/wordml" xmlns:w15="http://schemas.microsoft.com/office/word/2012/wordml" xmlns:wpg="http://schemas.microsoft.com/office/word/2010/wordprocessingGroup" xmlns:wpi="http://schemas.microsoft.com/office/word/2010/wordprocessingInk" xmlns:wne="http://schemas.microsoft.com/office/word/2006/wordml" xmlns:wps="http://schemas.microsoft.com/office/word/2010/wordprocessingShape" mc:Ignorable="w14 w15 wp14">
   <w:abstractNum w:abstractNumId="0" w15:restartNumberingAfterBreak="0">
     <w:nsid w:val="1A8C2A19"/>
     <w:multiLevelType w:val="hybridMultilevel"/>
@@ -4435,7 +4307,7 @@
 </file>
 
 <file path=word/styles.xml><?xml version="1.0" encoding="utf-8"?>
-<w:styles xmlns:mc="http://schemas.openxmlformats.org/markup-compatibility/2006" xmlns:r="http://schemas.openxmlformats.org/officeDocument/2006/relationships" xmlns:w="http://schemas.openxmlformats.org/wordprocessingml/2006/main" xmlns:w14="http://schemas.microsoft.com/office/word/2010/wordml" xmlns:w15="http://schemas.microsoft.com/office/word/2012/wordml" xmlns:w16cid="http://schemas.microsoft.com/office/word/2016/wordml/cid" xmlns:w16se="http://schemas.microsoft.com/office/word/2015/wordml/symex" mc:Ignorable="w14 w15 w16se w16cid">
+<w:styles xmlns:mc="http://schemas.openxmlformats.org/markup-compatibility/2006" xmlns:r="http://schemas.openxmlformats.org/officeDocument/2006/relationships" xmlns:w="http://schemas.openxmlformats.org/wordprocessingml/2006/main" xmlns:w14="http://schemas.microsoft.com/office/word/2010/wordml" xmlns:w15="http://schemas.microsoft.com/office/word/2012/wordml" mc:Ignorable="w14 w15">
   <w:docDefaults>
     <w:rPrDefault>
       <w:rPr>
@@ -4451,7 +4323,7 @@
       </w:pPr>
     </w:pPrDefault>
   </w:docDefaults>
-  <w:latentStyles w:defLockedState="0" w:defUIPriority="99" w:defSemiHidden="0" w:defUnhideWhenUsed="0" w:defQFormat="0" w:count="376">
+  <w:latentStyles w:defLockedState="0" w:defUIPriority="99" w:defSemiHidden="0" w:defUnhideWhenUsed="0" w:defQFormat="0" w:count="371">
     <w:lsdException w:name="Normal" w:uiPriority="0" w:qFormat="1"/>
     <w:lsdException w:name="heading 1" w:uiPriority="9" w:qFormat="1"/>
     <w:lsdException w:name="heading 2" w:semiHidden="1" w:uiPriority="9" w:unhideWhenUsed="1" w:qFormat="1"/>
@@ -4557,6 +4429,7 @@
     <w:lsdException w:name="HTML Sample" w:semiHidden="1" w:unhideWhenUsed="1"/>
     <w:lsdException w:name="HTML Typewriter" w:semiHidden="1" w:unhideWhenUsed="1"/>
     <w:lsdException w:name="HTML Variable" w:semiHidden="1" w:unhideWhenUsed="1"/>
+    <w:lsdException w:name="Normal Table" w:semiHidden="1" w:unhideWhenUsed="1"/>
     <w:lsdException w:name="annotation subject" w:semiHidden="1" w:unhideWhenUsed="1"/>
     <w:lsdException w:name="No List" w:semiHidden="1" w:unhideWhenUsed="1"/>
     <w:lsdException w:name="Outline List 1" w:semiHidden="1" w:unhideWhenUsed="1"/>
@@ -4599,8 +4472,11 @@
     <w:lsdException w:name="Table Contemporary" w:semiHidden="1" w:unhideWhenUsed="1"/>
     <w:lsdException w:name="Table Elegant" w:semiHidden="1" w:unhideWhenUsed="1"/>
     <w:lsdException w:name="Table Professional" w:semiHidden="1" w:unhideWhenUsed="1"/>
+    <w:lsdException w:name="Table Subtle 1" w:semiHidden="1" w:unhideWhenUsed="1"/>
     <w:lsdException w:name="Table Subtle 2" w:semiHidden="1" w:unhideWhenUsed="1"/>
     <w:lsdException w:name="Table Web 1" w:semiHidden="1" w:unhideWhenUsed="1"/>
+    <w:lsdException w:name="Table Web 2" w:semiHidden="1" w:unhideWhenUsed="1"/>
+    <w:lsdException w:name="Table Web 3" w:semiHidden="1" w:unhideWhenUsed="1"/>
     <w:lsdException w:name="Balloon Text" w:semiHidden="1" w:unhideWhenUsed="1"/>
     <w:lsdException w:name="Table Grid" w:uiPriority="39"/>
     <w:lsdException w:name="Table Theme" w:semiHidden="1" w:unhideWhenUsed="1"/>
@@ -4819,11 +4695,6 @@
     <w:lsdException w:name="List Table 5 Dark Accent 6" w:uiPriority="50"/>
     <w:lsdException w:name="List Table 6 Colorful Accent 6" w:uiPriority="51"/>
     <w:lsdException w:name="List Table 7 Colorful Accent 6" w:uiPriority="52"/>
-    <w:lsdException w:name="Mention" w:semiHidden="1" w:unhideWhenUsed="1"/>
-    <w:lsdException w:name="Smart Hyperlink" w:semiHidden="1" w:unhideWhenUsed="1"/>
-    <w:lsdException w:name="Hashtag" w:semiHidden="1" w:unhideWhenUsed="1"/>
-    <w:lsdException w:name="Unresolved Mention" w:semiHidden="1" w:unhideWhenUsed="1"/>
-    <w:lsdException w:name="Smart Link" w:semiHidden="1" w:unhideWhenUsed="1"/>
   </w:latentStyles>
   <w:style w:type="paragraph" w:default="1" w:styleId="Normal">
     <w:name w:val="Normal"/>
@@ -4965,6 +4836,7 @@
   <w:style w:type="character" w:default="1" w:styleId="DefaultParagraphFont">
     <w:name w:val="Default Paragraph Font"/>
     <w:uiPriority w:val="1"/>
+    <w:semiHidden/>
     <w:unhideWhenUsed/>
   </w:style>
   <w:style w:type="table" w:default="1" w:styleId="TableNormal">
@@ -5643,7 +5515,7 @@
 </file>
 
 <file path=customXml/itemProps1.xml><?xml version="1.0" encoding="utf-8"?>
-<ds:datastoreItem xmlns:ds="http://schemas.openxmlformats.org/officeDocument/2006/customXml" ds:itemID="{BAF94429-EAFB-4CF7-8CBC-C5A7797D1D81}">
+<ds:datastoreItem xmlns:ds="http://schemas.openxmlformats.org/officeDocument/2006/customXml" ds:itemID="{88286D11-8BC6-4AB4-B886-7A9950A0A6E4}">
   <ds:schemaRefs>
     <ds:schemaRef ds:uri="http://schemas.openxmlformats.org/officeDocument/2006/bibliography"/>
   </ds:schemaRefs>

</xml_diff>

<commit_message>
Add authentication section to the page.
Update the requirements paragraph for confidentiality.
</commit_message>
<xml_diff>
--- a/Final Project Report.docx
+++ b/Final Project Report.docx
@@ -1,6 +1,6 @@
 
 <file path=word/document.xml><?xml version="1.0" encoding="utf-8"?>
-<w:document xmlns:wpc="http://schemas.microsoft.com/office/word/2010/wordprocessingCanvas" xmlns:cx="http://schemas.microsoft.com/office/drawing/2014/chartex" xmlns:cx1="http://schemas.microsoft.com/office/drawing/2015/9/8/chartex" xmlns:cx2="http://schemas.microsoft.com/office/drawing/2015/10/21/chartex" xmlns:cx3="http://schemas.microsoft.com/office/drawing/2016/5/9/chartex" xmlns:cx4="http://schemas.microsoft.com/office/drawing/2016/5/10/chartex" xmlns:cx5="http://schemas.microsoft.com/office/drawing/2016/5/11/chartex" xmlns:cx6="http://schemas.microsoft.com/office/drawing/2016/5/12/chartex" xmlns:cx7="http://schemas.microsoft.com/office/drawing/2016/5/13/chartex" xmlns:cx8="http://schemas.microsoft.com/office/drawing/2016/5/14/chartex" xmlns:mc="http://schemas.openxmlformats.org/markup-compatibility/2006" xmlns:aink="http://schemas.microsoft.com/office/drawing/2016/ink" xmlns:am3d="http://schemas.microsoft.com/office/drawing/2017/model3d" xmlns:o="urn:schemas-microsoft-com:office:office" xmlns:r="http://schemas.openxmlformats.org/officeDocument/2006/relationships" xmlns:m="http://schemas.openxmlformats.org/officeDocument/2006/math" xmlns:v="urn:schemas-microsoft-com:vml" xmlns:wp14="http://schemas.microsoft.com/office/word/2010/wordprocessingDrawing" xmlns:wp="http://schemas.openxmlformats.org/drawingml/2006/wordprocessingDrawing" xmlns:w10="urn:schemas-microsoft-com:office:word" xmlns:w="http://schemas.openxmlformats.org/wordprocessingml/2006/main" xmlns:w14="http://schemas.microsoft.com/office/word/2010/wordml" xmlns:w15="http://schemas.microsoft.com/office/word/2012/wordml" xmlns:w16cid="http://schemas.microsoft.com/office/word/2016/wordml/cid" xmlns:w16se="http://schemas.microsoft.com/office/word/2015/wordml/symex" xmlns:wpg="http://schemas.microsoft.com/office/word/2010/wordprocessingGroup" xmlns:wpi="http://schemas.microsoft.com/office/word/2010/wordprocessingInk" xmlns:wne="http://schemas.microsoft.com/office/word/2006/wordml" xmlns:wps="http://schemas.microsoft.com/office/word/2010/wordprocessingShape" mc:Ignorable="w14 w15 w16se w16cid wp14">
+<w:document xmlns:wpc="http://schemas.microsoft.com/office/word/2010/wordprocessingCanvas" xmlns:mc="http://schemas.openxmlformats.org/markup-compatibility/2006" xmlns:o="urn:schemas-microsoft-com:office:office" xmlns:r="http://schemas.openxmlformats.org/officeDocument/2006/relationships" xmlns:m="http://schemas.openxmlformats.org/officeDocument/2006/math" xmlns:v="urn:schemas-microsoft-com:vml" xmlns:wp14="http://schemas.microsoft.com/office/word/2010/wordprocessingDrawing" xmlns:wp="http://schemas.openxmlformats.org/drawingml/2006/wordprocessingDrawing" xmlns:w10="urn:schemas-microsoft-com:office:word" xmlns:w="http://schemas.openxmlformats.org/wordprocessingml/2006/main" xmlns:w14="http://schemas.microsoft.com/office/word/2010/wordml" xmlns:w15="http://schemas.microsoft.com/office/word/2012/wordml" xmlns:wpg="http://schemas.microsoft.com/office/word/2010/wordprocessingGroup" xmlns:wpi="http://schemas.microsoft.com/office/word/2010/wordprocessingInk" xmlns:wne="http://schemas.microsoft.com/office/word/2006/wordml" xmlns:wps="http://schemas.microsoft.com/office/word/2010/wordprocessingShape" mc:Ignorable="w14 w15 wp14">
   <w:body>
     <w:p>
       <w:pPr>
@@ -118,15 +118,7 @@
         <w:t xml:space="preserve">directory are annotated using @Entity. These classes are essentially used to represent information that is stored in the Database, and follows the general guidelines for creating JPA Entity classes. </w:t>
       </w:r>
       <w:r>
-        <w:t xml:space="preserve">However, the </w:t>
-      </w:r>
-      <w:proofErr w:type="spellStart"/>
-      <w:r>
-        <w:t>CustomUserDetails</w:t>
-      </w:r>
-      <w:proofErr w:type="spellEnd"/>
-      <w:r>
-        <w:t xml:space="preserve"> class is the one exception that does more than just the standard JPA Entity implementation. This is used to provide a means for providing an interface for retrieving user information from the database, which is then used by Spring Security to provide validation.</w:t>
+        <w:t>However, the CustomUserDetails class is the one exception that does more than just the standard JPA Entity implementation. This is used to provide a means for providing an interface for retrieving user information from the database, which is then used by Spring Security to provide validation.</w:t>
       </w:r>
     </w:p>
     <w:p>
@@ -149,15 +141,7 @@
         <w:t xml:space="preserve">directory are </w:t>
       </w:r>
       <w:r>
-        <w:t xml:space="preserve">all extensions of Spring Data’s </w:t>
-      </w:r>
-      <w:proofErr w:type="spellStart"/>
-      <w:r>
-        <w:t>JpaRepository</w:t>
-      </w:r>
-      <w:proofErr w:type="spellEnd"/>
-      <w:r>
-        <w:t xml:space="preserve"> class. These </w:t>
+        <w:t xml:space="preserve">all extensions of Spring Data’s JpaRepository class. These </w:t>
       </w:r>
       <w:r>
         <w:t>classes are used by the application to facilitate access to the underlying database. There are also several additional query methods, which either rely on Spring Data to generate the proper queries using the method name, or use the @Query annotation provided by Spring Data to define custom queries.</w:t>
@@ -188,39 +172,7 @@
         <w:t xml:space="preserve"> directory, there are several </w:t>
       </w:r>
       <w:r>
-        <w:t>classes that use the @</w:t>
-      </w:r>
-      <w:proofErr w:type="spellStart"/>
-      <w:r>
-        <w:t>RestController</w:t>
-      </w:r>
-      <w:proofErr w:type="spellEnd"/>
-      <w:r>
-        <w:t xml:space="preserve"> and @</w:t>
-      </w:r>
-      <w:proofErr w:type="spellStart"/>
-      <w:r>
-        <w:t>RequestMapping</w:t>
-      </w:r>
-      <w:proofErr w:type="spellEnd"/>
-      <w:r>
-        <w:t xml:space="preserve"> annotations. These annotations are used to allow the Spring framework when starting up to expose endpoints in the application that can be accessed through a Web browser. The </w:t>
-      </w:r>
-      <w:proofErr w:type="spellStart"/>
-      <w:r>
-        <w:t>HelloResource</w:t>
-      </w:r>
-      <w:proofErr w:type="spellEnd"/>
-      <w:r>
-        <w:t xml:space="preserve"> class serves as the initial starting point for most requests, providing links to other components for the application. Apart from the </w:t>
-      </w:r>
-      <w:proofErr w:type="spellStart"/>
-      <w:r>
-        <w:t>intial</w:t>
-      </w:r>
-      <w:proofErr w:type="spellEnd"/>
-      <w:r>
-        <w:t xml:space="preserve"> page, which shows links to login or create user, and createuserpage.html (which is in resources/static)</w:t>
+        <w:t>classes that use the @RestController and @RequestMapping annotations. These annotations are used to allow the Spring framework when starting up to expose endpoints in the application that can be accessed through a Web browser. The HelloResource class serves as the initial starting point for most requests, providing links to other components for the application. Apart from the intial page, which shows links to login or create user, and createuserpage.html (which is in resources/static)</w:t>
       </w:r>
       <w:r>
         <w:t>, all other endpoints exposed by controllers will require user authorization, and will require user login if the user attempts to access them.</w:t>
@@ -228,27 +180,11 @@
     </w:p>
     <w:p>
       <w:r>
-        <w:t xml:space="preserve">The other controller classes are essentially used to implement specific aspects of the application. For example, the </w:t>
-      </w:r>
-      <w:proofErr w:type="spellStart"/>
-      <w:r>
-        <w:t>CreateGameController</w:t>
-      </w:r>
-      <w:proofErr w:type="spellEnd"/>
-      <w:r>
-        <w:t xml:space="preserve"> class handles the creation of new games, </w:t>
+        <w:t xml:space="preserve">The other controller classes are essentially used to implement specific aspects of the application. For example, the CreateGameController class handles the creation of new games, </w:t>
       </w:r>
       <w:r>
         <w:lastRenderedPageBreak/>
-        <w:t xml:space="preserve">the </w:t>
-      </w:r>
-      <w:proofErr w:type="spellStart"/>
-      <w:r>
-        <w:t>RetrieveOpenGamesController</w:t>
-      </w:r>
-      <w:proofErr w:type="spellEnd"/>
-      <w:r>
-        <w:t xml:space="preserve"> retrieves games that still need a second player, </w:t>
+        <w:t xml:space="preserve">the RetrieveOpenGamesController retrieves games that still need a second player, </w:t>
       </w:r>
       <w:r>
         <w:t>etc</w:t>
@@ -260,23 +196,7 @@
         <w:t xml:space="preserve"> Other features provided through the controllers include viewing past games, user statistics, and exposing a point to allow users to actually play the game.</w:t>
       </w:r>
       <w:r>
-        <w:t xml:space="preserve"> The </w:t>
-      </w:r>
-      <w:proofErr w:type="spellStart"/>
-      <w:r>
-        <w:t>GeneralErrorController</w:t>
-      </w:r>
-      <w:proofErr w:type="spellEnd"/>
-      <w:r>
-        <w:t xml:space="preserve">, which implements the </w:t>
-      </w:r>
-      <w:proofErr w:type="spellStart"/>
-      <w:r>
-        <w:t>ErrorController</w:t>
-      </w:r>
-      <w:proofErr w:type="spellEnd"/>
-      <w:r>
-        <w:t xml:space="preserve"> interface, is used to override the default error page implementation provided by the Spring framework. This allows us to log unexpected errors when they occur, and otherwise displays a standard message to the user, with a link back to the homepage.</w:t>
+        <w:t xml:space="preserve"> The GeneralErrorController, which implements the ErrorController interface, is used to override the default error page implementation provided by the Spring framework. This allows us to log unexpected errors when they occur, and otherwise displays a standard message to the user, with a link back to the homepage.</w:t>
       </w:r>
     </w:p>
     <w:p>
@@ -306,73 +226,69 @@
     </w:p>
     <w:p>
       <w:r>
-        <w:t xml:space="preserve">For example, the </w:t>
-      </w:r>
-      <w:proofErr w:type="spellStart"/>
-      <w:r>
-        <w:t>GetCurrentPlayerInfoService</w:t>
-      </w:r>
-      <w:proofErr w:type="spellEnd"/>
-      <w:r>
-        <w:t xml:space="preserve"> is used by multiple components to retrieve information about the current user, using the underlying Spring framework. The </w:t>
-      </w:r>
-      <w:proofErr w:type="spellStart"/>
-      <w:r>
-        <w:t>GameTimerService</w:t>
-      </w:r>
-      <w:proofErr w:type="spellEnd"/>
-      <w:r>
-        <w:t xml:space="preserve"> is used to start a timer when creating a game, which is then used by the </w:t>
-      </w:r>
-      <w:proofErr w:type="spellStart"/>
-      <w:r>
-        <w:t>ActiveGameController</w:t>
-      </w:r>
-      <w:proofErr w:type="spellEnd"/>
-      <w:r>
-        <w:t xml:space="preserve"> to ensure that users aren’t blocked waiting for other players, and deletes the game to allow the user to retry or join a different game.</w:t>
+        <w:t>For example, the GetCurrentPlayerInfoService is used by multiple components to retrieve information about the current user, using the underlying Spring framework. The GameTimerService is used to start a timer when creating a game, which is then used by the ActiveGameController to ensure that users aren’t blocked waiting for other players, and deletes the game to allow the user to retry or join a different game.</w:t>
+      </w:r>
+    </w:p>
+    <w:p>
+      <w:r>
+        <w:t xml:space="preserve">The SpadesGameService is only used by the ActiveGameController, and serves as an example of </w:t>
+      </w:r>
+      <w:r>
+        <w:t>moving logic out of the controller.</w:t>
+      </w:r>
+      <w:r>
+        <w:t xml:space="preserve"> </w:t>
+      </w:r>
+      <w:r>
+        <w:t>This service</w:t>
+      </w:r>
+      <w:r>
+        <w:t xml:space="preserve"> handles the complexity of passing the user input to the underlying representation of the user’s current game (discussed later) and </w:t>
+      </w:r>
+      <w:r>
+        <w:t>managing</w:t>
+      </w:r>
+      <w:r>
+        <w:t xml:space="preserve"> the database as the game progresses.</w:t>
+      </w:r>
+      <w:r>
+        <w:t xml:space="preserve"> It also contains several utility functions that perform certain useful operations related to Spades.</w:t>
+      </w:r>
+    </w:p>
+    <w:p>
+      <w:pPr>
+        <w:pStyle w:val="Heading2"/>
+      </w:pPr>
+      <w:r>
+        <w:t>Implementing Spades</w:t>
+      </w:r>
+    </w:p>
+    <w:p>
+      <w:r>
+        <w:t>The SpadesRoundImpl class is used to hold information about a current round between two players. This uses the Deck class to represent the 52 standard cards, and maintains 2 Hand objects to indicate which cards are held by each player. Other information held by this class is the current turn, cards played in the current trick, and an internal HandTimeOut used to detect if players took too long to make a move. The SpadesRoundImpl class provides methods to accept String input, allowing the user to play a card, which is then validated based on the current state of the game in order to ensure that this is a valid move. This class also provides a method, which will calculate the current trick provided that all players have played a card.</w:t>
       </w:r>
     </w:p>
     <w:p>
       <w:r>
         <w:t xml:space="preserve">The </w:t>
       </w:r>
-      <w:proofErr w:type="spellStart"/>
-      <w:r>
-        <w:t>SpadesGameService</w:t>
-      </w:r>
-      <w:proofErr w:type="spellEnd"/>
-      <w:r>
-        <w:t xml:space="preserve"> is only used by the </w:t>
-      </w:r>
-      <w:proofErr w:type="spellStart"/>
-      <w:r>
-        <w:t>ActiveGameController</w:t>
-      </w:r>
-      <w:proofErr w:type="spellEnd"/>
-      <w:r>
-        <w:t xml:space="preserve">, and serves as an example of </w:t>
-      </w:r>
-      <w:r>
-        <w:t>moving logic out of the controller.</w:t>
-      </w:r>
-      <w:r>
-        <w:t xml:space="preserve"> </w:t>
-      </w:r>
-      <w:r>
-        <w:t>This service</w:t>
-      </w:r>
-      <w:r>
-        <w:t xml:space="preserve"> handles the complexity of passing the user input to the underlying representation of the user’s current game (discussed later) and </w:t>
-      </w:r>
-      <w:r>
-        <w:t>managing</w:t>
-      </w:r>
-      <w:r>
-        <w:t xml:space="preserve"> the database as the game progresses.</w:t>
-      </w:r>
-      <w:r>
-        <w:t xml:space="preserve"> It also contains several utility functions that perform certain useful operations related to Spades.</w:t>
+      <w:r>
+        <w:t>SpadesRoundImpl is combined with the SpadesGameService to implement a complete Spades game. The SpadesGameService provides several utility functions to perform scoring calculations or render completed round information, which are used in other components besides this one. The SpadesGameService will accept bidding or card inputs from the user, which will perform validation based on the current state of the game before storing this information in the database or passing it to the SpadesRoundImpl</w:t>
+      </w:r>
+      <w:r>
+        <w:t xml:space="preserve"> for processing. </w:t>
+      </w:r>
+      <w:r>
+        <w:t>This class handles the management of multiple games, creating new rounds as needed if a game isn’t complete yet, as well as recording information in the database. This will also retrieve the current state of the game for players.</w:t>
+      </w:r>
+    </w:p>
+    <w:p>
+      <w:r>
+        <w:lastRenderedPageBreak/>
+        <w:t>The ActiveGameController serves as the endpoint for all Spades game. It will</w:t>
+      </w:r>
+      <w:r>
+        <w:t xml:space="preserve"> display information about the game to users, and also provides endpoints to accept input from the users. If the input passes the initial validation performed by the controller, then it is passed to the SpadesGameService for further processing, which may or may not be accepted depending on the current state of the game.</w:t>
       </w:r>
     </w:p>
     <w:p>
@@ -380,116 +296,6 @@
         <w:pStyle w:val="Heading2"/>
       </w:pPr>
       <w:r>
-        <w:t>Implementing Spades</w:t>
-      </w:r>
-    </w:p>
-    <w:p>
-      <w:r>
-        <w:t xml:space="preserve">The </w:t>
-      </w:r>
-      <w:proofErr w:type="spellStart"/>
-      <w:r>
-        <w:t>SpadesRoundImpl</w:t>
-      </w:r>
-      <w:proofErr w:type="spellEnd"/>
-      <w:r>
-        <w:t xml:space="preserve"> class is used to hold information about a current round between two players. This uses the Deck class to represent the 52 standard cards, and maintains 2 Hand objects to indicate which cards are held by each player. Other information held by this class is the current turn, cards played in the current trick, and an internal </w:t>
-      </w:r>
-      <w:proofErr w:type="spellStart"/>
-      <w:r>
-        <w:t>HandTimeOut</w:t>
-      </w:r>
-      <w:proofErr w:type="spellEnd"/>
-      <w:r>
-        <w:t xml:space="preserve"> used to detect if players took too long to make a move. The </w:t>
-      </w:r>
-      <w:proofErr w:type="spellStart"/>
-      <w:r>
-        <w:t>SpadesRoundImpl</w:t>
-      </w:r>
-      <w:proofErr w:type="spellEnd"/>
-      <w:r>
-        <w:t xml:space="preserve"> class provides methods to accept String input, allowing the user to play a card, which is then validated based on the current state of the game in order to ensure that this is a valid move. This class also provides a method, which will calculate the current trick provided that all players have played a card.</w:t>
-      </w:r>
-    </w:p>
-    <w:p>
-      <w:r>
-        <w:t xml:space="preserve">The </w:t>
-      </w:r>
-      <w:proofErr w:type="spellStart"/>
-      <w:r>
-        <w:t>SpadesRoundImpl</w:t>
-      </w:r>
-      <w:proofErr w:type="spellEnd"/>
-      <w:r>
-        <w:t xml:space="preserve"> is combined with the </w:t>
-      </w:r>
-      <w:proofErr w:type="spellStart"/>
-      <w:r>
-        <w:t>SpadesGameService</w:t>
-      </w:r>
-      <w:proofErr w:type="spellEnd"/>
-      <w:r>
-        <w:t xml:space="preserve"> to implement a complete Spades game. The </w:t>
-      </w:r>
-      <w:proofErr w:type="spellStart"/>
-      <w:r>
-        <w:t>SpadesGameService</w:t>
-      </w:r>
-      <w:proofErr w:type="spellEnd"/>
-      <w:r>
-        <w:t xml:space="preserve"> provides several utility functions to perform scoring calculations or render completed round information, which are used in other components besides this one. The </w:t>
-      </w:r>
-      <w:proofErr w:type="spellStart"/>
-      <w:r>
-        <w:t>SpadesGameService</w:t>
-      </w:r>
-      <w:proofErr w:type="spellEnd"/>
-      <w:r>
-        <w:t xml:space="preserve"> will accept bidding or card inputs from the user, which will perform validation based on the current state of the game before storing this information in the database or passing it to the </w:t>
-      </w:r>
-      <w:proofErr w:type="spellStart"/>
-      <w:r>
-        <w:t>SpadesRoundImpl</w:t>
-      </w:r>
-      <w:proofErr w:type="spellEnd"/>
-      <w:r>
-        <w:t xml:space="preserve"> for processing. </w:t>
-      </w:r>
-      <w:r>
-        <w:t>This class handles the management of multiple games, creating new rounds as needed if a game isn’t complete yet, as well as recording information in the database. This will also retrieve the current state of the game for players.</w:t>
-      </w:r>
-    </w:p>
-    <w:p>
-      <w:r>
-        <w:lastRenderedPageBreak/>
-        <w:t xml:space="preserve">The </w:t>
-      </w:r>
-      <w:proofErr w:type="spellStart"/>
-      <w:r>
-        <w:t>ActiveGameController</w:t>
-      </w:r>
-      <w:proofErr w:type="spellEnd"/>
-      <w:r>
-        <w:t xml:space="preserve"> serves as the endpoint for all Spades game. It will</w:t>
-      </w:r>
-      <w:r>
-        <w:t xml:space="preserve"> display information about the game to users, and also provides endpoints to accept input from the users. If the input passes the initial validation performed by the controller, then it is passed to the </w:t>
-      </w:r>
-      <w:proofErr w:type="spellStart"/>
-      <w:r>
-        <w:t>SpadesGameService</w:t>
-      </w:r>
-      <w:proofErr w:type="spellEnd"/>
-      <w:r>
-        <w:t xml:space="preserve"> for further processing, which may or may not be accepted depending on the current state of the game.</w:t>
-      </w:r>
-    </w:p>
-    <w:p>
-      <w:pPr>
-        <w:pStyle w:val="Heading2"/>
-      </w:pPr>
-      <w:r>
         <w:t xml:space="preserve">JavaScript reloading </w:t>
       </w:r>
     </w:p>
@@ -501,15 +307,7 @@
         <w:t xml:space="preserve"> we have a reloadPage.js file that checks the form fields for the bidding and card playing forms. Essentially it sets a timeout of seven seconds </w:t>
       </w:r>
       <w:r>
-        <w:t xml:space="preserve">and if the user has not entered a bid or played a card the page reloads. This is how we </w:t>
-      </w:r>
-      <w:proofErr w:type="gramStart"/>
-      <w:r>
-        <w:t>are able to</w:t>
-      </w:r>
-      <w:proofErr w:type="gramEnd"/>
-      <w:r>
-        <w:t xml:space="preserve"> reload page to determine who’s turn it is and what cards have been played for that trick.</w:t>
+        <w:t>and if the user has not entered a bid or played a card the page reloads. This is how we are able to reload page to determine who’s turn it is and what cards have been played for that trick.</w:t>
       </w:r>
     </w:p>
     <w:p>
@@ -726,72 +524,22 @@
     </w:p>
     <w:p>
       <w:r>
-        <w:t>Inside the Java project there is a folder called “</w:t>
-      </w:r>
-      <w:proofErr w:type="spellStart"/>
-      <w:r>
-        <w:t>sql_scripts</w:t>
-      </w:r>
-      <w:proofErr w:type="spellEnd"/>
-      <w:r>
-        <w:t>” and a file called “</w:t>
-      </w:r>
-      <w:proofErr w:type="spellStart"/>
-      <w:r>
-        <w:t>create_database.sql</w:t>
-      </w:r>
-      <w:proofErr w:type="spellEnd"/>
-      <w:r>
-        <w:t>”</w:t>
-      </w:r>
-      <w:r>
-        <w:t>. To create the necessary tables, run the file “</w:t>
-      </w:r>
-      <w:proofErr w:type="spellStart"/>
-      <w:r>
-        <w:t>create_database.sql</w:t>
-      </w:r>
-      <w:proofErr w:type="spellEnd"/>
-      <w:r>
-        <w:t>”</w:t>
+        <w:t>Inside the Java project there is a folder called “sql_scripts” and a file called “create_database.sql”</w:t>
+      </w:r>
+      <w:r>
+        <w:t>. To create the necessary tables, run the file “create_database.sql”</w:t>
       </w:r>
       <w:r>
         <w:t xml:space="preserve"> inside the Postgres</w:t>
       </w:r>
       <w:r>
-        <w:t xml:space="preserve">’s </w:t>
-      </w:r>
-      <w:proofErr w:type="spellStart"/>
-      <w:r>
-        <w:t>pgAdmin</w:t>
-      </w:r>
-      <w:proofErr w:type="spellEnd"/>
-      <w:r>
-        <w:t xml:space="preserve"> tool using the Query tool.</w:t>
+        <w:t>’s pgAdmin tool using the Query tool.</w:t>
       </w:r>
     </w:p>
     <w:p/>
     <w:p>
       <w:r>
-        <w:t xml:space="preserve">Next in order for Spring to connect to the database and run you will need to modify your </w:t>
-      </w:r>
-      <w:proofErr w:type="spellStart"/>
-      <w:proofErr w:type="gramStart"/>
-      <w:r>
-        <w:t>appilication.prooerties</w:t>
-      </w:r>
-      <w:proofErr w:type="spellEnd"/>
-      <w:proofErr w:type="gramEnd"/>
-      <w:r>
-        <w:t xml:space="preserve"> file, which is located in the spades/</w:t>
-      </w:r>
-      <w:proofErr w:type="spellStart"/>
-      <w:r>
-        <w:t>src</w:t>
-      </w:r>
-      <w:proofErr w:type="spellEnd"/>
-      <w:r>
-        <w:t>/resources directory, to tell it what your database URL, username, and password are. You will need to modify lines 15-17 to reflect what your configurations should be.</w:t>
+        <w:t>Next in order for Spring to connect to the database and run you will need to modify your appilication.prooerties file, which is located in the spades/src/resources directory, to tell it what your database URL, username, and password are. You will need to modify lines 15-17 to reflect what your configurations should be.</w:t>
       </w:r>
     </w:p>
     <w:p/>
@@ -836,25 +584,24 @@
           <w:sz w:val="24"/>
           <w:szCs w:val="24"/>
         </w:rPr>
-        <w:t xml:space="preserve">up will show the Spring Boot text with the version of Spring Boot being 2.1.3 and you will see “Started </w:t>
-      </w:r>
-      <w:proofErr w:type="spellStart"/>
+        <w:t>up will show the Spring Boot text with the version of Spring Boot being 2.1.3 and you will see “Started SpadesAppilication” in the log,</w:t>
+      </w:r>
       <w:r>
         <w:rPr>
           <w:rFonts w:ascii="Times New Roman" w:hAnsi="Times New Roman" w:cs="Times New Roman"/>
           <w:sz w:val="24"/>
           <w:szCs w:val="24"/>
         </w:rPr>
-        <w:t>SpadesAppilication</w:t>
-      </w:r>
-      <w:proofErr w:type="spellEnd"/>
+        <w:br/>
+      </w:r>
       <w:r>
         <w:rPr>
           <w:rFonts w:ascii="Times New Roman" w:hAnsi="Times New Roman" w:cs="Times New Roman"/>
           <w:sz w:val="24"/>
           <w:szCs w:val="24"/>
         </w:rPr>
-        <w:t>” in the log,</w:t>
+        <w:br/>
+        <w:t xml:space="preserve">Once Spring has started you are ready to start the Spades application. We have implemented port forwarding in Spring so that if you simply type localhost in your browser it will send you to the correct </w:t>
       </w:r>
       <w:r>
         <w:rPr>
@@ -862,7 +609,7 @@
           <w:sz w:val="24"/>
           <w:szCs w:val="24"/>
         </w:rPr>
-        <w:br/>
+        <w:t>https://localhost</w:t>
       </w:r>
       <w:r>
         <w:rPr>
@@ -870,8 +617,7 @@
           <w:sz w:val="24"/>
           <w:szCs w:val="24"/>
         </w:rPr>
-        <w:br/>
-        <w:t xml:space="preserve">Once Spring has started you are ready to start the Spades application. We have implemented port forwarding in Spring so that if you simply type localhost in your browser it will send you to the correct </w:t>
+        <w:t xml:space="preserve"> local website ensuring </w:t>
       </w:r>
       <w:r>
         <w:rPr>
@@ -879,7 +625,7 @@
           <w:sz w:val="24"/>
           <w:szCs w:val="24"/>
         </w:rPr>
-        <w:t>https://localhost</w:t>
+        <w:t>that you are using the TLS self-</w:t>
       </w:r>
       <w:r>
         <w:rPr>
@@ -887,7 +633,7 @@
           <w:sz w:val="24"/>
           <w:szCs w:val="24"/>
         </w:rPr>
-        <w:t xml:space="preserve"> local website ensuring </w:t>
+        <w:t xml:space="preserve">signed certificate that we created through the Java keystore. </w:t>
       </w:r>
       <w:r>
         <w:rPr>
@@ -895,33 +641,105 @@
           <w:sz w:val="24"/>
           <w:szCs w:val="24"/>
         </w:rPr>
-        <w:t>that you are using the TLS self-</w:t>
-      </w:r>
-      <w:r>
+        <w:br/>
+      </w:r>
+      <w:r>
+        <w:t xml:space="preserve"> </w:t>
+      </w:r>
+    </w:p>
+    <w:p>
+      <w:pPr>
+        <w:pStyle w:val="Heading2"/>
+      </w:pPr>
+      <w:r>
+        <w:t>Create Users</w:t>
+      </w:r>
+    </w:p>
+    <w:p>
+      <w:pPr>
+        <w:rPr>
+          <w:color w:val="000000"/>
+          <w:szCs w:val="24"/>
+        </w:rPr>
+      </w:pPr>
+      <w:r>
+        <w:t>The first step in order to play this game requires that two user accounts are created</w:t>
+      </w:r>
+      <w:r>
+        <w:t>.</w:t>
+      </w:r>
+      <w:r>
+        <w:t xml:space="preserve"> </w:t>
+      </w:r>
+      <w:r>
+        <w:t xml:space="preserve">A user can be created using the “Create User” link from the front page. Creating a user has four fields that are required; Username, Last Name, Email, and Password. We implemented a password whitelist that requires a password be at least eight characters, and must have the following characteristics; It must be use at least one lower case characters, one uppercase character, one </w:t>
+      </w:r>
+      <w:r>
+        <w:tab/>
+        <w:t>numeric character and one of the following special characters “</w:t>
+      </w:r>
+      <w:r>
+        <w:rPr>
+          <w:color w:val="000000"/>
+          <w:sz w:val="27"/>
+          <w:szCs w:val="27"/>
+        </w:rPr>
+        <w:t xml:space="preserve">@#%$^” </w:t>
+      </w:r>
+      <w:r>
+        <w:rPr>
+          <w:color w:val="000000"/>
+          <w:szCs w:val="24"/>
+        </w:rPr>
+        <w:t>it also must not use whitespaces (tab or space)</w:t>
+      </w:r>
+      <w:r>
+        <w:rPr>
+          <w:color w:val="000000"/>
+          <w:szCs w:val="24"/>
+        </w:rPr>
+        <w:t xml:space="preserve">. </w:t>
+      </w:r>
+    </w:p>
+    <w:p>
+      <w:pPr>
+        <w:pStyle w:val="Heading2"/>
         <w:rPr>
           <w:rFonts w:ascii="Times New Roman" w:hAnsi="Times New Roman" w:cs="Times New Roman"/>
           <w:sz w:val="24"/>
           <w:szCs w:val="24"/>
         </w:rPr>
-        <w:t xml:space="preserve">signed certificate that we created through the Java </w:t>
-      </w:r>
-      <w:proofErr w:type="spellStart"/>
+      </w:pPr>
+      <w:r>
+        <w:rPr>
+          <w:rStyle w:val="Heading2Char"/>
+        </w:rPr>
+        <w:t xml:space="preserve"> </w:t>
+      </w:r>
+      <w:r>
+        <w:rPr>
+          <w:rStyle w:val="Heading2Char"/>
+        </w:rPr>
+        <w:t>Create and Join a Game</w:t>
+      </w:r>
+      <w:r>
+        <w:br/>
+      </w:r>
       <w:r>
         <w:rPr>
           <w:rFonts w:ascii="Times New Roman" w:hAnsi="Times New Roman" w:cs="Times New Roman"/>
           <w:sz w:val="24"/>
           <w:szCs w:val="24"/>
         </w:rPr>
-        <w:t>keystore</w:t>
-      </w:r>
-      <w:proofErr w:type="spellEnd"/>
+        <w:t>Once two or more players have been created, a game can be created.</w:t>
+      </w:r>
       <w:r>
         <w:rPr>
           <w:rFonts w:ascii="Times New Roman" w:hAnsi="Times New Roman" w:cs="Times New Roman"/>
           <w:sz w:val="24"/>
           <w:szCs w:val="24"/>
         </w:rPr>
-        <w:t xml:space="preserve">. </w:t>
+        <w:t xml:space="preserve"> To do this simply </w:t>
       </w:r>
       <w:r>
         <w:rPr>
@@ -929,89 +747,16 @@
           <w:sz w:val="24"/>
           <w:szCs w:val="24"/>
         </w:rPr>
-        <w:br/>
-      </w:r>
-      <w:r>
-        <w:t xml:space="preserve"> </w:t>
-      </w:r>
-    </w:p>
-    <w:p>
-      <w:pPr>
-        <w:pStyle w:val="Heading2"/>
-      </w:pPr>
-      <w:r>
-        <w:t>Create Users</w:t>
-      </w:r>
-    </w:p>
-    <w:p>
-      <w:pPr>
-        <w:rPr>
-          <w:color w:val="000000"/>
-          <w:szCs w:val="24"/>
-        </w:rPr>
-      </w:pPr>
-      <w:r>
-        <w:t>The first step in order to play this game requires that two user accounts are created</w:t>
-      </w:r>
-      <w:r>
-        <w:t>.</w:t>
-      </w:r>
-      <w:r>
-        <w:t xml:space="preserve"> </w:t>
-      </w:r>
-      <w:r>
-        <w:t xml:space="preserve">A user can be created using the “Create User” link from the front page. Creating a user has four fields that are required; Username, Last Name, Email, and Password. We implemented a password whitelist that requires a password be at least eight characters, and must have the following characteristics; It must be use at least one lower case characters, one uppercase character, one </w:t>
-      </w:r>
-      <w:r>
-        <w:tab/>
-        <w:t>numeric character and one of the following special characters “</w:t>
-      </w:r>
-      <w:r>
-        <w:rPr>
-          <w:color w:val="000000"/>
-          <w:sz w:val="27"/>
-          <w:szCs w:val="27"/>
-        </w:rPr>
-        <w:t xml:space="preserve">@#%$^” </w:t>
-      </w:r>
-      <w:r>
-        <w:rPr>
-          <w:color w:val="000000"/>
-          <w:szCs w:val="24"/>
-        </w:rPr>
-        <w:t>it also must not use whitespaces (tab or space)</w:t>
-      </w:r>
-      <w:r>
-        <w:rPr>
-          <w:color w:val="000000"/>
-          <w:szCs w:val="24"/>
-        </w:rPr>
-        <w:t xml:space="preserve">. </w:t>
-      </w:r>
-    </w:p>
-    <w:p>
-      <w:pPr>
-        <w:pStyle w:val="Heading2"/>
+        <w:t>click the “Create Game” button. Once a game has been created the users can join a game, the user that created the game is given a link to join the game and it will wait until the 2</w:t>
+      </w:r>
+      <w:r>
         <w:rPr>
           <w:rFonts w:ascii="Times New Roman" w:hAnsi="Times New Roman" w:cs="Times New Roman"/>
           <w:sz w:val="24"/>
           <w:szCs w:val="24"/>
-        </w:rPr>
-      </w:pPr>
-      <w:r>
-        <w:rPr>
-          <w:rStyle w:val="Heading2Char"/>
-        </w:rPr>
-        <w:t xml:space="preserve"> </w:t>
-      </w:r>
-      <w:r>
-        <w:rPr>
-          <w:rStyle w:val="Heading2Char"/>
-        </w:rPr>
-        <w:t>Create and Join a Game</w:t>
-      </w:r>
-      <w:r>
-        <w:br/>
+          <w:vertAlign w:val="superscript"/>
+        </w:rPr>
+        <w:t>nd</w:t>
       </w:r>
       <w:r>
         <w:rPr>
@@ -1019,15 +764,16 @@
           <w:sz w:val="24"/>
           <w:szCs w:val="24"/>
         </w:rPr>
-        <w:t>Once two or more players have been created, a game can be created.</w:t>
+        <w:t xml:space="preserve"> player has joined a game. For the 2</w:t>
       </w:r>
       <w:r>
         <w:rPr>
           <w:rFonts w:ascii="Times New Roman" w:hAnsi="Times New Roman" w:cs="Times New Roman"/>
           <w:sz w:val="24"/>
           <w:szCs w:val="24"/>
-        </w:rPr>
-        <w:t xml:space="preserve"> To do this simply </w:t>
+          <w:vertAlign w:val="superscript"/>
+        </w:rPr>
+        <w:t>nd</w:t>
       </w:r>
       <w:r>
         <w:rPr>
@@ -1035,40 +781,6 @@
           <w:sz w:val="24"/>
           <w:szCs w:val="24"/>
         </w:rPr>
-        <w:t>click the “Create Game” button. Once a game has been created the users can join a game, the user that created the game is given a link to join the game and it will wait until the 2</w:t>
-      </w:r>
-      <w:r>
-        <w:rPr>
-          <w:rFonts w:ascii="Times New Roman" w:hAnsi="Times New Roman" w:cs="Times New Roman"/>
-          <w:sz w:val="24"/>
-          <w:szCs w:val="24"/>
-          <w:vertAlign w:val="superscript"/>
-        </w:rPr>
-        <w:t>nd</w:t>
-      </w:r>
-      <w:r>
-        <w:rPr>
-          <w:rFonts w:ascii="Times New Roman" w:hAnsi="Times New Roman" w:cs="Times New Roman"/>
-          <w:sz w:val="24"/>
-          <w:szCs w:val="24"/>
-        </w:rPr>
-        <w:t xml:space="preserve"> player has joined a game. For the 2</w:t>
-      </w:r>
-      <w:r>
-        <w:rPr>
-          <w:rFonts w:ascii="Times New Roman" w:hAnsi="Times New Roman" w:cs="Times New Roman"/>
-          <w:sz w:val="24"/>
-          <w:szCs w:val="24"/>
-          <w:vertAlign w:val="superscript"/>
-        </w:rPr>
-        <w:t>nd</w:t>
-      </w:r>
-      <w:r>
-        <w:rPr>
-          <w:rFonts w:ascii="Times New Roman" w:hAnsi="Times New Roman" w:cs="Times New Roman"/>
-          <w:sz w:val="24"/>
-          <w:szCs w:val="24"/>
-        </w:rPr>
         <w:t xml:space="preserve"> player there is a “find games” link that they can click to find existing games that have been created. If Player 2 does not join the game in the five minutes that we set up for out game timeout the game is no longer active, and a new game must be created. </w:t>
       </w:r>
     </w:p>
@@ -1500,14 +1212,56 @@
           <w:color w:val="000000"/>
           <w:szCs w:val="24"/>
         </w:rPr>
-        <w:t xml:space="preserve">We have created an audit trail of every game move using a database table called “moves” each time a player has played a card it records the card they played in the moves table, if a game crashes the round is reset and moves that we’re made before the completion of the round are deleted from that table, this is done because of the randomness of dealing a deck each round does not let us persist who had what cards if your game has crashed. The overall game moves are not shown until the game is over and the final audit report </w:t>
-      </w:r>
-      <w:r>
-        <w:rPr>
-          <w:color w:val="000000"/>
-          <w:szCs w:val="24"/>
-        </w:rPr>
-        <w:t xml:space="preserve">of who won that game, the rounds played </w:t>
+        <w:t>We have created an audit trail of every game move using a database table called “moves”</w:t>
+      </w:r>
+      <w:r>
+        <w:rPr>
+          <w:color w:val="000000"/>
+          <w:szCs w:val="24"/>
+        </w:rPr>
+        <w:t>.</w:t>
+      </w:r>
+      <w:r>
+        <w:rPr>
+          <w:color w:val="000000"/>
+          <w:szCs w:val="24"/>
+        </w:rPr>
+        <w:t xml:space="preserve"> </w:t>
+      </w:r>
+      <w:r>
+        <w:rPr>
+          <w:color w:val="000000"/>
+          <w:szCs w:val="24"/>
+        </w:rPr>
+        <w:t>E</w:t>
+      </w:r>
+      <w:r>
+        <w:rPr>
+          <w:color w:val="000000"/>
+          <w:szCs w:val="24"/>
+        </w:rPr>
+        <w:t>ach time a player has played a card it records the card</w:t>
+      </w:r>
+      <w:r>
+        <w:rPr>
+          <w:color w:val="000000"/>
+          <w:szCs w:val="24"/>
+        </w:rPr>
+        <w:t xml:space="preserve"> they in the moves table.</w:t>
+      </w:r>
+      <w:r>
+        <w:rPr>
+          <w:color w:val="000000"/>
+          <w:szCs w:val="24"/>
+        </w:rPr>
+        <w:t xml:space="preserve"> The</w:t>
+      </w:r>
+      <w:r>
+        <w:rPr>
+          <w:color w:val="000000"/>
+          <w:szCs w:val="24"/>
+        </w:rPr>
+        <w:t xml:space="preserve">se moves will not be displayed to authenticated users until after the game is over. The ViewEndedGamesController, which handles displaying the results of a game, ensures that the game status has been marked as ended before displaying information about it to authenticated user. This information includes game moves as well as the winner, the rounds played during that </w:t>
       </w:r>
       <w:r>
         <w:rPr>
@@ -1515,8 +1269,631 @@
           <w:szCs w:val="24"/>
         </w:rPr>
         <w:lastRenderedPageBreak/>
-        <w:t>during that game, the moves of that game, and points for the game. A win/loss statistics page is available when you are not playing a game, which shows wins and losses for every player and is only available to authorized players. We consider an authorized player any player that has an account and is logged in.</w:t>
-      </w:r>
+        <w:t>game, and point totals.</w:t>
+      </w:r>
+      <w:r>
+        <w:rPr>
+          <w:color w:val="000000"/>
+          <w:szCs w:val="24"/>
+        </w:rPr>
+        <w:t xml:space="preserve"> </w:t>
+      </w:r>
+      <w:r>
+        <w:rPr>
+          <w:color w:val="000000"/>
+          <w:szCs w:val="24"/>
+        </w:rPr>
+        <w:t>The code excerpt below shows this validation check, and calls a private method to render the information.</w:t>
+      </w:r>
+    </w:p>
+    <w:p>
+      <w:pPr>
+        <w:widowControl/>
+        <w:shd w:val="clear" w:color="auto" w:fill="1E1E1E"/>
+        <w:spacing w:line="285" w:lineRule="atLeast"/>
+        <w:ind w:firstLine="0"/>
+        <w:rPr>
+          <w:rFonts w:ascii="Consolas" w:eastAsia="Times New Roman" w:hAnsi="Consolas" w:cs="Times New Roman"/>
+          <w:color w:val="D4D4D4"/>
+          <w:sz w:val="21"/>
+          <w:szCs w:val="21"/>
+        </w:rPr>
+      </w:pPr>
+      <w:r>
+        <w:rPr>
+          <w:rFonts w:ascii="Consolas" w:eastAsia="Times New Roman" w:hAnsi="Consolas" w:cs="Times New Roman"/>
+          <w:color w:val="4EC9B0"/>
+          <w:sz w:val="21"/>
+          <w:szCs w:val="21"/>
+        </w:rPr>
+        <w:t>Optional</w:t>
+      </w:r>
+      <w:r>
+        <w:rPr>
+          <w:rFonts w:ascii="Consolas" w:eastAsia="Times New Roman" w:hAnsi="Consolas" w:cs="Times New Roman"/>
+          <w:color w:val="D4D4D4"/>
+          <w:sz w:val="21"/>
+          <w:szCs w:val="21"/>
+        </w:rPr>
+        <w:t>&lt;</w:t>
+      </w:r>
+      <w:r>
+        <w:rPr>
+          <w:rFonts w:ascii="Consolas" w:eastAsia="Times New Roman" w:hAnsi="Consolas" w:cs="Times New Roman"/>
+          <w:color w:val="4EC9B0"/>
+          <w:sz w:val="21"/>
+          <w:szCs w:val="21"/>
+        </w:rPr>
+        <w:t>Games</w:t>
+      </w:r>
+      <w:r>
+        <w:rPr>
+          <w:rFonts w:ascii="Consolas" w:eastAsia="Times New Roman" w:hAnsi="Consolas" w:cs="Times New Roman"/>
+          <w:color w:val="D4D4D4"/>
+          <w:sz w:val="21"/>
+          <w:szCs w:val="21"/>
+        </w:rPr>
+        <w:t xml:space="preserve">&gt; </w:t>
+      </w:r>
+      <w:r>
+        <w:rPr>
+          <w:rFonts w:ascii="Consolas" w:eastAsia="Times New Roman" w:hAnsi="Consolas" w:cs="Times New Roman"/>
+          <w:color w:val="9CDCFE"/>
+          <w:sz w:val="21"/>
+          <w:szCs w:val="21"/>
+        </w:rPr>
+        <w:t>game</w:t>
+      </w:r>
+      <w:r>
+        <w:rPr>
+          <w:rFonts w:ascii="Consolas" w:eastAsia="Times New Roman" w:hAnsi="Consolas" w:cs="Times New Roman"/>
+          <w:color w:val="D4D4D4"/>
+          <w:sz w:val="21"/>
+          <w:szCs w:val="21"/>
+        </w:rPr>
+        <w:t xml:space="preserve"> = </w:t>
+      </w:r>
+      <w:r>
+        <w:rPr>
+          <w:rFonts w:ascii="Consolas" w:eastAsia="Times New Roman" w:hAnsi="Consolas" w:cs="Times New Roman"/>
+          <w:color w:val="9CDCFE"/>
+          <w:sz w:val="21"/>
+          <w:szCs w:val="21"/>
+        </w:rPr>
+        <w:t>gamesRepository</w:t>
+      </w:r>
+      <w:r>
+        <w:rPr>
+          <w:rFonts w:ascii="Consolas" w:eastAsia="Times New Roman" w:hAnsi="Consolas" w:cs="Times New Roman"/>
+          <w:color w:val="D4D4D4"/>
+          <w:sz w:val="21"/>
+          <w:szCs w:val="21"/>
+        </w:rPr>
+        <w:t>.</w:t>
+      </w:r>
+      <w:r>
+        <w:rPr>
+          <w:rFonts w:ascii="Consolas" w:eastAsia="Times New Roman" w:hAnsi="Consolas" w:cs="Times New Roman"/>
+          <w:color w:val="DCDCAA"/>
+          <w:sz w:val="21"/>
+          <w:szCs w:val="21"/>
+        </w:rPr>
+        <w:t>findByGameId</w:t>
+      </w:r>
+      <w:r>
+        <w:rPr>
+          <w:rFonts w:ascii="Consolas" w:eastAsia="Times New Roman" w:hAnsi="Consolas" w:cs="Times New Roman"/>
+          <w:color w:val="D4D4D4"/>
+          <w:sz w:val="21"/>
+          <w:szCs w:val="21"/>
+        </w:rPr>
+        <w:t>(gameid);</w:t>
+      </w:r>
+    </w:p>
+    <w:p>
+      <w:pPr>
+        <w:widowControl/>
+        <w:shd w:val="clear" w:color="auto" w:fill="1E1E1E"/>
+        <w:spacing w:line="285" w:lineRule="atLeast"/>
+        <w:ind w:firstLine="0"/>
+        <w:rPr>
+          <w:rFonts w:ascii="Consolas" w:eastAsia="Times New Roman" w:hAnsi="Consolas" w:cs="Times New Roman"/>
+          <w:color w:val="D4D4D4"/>
+          <w:sz w:val="21"/>
+          <w:szCs w:val="21"/>
+        </w:rPr>
+      </w:pPr>
+      <w:r>
+        <w:rPr>
+          <w:rFonts w:ascii="Consolas" w:eastAsia="Times New Roman" w:hAnsi="Consolas" w:cs="Times New Roman"/>
+          <w:color w:val="C586C0"/>
+          <w:sz w:val="21"/>
+          <w:szCs w:val="21"/>
+        </w:rPr>
+        <w:t>if</w:t>
+      </w:r>
+      <w:r>
+        <w:rPr>
+          <w:rFonts w:ascii="Consolas" w:eastAsia="Times New Roman" w:hAnsi="Consolas" w:cs="Times New Roman"/>
+          <w:color w:val="D4D4D4"/>
+          <w:sz w:val="21"/>
+          <w:szCs w:val="21"/>
+        </w:rPr>
+        <w:t>(</w:t>
+      </w:r>
+      <w:r>
+        <w:rPr>
+          <w:rFonts w:ascii="Consolas" w:eastAsia="Times New Roman" w:hAnsi="Consolas" w:cs="Times New Roman"/>
+          <w:color w:val="9CDCFE"/>
+          <w:sz w:val="21"/>
+          <w:szCs w:val="21"/>
+        </w:rPr>
+        <w:t>game</w:t>
+      </w:r>
+      <w:r>
+        <w:rPr>
+          <w:rFonts w:ascii="Consolas" w:eastAsia="Times New Roman" w:hAnsi="Consolas" w:cs="Times New Roman"/>
+          <w:color w:val="D4D4D4"/>
+          <w:sz w:val="21"/>
+          <w:szCs w:val="21"/>
+        </w:rPr>
+        <w:t>.</w:t>
+      </w:r>
+      <w:r>
+        <w:rPr>
+          <w:rFonts w:ascii="Consolas" w:eastAsia="Times New Roman" w:hAnsi="Consolas" w:cs="Times New Roman"/>
+          <w:color w:val="DCDCAA"/>
+          <w:sz w:val="21"/>
+          <w:szCs w:val="21"/>
+        </w:rPr>
+        <w:t>isPresent</w:t>
+      </w:r>
+      <w:r>
+        <w:rPr>
+          <w:rFonts w:ascii="Consolas" w:eastAsia="Times New Roman" w:hAnsi="Consolas" w:cs="Times New Roman"/>
+          <w:color w:val="D4D4D4"/>
+          <w:sz w:val="21"/>
+          <w:szCs w:val="21"/>
+        </w:rPr>
+        <w:t>())</w:t>
+      </w:r>
+    </w:p>
+    <w:p>
+      <w:pPr>
+        <w:widowControl/>
+        <w:shd w:val="clear" w:color="auto" w:fill="1E1E1E"/>
+        <w:spacing w:line="285" w:lineRule="atLeast"/>
+        <w:ind w:firstLine="0"/>
+        <w:rPr>
+          <w:rFonts w:ascii="Consolas" w:eastAsia="Times New Roman" w:hAnsi="Consolas" w:cs="Times New Roman"/>
+          <w:color w:val="D4D4D4"/>
+          <w:sz w:val="21"/>
+          <w:szCs w:val="21"/>
+        </w:rPr>
+      </w:pPr>
+      <w:r>
+        <w:rPr>
+          <w:rFonts w:ascii="Consolas" w:eastAsia="Times New Roman" w:hAnsi="Consolas" w:cs="Times New Roman"/>
+          <w:color w:val="D4D4D4"/>
+          <w:sz w:val="21"/>
+          <w:szCs w:val="21"/>
+        </w:rPr>
+        <w:t>{</w:t>
+      </w:r>
+    </w:p>
+    <w:p>
+      <w:pPr>
+        <w:widowControl/>
+        <w:shd w:val="clear" w:color="auto" w:fill="1E1E1E"/>
+        <w:spacing w:line="285" w:lineRule="atLeast"/>
+        <w:ind w:firstLine="0"/>
+        <w:rPr>
+          <w:rFonts w:ascii="Consolas" w:eastAsia="Times New Roman" w:hAnsi="Consolas" w:cs="Times New Roman"/>
+          <w:color w:val="D4D4D4"/>
+          <w:sz w:val="21"/>
+          <w:szCs w:val="21"/>
+        </w:rPr>
+      </w:pPr>
+      <w:r>
+        <w:rPr>
+          <w:rFonts w:ascii="Consolas" w:eastAsia="Times New Roman" w:hAnsi="Consolas" w:cs="Times New Roman"/>
+          <w:color w:val="D4D4D4"/>
+          <w:sz w:val="21"/>
+          <w:szCs w:val="21"/>
+        </w:rPr>
+        <w:tab/>
+      </w:r>
+      <w:r>
+        <w:rPr>
+          <w:rFonts w:ascii="Consolas" w:eastAsia="Times New Roman" w:hAnsi="Consolas" w:cs="Times New Roman"/>
+          <w:color w:val="4EC9B0"/>
+          <w:sz w:val="21"/>
+          <w:szCs w:val="21"/>
+        </w:rPr>
+        <w:t>Games</w:t>
+      </w:r>
+      <w:r>
+        <w:rPr>
+          <w:rFonts w:ascii="Consolas" w:eastAsia="Times New Roman" w:hAnsi="Consolas" w:cs="Times New Roman"/>
+          <w:color w:val="D4D4D4"/>
+          <w:sz w:val="21"/>
+          <w:szCs w:val="21"/>
+        </w:rPr>
+        <w:t xml:space="preserve"> </w:t>
+      </w:r>
+      <w:r>
+        <w:rPr>
+          <w:rFonts w:ascii="Consolas" w:eastAsia="Times New Roman" w:hAnsi="Consolas" w:cs="Times New Roman"/>
+          <w:color w:val="9CDCFE"/>
+          <w:sz w:val="21"/>
+          <w:szCs w:val="21"/>
+        </w:rPr>
+        <w:t>g</w:t>
+      </w:r>
+      <w:r>
+        <w:rPr>
+          <w:rFonts w:ascii="Consolas" w:eastAsia="Times New Roman" w:hAnsi="Consolas" w:cs="Times New Roman"/>
+          <w:color w:val="D4D4D4"/>
+          <w:sz w:val="21"/>
+          <w:szCs w:val="21"/>
+        </w:rPr>
+        <w:t xml:space="preserve"> = </w:t>
+      </w:r>
+      <w:r>
+        <w:rPr>
+          <w:rFonts w:ascii="Consolas" w:eastAsia="Times New Roman" w:hAnsi="Consolas" w:cs="Times New Roman"/>
+          <w:color w:val="9CDCFE"/>
+          <w:sz w:val="21"/>
+          <w:szCs w:val="21"/>
+        </w:rPr>
+        <w:t>game</w:t>
+      </w:r>
+      <w:r>
+        <w:rPr>
+          <w:rFonts w:ascii="Consolas" w:eastAsia="Times New Roman" w:hAnsi="Consolas" w:cs="Times New Roman"/>
+          <w:color w:val="D4D4D4"/>
+          <w:sz w:val="21"/>
+          <w:szCs w:val="21"/>
+        </w:rPr>
+        <w:t>.</w:t>
+      </w:r>
+      <w:r>
+        <w:rPr>
+          <w:rFonts w:ascii="Consolas" w:eastAsia="Times New Roman" w:hAnsi="Consolas" w:cs="Times New Roman"/>
+          <w:color w:val="DCDCAA"/>
+          <w:sz w:val="21"/>
+          <w:szCs w:val="21"/>
+        </w:rPr>
+        <w:t>get</w:t>
+      </w:r>
+      <w:r>
+        <w:rPr>
+          <w:rFonts w:ascii="Consolas" w:eastAsia="Times New Roman" w:hAnsi="Consolas" w:cs="Times New Roman"/>
+          <w:color w:val="D4D4D4"/>
+          <w:sz w:val="21"/>
+          <w:szCs w:val="21"/>
+        </w:rPr>
+        <w:t>();</w:t>
+      </w:r>
+    </w:p>
+    <w:p>
+      <w:pPr>
+        <w:widowControl/>
+        <w:shd w:val="clear" w:color="auto" w:fill="1E1E1E"/>
+        <w:spacing w:line="285" w:lineRule="atLeast"/>
+        <w:ind w:firstLine="0"/>
+        <w:rPr>
+          <w:rFonts w:ascii="Consolas" w:eastAsia="Times New Roman" w:hAnsi="Consolas" w:cs="Times New Roman"/>
+          <w:color w:val="D4D4D4"/>
+          <w:sz w:val="21"/>
+          <w:szCs w:val="21"/>
+        </w:rPr>
+      </w:pPr>
+      <w:r>
+        <w:rPr>
+          <w:rFonts w:ascii="Consolas" w:eastAsia="Times New Roman" w:hAnsi="Consolas" w:cs="Times New Roman"/>
+          <w:color w:val="D4D4D4"/>
+          <w:sz w:val="21"/>
+          <w:szCs w:val="21"/>
+        </w:rPr>
+        <w:tab/>
+      </w:r>
+      <w:r>
+        <w:rPr>
+          <w:rFonts w:ascii="Consolas" w:eastAsia="Times New Roman" w:hAnsi="Consolas" w:cs="Times New Roman"/>
+          <w:color w:val="C586C0"/>
+          <w:sz w:val="21"/>
+          <w:szCs w:val="21"/>
+        </w:rPr>
+        <w:t>if</w:t>
+      </w:r>
+      <w:r>
+        <w:rPr>
+          <w:rFonts w:ascii="Consolas" w:eastAsia="Times New Roman" w:hAnsi="Consolas" w:cs="Times New Roman"/>
+          <w:color w:val="D4D4D4"/>
+          <w:sz w:val="21"/>
+          <w:szCs w:val="21"/>
+        </w:rPr>
+        <w:t>(</w:t>
+      </w:r>
+      <w:r>
+        <w:rPr>
+          <w:rFonts w:ascii="Consolas" w:eastAsia="Times New Roman" w:hAnsi="Consolas" w:cs="Times New Roman"/>
+          <w:color w:val="9CDCFE"/>
+          <w:sz w:val="21"/>
+          <w:szCs w:val="21"/>
+        </w:rPr>
+        <w:t>g</w:t>
+      </w:r>
+      <w:r>
+        <w:rPr>
+          <w:rFonts w:ascii="Consolas" w:eastAsia="Times New Roman" w:hAnsi="Consolas" w:cs="Times New Roman"/>
+          <w:color w:val="D4D4D4"/>
+          <w:sz w:val="21"/>
+          <w:szCs w:val="21"/>
+        </w:rPr>
+        <w:t>.</w:t>
+      </w:r>
+      <w:r>
+        <w:rPr>
+          <w:rFonts w:ascii="Consolas" w:eastAsia="Times New Roman" w:hAnsi="Consolas" w:cs="Times New Roman"/>
+          <w:color w:val="DCDCAA"/>
+          <w:sz w:val="21"/>
+          <w:szCs w:val="21"/>
+        </w:rPr>
+        <w:t>getGameStatus</w:t>
+      </w:r>
+      <w:r>
+        <w:rPr>
+          <w:rFonts w:ascii="Consolas" w:eastAsia="Times New Roman" w:hAnsi="Consolas" w:cs="Times New Roman"/>
+          <w:color w:val="D4D4D4"/>
+          <w:sz w:val="21"/>
+          <w:szCs w:val="21"/>
+        </w:rPr>
+        <w:t>().</w:t>
+      </w:r>
+      <w:r>
+        <w:rPr>
+          <w:rFonts w:ascii="Consolas" w:eastAsia="Times New Roman" w:hAnsi="Consolas" w:cs="Times New Roman"/>
+          <w:color w:val="DCDCAA"/>
+          <w:sz w:val="21"/>
+          <w:szCs w:val="21"/>
+        </w:rPr>
+        <w:t>equals</w:t>
+      </w:r>
+      <w:r>
+        <w:rPr>
+          <w:rFonts w:ascii="Consolas" w:eastAsia="Times New Roman" w:hAnsi="Consolas" w:cs="Times New Roman"/>
+          <w:color w:val="D4D4D4"/>
+          <w:sz w:val="21"/>
+          <w:szCs w:val="21"/>
+        </w:rPr>
+        <w:t>(</w:t>
+      </w:r>
+      <w:r>
+        <w:rPr>
+          <w:rFonts w:ascii="Consolas" w:eastAsia="Times New Roman" w:hAnsi="Consolas" w:cs="Times New Roman"/>
+          <w:color w:val="CE9178"/>
+          <w:sz w:val="21"/>
+          <w:szCs w:val="21"/>
+        </w:rPr>
+        <w:t>"e"</w:t>
+      </w:r>
+      <w:r>
+        <w:rPr>
+          <w:rFonts w:ascii="Consolas" w:eastAsia="Times New Roman" w:hAnsi="Consolas" w:cs="Times New Roman"/>
+          <w:color w:val="D4D4D4"/>
+          <w:sz w:val="21"/>
+          <w:szCs w:val="21"/>
+        </w:rPr>
+        <w:t>))</w:t>
+      </w:r>
+    </w:p>
+    <w:p>
+      <w:pPr>
+        <w:widowControl/>
+        <w:shd w:val="clear" w:color="auto" w:fill="1E1E1E"/>
+        <w:spacing w:line="285" w:lineRule="atLeast"/>
+        <w:ind w:firstLine="0"/>
+        <w:rPr>
+          <w:rFonts w:ascii="Consolas" w:eastAsia="Times New Roman" w:hAnsi="Consolas" w:cs="Times New Roman"/>
+          <w:color w:val="D4D4D4"/>
+          <w:sz w:val="21"/>
+          <w:szCs w:val="21"/>
+        </w:rPr>
+      </w:pPr>
+      <w:r>
+        <w:rPr>
+          <w:rFonts w:ascii="Consolas" w:eastAsia="Times New Roman" w:hAnsi="Consolas" w:cs="Times New Roman"/>
+          <w:color w:val="D4D4D4"/>
+          <w:sz w:val="21"/>
+          <w:szCs w:val="21"/>
+        </w:rPr>
+        <w:tab/>
+      </w:r>
+      <w:r>
+        <w:rPr>
+          <w:rFonts w:ascii="Consolas" w:eastAsia="Times New Roman" w:hAnsi="Consolas" w:cs="Times New Roman"/>
+          <w:color w:val="D4D4D4"/>
+          <w:sz w:val="21"/>
+          <w:szCs w:val="21"/>
+        </w:rPr>
+        <w:t>{</w:t>
+      </w:r>
+    </w:p>
+    <w:p>
+      <w:pPr>
+        <w:widowControl/>
+        <w:shd w:val="clear" w:color="auto" w:fill="1E1E1E"/>
+        <w:spacing w:line="285" w:lineRule="atLeast"/>
+        <w:ind w:firstLine="0"/>
+        <w:rPr>
+          <w:rFonts w:ascii="Consolas" w:eastAsia="Times New Roman" w:hAnsi="Consolas" w:cs="Times New Roman"/>
+          <w:color w:val="D4D4D4"/>
+          <w:sz w:val="21"/>
+          <w:szCs w:val="21"/>
+        </w:rPr>
+      </w:pPr>
+      <w:r>
+        <w:rPr>
+          <w:rFonts w:ascii="Consolas" w:eastAsia="Times New Roman" w:hAnsi="Consolas" w:cs="Times New Roman"/>
+          <w:color w:val="D4D4D4"/>
+          <w:sz w:val="21"/>
+          <w:szCs w:val="21"/>
+        </w:rPr>
+        <w:t xml:space="preserve">      </w:t>
+      </w:r>
+      <w:r>
+        <w:rPr>
+          <w:rFonts w:ascii="Consolas" w:eastAsia="Times New Roman" w:hAnsi="Consolas" w:cs="Times New Roman"/>
+          <w:color w:val="D4D4D4"/>
+          <w:sz w:val="21"/>
+          <w:szCs w:val="21"/>
+        </w:rPr>
+        <w:tab/>
+      </w:r>
+      <w:r>
+        <w:rPr>
+          <w:rFonts w:ascii="Consolas" w:eastAsia="Times New Roman" w:hAnsi="Consolas" w:cs="Times New Roman"/>
+          <w:color w:val="D4D4D4"/>
+          <w:sz w:val="21"/>
+          <w:szCs w:val="21"/>
+        </w:rPr>
+        <w:tab/>
+      </w:r>
+      <w:r>
+        <w:rPr>
+          <w:rFonts w:ascii="Consolas" w:eastAsia="Times New Roman" w:hAnsi="Consolas" w:cs="Times New Roman"/>
+          <w:color w:val="9CDCFE"/>
+          <w:sz w:val="21"/>
+          <w:szCs w:val="21"/>
+        </w:rPr>
+        <w:t>result</w:t>
+      </w:r>
+      <w:r>
+        <w:rPr>
+          <w:rFonts w:ascii="Consolas" w:eastAsia="Times New Roman" w:hAnsi="Consolas" w:cs="Times New Roman"/>
+          <w:color w:val="D4D4D4"/>
+          <w:sz w:val="21"/>
+          <w:szCs w:val="21"/>
+        </w:rPr>
+        <w:t>.</w:t>
+      </w:r>
+      <w:r>
+        <w:rPr>
+          <w:rFonts w:ascii="Consolas" w:eastAsia="Times New Roman" w:hAnsi="Consolas" w:cs="Times New Roman"/>
+          <w:color w:val="DCDCAA"/>
+          <w:sz w:val="21"/>
+          <w:szCs w:val="21"/>
+        </w:rPr>
+        <w:t>append</w:t>
+      </w:r>
+      <w:r>
+        <w:rPr>
+          <w:rFonts w:ascii="Consolas" w:eastAsia="Times New Roman" w:hAnsi="Consolas" w:cs="Times New Roman"/>
+          <w:color w:val="D4D4D4"/>
+          <w:sz w:val="21"/>
+          <w:szCs w:val="21"/>
+        </w:rPr>
+        <w:t>(</w:t>
+      </w:r>
+      <w:r>
+        <w:rPr>
+          <w:rFonts w:ascii="Consolas" w:eastAsia="Times New Roman" w:hAnsi="Consolas" w:cs="Times New Roman"/>
+          <w:color w:val="DCDCAA"/>
+          <w:sz w:val="21"/>
+          <w:szCs w:val="21"/>
+        </w:rPr>
+        <w:t>renderSpecificGame</w:t>
+      </w:r>
+      <w:r>
+        <w:rPr>
+          <w:rFonts w:ascii="Consolas" w:eastAsia="Times New Roman" w:hAnsi="Consolas" w:cs="Times New Roman"/>
+          <w:color w:val="D4D4D4"/>
+          <w:sz w:val="21"/>
+          <w:szCs w:val="21"/>
+        </w:rPr>
+        <w:t>(g));</w:t>
+      </w:r>
+    </w:p>
+    <w:p>
+      <w:pPr>
+        <w:widowControl/>
+        <w:shd w:val="clear" w:color="auto" w:fill="1E1E1E"/>
+        <w:spacing w:line="285" w:lineRule="atLeast"/>
+        <w:ind w:firstLine="0"/>
+        <w:rPr>
+          <w:rFonts w:ascii="Consolas" w:eastAsia="Times New Roman" w:hAnsi="Consolas" w:cs="Times New Roman"/>
+          <w:color w:val="D4D4D4"/>
+          <w:sz w:val="21"/>
+          <w:szCs w:val="21"/>
+        </w:rPr>
+      </w:pPr>
+      <w:r>
+        <w:rPr>
+          <w:rFonts w:ascii="Consolas" w:eastAsia="Times New Roman" w:hAnsi="Consolas" w:cs="Times New Roman"/>
+          <w:color w:val="D4D4D4"/>
+          <w:sz w:val="21"/>
+          <w:szCs w:val="21"/>
+        </w:rPr>
+        <w:tab/>
+      </w:r>
+      <w:r>
+        <w:rPr>
+          <w:rFonts w:ascii="Consolas" w:eastAsia="Times New Roman" w:hAnsi="Consolas" w:cs="Times New Roman"/>
+          <w:color w:val="D4D4D4"/>
+          <w:sz w:val="21"/>
+          <w:szCs w:val="21"/>
+        </w:rPr>
+        <w:t>}</w:t>
+      </w:r>
+    </w:p>
+    <w:p>
+      <w:pPr>
+        <w:widowControl/>
+        <w:shd w:val="clear" w:color="auto" w:fill="1E1E1E"/>
+        <w:spacing w:line="285" w:lineRule="atLeast"/>
+        <w:ind w:firstLine="0"/>
+        <w:rPr>
+          <w:rFonts w:ascii="Consolas" w:eastAsia="Times New Roman" w:hAnsi="Consolas" w:cs="Times New Roman"/>
+          <w:color w:val="D4D4D4"/>
+          <w:sz w:val="21"/>
+          <w:szCs w:val="21"/>
+        </w:rPr>
+      </w:pPr>
+      <w:r>
+        <w:rPr>
+          <w:rFonts w:ascii="Consolas" w:eastAsia="Times New Roman" w:hAnsi="Consolas" w:cs="Times New Roman"/>
+          <w:color w:val="D4D4D4"/>
+          <w:sz w:val="21"/>
+          <w:szCs w:val="21"/>
+        </w:rPr>
+        <w:t>}</w:t>
+      </w:r>
+    </w:p>
+    <w:p>
+      <w:pPr>
+        <w:rPr>
+          <w:color w:val="000000"/>
+          <w:szCs w:val="24"/>
+        </w:rPr>
+      </w:pPr>
+      <w:r>
+        <w:rPr>
+          <w:color w:val="000000"/>
+          <w:szCs w:val="24"/>
+        </w:rPr>
+        <w:t xml:space="preserve">A win/loss statistics page is available when you are not playing a game, which shows wins and losses for every player and is only available to </w:t>
+      </w:r>
+      <w:r>
+        <w:rPr>
+          <w:color w:val="000000"/>
+          <w:szCs w:val="24"/>
+        </w:rPr>
+        <w:t>authenticated players. In the ViewWinLossStatsController, the @PreAuthorize annotation is used to ensure that users have the correct role. This is in addition to the security configuration that requires all access to this page to be authenticated.</w:t>
+      </w:r>
+      <w:bookmarkStart w:id="0" w:name="_GoBack"/>
+      <w:bookmarkEnd w:id="0"/>
     </w:p>
     <w:p>
       <w:pPr>
@@ -1528,15 +1905,7 @@
     </w:p>
     <w:p>
       <w:r>
-        <w:t xml:space="preserve">Our application maintains confidentiality by requiring all web traffic to use HTTPS.  By encrypting traffic, this ensures that there is a lower risk of a third-party being able to obtain information about users. This is done using a self-signed certificate that is located in </w:t>
-      </w:r>
-      <w:proofErr w:type="spellStart"/>
-      <w:r>
-        <w:t>src</w:t>
-      </w:r>
-      <w:proofErr w:type="spellEnd"/>
-      <w:r>
-        <w:t>/main/resources/keystore.p12. A web browser accessing this application properly reports that the traffic is using HTTPS (encrypted). Note that this generates a warning due to the use of a self-signed certificate.</w:t>
+        <w:t>Our application maintains confidentiality by requiring all web traffic to use HTTPS.  By encrypting traffic, this ensures that there is a lower risk of a third-party being able to obtain information about users. This is done using a self-signed certificate that is located in src/main/resources/keystore.p12. A web browser accessing this application properly reports that the traffic is using HTTPS (encrypted). Note that this generates a warning due to the use of a self-signed certificate.</w:t>
       </w:r>
     </w:p>
     <w:p>
@@ -1587,392 +1956,29 @@
     </w:p>
     <w:p>
       <w:pPr>
-        <w:rPr>
-          <w:color w:val="000000"/>
-          <w:sz w:val="27"/>
-          <w:szCs w:val="27"/>
-        </w:rPr>
-      </w:pPr>
-    </w:p>
-    <w:p>
-      <w:pPr>
-        <w:pStyle w:val="Heading2"/>
-      </w:pPr>
-      <w:r>
-        <w:t>Integrity</w:t>
-      </w:r>
-    </w:p>
-    <w:p>
-      <w:pPr>
-        <w:rPr>
-          <w:color w:val="000000"/>
-          <w:szCs w:val="24"/>
-        </w:rPr>
-      </w:pPr>
-      <w:r>
-        <w:rPr>
-          <w:b/>
-        </w:rPr>
-        <w:t>Requirement:</w:t>
-      </w:r>
-      <w:r>
-        <w:rPr>
-          <w:b/>
-        </w:rPr>
-        <w:t xml:space="preserve"> </w:t>
-      </w:r>
-      <w:r>
-        <w:rPr>
-          <w:b/>
-          <w:szCs w:val="24"/>
-        </w:rPr>
-        <w:t>“</w:t>
-      </w:r>
-      <w:r>
-        <w:rPr>
-          <w:color w:val="000000"/>
-          <w:szCs w:val="24"/>
-        </w:rPr>
-        <w:t>Only the current player can make a move in a given game, and it must be a legal move (syntactically and given the current situation). Make sure that the audit trail of game moves can’t be changed (except by legal moves during a game!), and that the win/loss/draw record of each user can only be changed by actually winning, losing, or drawing.”</w:t>
-      </w:r>
-    </w:p>
-    <w:p>
-      <w:pPr>
-        <w:rPr>
-          <w:b/>
-        </w:rPr>
-      </w:pPr>
-    </w:p>
-    <w:p>
-      <w:r>
-        <w:t xml:space="preserve">In order to meet the requirement that only the current player can make a move in a given game we implement a check on whose turn it currently is and if the player whose turn it is makes a move it is allowed, if they player whose turn it is not tries to play a card the game does not allow that card to be played and the game continues to wait for the player whose turn it is. The same audit trail of moves we implemented for the “moves” table only records moves if the move was allowed as such it is impossible for players to change that table themselves, only the game </w:t>
+        <w:pStyle w:val="Heading3"/>
+      </w:pPr>
+      <w:r>
+        <w:t>Authentication</w:t>
+      </w:r>
+    </w:p>
+    <w:p>
+      <w:r>
+        <w:t xml:space="preserve">Our application helps maintain user confidentiality by requiring users to be authenticated </w:t>
       </w:r>
       <w:r>
         <w:lastRenderedPageBreak/>
-        <w:t xml:space="preserve">records moves if the move was allowed. The “Win, lose, and draw” </w:t>
-      </w:r>
-      <w:r>
-        <w:t>statistics is calculated each time a game is completed and is calculated from the games table in the database. Users can not make changes to these statistics themselves in any malicious way, if they want to change the statistics, they must complete playing a game.</w:t>
-      </w:r>
-    </w:p>
-    <w:p>
-      <w:pPr>
-        <w:pStyle w:val="Heading2"/>
-      </w:pPr>
-      <w:r>
-        <w:t>Availability</w:t>
-      </w:r>
-    </w:p>
-    <w:p>
-      <w:pPr>
-        <w:rPr>
-          <w:color w:val="000000"/>
-          <w:szCs w:val="24"/>
-        </w:rPr>
-      </w:pPr>
-      <w:r>
-        <w:rPr>
-          <w:b/>
-        </w:rPr>
-        <w:t>Requirement:</w:t>
-      </w:r>
-      <w:r>
-        <w:rPr>
-          <w:b/>
-        </w:rPr>
-        <w:t xml:space="preserve"> </w:t>
-      </w:r>
-      <w:r>
-        <w:rPr>
-          <w:szCs w:val="24"/>
-        </w:rPr>
-        <w:t>“</w:t>
-      </w:r>
-      <w:r>
-        <w:rPr>
-          <w:color w:val="000000"/>
-          <w:szCs w:val="24"/>
-        </w:rPr>
-        <w:t>The player must not be able to make any game (including one he’s playing) pause forever. A timeout eventually means forfeit, and sending 1 byte should not cause a stall forever. A simple packet or command shouldn’t kill or stall a game. You can’t prevent everything, so in the case of DDoS attacks, try to relatively quickly recover once the attack ceases or is filtered out upstream. If a player gets logged out for some reason (e.g. wireless failure), they must be able to reconnect to the game and continue to play (as long as the timeout hasn’t expired). Your system must support multiple simultaneous games by different users (threads are permitted, but not necessary). It’s fine if a given user can only play one game at a time.”</w:t>
-      </w:r>
-    </w:p>
-    <w:p>
-      <w:pPr>
-        <w:rPr>
-          <w:color w:val="000000"/>
-          <w:szCs w:val="24"/>
-        </w:rPr>
-      </w:pPr>
-    </w:p>
-    <w:p>
-      <w:pPr>
-        <w:rPr>
-          <w:color w:val="000000"/>
-          <w:szCs w:val="24"/>
-        </w:rPr>
-      </w:pPr>
-      <w:r>
-        <w:rPr>
-          <w:color w:val="000000"/>
-          <w:szCs w:val="24"/>
-        </w:rPr>
-        <w:t>We met th</w:t>
-      </w:r>
-      <w:r>
-        <w:rPr>
-          <w:color w:val="000000"/>
-          <w:szCs w:val="24"/>
-        </w:rPr>
-        <w:t>e</w:t>
-      </w:r>
-      <w:r>
-        <w:rPr>
-          <w:color w:val="000000"/>
-          <w:szCs w:val="24"/>
-        </w:rPr>
-        <w:t xml:space="preserve"> requirement </w:t>
-      </w:r>
-      <w:r>
-        <w:rPr>
-          <w:color w:val="000000"/>
-          <w:szCs w:val="24"/>
-        </w:rPr>
-        <w:t xml:space="preserve">to have a timeout </w:t>
-      </w:r>
-      <w:r>
-        <w:rPr>
-          <w:color w:val="000000"/>
-          <w:szCs w:val="24"/>
-        </w:rPr>
-        <w:t xml:space="preserve">in two ways. One we have a game time out in which after a user has created a game we </w:t>
-      </w:r>
-      <w:r>
-        <w:rPr>
-          <w:color w:val="000000"/>
-          <w:szCs w:val="24"/>
-        </w:rPr>
-        <w:t xml:space="preserve">set this timer to 5 minutes. We also have a </w:t>
-      </w:r>
-      <w:proofErr w:type="spellStart"/>
-      <w:r>
-        <w:rPr>
-          <w:color w:val="000000"/>
-          <w:szCs w:val="24"/>
-        </w:rPr>
-        <w:t>hand</w:t>
-      </w:r>
-      <w:proofErr w:type="spellEnd"/>
-      <w:r>
-        <w:rPr>
-          <w:color w:val="000000"/>
-          <w:szCs w:val="24"/>
-        </w:rPr>
-        <w:t xml:space="preserve"> time out that will forfeit the game for the user whose turn it is if they do not play a card in the 3 minutes we set for the hand timeout. For the second part of this requirement if a game for some reason crashes we allow the users to rejoin the game once they log back into their account. Our system also allows for </w:t>
-      </w:r>
-      <w:r>
-        <w:rPr>
-          <w:color w:val="000000"/>
-          <w:szCs w:val="24"/>
-        </w:rPr>
-        <w:t xml:space="preserve">multiple simultaneous games to be played however a player can only play one game at a time. </w:t>
-      </w:r>
-    </w:p>
-    <w:p/>
-    <w:p>
-      <w:pPr>
-        <w:pStyle w:val="Heading2"/>
-      </w:pPr>
-      <w:r>
-        <w:t>Information protection</w:t>
-      </w:r>
-    </w:p>
-    <w:p>
-      <w:r>
-        <w:t>The entire application uses HTTPS to encrypt information that is exchanged. This reduces the risk that a third-party could retrieve sensitive data from web traffic that could be used to inflict damage.</w:t>
-      </w:r>
-    </w:p>
-    <w:p>
-      <w:r>
-        <w:t>Additionally, apart from the initial home page and th</w:t>
-      </w:r>
-      <w:r>
-        <w:t xml:space="preserve">e create user page, all other points in the </w:t>
-      </w:r>
-      <w:r>
-        <w:t xml:space="preserve">application requires user authentication in order to access it. This is done by extending Spring Security’s default configuration and </w:t>
-      </w:r>
-      <w:r>
-        <w:t>requiring that all requests to a certain path (containing the functionality of the application) requires user authentication, and will otherwise prompt the user with a login page</w:t>
-      </w:r>
-    </w:p>
-    <w:p>
-      <w:pPr>
-        <w:pStyle w:val="Heading2"/>
-        <w:rPr>
-          <w:rStyle w:val="Heading3Char"/>
-        </w:rPr>
-      </w:pPr>
-      <w:r>
-        <w:t>OWSAP Top Ten</w:t>
-      </w:r>
-      <w:r>
-        <w:br/>
-      </w:r>
-      <w:r>
-        <w:rPr>
-          <w:rFonts w:ascii="Times New Roman" w:hAnsi="Times New Roman" w:cs="Times New Roman"/>
-          <w:sz w:val="24"/>
-          <w:szCs w:val="24"/>
-        </w:rPr>
-        <w:t>We are also checking to ensure the site meets the Open Web Application Security Project’s Top Ten s</w:t>
-      </w:r>
-      <w:r>
-        <w:rPr>
-          <w:rFonts w:ascii="Times New Roman" w:hAnsi="Times New Roman" w:cs="Times New Roman"/>
-          <w:sz w:val="24"/>
-          <w:szCs w:val="24"/>
-        </w:rPr>
-        <w:t>ecurity vulnerabilities. Here are the top ten and how we meet each one.</w:t>
-      </w:r>
-      <w:r>
-        <w:rPr>
-          <w:rFonts w:ascii="Times New Roman" w:hAnsi="Times New Roman" w:cs="Times New Roman"/>
-          <w:sz w:val="24"/>
-          <w:szCs w:val="24"/>
-        </w:rPr>
-        <w:br/>
-      </w:r>
-      <w:r>
-        <w:rPr>
-          <w:rStyle w:val="Heading3Char"/>
-        </w:rPr>
-        <w:t>6.5.1 Injection</w:t>
-      </w:r>
-    </w:p>
-    <w:p>
-      <w:pPr>
-        <w:ind w:left="720" w:firstLine="0"/>
-        <w:rPr>
-          <w:rStyle w:val="Heading3Char"/>
-        </w:rPr>
-      </w:pPr>
-      <w:r>
-        <w:rPr>
-          <w:rStyle w:val="Heading3Char"/>
-        </w:rPr>
-        <w:t>6.5.2 Weak Authentication and Session Management</w:t>
-      </w:r>
-      <w:r>
-        <w:br/>
-      </w:r>
-      <w:r>
-        <w:rPr>
-          <w:rStyle w:val="Heading3Char"/>
-        </w:rPr>
-        <w:lastRenderedPageBreak/>
-        <w:t>6.5.3 XSS</w:t>
-      </w:r>
-      <w:r>
-        <w:br/>
-      </w:r>
-      <w:r>
-        <w:rPr>
-          <w:rStyle w:val="Heading3Char"/>
-        </w:rPr>
-        <w:t>6.5.4 Insure Direct Object Reference</w:t>
-      </w:r>
-      <w:r>
-        <w:rPr>
-          <w:rStyle w:val="Heading3Char"/>
-        </w:rPr>
-        <w:br/>
-        <w:t xml:space="preserve">6.5.5 </w:t>
-      </w:r>
-      <w:r>
-        <w:rPr>
-          <w:rStyle w:val="Heading3Char"/>
-        </w:rPr>
-        <w:t xml:space="preserve">Security Misconfiguration </w:t>
-      </w:r>
-      <w:r>
-        <w:rPr>
-          <w:rStyle w:val="Heading3Char"/>
-        </w:rPr>
-        <w:br/>
-        <w:t xml:space="preserve">6.5.6 Sensitive Data Exposure </w:t>
-      </w:r>
-      <w:r>
-        <w:rPr>
-          <w:rStyle w:val="Heading3Char"/>
-        </w:rPr>
-        <w:br/>
-        <w:t xml:space="preserve">6.5.7 Missing Function Level Access Control </w:t>
-      </w:r>
-      <w:r>
-        <w:rPr>
-          <w:rStyle w:val="Heading3Char"/>
-        </w:rPr>
-        <w:br/>
-        <w:t>6.5.8 Cross Site Request Forgery</w:t>
-      </w:r>
-      <w:r>
-        <w:rPr>
-          <w:rStyle w:val="Heading3Char"/>
-        </w:rPr>
-        <w:br/>
-        <w:t xml:space="preserve">6.5.9 Using Components with Known Vulnerabilities </w:t>
-      </w:r>
-      <w:r>
-        <w:rPr>
-          <w:rStyle w:val="Heading3Char"/>
-        </w:rPr>
-        <w:br/>
-        <w:t>6.5.10 Unvalidated Redirects and Forwards</w:t>
-      </w:r>
-    </w:p>
-    <w:p/>
-    <w:p>
-      <w:pPr>
-        <w:pStyle w:val="Heading2"/>
-      </w:pPr>
-      <w:r>
-        <w:t>Using Analysis Tools</w:t>
-      </w:r>
-    </w:p>
-    <w:p>
-      <w:pPr>
-        <w:pStyle w:val="Heading3"/>
-      </w:pPr>
-      <w:proofErr w:type="spellStart"/>
-      <w:r>
-        <w:t>Findbugs</w:t>
-      </w:r>
-      <w:proofErr w:type="spellEnd"/>
-    </w:p>
-    <w:p>
-      <w:r>
-        <w:t xml:space="preserve">The static analysis tool </w:t>
-      </w:r>
-      <w:proofErr w:type="spellStart"/>
-      <w:r>
-        <w:t>FindBugs</w:t>
-      </w:r>
-      <w:proofErr w:type="spellEnd"/>
-      <w:r>
-        <w:t xml:space="preserve"> was used to scan for any potential issues. An initial use of the tool revealed </w:t>
-      </w:r>
-      <w:r>
-        <w:t>19 different issues</w:t>
-      </w:r>
-      <w:r>
-        <w:t xml:space="preserve">. However, most of these initial issues were related to performance or bad practice, and didn’t reveal any severe problems. After using this tool, the </w:t>
-      </w:r>
-      <w:r>
-        <w:t>issues were inspected and addressed. Below is the generated summary and a sample excerpt of the issues report.</w:t>
-      </w:r>
-    </w:p>
-    <w:p>
-      <w:pPr>
+        <w:t>in almost all parts of the application. Apart from the initial home page and the create user page, all other parts of the application first checks that the user has the proper role (USER), and Spring Security is configured so that any attempts to access these pages when unauthenticated will redirect the user to the login page.</w:t>
+      </w:r>
+    </w:p>
+    <w:p>
+      <w:r>
+        <w:t>Our application helps maintain confidentiality by ensuring that all user passwords are stored using the appropriate salted hashing algorithm. In this case, we use the bcrypt password encoder provided by Spring Security. In the user database, password are verified to have been hashed, shown by this screenshot of an example password stored in the database. To ensure that passwords provide adequate protection, there is a minimum length requirement are the user’s password, and all passwords are required to contain at least one numeric, one uppercase, one lowercase, and one special character (not all of the special characters allowed).</w:t>
+      </w:r>
+    </w:p>
+    <w:p>
+      <w:pPr>
+        <w:ind w:firstLine="0"/>
         <w:jc w:val="center"/>
       </w:pPr>
       <w:r>
@@ -1980,10 +1986,10 @@
           <w:noProof/>
         </w:rPr>
         <w:drawing>
-          <wp:inline distT="0" distB="0" distL="0" distR="0" wp14:anchorId="43565304" wp14:editId="51EB7220">
-            <wp:extent cx="3413760" cy="3665780"/>
+          <wp:inline distT="0" distB="0" distL="0" distR="0" wp14:anchorId="04C65B7C" wp14:editId="48B055F3">
+            <wp:extent cx="5943600" cy="634365"/>
             <wp:effectExtent l="0" t="0" r="0" b="0"/>
-            <wp:docPr id="1" name="Picture 1"/>
+            <wp:docPr id="5" name="Picture 5"/>
             <wp:cNvGraphicFramePr>
               <a:graphicFrameLocks xmlns:a="http://schemas.openxmlformats.org/drawingml/2006/main" noChangeAspect="1"/>
             </wp:cNvGraphicFramePr>
@@ -2003,7 +2009,7 @@
                   <pic:spPr>
                     <a:xfrm>
                       <a:off x="0" y="0"/>
-                      <a:ext cx="3424395" cy="3677200"/>
+                      <a:ext cx="5943600" cy="634365"/>
                     </a:xfrm>
                     <a:prstGeom prst="rect">
                       <a:avLst/>
@@ -2015,16 +2021,343 @@
           </wp:inline>
         </w:drawing>
       </w:r>
+    </w:p>
+    <w:p>
+      <w:pPr>
+        <w:rPr>
+          <w:color w:val="000000"/>
+          <w:sz w:val="27"/>
+          <w:szCs w:val="27"/>
+        </w:rPr>
+      </w:pPr>
+    </w:p>
+    <w:p>
+      <w:pPr>
+        <w:pStyle w:val="Heading2"/>
+      </w:pPr>
+      <w:r>
+        <w:t>Integrity</w:t>
+      </w:r>
+    </w:p>
+    <w:p>
+      <w:pPr>
+        <w:rPr>
+          <w:color w:val="000000"/>
+          <w:szCs w:val="24"/>
+        </w:rPr>
+      </w:pPr>
+      <w:r>
+        <w:rPr>
+          <w:b/>
+        </w:rPr>
+        <w:t>Requirement:</w:t>
+      </w:r>
+      <w:r>
+        <w:rPr>
+          <w:b/>
+        </w:rPr>
+        <w:t xml:space="preserve"> </w:t>
+      </w:r>
+      <w:r>
+        <w:rPr>
+          <w:b/>
+          <w:szCs w:val="24"/>
+        </w:rPr>
+        <w:t>“</w:t>
+      </w:r>
+      <w:r>
+        <w:rPr>
+          <w:color w:val="000000"/>
+          <w:szCs w:val="24"/>
+        </w:rPr>
+        <w:t>Only the current player can make a move in a given game, and it must be a legal move (syntactically and given the current situation). Make sure that the audit trail of game moves can’t be changed (except by legal moves during a game!), and that the win/loss/draw record of each user can only be changed by actually winning, losing, or drawing.”</w:t>
+      </w:r>
+    </w:p>
+    <w:p>
+      <w:pPr>
+        <w:rPr>
+          <w:b/>
+        </w:rPr>
+      </w:pPr>
+    </w:p>
+    <w:p>
+      <w:r>
+        <w:t xml:space="preserve">In order to meet the requirement that only the current player can make a move in a given game we implement a check on whose turn it currently is and if the player whose turn it is makes a move it is allowed, if they player whose turn it is not tries to play a card the game does not allow that card to be played and the game continues to wait for the player whose turn it is. The same audit trail of moves we implemented for the “moves” table only records moves if the move was allowed as such it is impossible for players to change that table themselves, only the game records moves if the move was allowed. The “Win, lose, and draw” </w:t>
+      </w:r>
+      <w:r>
+        <w:t>statistics is calculated each time a game is completed and is calculated from the games table in the database. Users can not make changes to these statistics themselves in any malicious way, if they want to change the statistics, they must complete playing a game.</w:t>
+      </w:r>
+    </w:p>
+    <w:p>
+      <w:pPr>
+        <w:pStyle w:val="Heading2"/>
+      </w:pPr>
+      <w:r>
+        <w:t>Availability</w:t>
+      </w:r>
+    </w:p>
+    <w:p>
+      <w:pPr>
+        <w:rPr>
+          <w:color w:val="000000"/>
+          <w:szCs w:val="24"/>
+        </w:rPr>
+      </w:pPr>
+      <w:r>
+        <w:rPr>
+          <w:b/>
+        </w:rPr>
+        <w:t>Requirement:</w:t>
+      </w:r>
+      <w:r>
+        <w:rPr>
+          <w:b/>
+        </w:rPr>
+        <w:t xml:space="preserve"> </w:t>
+      </w:r>
+      <w:r>
+        <w:rPr>
+          <w:szCs w:val="24"/>
+        </w:rPr>
+        <w:t>“</w:t>
+      </w:r>
+      <w:r>
+        <w:rPr>
+          <w:color w:val="000000"/>
+          <w:szCs w:val="24"/>
+        </w:rPr>
+        <w:t xml:space="preserve">The player must not be able to make any game (including one he’s playing) pause forever. A timeout eventually means forfeit, and sending 1 byte should not cause a stall forever. A simple packet or command shouldn’t kill or stall a game. You can’t prevent everything, so in the case of DDoS attacks, try to relatively quickly recover once the attack ceases or is filtered out upstream. If a player gets logged out for some reason (e.g. wireless failure), they must be able to reconnect to the game and continue to play (as long as the timeout </w:t>
+      </w:r>
+      <w:r>
+        <w:rPr>
+          <w:color w:val="000000"/>
+          <w:szCs w:val="24"/>
+        </w:rPr>
+        <w:lastRenderedPageBreak/>
+        <w:t>hasn’t expired). Your system must support multiple simultaneous games by different users (threads are permitted, but not necessary). It’s fine if a given user can only play one game at a time.”</w:t>
+      </w:r>
+    </w:p>
+    <w:p>
+      <w:pPr>
+        <w:rPr>
+          <w:color w:val="000000"/>
+          <w:szCs w:val="24"/>
+        </w:rPr>
+      </w:pPr>
+    </w:p>
+    <w:p>
+      <w:pPr>
+        <w:rPr>
+          <w:color w:val="000000"/>
+          <w:szCs w:val="24"/>
+        </w:rPr>
+      </w:pPr>
+      <w:r>
+        <w:rPr>
+          <w:color w:val="000000"/>
+          <w:szCs w:val="24"/>
+        </w:rPr>
+        <w:t>We met th</w:t>
+      </w:r>
+      <w:r>
+        <w:rPr>
+          <w:color w:val="000000"/>
+          <w:szCs w:val="24"/>
+        </w:rPr>
+        <w:t>e</w:t>
+      </w:r>
+      <w:r>
+        <w:rPr>
+          <w:color w:val="000000"/>
+          <w:szCs w:val="24"/>
+        </w:rPr>
+        <w:t xml:space="preserve"> requirement </w:t>
+      </w:r>
+      <w:r>
+        <w:rPr>
+          <w:color w:val="000000"/>
+          <w:szCs w:val="24"/>
+        </w:rPr>
+        <w:t xml:space="preserve">to have a timeout </w:t>
+      </w:r>
+      <w:r>
+        <w:rPr>
+          <w:color w:val="000000"/>
+          <w:szCs w:val="24"/>
+        </w:rPr>
+        <w:t xml:space="preserve">in two ways. One we have a game time out in which after a user has created a game we </w:t>
+      </w:r>
+      <w:r>
+        <w:rPr>
+          <w:color w:val="000000"/>
+          <w:szCs w:val="24"/>
+        </w:rPr>
+        <w:t xml:space="preserve">set this timer to 5 minutes. We also have a hand time out that will forfeit the game for the user whose turn it is if they do not play a card in the 3 minutes we set for the hand timeout. For the second part of this requirement if a game for some reason crashes we allow the users to rejoin the game once they log back into their account. Our system also allows for </w:t>
+      </w:r>
+      <w:r>
+        <w:rPr>
+          <w:color w:val="000000"/>
+          <w:szCs w:val="24"/>
+        </w:rPr>
+        <w:t xml:space="preserve">multiple simultaneous games to be played however a player can only play one game at a time. </w:t>
+      </w:r>
+    </w:p>
+    <w:p/>
+    <w:p>
+      <w:pPr>
+        <w:pStyle w:val="Heading2"/>
+      </w:pPr>
+      <w:r>
+        <w:t>OWASP Top Ten</w:t>
+      </w:r>
+    </w:p>
+    <w:p>
+      <w:pPr>
+        <w:rPr>
+          <w:rStyle w:val="Heading3Char"/>
+          <w:rFonts w:ascii="Times New Roman" w:eastAsiaTheme="minorHAnsi" w:hAnsi="Times New Roman" w:cstheme="minorBidi"/>
+          <w:color w:val="auto"/>
+          <w:szCs w:val="22"/>
+        </w:rPr>
+      </w:pPr>
+      <w:r>
+        <w:rPr>
+          <w:rFonts w:cs="Times New Roman"/>
+        </w:rPr>
+        <w:br/>
+      </w:r>
+      <w:r>
+        <w:rPr>
+          <w:rStyle w:val="Heading3Char"/>
+        </w:rPr>
+        <w:t>6.5.1 Injection</w:t>
+      </w:r>
+    </w:p>
+    <w:p>
+      <w:pPr>
+        <w:ind w:left="720" w:firstLine="0"/>
+        <w:rPr>
+          <w:rStyle w:val="Heading3Char"/>
+        </w:rPr>
+      </w:pPr>
+      <w:r>
+        <w:rPr>
+          <w:rStyle w:val="Heading3Char"/>
+        </w:rPr>
+        <w:t>6.5.2 Weak Authentication and Session Management</w:t>
+      </w:r>
+      <w:r>
+        <w:br/>
+      </w:r>
+      <w:r>
+        <w:rPr>
+          <w:rStyle w:val="Heading3Char"/>
+        </w:rPr>
+        <w:t>6.5.3 XSS</w:t>
+      </w:r>
+      <w:r>
+        <w:br/>
+      </w:r>
+      <w:r>
+        <w:rPr>
+          <w:rStyle w:val="Heading3Char"/>
+        </w:rPr>
+        <w:t>6.5.4 Insure Direct Object Reference</w:t>
+      </w:r>
+      <w:r>
+        <w:rPr>
+          <w:rStyle w:val="Heading3Char"/>
+        </w:rPr>
+        <w:br/>
+        <w:t xml:space="preserve">6.5.5 </w:t>
+      </w:r>
+      <w:r>
+        <w:rPr>
+          <w:rStyle w:val="Heading3Char"/>
+        </w:rPr>
+        <w:t xml:space="preserve">Security Misconfiguration </w:t>
+      </w:r>
+      <w:r>
+        <w:rPr>
+          <w:rStyle w:val="Heading3Char"/>
+        </w:rPr>
+        <w:br/>
+        <w:t xml:space="preserve">6.5.6 Sensitive Data Exposure </w:t>
+      </w:r>
+      <w:r>
+        <w:rPr>
+          <w:rStyle w:val="Heading3Char"/>
+        </w:rPr>
+        <w:br/>
+        <w:t xml:space="preserve">6.5.7 Missing Function Level Access Control </w:t>
+      </w:r>
+      <w:r>
+        <w:rPr>
+          <w:rStyle w:val="Heading3Char"/>
+        </w:rPr>
+        <w:br/>
+        <w:t>6.5.8 Cross Site Request Forgery</w:t>
+      </w:r>
+      <w:r>
+        <w:rPr>
+          <w:rStyle w:val="Heading3Char"/>
+        </w:rPr>
+        <w:br/>
+        <w:t xml:space="preserve">6.5.9 Using Components with Known Vulnerabilities </w:t>
+      </w:r>
+      <w:r>
+        <w:rPr>
+          <w:rStyle w:val="Heading3Char"/>
+        </w:rPr>
+        <w:br/>
+        <w:t>6.5.10 Unvalidated Redirects and Forwards</w:t>
+      </w:r>
+    </w:p>
+    <w:p/>
+    <w:p>
+      <w:pPr>
+        <w:pStyle w:val="Heading2"/>
+      </w:pPr>
+      <w:r>
+        <w:t>Using Analysis Tools</w:t>
+      </w:r>
+    </w:p>
+    <w:p>
+      <w:pPr>
+        <w:pStyle w:val="Heading3"/>
+      </w:pPr>
+      <w:r>
+        <w:t>Findbugs</w:t>
+      </w:r>
+    </w:p>
+    <w:p>
+      <w:r>
+        <w:t xml:space="preserve">The static analysis tool FindBugs was used to scan for any potential issues. An initial use of the tool revealed </w:t>
+      </w:r>
+      <w:r>
+        <w:t>19 different issues</w:t>
+      </w:r>
+      <w:r>
+        <w:t xml:space="preserve">. However, most of these initial issues were related to performance or bad practice, and didn’t reveal any severe problems. After using this tool, the </w:t>
+      </w:r>
+      <w:r>
+        <w:t>issues were inspected and addressed. Below is the generated summary and a sample excerpt of the issues report.</w:t>
+      </w:r>
+    </w:p>
+    <w:p>
+      <w:pPr>
+        <w:jc w:val="center"/>
+      </w:pPr>
       <w:r>
         <w:rPr>
           <w:noProof/>
         </w:rPr>
         <w:lastRenderedPageBreak/>
         <w:drawing>
-          <wp:inline distT="0" distB="0" distL="0" distR="0" wp14:anchorId="5A6D5A02" wp14:editId="488D6C09">
-            <wp:extent cx="6217920" cy="2883760"/>
+          <wp:inline distT="0" distB="0" distL="0" distR="0" wp14:anchorId="43565304" wp14:editId="51EB7220">
+            <wp:extent cx="3413760" cy="3665780"/>
             <wp:effectExtent l="0" t="0" r="0" b="0"/>
-            <wp:docPr id="2" name="Picture 2"/>
+            <wp:docPr id="1" name="Picture 1"/>
             <wp:cNvGraphicFramePr>
               <a:graphicFrameLocks xmlns:a="http://schemas.openxmlformats.org/drawingml/2006/main" noChangeAspect="1"/>
             </wp:cNvGraphicFramePr>
@@ -2044,7 +2377,7 @@
                   <pic:spPr>
                     <a:xfrm>
                       <a:off x="0" y="0"/>
-                      <a:ext cx="6226748" cy="2887854"/>
+                      <a:ext cx="3424395" cy="3677200"/>
                     </a:xfrm>
                     <a:prstGeom prst="rect">
                       <a:avLst/>
@@ -2056,33 +2389,15 @@
           </wp:inline>
         </w:drawing>
       </w:r>
-    </w:p>
-    <w:p>
-      <w:r>
-        <w:t>After these initial issue</w:t>
-      </w:r>
-      <w:r>
-        <w:t xml:space="preserve">s were resolved, another use of the </w:t>
-      </w:r>
-      <w:proofErr w:type="spellStart"/>
-      <w:r>
-        <w:t>FindBugs</w:t>
-      </w:r>
-      <w:proofErr w:type="spellEnd"/>
-      <w:r>
-        <w:t xml:space="preserve"> report indicated the following:</w:t>
-      </w:r>
-    </w:p>
-    <w:p>
       <w:r>
         <w:rPr>
           <w:noProof/>
         </w:rPr>
         <w:drawing>
-          <wp:inline distT="0" distB="0" distL="0" distR="0" wp14:anchorId="73A98D8E" wp14:editId="3C1110E8">
-            <wp:extent cx="5943600" cy="2963545"/>
-            <wp:effectExtent l="0" t="0" r="0" b="8255"/>
-            <wp:docPr id="3" name="Picture 3"/>
+          <wp:inline distT="0" distB="0" distL="0" distR="0" wp14:anchorId="5A6D5A02" wp14:editId="488D6C09">
+            <wp:extent cx="6217920" cy="2883760"/>
+            <wp:effectExtent l="0" t="0" r="0" b="0"/>
+            <wp:docPr id="2" name="Picture 2"/>
             <wp:cNvGraphicFramePr>
               <a:graphicFrameLocks xmlns:a="http://schemas.openxmlformats.org/drawingml/2006/main" noChangeAspect="1"/>
             </wp:cNvGraphicFramePr>
@@ -2102,6 +2417,57 @@
                   <pic:spPr>
                     <a:xfrm>
                       <a:off x="0" y="0"/>
+                      <a:ext cx="6226748" cy="2887854"/>
+                    </a:xfrm>
+                    <a:prstGeom prst="rect">
+                      <a:avLst/>
+                    </a:prstGeom>
+                  </pic:spPr>
+                </pic:pic>
+              </a:graphicData>
+            </a:graphic>
+          </wp:inline>
+        </w:drawing>
+      </w:r>
+    </w:p>
+    <w:p>
+      <w:r>
+        <w:t>After these initial issue</w:t>
+      </w:r>
+      <w:r>
+        <w:t>s were resolved, another use of the FindBugs report indicated the following:</w:t>
+      </w:r>
+    </w:p>
+    <w:p>
+      <w:r>
+        <w:rPr>
+          <w:noProof/>
+        </w:rPr>
+        <w:lastRenderedPageBreak/>
+        <w:drawing>
+          <wp:inline distT="0" distB="0" distL="0" distR="0" wp14:anchorId="73A98D8E" wp14:editId="3C1110E8">
+            <wp:extent cx="5943600" cy="2963545"/>
+            <wp:effectExtent l="0" t="0" r="0" b="8255"/>
+            <wp:docPr id="3" name="Picture 3"/>
+            <wp:cNvGraphicFramePr>
+              <a:graphicFrameLocks xmlns:a="http://schemas.openxmlformats.org/drawingml/2006/main" noChangeAspect="1"/>
+            </wp:cNvGraphicFramePr>
+            <a:graphic xmlns:a="http://schemas.openxmlformats.org/drawingml/2006/main">
+              <a:graphicData uri="http://schemas.openxmlformats.org/drawingml/2006/picture">
+                <pic:pic xmlns:pic="http://schemas.openxmlformats.org/drawingml/2006/picture">
+                  <pic:nvPicPr>
+                    <pic:cNvPr id="1" name=""/>
+                    <pic:cNvPicPr/>
+                  </pic:nvPicPr>
+                  <pic:blipFill>
+                    <a:blip r:embed="rId12"/>
+                    <a:stretch>
+                      <a:fillRect/>
+                    </a:stretch>
+                  </pic:blipFill>
+                  <pic:spPr>
+                    <a:xfrm>
+                      <a:off x="0" y="0"/>
                       <a:ext cx="5943600" cy="2963545"/>
                     </a:xfrm>
                     <a:prstGeom prst="rect">
@@ -2121,48 +2487,15 @@
         <w:pStyle w:val="Heading3"/>
       </w:pPr>
       <w:r>
-        <w:t xml:space="preserve">Visual Code </w:t>
-      </w:r>
-      <w:proofErr w:type="spellStart"/>
-      <w:r>
-        <w:t>Grepper</w:t>
-      </w:r>
-      <w:proofErr w:type="spellEnd"/>
-      <w:r>
-        <w:t xml:space="preserve"> </w:t>
-      </w:r>
-    </w:p>
-    <w:p>
-      <w:r>
-        <w:t xml:space="preserve">The second Static Analysis tool we used is Visual Code </w:t>
-      </w:r>
-      <w:proofErr w:type="spellStart"/>
-      <w:r>
-        <w:t>Grepper</w:t>
-      </w:r>
-      <w:proofErr w:type="spellEnd"/>
-      <w:r>
-        <w:t xml:space="preserve"> or VSG. VGS found a few issues that </w:t>
-      </w:r>
-      <w:proofErr w:type="spellStart"/>
-      <w:r>
-        <w:t>FindBugs</w:t>
-      </w:r>
-      <w:proofErr w:type="spellEnd"/>
-      <w:r>
-        <w:t xml:space="preserve"> did not, </w:t>
-      </w:r>
-      <w:r>
-        <w:t xml:space="preserve">essentially what it found was a number of false positive issues that were found in the MavenwrapperDownlaoder.java file, however it did find a number of areas where it suggested that we make the classes final, and where we could do that we did, however in things like the controller classes Spring </w:t>
-      </w:r>
-      <w:bookmarkStart w:id="0" w:name="_GoBack"/>
-      <w:bookmarkEnd w:id="0"/>
-      <w:r>
-        <w:t xml:space="preserve">complained that they could not be made final so in those cases we did not make changes to those classes. Here is an excerpt of the report that </w:t>
-      </w:r>
-      <w:r>
-        <w:lastRenderedPageBreak/>
-        <w:t>we ran before fixing the issues, as an example you can see Deck.java should have been made a final class, when we fixed this and reran VCG it did not show up in the report again.</w:t>
+        <w:t xml:space="preserve">Visual Code Grepper </w:t>
+      </w:r>
+    </w:p>
+    <w:p>
+      <w:r>
+        <w:t xml:space="preserve">The second Static Analysis tool we used is Visual Code Grepper or VSG. VGS found a few issues that FindBugs did not, </w:t>
+      </w:r>
+      <w:r>
+        <w:t>essentially what it found was a number of false positive issues that were found in the MavenwrapperDownlaoder.java file, however it did find a number of areas where it suggested that we make the classes final, and where we could do that we did, however in things like the controller classes Spring complained that they could not be made final so in those cases we did not make changes to those classes. Here is an excerpt of the report that we ran before fixing the issues, as an example you can see Deck.java should have been made a final class, when we fixed this and reran VCG it did not show up in the report again.</w:t>
       </w:r>
     </w:p>
     <w:p/>
@@ -2210,21 +2543,8 @@
           <w:sz w:val="18"/>
           <w:szCs w:val="18"/>
         </w:rPr>
-        <w:t xml:space="preserve">STANDARD: Potentially Unsafe Code - </w:t>
-      </w:r>
-      <w:proofErr w:type="spellStart"/>
-      <w:r>
-        <w:rPr>
-          <w:rFonts w:ascii="Century Gothic" w:hAnsi="Century Gothic" w:cs="Century Gothic"/>
-          <w:b/>
-          <w:bCs/>
-          <w:color w:val="DAA520"/>
-          <w:sz w:val="18"/>
-          <w:szCs w:val="18"/>
-        </w:rPr>
-        <w:t>java.io.File</w:t>
-      </w:r>
-      <w:proofErr w:type="spellEnd"/>
+        <w:t>STANDARD: Potentially Unsafe Code - java.io.File</w:t>
+      </w:r>
     </w:p>
     <w:p>
       <w:pPr>
@@ -2273,67 +2593,7 @@
           <w:sz w:val="18"/>
           <w:szCs w:val="18"/>
         </w:rPr>
-        <w:t xml:space="preserve">This functionality acts as an entry point for external data and the code should be manually checked to ensure the data obtained is correctly validated and/or </w:t>
-      </w:r>
-      <w:proofErr w:type="spellStart"/>
-      <w:r>
-        <w:rPr>
-          <w:rFonts w:ascii="Century Gothic" w:hAnsi="Century Gothic" w:cs="Century Gothic"/>
-          <w:color w:val="000000"/>
-          <w:sz w:val="18"/>
-          <w:szCs w:val="18"/>
-        </w:rPr>
-        <w:t>sanitised</w:t>
-      </w:r>
-      <w:proofErr w:type="spellEnd"/>
-      <w:r>
-        <w:rPr>
-          <w:rFonts w:ascii="Century Gothic" w:hAnsi="Century Gothic" w:cs="Century Gothic"/>
-          <w:color w:val="000000"/>
-          <w:sz w:val="18"/>
-          <w:szCs w:val="18"/>
-        </w:rPr>
-        <w:t xml:space="preserve">. Additionally, </w:t>
-      </w:r>
-      <w:proofErr w:type="spellStart"/>
-      <w:r>
-        <w:rPr>
-          <w:rFonts w:ascii="Century Gothic" w:hAnsi="Century Gothic" w:cs="Century Gothic"/>
-          <w:color w:val="000000"/>
-          <w:sz w:val="18"/>
-          <w:szCs w:val="18"/>
-        </w:rPr>
-        <w:t>carefull</w:t>
-      </w:r>
-      <w:proofErr w:type="spellEnd"/>
-      <w:r>
-        <w:rPr>
-          <w:rFonts w:ascii="Century Gothic" w:hAnsi="Century Gothic" w:cs="Century Gothic"/>
-          <w:color w:val="000000"/>
-          <w:sz w:val="18"/>
-          <w:szCs w:val="18"/>
-        </w:rPr>
-        <w:t xml:space="preserve"> checks/</w:t>
-      </w:r>
-      <w:proofErr w:type="spellStart"/>
-      <w:r>
-        <w:rPr>
-          <w:rFonts w:ascii="Century Gothic" w:hAnsi="Century Gothic" w:cs="Century Gothic"/>
-          <w:color w:val="000000"/>
-          <w:sz w:val="18"/>
-          <w:szCs w:val="18"/>
-        </w:rPr>
-        <w:t>sanitisation</w:t>
-      </w:r>
-      <w:proofErr w:type="spellEnd"/>
-      <w:r>
-        <w:rPr>
-          <w:rFonts w:ascii="Century Gothic" w:hAnsi="Century Gothic" w:cs="Century Gothic"/>
-          <w:color w:val="000000"/>
-          <w:sz w:val="18"/>
-          <w:szCs w:val="18"/>
-        </w:rPr>
-        <w:t xml:space="preserve"> should be applied in any situation where the user may be able to control or affect the filename.</w:t>
+        <w:t>This functionality acts as an entry point for external data and the code should be manually checked to ensure the data obtained is correctly validated and/or sanitised. Additionally, carefull checks/sanitisation should be applied in any situation where the user may be able to control or affect the filename.</w:t>
       </w:r>
     </w:p>
     <w:p>
@@ -2358,29 +2618,7 @@
           <w:sz w:val="18"/>
           <w:szCs w:val="18"/>
         </w:rPr>
-        <w:t xml:space="preserve">import </w:t>
-      </w:r>
-      <w:proofErr w:type="spellStart"/>
-      <w:proofErr w:type="gramStart"/>
-      <w:r>
-        <w:rPr>
-          <w:rFonts w:ascii="Consolas" w:hAnsi="Consolas" w:cs="Consolas"/>
-          <w:color w:val="000000"/>
-          <w:sz w:val="18"/>
-          <w:szCs w:val="18"/>
-        </w:rPr>
-        <w:t>java.io.File</w:t>
-      </w:r>
-      <w:proofErr w:type="spellEnd"/>
-      <w:proofErr w:type="gramEnd"/>
-      <w:r>
-        <w:rPr>
-          <w:rFonts w:ascii="Consolas" w:hAnsi="Consolas" w:cs="Consolas"/>
-          <w:color w:val="000000"/>
-          <w:sz w:val="18"/>
-          <w:szCs w:val="18"/>
-        </w:rPr>
-        <w:t>;</w:t>
+        <w:t>import java.io.File;</w:t>
       </w:r>
     </w:p>
     <w:p>
@@ -2610,27 +2848,8 @@
           <w:sz w:val="18"/>
           <w:szCs w:val="18"/>
         </w:rPr>
-        <w:t xml:space="preserve">The code appears to be carrying out a mathematical operation on a primitive data type. In some circumstances this can result in an overflow and unexpected </w:t>
-      </w:r>
-      <w:proofErr w:type="spellStart"/>
-      <w:r>
-        <w:rPr>
-          <w:rFonts w:ascii="Century Gothic" w:hAnsi="Century Gothic" w:cs="Century Gothic"/>
-          <w:color w:val="000000"/>
-          <w:sz w:val="18"/>
-          <w:szCs w:val="18"/>
-        </w:rPr>
-        <w:t>behaviour</w:t>
-      </w:r>
-      <w:proofErr w:type="spellEnd"/>
-      <w:r>
-        <w:rPr>
-          <w:rFonts w:ascii="Century Gothic" w:hAnsi="Century Gothic" w:cs="Century Gothic"/>
-          <w:color w:val="000000"/>
-          <w:sz w:val="18"/>
-          <w:szCs w:val="18"/>
-        </w:rPr>
-        <w:t>. Check the code manually to determine the risk.</w:t>
+        <w:lastRenderedPageBreak/>
+        <w:t>The code appears to be carrying out a mathematical operation on a primitive data type. In some circumstances this can result in an overflow and unexpected behaviour. Check the code manually to determine the risk.</w:t>
       </w:r>
     </w:p>
     <w:p>
@@ -2655,87 +2874,7 @@
           <w:sz w:val="18"/>
           <w:szCs w:val="18"/>
         </w:rPr>
-        <w:t xml:space="preserve">        for (int </w:t>
-      </w:r>
-      <w:proofErr w:type="spellStart"/>
-      <w:r>
-        <w:rPr>
-          <w:rFonts w:ascii="Consolas" w:hAnsi="Consolas" w:cs="Consolas"/>
-          <w:color w:val="000000"/>
-          <w:sz w:val="18"/>
-          <w:szCs w:val="18"/>
-        </w:rPr>
-        <w:t>i</w:t>
-      </w:r>
-      <w:proofErr w:type="spellEnd"/>
-      <w:r>
-        <w:rPr>
-          <w:rFonts w:ascii="Consolas" w:hAnsi="Consolas" w:cs="Consolas"/>
-          <w:color w:val="000000"/>
-          <w:sz w:val="18"/>
-          <w:szCs w:val="18"/>
-        </w:rPr>
-        <w:t xml:space="preserve"> = 0; </w:t>
-      </w:r>
-      <w:proofErr w:type="spellStart"/>
-      <w:r>
-        <w:rPr>
-          <w:rFonts w:ascii="Consolas" w:hAnsi="Consolas" w:cs="Consolas"/>
-          <w:color w:val="000000"/>
-          <w:sz w:val="18"/>
-          <w:szCs w:val="18"/>
-        </w:rPr>
-        <w:t>i</w:t>
-      </w:r>
-      <w:proofErr w:type="spellEnd"/>
-      <w:r>
-        <w:rPr>
-          <w:rFonts w:ascii="Consolas" w:hAnsi="Consolas" w:cs="Consolas"/>
-          <w:color w:val="000000"/>
-          <w:sz w:val="18"/>
-          <w:szCs w:val="18"/>
-        </w:rPr>
-        <w:t xml:space="preserve"> &lt; </w:t>
-      </w:r>
-      <w:proofErr w:type="spellStart"/>
-      <w:r>
-        <w:rPr>
-          <w:rFonts w:ascii="Consolas" w:hAnsi="Consolas" w:cs="Consolas"/>
-          <w:color w:val="000000"/>
-          <w:sz w:val="18"/>
-          <w:szCs w:val="18"/>
-        </w:rPr>
-        <w:t>RANKS.length</w:t>
-      </w:r>
-      <w:proofErr w:type="spellEnd"/>
-      <w:r>
-        <w:rPr>
-          <w:rFonts w:ascii="Consolas" w:hAnsi="Consolas" w:cs="Consolas"/>
-          <w:color w:val="000000"/>
-          <w:sz w:val="18"/>
-          <w:szCs w:val="18"/>
-        </w:rPr>
-        <w:t xml:space="preserve">; </w:t>
-      </w:r>
-      <w:proofErr w:type="spellStart"/>
-      <w:r>
-        <w:rPr>
-          <w:rFonts w:ascii="Consolas" w:hAnsi="Consolas" w:cs="Consolas"/>
-          <w:color w:val="000000"/>
-          <w:sz w:val="18"/>
-          <w:szCs w:val="18"/>
-        </w:rPr>
-        <w:t>i</w:t>
-      </w:r>
-      <w:proofErr w:type="spellEnd"/>
-      <w:r>
-        <w:rPr>
-          <w:rFonts w:ascii="Consolas" w:hAnsi="Consolas" w:cs="Consolas"/>
-          <w:color w:val="000000"/>
-          <w:sz w:val="18"/>
-          <w:szCs w:val="18"/>
-        </w:rPr>
-        <w:t>++) {</w:t>
+        <w:t xml:space="preserve">        for (int i = 0; i &lt; RANKS.length; i++) {</w:t>
       </w:r>
     </w:p>
     <w:p>
@@ -2871,27 +3010,7 @@
           <w:sz w:val="18"/>
           <w:szCs w:val="18"/>
         </w:rPr>
-        <w:t xml:space="preserve">public class </w:t>
-      </w:r>
-      <w:proofErr w:type="spellStart"/>
-      <w:r>
-        <w:rPr>
-          <w:rFonts w:ascii="Consolas" w:hAnsi="Consolas" w:cs="Consolas"/>
-          <w:color w:val="000000"/>
-          <w:sz w:val="18"/>
-          <w:szCs w:val="18"/>
-        </w:rPr>
-        <w:t>GameTimeOut</w:t>
-      </w:r>
-      <w:proofErr w:type="spellEnd"/>
-      <w:r>
-        <w:rPr>
-          <w:rFonts w:ascii="Consolas" w:hAnsi="Consolas" w:cs="Consolas"/>
-          <w:color w:val="000000"/>
-          <w:sz w:val="18"/>
-          <w:szCs w:val="18"/>
-        </w:rPr>
-        <w:t xml:space="preserve"> {</w:t>
+        <w:t>public class GameTimeOut {</w:t>
       </w:r>
     </w:p>
     <w:p>
@@ -2912,7 +3031,7 @@
     </w:p>
     <w:p/>
     <w:sectPr>
-      <w:footerReference w:type="default" r:id="rId12"/>
+      <w:footerReference w:type="default" r:id="rId13"/>
       <w:pgSz w:w="12240" w:h="15840"/>
       <w:pgMar w:top="1440" w:right="1440" w:bottom="1440" w:left="1440" w:header="720" w:footer="720" w:gutter="0"/>
       <w:cols w:space="720"/>
@@ -2923,7 +3042,7 @@
 </file>
 
 <file path=word/endnotes.xml><?xml version="1.0" encoding="utf-8"?>
-<w:endnotes xmlns:wpc="http://schemas.microsoft.com/office/word/2010/wordprocessingCanvas" xmlns:cx="http://schemas.microsoft.com/office/drawing/2014/chartex" xmlns:cx1="http://schemas.microsoft.com/office/drawing/2015/9/8/chartex" xmlns:cx2="http://schemas.microsoft.com/office/drawing/2015/10/21/chartex" xmlns:cx3="http://schemas.microsoft.com/office/drawing/2016/5/9/chartex" xmlns:cx4="http://schemas.microsoft.com/office/drawing/2016/5/10/chartex" xmlns:cx5="http://schemas.microsoft.com/office/drawing/2016/5/11/chartex" xmlns:cx6="http://schemas.microsoft.com/office/drawing/2016/5/12/chartex" xmlns:cx7="http://schemas.microsoft.com/office/drawing/2016/5/13/chartex" xmlns:cx8="http://schemas.microsoft.com/office/drawing/2016/5/14/chartex" xmlns:mc="http://schemas.openxmlformats.org/markup-compatibility/2006" xmlns:aink="http://schemas.microsoft.com/office/drawing/2016/ink" xmlns:am3d="http://schemas.microsoft.com/office/drawing/2017/model3d" xmlns:o="urn:schemas-microsoft-com:office:office" xmlns:r="http://schemas.openxmlformats.org/officeDocument/2006/relationships" xmlns:m="http://schemas.openxmlformats.org/officeDocument/2006/math" xmlns:v="urn:schemas-microsoft-com:vml" xmlns:wp14="http://schemas.microsoft.com/office/word/2010/wordprocessingDrawing" xmlns:wp="http://schemas.openxmlformats.org/drawingml/2006/wordprocessingDrawing" xmlns:w10="urn:schemas-microsoft-com:office:word" xmlns:w="http://schemas.openxmlformats.org/wordprocessingml/2006/main" xmlns:w14="http://schemas.microsoft.com/office/word/2010/wordml" xmlns:w15="http://schemas.microsoft.com/office/word/2012/wordml" xmlns:w16cid="http://schemas.microsoft.com/office/word/2016/wordml/cid" xmlns:w16se="http://schemas.microsoft.com/office/word/2015/wordml/symex" xmlns:wpg="http://schemas.microsoft.com/office/word/2010/wordprocessingGroup" xmlns:wpi="http://schemas.microsoft.com/office/word/2010/wordprocessingInk" xmlns:wne="http://schemas.microsoft.com/office/word/2006/wordml" xmlns:wps="http://schemas.microsoft.com/office/word/2010/wordprocessingShape" mc:Ignorable="w14 w15 w16se w16cid wp14">
+<w:endnotes xmlns:wpc="http://schemas.microsoft.com/office/word/2010/wordprocessingCanvas" xmlns:mc="http://schemas.openxmlformats.org/markup-compatibility/2006" xmlns:o="urn:schemas-microsoft-com:office:office" xmlns:r="http://schemas.openxmlformats.org/officeDocument/2006/relationships" xmlns:m="http://schemas.openxmlformats.org/officeDocument/2006/math" xmlns:v="urn:schemas-microsoft-com:vml" xmlns:wp14="http://schemas.microsoft.com/office/word/2010/wordprocessingDrawing" xmlns:wp="http://schemas.openxmlformats.org/drawingml/2006/wordprocessingDrawing" xmlns:w10="urn:schemas-microsoft-com:office:word" xmlns:w="http://schemas.openxmlformats.org/wordprocessingml/2006/main" xmlns:w14="http://schemas.microsoft.com/office/word/2010/wordml" xmlns:w15="http://schemas.microsoft.com/office/word/2012/wordml" xmlns:wpg="http://schemas.microsoft.com/office/word/2010/wordprocessingGroup" xmlns:wpi="http://schemas.microsoft.com/office/word/2010/wordprocessingInk" xmlns:wne="http://schemas.microsoft.com/office/word/2006/wordml" xmlns:wps="http://schemas.microsoft.com/office/word/2010/wordprocessingShape" mc:Ignorable="w14 w15 wp14">
   <w:endnote w:type="separator" w:id="-1">
     <w:p>
       <w:pPr>
@@ -2948,7 +3067,7 @@
 </file>
 
 <file path=word/footer1.xml><?xml version="1.0" encoding="utf-8"?>
-<w:ftr xmlns:wpc="http://schemas.microsoft.com/office/word/2010/wordprocessingCanvas" xmlns:cx="http://schemas.microsoft.com/office/drawing/2014/chartex" xmlns:cx1="http://schemas.microsoft.com/office/drawing/2015/9/8/chartex" xmlns:cx2="http://schemas.microsoft.com/office/drawing/2015/10/21/chartex" xmlns:cx3="http://schemas.microsoft.com/office/drawing/2016/5/9/chartex" xmlns:cx4="http://schemas.microsoft.com/office/drawing/2016/5/10/chartex" xmlns:cx5="http://schemas.microsoft.com/office/drawing/2016/5/11/chartex" xmlns:cx6="http://schemas.microsoft.com/office/drawing/2016/5/12/chartex" xmlns:cx7="http://schemas.microsoft.com/office/drawing/2016/5/13/chartex" xmlns:cx8="http://schemas.microsoft.com/office/drawing/2016/5/14/chartex" xmlns:mc="http://schemas.openxmlformats.org/markup-compatibility/2006" xmlns:aink="http://schemas.microsoft.com/office/drawing/2016/ink" xmlns:am3d="http://schemas.microsoft.com/office/drawing/2017/model3d" xmlns:o="urn:schemas-microsoft-com:office:office" xmlns:r="http://schemas.openxmlformats.org/officeDocument/2006/relationships" xmlns:m="http://schemas.openxmlformats.org/officeDocument/2006/math" xmlns:v="urn:schemas-microsoft-com:vml" xmlns:wp14="http://schemas.microsoft.com/office/word/2010/wordprocessingDrawing" xmlns:wp="http://schemas.openxmlformats.org/drawingml/2006/wordprocessingDrawing" xmlns:w10="urn:schemas-microsoft-com:office:word" xmlns:w="http://schemas.openxmlformats.org/wordprocessingml/2006/main" xmlns:w14="http://schemas.microsoft.com/office/word/2010/wordml" xmlns:w15="http://schemas.microsoft.com/office/word/2012/wordml" xmlns:w16cid="http://schemas.microsoft.com/office/word/2016/wordml/cid" xmlns:w16se="http://schemas.microsoft.com/office/word/2015/wordml/symex" xmlns:wpg="http://schemas.microsoft.com/office/word/2010/wordprocessingGroup" xmlns:wpi="http://schemas.microsoft.com/office/word/2010/wordprocessingInk" xmlns:wne="http://schemas.microsoft.com/office/word/2006/wordml" xmlns:wps="http://schemas.microsoft.com/office/word/2010/wordprocessingShape" mc:Ignorable="w14 w15 w16se w16cid wp14">
+<w:ftr xmlns:wpc="http://schemas.microsoft.com/office/word/2010/wordprocessingCanvas" xmlns:mc="http://schemas.openxmlformats.org/markup-compatibility/2006" xmlns:o="urn:schemas-microsoft-com:office:office" xmlns:r="http://schemas.openxmlformats.org/officeDocument/2006/relationships" xmlns:m="http://schemas.openxmlformats.org/officeDocument/2006/math" xmlns:v="urn:schemas-microsoft-com:vml" xmlns:wp14="http://schemas.microsoft.com/office/word/2010/wordprocessingDrawing" xmlns:wp="http://schemas.openxmlformats.org/drawingml/2006/wordprocessingDrawing" xmlns:w10="urn:schemas-microsoft-com:office:word" xmlns:w="http://schemas.openxmlformats.org/wordprocessingml/2006/main" xmlns:w14="http://schemas.microsoft.com/office/word/2010/wordml" xmlns:w15="http://schemas.microsoft.com/office/word/2012/wordml" xmlns:wpg="http://schemas.microsoft.com/office/word/2010/wordprocessingGroup" xmlns:wpi="http://schemas.microsoft.com/office/word/2010/wordprocessingInk" xmlns:wne="http://schemas.microsoft.com/office/word/2006/wordml" xmlns:wps="http://schemas.microsoft.com/office/word/2010/wordprocessingShape" mc:Ignorable="w14 w15 wp14">
   <w:sdt>
     <w:sdtPr>
       <w:id w:val="1233887014"/>
@@ -2981,7 +3100,7 @@
           <w:rPr>
             <w:noProof/>
           </w:rPr>
-          <w:t>8</w:t>
+          <w:t>7</w:t>
         </w:r>
         <w:r>
           <w:rPr>
@@ -3001,7 +3120,7 @@
 </file>
 
 <file path=word/footnotes.xml><?xml version="1.0" encoding="utf-8"?>
-<w:footnotes xmlns:wpc="http://schemas.microsoft.com/office/word/2010/wordprocessingCanvas" xmlns:cx="http://schemas.microsoft.com/office/drawing/2014/chartex" xmlns:cx1="http://schemas.microsoft.com/office/drawing/2015/9/8/chartex" xmlns:cx2="http://schemas.microsoft.com/office/drawing/2015/10/21/chartex" xmlns:cx3="http://schemas.microsoft.com/office/drawing/2016/5/9/chartex" xmlns:cx4="http://schemas.microsoft.com/office/drawing/2016/5/10/chartex" xmlns:cx5="http://schemas.microsoft.com/office/drawing/2016/5/11/chartex" xmlns:cx6="http://schemas.microsoft.com/office/drawing/2016/5/12/chartex" xmlns:cx7="http://schemas.microsoft.com/office/drawing/2016/5/13/chartex" xmlns:cx8="http://schemas.microsoft.com/office/drawing/2016/5/14/chartex" xmlns:mc="http://schemas.openxmlformats.org/markup-compatibility/2006" xmlns:aink="http://schemas.microsoft.com/office/drawing/2016/ink" xmlns:am3d="http://schemas.microsoft.com/office/drawing/2017/model3d" xmlns:o="urn:schemas-microsoft-com:office:office" xmlns:r="http://schemas.openxmlformats.org/officeDocument/2006/relationships" xmlns:m="http://schemas.openxmlformats.org/officeDocument/2006/math" xmlns:v="urn:schemas-microsoft-com:vml" xmlns:wp14="http://schemas.microsoft.com/office/word/2010/wordprocessingDrawing" xmlns:wp="http://schemas.openxmlformats.org/drawingml/2006/wordprocessingDrawing" xmlns:w10="urn:schemas-microsoft-com:office:word" xmlns:w="http://schemas.openxmlformats.org/wordprocessingml/2006/main" xmlns:w14="http://schemas.microsoft.com/office/word/2010/wordml" xmlns:w15="http://schemas.microsoft.com/office/word/2012/wordml" xmlns:w16cid="http://schemas.microsoft.com/office/word/2016/wordml/cid" xmlns:w16se="http://schemas.microsoft.com/office/word/2015/wordml/symex" xmlns:wpg="http://schemas.microsoft.com/office/word/2010/wordprocessingGroup" xmlns:wpi="http://schemas.microsoft.com/office/word/2010/wordprocessingInk" xmlns:wne="http://schemas.microsoft.com/office/word/2006/wordml" xmlns:wps="http://schemas.microsoft.com/office/word/2010/wordprocessingShape" mc:Ignorable="w14 w15 w16se w16cid wp14">
+<w:footnotes xmlns:wpc="http://schemas.microsoft.com/office/word/2010/wordprocessingCanvas" xmlns:mc="http://schemas.openxmlformats.org/markup-compatibility/2006" xmlns:o="urn:schemas-microsoft-com:office:office" xmlns:r="http://schemas.openxmlformats.org/officeDocument/2006/relationships" xmlns:m="http://schemas.openxmlformats.org/officeDocument/2006/math" xmlns:v="urn:schemas-microsoft-com:vml" xmlns:wp14="http://schemas.microsoft.com/office/word/2010/wordprocessingDrawing" xmlns:wp="http://schemas.openxmlformats.org/drawingml/2006/wordprocessingDrawing" xmlns:w10="urn:schemas-microsoft-com:office:word" xmlns:w="http://schemas.openxmlformats.org/wordprocessingml/2006/main" xmlns:w14="http://schemas.microsoft.com/office/word/2010/wordml" xmlns:w15="http://schemas.microsoft.com/office/word/2012/wordml" xmlns:wpg="http://schemas.microsoft.com/office/word/2010/wordprocessingGroup" xmlns:wpi="http://schemas.microsoft.com/office/word/2010/wordprocessingInk" xmlns:wne="http://schemas.microsoft.com/office/word/2006/wordml" xmlns:wps="http://schemas.microsoft.com/office/word/2010/wordprocessingShape" mc:Ignorable="w14 w15 wp14">
   <w:footnote w:type="separator" w:id="-1">
     <w:p>
       <w:pPr>
@@ -3026,7 +3145,7 @@
 </file>
 
 <file path=word/numbering.xml><?xml version="1.0" encoding="utf-8"?>
-<w:numbering xmlns:wpc="http://schemas.microsoft.com/office/word/2010/wordprocessingCanvas" xmlns:cx="http://schemas.microsoft.com/office/drawing/2014/chartex" xmlns:cx1="http://schemas.microsoft.com/office/drawing/2015/9/8/chartex" xmlns:cx2="http://schemas.microsoft.com/office/drawing/2015/10/21/chartex" xmlns:cx3="http://schemas.microsoft.com/office/drawing/2016/5/9/chartex" xmlns:cx4="http://schemas.microsoft.com/office/drawing/2016/5/10/chartex" xmlns:cx5="http://schemas.microsoft.com/office/drawing/2016/5/11/chartex" xmlns:cx6="http://schemas.microsoft.com/office/drawing/2016/5/12/chartex" xmlns:cx7="http://schemas.microsoft.com/office/drawing/2016/5/13/chartex" xmlns:cx8="http://schemas.microsoft.com/office/drawing/2016/5/14/chartex" xmlns:mc="http://schemas.openxmlformats.org/markup-compatibility/2006" xmlns:aink="http://schemas.microsoft.com/office/drawing/2016/ink" xmlns:am3d="http://schemas.microsoft.com/office/drawing/2017/model3d" xmlns:o="urn:schemas-microsoft-com:office:office" xmlns:r="http://schemas.openxmlformats.org/officeDocument/2006/relationships" xmlns:m="http://schemas.openxmlformats.org/officeDocument/2006/math" xmlns:v="urn:schemas-microsoft-com:vml" xmlns:wp14="http://schemas.microsoft.com/office/word/2010/wordprocessingDrawing" xmlns:wp="http://schemas.openxmlformats.org/drawingml/2006/wordprocessingDrawing" xmlns:w10="urn:schemas-microsoft-com:office:word" xmlns:w="http://schemas.openxmlformats.org/wordprocessingml/2006/main" xmlns:w14="http://schemas.microsoft.com/office/word/2010/wordml" xmlns:w15="http://schemas.microsoft.com/office/word/2012/wordml" xmlns:w16cid="http://schemas.microsoft.com/office/word/2016/wordml/cid" xmlns:w16se="http://schemas.microsoft.com/office/word/2015/wordml/symex" xmlns:wpg="http://schemas.microsoft.com/office/word/2010/wordprocessingGroup" xmlns:wpi="http://schemas.microsoft.com/office/word/2010/wordprocessingInk" xmlns:wne="http://schemas.microsoft.com/office/word/2006/wordml" xmlns:wps="http://schemas.microsoft.com/office/word/2010/wordprocessingShape" mc:Ignorable="w14 w15 w16se w16cid wp14">
+<w:numbering xmlns:wpc="http://schemas.microsoft.com/office/word/2010/wordprocessingCanvas" xmlns:mc="http://schemas.openxmlformats.org/markup-compatibility/2006" xmlns:o="urn:schemas-microsoft-com:office:office" xmlns:r="http://schemas.openxmlformats.org/officeDocument/2006/relationships" xmlns:m="http://schemas.openxmlformats.org/officeDocument/2006/math" xmlns:v="urn:schemas-microsoft-com:vml" xmlns:wp14="http://schemas.microsoft.com/office/word/2010/wordprocessingDrawing" xmlns:wp="http://schemas.openxmlformats.org/drawingml/2006/wordprocessingDrawing" xmlns:w10="urn:schemas-microsoft-com:office:word" xmlns:w="http://schemas.openxmlformats.org/wordprocessingml/2006/main" xmlns:w14="http://schemas.microsoft.com/office/word/2010/wordml" xmlns:w15="http://schemas.microsoft.com/office/word/2012/wordml" xmlns:wpg="http://schemas.microsoft.com/office/word/2010/wordprocessingGroup" xmlns:wpi="http://schemas.microsoft.com/office/word/2010/wordprocessingInk" xmlns:wne="http://schemas.microsoft.com/office/word/2006/wordml" xmlns:wps="http://schemas.microsoft.com/office/word/2010/wordprocessingShape" mc:Ignorable="w14 w15 wp14">
   <w:abstractNum w:abstractNumId="0" w15:restartNumberingAfterBreak="0">
     <w:nsid w:val="1A8C2A19"/>
     <w:multiLevelType w:val="hybridMultilevel"/>
@@ -4348,6 +4467,21 @@
   </w:num>
   <w:num w:numId="2">
     <w:abstractNumId w:val="2"/>
+    <w:lvlOverride w:ilvl="0">
+      <w:lvl w:ilvl="0">
+        <w:start w:val="1"/>
+        <w:numFmt w:val="decimal"/>
+        <w:pStyle w:val="Heading1"/>
+        <w:lvlText w:val="%1."/>
+        <w:lvlJc w:val="left"/>
+        <w:pPr>
+          <w:ind w:left="0" w:firstLine="0"/>
+        </w:pPr>
+        <w:rPr>
+          <w:rFonts w:hint="default"/>
+        </w:rPr>
+      </w:lvl>
+    </w:lvlOverride>
     <w:lvlOverride w:ilvl="1">
       <w:lvl w:ilvl="1">
         <w:start w:val="1"/>
@@ -4360,8 +4494,106 @@
         </w:pPr>
         <w:rPr>
           <w:rFonts w:hint="default"/>
-          <w:sz w:val="28"/>
-          <w:szCs w:val="28"/>
+        </w:rPr>
+      </w:lvl>
+    </w:lvlOverride>
+    <w:lvlOverride w:ilvl="2">
+      <w:lvl w:ilvl="2">
+        <w:start w:val="1"/>
+        <w:numFmt w:val="decimal"/>
+        <w:pStyle w:val="Heading3"/>
+        <w:lvlText w:val="%1.%2.%3"/>
+        <w:lvlJc w:val="left"/>
+        <w:pPr>
+          <w:ind w:left="1080" w:hanging="360"/>
+        </w:pPr>
+        <w:rPr>
+          <w:rFonts w:hint="default"/>
+        </w:rPr>
+      </w:lvl>
+    </w:lvlOverride>
+    <w:lvlOverride w:ilvl="3">
+      <w:lvl w:ilvl="3">
+        <w:start w:val="1"/>
+        <w:numFmt w:val="decimal"/>
+        <w:pStyle w:val="Heading4"/>
+        <w:lvlText w:val="%1.%2.%3.%4"/>
+        <w:lvlJc w:val="left"/>
+        <w:pPr>
+          <w:ind w:left="1440" w:hanging="360"/>
+        </w:pPr>
+        <w:rPr>
+          <w:rFonts w:hint="default"/>
+        </w:rPr>
+      </w:lvl>
+    </w:lvlOverride>
+    <w:lvlOverride w:ilvl="4">
+      <w:lvl w:ilvl="4">
+        <w:start w:val="1"/>
+        <w:numFmt w:val="lowerLetter"/>
+        <w:lvlText w:val="(%5)"/>
+        <w:lvlJc w:val="left"/>
+        <w:pPr>
+          <w:ind w:left="1800" w:hanging="360"/>
+        </w:pPr>
+        <w:rPr>
+          <w:rFonts w:hint="default"/>
+        </w:rPr>
+      </w:lvl>
+    </w:lvlOverride>
+    <w:lvlOverride w:ilvl="5">
+      <w:lvl w:ilvl="5">
+        <w:start w:val="1"/>
+        <w:numFmt w:val="lowerRoman"/>
+        <w:lvlText w:val="(%6)"/>
+        <w:lvlJc w:val="left"/>
+        <w:pPr>
+          <w:ind w:left="2160" w:hanging="360"/>
+        </w:pPr>
+        <w:rPr>
+          <w:rFonts w:hint="default"/>
+        </w:rPr>
+      </w:lvl>
+    </w:lvlOverride>
+    <w:lvlOverride w:ilvl="6">
+      <w:lvl w:ilvl="6">
+        <w:start w:val="1"/>
+        <w:numFmt w:val="decimal"/>
+        <w:lvlText w:val="%7."/>
+        <w:lvlJc w:val="left"/>
+        <w:pPr>
+          <w:ind w:left="2520" w:hanging="360"/>
+        </w:pPr>
+        <w:rPr>
+          <w:rFonts w:hint="default"/>
+        </w:rPr>
+      </w:lvl>
+    </w:lvlOverride>
+    <w:lvlOverride w:ilvl="7">
+      <w:lvl w:ilvl="7">
+        <w:start w:val="1"/>
+        <w:numFmt w:val="lowerLetter"/>
+        <w:lvlText w:val="%8."/>
+        <w:lvlJc w:val="left"/>
+        <w:pPr>
+          <w:ind w:left="2880" w:hanging="360"/>
+        </w:pPr>
+        <w:rPr>
+          <w:rFonts w:hint="default"/>
+        </w:rPr>
+      </w:lvl>
+    </w:lvlOverride>
+    <w:lvlOverride w:ilvl="8">
+      <w:lvl w:ilvl="8">
+        <w:start w:val="1"/>
+        <w:numFmt w:val="lowerRoman"/>
+        <w:lvlText w:val="%9."/>
+        <w:lvlJc w:val="left"/>
+        <w:pPr>
+          <w:ind w:left="3240" w:hanging="360"/>
+        </w:pPr>
+        <w:rPr>
+          <w:rFonts w:hint="default"/>
         </w:rPr>
       </w:lvl>
     </w:lvlOverride>
@@ -4399,11 +4631,153 @@
   <w:num w:numId="13">
     <w:abstractNumId w:val="2"/>
   </w:num>
+  <w:num w:numId="14">
+    <w:abstractNumId w:val="2"/>
+    <w:lvlOverride w:ilvl="0">
+      <w:startOverride w:val="1"/>
+      <w:lvl w:ilvl="0">
+        <w:start w:val="1"/>
+        <w:numFmt w:val="decimal"/>
+        <w:pStyle w:val="Heading1"/>
+        <w:lvlText w:val="%1."/>
+        <w:lvlJc w:val="left"/>
+        <w:pPr>
+          <w:ind w:left="0" w:firstLine="0"/>
+        </w:pPr>
+        <w:rPr>
+          <w:rFonts w:hint="default"/>
+        </w:rPr>
+      </w:lvl>
+    </w:lvlOverride>
+    <w:lvlOverride w:ilvl="1">
+      <w:startOverride w:val="1"/>
+      <w:lvl w:ilvl="1">
+        <w:start w:val="1"/>
+        <w:numFmt w:val="decimal"/>
+        <w:pStyle w:val="Heading2"/>
+        <w:lvlText w:val="%1.%2"/>
+        <w:lvlJc w:val="left"/>
+        <w:pPr>
+          <w:ind w:left="720" w:hanging="360"/>
+        </w:pPr>
+        <w:rPr>
+          <w:rFonts w:hint="default"/>
+        </w:rPr>
+      </w:lvl>
+    </w:lvlOverride>
+    <w:lvlOverride w:ilvl="2">
+      <w:startOverride w:val="1"/>
+      <w:lvl w:ilvl="2">
+        <w:start w:val="1"/>
+        <w:numFmt w:val="decimal"/>
+        <w:pStyle w:val="Heading3"/>
+        <w:lvlText w:val="%1.%2.%3"/>
+        <w:lvlJc w:val="left"/>
+        <w:pPr>
+          <w:ind w:left="1080" w:hanging="360"/>
+        </w:pPr>
+        <w:rPr>
+          <w:rFonts w:hint="default"/>
+        </w:rPr>
+      </w:lvl>
+    </w:lvlOverride>
+    <w:lvlOverride w:ilvl="3">
+      <w:startOverride w:val="1"/>
+      <w:lvl w:ilvl="3">
+        <w:start w:val="1"/>
+        <w:numFmt w:val="decimal"/>
+        <w:pStyle w:val="Heading4"/>
+        <w:lvlText w:val="%1.%2.%3.%4"/>
+        <w:lvlJc w:val="left"/>
+        <w:pPr>
+          <w:ind w:left="1440" w:hanging="360"/>
+        </w:pPr>
+        <w:rPr>
+          <w:rFonts w:hint="default"/>
+        </w:rPr>
+      </w:lvl>
+    </w:lvlOverride>
+    <w:lvlOverride w:ilvl="4">
+      <w:startOverride w:val="1"/>
+      <w:lvl w:ilvl="4">
+        <w:start w:val="1"/>
+        <w:numFmt w:val="lowerLetter"/>
+        <w:lvlText w:val="(%5)"/>
+        <w:lvlJc w:val="left"/>
+        <w:pPr>
+          <w:ind w:left="1800" w:hanging="360"/>
+        </w:pPr>
+        <w:rPr>
+          <w:rFonts w:hint="default"/>
+        </w:rPr>
+      </w:lvl>
+    </w:lvlOverride>
+    <w:lvlOverride w:ilvl="5">
+      <w:startOverride w:val="1"/>
+      <w:lvl w:ilvl="5">
+        <w:start w:val="1"/>
+        <w:numFmt w:val="lowerRoman"/>
+        <w:lvlText w:val="(%6)"/>
+        <w:lvlJc w:val="left"/>
+        <w:pPr>
+          <w:ind w:left="2160" w:hanging="360"/>
+        </w:pPr>
+        <w:rPr>
+          <w:rFonts w:hint="default"/>
+        </w:rPr>
+      </w:lvl>
+    </w:lvlOverride>
+    <w:lvlOverride w:ilvl="6">
+      <w:startOverride w:val="1"/>
+      <w:lvl w:ilvl="6">
+        <w:start w:val="1"/>
+        <w:numFmt w:val="decimal"/>
+        <w:lvlText w:val="%7."/>
+        <w:lvlJc w:val="left"/>
+        <w:pPr>
+          <w:ind w:left="2520" w:hanging="360"/>
+        </w:pPr>
+        <w:rPr>
+          <w:rFonts w:hint="default"/>
+        </w:rPr>
+      </w:lvl>
+    </w:lvlOverride>
+    <w:lvlOverride w:ilvl="7">
+      <w:startOverride w:val="1"/>
+      <w:lvl w:ilvl="7">
+        <w:start w:val="1"/>
+        <w:numFmt w:val="lowerLetter"/>
+        <w:lvlText w:val="%8."/>
+        <w:lvlJc w:val="left"/>
+        <w:pPr>
+          <w:ind w:left="2880" w:hanging="360"/>
+        </w:pPr>
+        <w:rPr>
+          <w:rFonts w:hint="default"/>
+        </w:rPr>
+      </w:lvl>
+    </w:lvlOverride>
+    <w:lvlOverride w:ilvl="8">
+      <w:startOverride w:val="1"/>
+      <w:lvl w:ilvl="8">
+        <w:start w:val="1"/>
+        <w:numFmt w:val="lowerRoman"/>
+        <w:lvlText w:val="%9."/>
+        <w:lvlJc w:val="left"/>
+        <w:pPr>
+          <w:ind w:left="3240" w:hanging="360"/>
+        </w:pPr>
+        <w:rPr>
+          <w:rFonts w:hint="default"/>
+        </w:rPr>
+      </w:lvl>
+    </w:lvlOverride>
+  </w:num>
 </w:numbering>
 </file>
 
 <file path=word/styles.xml><?xml version="1.0" encoding="utf-8"?>
-<w:styles xmlns:mc="http://schemas.openxmlformats.org/markup-compatibility/2006" xmlns:r="http://schemas.openxmlformats.org/officeDocument/2006/relationships" xmlns:w="http://schemas.openxmlformats.org/wordprocessingml/2006/main" xmlns:w14="http://schemas.microsoft.com/office/word/2010/wordml" xmlns:w15="http://schemas.microsoft.com/office/word/2012/wordml" xmlns:w16cid="http://schemas.microsoft.com/office/word/2016/wordml/cid" xmlns:w16se="http://schemas.microsoft.com/office/word/2015/wordml/symex" mc:Ignorable="w14 w15 w16se w16cid">
+<w:styles xmlns:mc="http://schemas.openxmlformats.org/markup-compatibility/2006" xmlns:r="http://schemas.openxmlformats.org/officeDocument/2006/relationships" xmlns:w="http://schemas.openxmlformats.org/wordprocessingml/2006/main" xmlns:w14="http://schemas.microsoft.com/office/word/2010/wordml" xmlns:w15="http://schemas.microsoft.com/office/word/2012/wordml" mc:Ignorable="w14 w15">
   <w:docDefaults>
     <w:rPrDefault>
       <w:rPr>
@@ -4419,7 +4793,7 @@
       </w:pPr>
     </w:pPrDefault>
   </w:docDefaults>
-  <w:latentStyles w:defLockedState="0" w:defUIPriority="99" w:defSemiHidden="0" w:defUnhideWhenUsed="0" w:defQFormat="0" w:count="376">
+  <w:latentStyles w:defLockedState="0" w:defUIPriority="99" w:defSemiHidden="0" w:defUnhideWhenUsed="0" w:defQFormat="0" w:count="371">
     <w:lsdException w:name="Normal" w:uiPriority="0" w:qFormat="1"/>
     <w:lsdException w:name="heading 1" w:uiPriority="9" w:qFormat="1"/>
     <w:lsdException w:name="heading 2" w:semiHidden="1" w:uiPriority="9" w:unhideWhenUsed="1" w:qFormat="1"/>
@@ -4525,6 +4899,7 @@
     <w:lsdException w:name="HTML Sample" w:semiHidden="1" w:unhideWhenUsed="1"/>
     <w:lsdException w:name="HTML Typewriter" w:semiHidden="1" w:unhideWhenUsed="1"/>
     <w:lsdException w:name="HTML Variable" w:semiHidden="1" w:unhideWhenUsed="1"/>
+    <w:lsdException w:name="Normal Table" w:semiHidden="1" w:unhideWhenUsed="1"/>
     <w:lsdException w:name="annotation subject" w:semiHidden="1" w:unhideWhenUsed="1"/>
     <w:lsdException w:name="No List" w:semiHidden="1" w:unhideWhenUsed="1"/>
     <w:lsdException w:name="Outline List 1" w:semiHidden="1" w:unhideWhenUsed="1"/>
@@ -4567,8 +4942,11 @@
     <w:lsdException w:name="Table Contemporary" w:semiHidden="1" w:unhideWhenUsed="1"/>
     <w:lsdException w:name="Table Elegant" w:semiHidden="1" w:unhideWhenUsed="1"/>
     <w:lsdException w:name="Table Professional" w:semiHidden="1" w:unhideWhenUsed="1"/>
+    <w:lsdException w:name="Table Subtle 1" w:semiHidden="1" w:unhideWhenUsed="1"/>
     <w:lsdException w:name="Table Subtle 2" w:semiHidden="1" w:unhideWhenUsed="1"/>
     <w:lsdException w:name="Table Web 1" w:semiHidden="1" w:unhideWhenUsed="1"/>
+    <w:lsdException w:name="Table Web 2" w:semiHidden="1" w:unhideWhenUsed="1"/>
+    <w:lsdException w:name="Table Web 3" w:semiHidden="1" w:unhideWhenUsed="1"/>
     <w:lsdException w:name="Balloon Text" w:semiHidden="1" w:unhideWhenUsed="1"/>
     <w:lsdException w:name="Table Grid" w:uiPriority="39"/>
     <w:lsdException w:name="Table Theme" w:semiHidden="1" w:unhideWhenUsed="1"/>
@@ -4787,11 +5165,6 @@
     <w:lsdException w:name="List Table 5 Dark Accent 6" w:uiPriority="50"/>
     <w:lsdException w:name="List Table 6 Colorful Accent 6" w:uiPriority="51"/>
     <w:lsdException w:name="List Table 7 Colorful Accent 6" w:uiPriority="52"/>
-    <w:lsdException w:name="Mention" w:semiHidden="1" w:unhideWhenUsed="1"/>
-    <w:lsdException w:name="Smart Hyperlink" w:semiHidden="1" w:unhideWhenUsed="1"/>
-    <w:lsdException w:name="Hashtag" w:semiHidden="1" w:unhideWhenUsed="1"/>
-    <w:lsdException w:name="Unresolved Mention" w:semiHidden="1" w:unhideWhenUsed="1"/>
-    <w:lsdException w:name="Smart Link" w:semiHidden="1" w:unhideWhenUsed="1"/>
   </w:latentStyles>
   <w:style w:type="paragraph" w:default="1" w:styleId="Normal">
     <w:name w:val="Normal"/>
@@ -4933,7 +5306,6 @@
   <w:style w:type="character" w:default="1" w:styleId="DefaultParagraphFont">
     <w:name w:val="Default Paragraph Font"/>
     <w:uiPriority w:val="1"/>
-    <w:semiHidden/>
     <w:unhideWhenUsed/>
   </w:style>
   <w:style w:type="table" w:default="1" w:styleId="TableNormal">
@@ -5612,7 +5984,7 @@
 </file>
 
 <file path=customXml/itemProps1.xml><?xml version="1.0" encoding="utf-8"?>
-<ds:datastoreItem xmlns:ds="http://schemas.openxmlformats.org/officeDocument/2006/customXml" ds:itemID="{DE643868-14D8-4914-A75D-54D7442682DB}">
+<ds:datastoreItem xmlns:ds="http://schemas.openxmlformats.org/officeDocument/2006/customXml" ds:itemID="{4ADC5590-DFA1-40E8-9D10-D4E7B69474CA}">
   <ds:schemaRefs>
     <ds:schemaRef ds:uri="http://schemas.openxmlformats.org/officeDocument/2006/bibliography"/>
   </ds:schemaRefs>

</xml_diff>

<commit_message>
Format changes, minor stuff.
</commit_message>
<xml_diff>
--- a/Final Project Report.docx
+++ b/Final Project Report.docx
@@ -118,7 +118,15 @@
         <w:t xml:space="preserve">directory are annotated using @Entity. These classes are essentially used to represent information that is stored in the Database, and follows the general guidelines for creating JPA Entity classes. </w:t>
       </w:r>
       <w:r>
-        <w:t>However, the CustomUserDetails class is the one exception that does more than just the standard JPA Entity implementation. This is used to provide a means for providing an interface for retrieving user information from the database, which is then used by Spring Security to provide validation.</w:t>
+        <w:t xml:space="preserve">However, the </w:t>
+      </w:r>
+      <w:proofErr w:type="spellStart"/>
+      <w:r>
+        <w:t>CustomUserDetails</w:t>
+      </w:r>
+      <w:proofErr w:type="spellEnd"/>
+      <w:r>
+        <w:t xml:space="preserve"> class is the one exception that does more than just the standard JPA Entity implementation. This is used to provide a means for providing an interface for retrieving user information from the database, which is then used by Spring Security to provide validation.</w:t>
       </w:r>
     </w:p>
     <w:p>
@@ -141,7 +149,15 @@
         <w:t xml:space="preserve">directory are </w:t>
       </w:r>
       <w:r>
-        <w:t xml:space="preserve">all extensions of Spring Data’s JpaRepository class. These </w:t>
+        <w:t xml:space="preserve">all extensions of Spring Data’s </w:t>
+      </w:r>
+      <w:proofErr w:type="spellStart"/>
+      <w:r>
+        <w:t>JpaRepository</w:t>
+      </w:r>
+      <w:proofErr w:type="spellEnd"/>
+      <w:r>
+        <w:t xml:space="preserve"> class. These </w:t>
       </w:r>
       <w:r>
         <w:t>classes are used by the application to facilitate access to the underlying database. There are also several additional query methods, which either rely on Spring Data to generate the proper queries using the method name, or use the @Query annotation provided by Spring Data to define custom queries.</w:t>
@@ -172,7 +188,39 @@
         <w:t xml:space="preserve"> directory, there are several </w:t>
       </w:r>
       <w:r>
-        <w:t>classes that use the @RestController and @RequestMapping annotations. These annotations are used to allow the Spring framework when starting up to expose endpoints in the application that can be accessed through a Web browser. The HelloResource class serves as the initial starting point for most requests, providing links to other components for the application. Apart from the intial page, which shows links to login or create user, and createuserpage.html (which is in resources/static)</w:t>
+        <w:t>classes that use the @</w:t>
+      </w:r>
+      <w:proofErr w:type="spellStart"/>
+      <w:r>
+        <w:t>RestController</w:t>
+      </w:r>
+      <w:proofErr w:type="spellEnd"/>
+      <w:r>
+        <w:t xml:space="preserve"> and @</w:t>
+      </w:r>
+      <w:proofErr w:type="spellStart"/>
+      <w:r>
+        <w:t>RequestMapping</w:t>
+      </w:r>
+      <w:proofErr w:type="spellEnd"/>
+      <w:r>
+        <w:t xml:space="preserve"> annotations. These annotations are used to allow the Spring framework when starting up to expose endpoints in the application that can be accessed through a Web browser. The </w:t>
+      </w:r>
+      <w:proofErr w:type="spellStart"/>
+      <w:r>
+        <w:t>HelloResource</w:t>
+      </w:r>
+      <w:proofErr w:type="spellEnd"/>
+      <w:r>
+        <w:t xml:space="preserve"> class serves as the initial starting point for most requests, providing links to other components for the application. Apart from the </w:t>
+      </w:r>
+      <w:proofErr w:type="spellStart"/>
+      <w:r>
+        <w:t>intial</w:t>
+      </w:r>
+      <w:proofErr w:type="spellEnd"/>
+      <w:r>
+        <w:t xml:space="preserve"> page, which shows links to login or create user, and createuserpage.html (which is in resources/static)</w:t>
       </w:r>
       <w:r>
         <w:t>, all other endpoints exposed by controllers will require user authorization, and will require user login if the user attempts to access them.</w:t>
@@ -180,11 +228,27 @@
     </w:p>
     <w:p>
       <w:r>
-        <w:t xml:space="preserve">The other controller classes are essentially used to implement specific aspects of the application. For example, the CreateGameController class handles the creation of new games, </w:t>
+        <w:t xml:space="preserve">The other controller classes are essentially used to implement specific aspects of the application. For example, the </w:t>
+      </w:r>
+      <w:proofErr w:type="spellStart"/>
+      <w:r>
+        <w:t>CreateGameController</w:t>
+      </w:r>
+      <w:proofErr w:type="spellEnd"/>
+      <w:r>
+        <w:t xml:space="preserve"> class handles the creation of new games, </w:t>
       </w:r>
       <w:r>
         <w:lastRenderedPageBreak/>
-        <w:t xml:space="preserve">the RetrieveOpenGamesController retrieves games that still need a second player, </w:t>
+        <w:t xml:space="preserve">the </w:t>
+      </w:r>
+      <w:proofErr w:type="spellStart"/>
+      <w:r>
+        <w:t>RetrieveOpenGamesController</w:t>
+      </w:r>
+      <w:proofErr w:type="spellEnd"/>
+      <w:r>
+        <w:t xml:space="preserve"> retrieves games that still need a second player, </w:t>
       </w:r>
       <w:r>
         <w:t>etc</w:t>
@@ -196,7 +260,23 @@
         <w:t xml:space="preserve"> Other features provided through the controllers include viewing past games, user statistics, and exposing a point to allow users to actually play the game.</w:t>
       </w:r>
       <w:r>
-        <w:t xml:space="preserve"> The GeneralErrorController, which implements the ErrorController interface, is used to override the default error page implementation provided by the Spring framework. This allows us to log unexpected errors when they occur, and otherwise displays a standard message to the user, with a link back to the homepage.</w:t>
+        <w:t xml:space="preserve"> The </w:t>
+      </w:r>
+      <w:proofErr w:type="spellStart"/>
+      <w:r>
+        <w:t>GeneralErrorController</w:t>
+      </w:r>
+      <w:proofErr w:type="spellEnd"/>
+      <w:r>
+        <w:t xml:space="preserve">, which implements the </w:t>
+      </w:r>
+      <w:proofErr w:type="spellStart"/>
+      <w:r>
+        <w:t>ErrorController</w:t>
+      </w:r>
+      <w:proofErr w:type="spellEnd"/>
+      <w:r>
+        <w:t xml:space="preserve"> interface, is used to override the default error page implementation provided by the Spring framework. This allows us to log unexpected errors when they occur, and otherwise displays a standard message to the user, with a link back to the homepage.</w:t>
       </w:r>
     </w:p>
     <w:p>
@@ -226,12 +306,52 @@
     </w:p>
     <w:p>
       <w:r>
-        <w:t>For example, the GetCurrentPlayerInfoService is used by multiple components to retrieve information about the current user, using the underlying Spring framework. The GameTimerService is used to start a timer when creating a game, which is then used by the ActiveGameController to ensure that users aren’t blocked waiting for other players, and deletes the game to allow the user to retry or join a different game.</w:t>
-      </w:r>
-    </w:p>
-    <w:p>
-      <w:r>
-        <w:t xml:space="preserve">The SpadesGameService is only used by the ActiveGameController, and serves as an example of </w:t>
+        <w:t xml:space="preserve">For example, the </w:t>
+      </w:r>
+      <w:proofErr w:type="spellStart"/>
+      <w:r>
+        <w:t>GetCurrentPlayerInfoService</w:t>
+      </w:r>
+      <w:proofErr w:type="spellEnd"/>
+      <w:r>
+        <w:t xml:space="preserve"> is used by multiple components to retrieve information about the current user, using the underlying Spring framework. The </w:t>
+      </w:r>
+      <w:proofErr w:type="spellStart"/>
+      <w:r>
+        <w:t>GameTimerService</w:t>
+      </w:r>
+      <w:proofErr w:type="spellEnd"/>
+      <w:r>
+        <w:t xml:space="preserve"> is used to start a timer when creating a game, which is then used by the </w:t>
+      </w:r>
+      <w:proofErr w:type="spellStart"/>
+      <w:r>
+        <w:t>ActiveGameController</w:t>
+      </w:r>
+      <w:proofErr w:type="spellEnd"/>
+      <w:r>
+        <w:t xml:space="preserve"> to ensure that users aren’t blocked waiting for other players, and deletes the game to allow the user to retry or join a different game.</w:t>
+      </w:r>
+    </w:p>
+    <w:p>
+      <w:r>
+        <w:t xml:space="preserve">The </w:t>
+      </w:r>
+      <w:proofErr w:type="spellStart"/>
+      <w:r>
+        <w:t>SpadesGameService</w:t>
+      </w:r>
+      <w:proofErr w:type="spellEnd"/>
+      <w:r>
+        <w:t xml:space="preserve"> is only used by the </w:t>
+      </w:r>
+      <w:proofErr w:type="spellStart"/>
+      <w:r>
+        <w:t>ActiveGameController</w:t>
+      </w:r>
+      <w:proofErr w:type="spellEnd"/>
+      <w:r>
+        <w:t xml:space="preserve">, and serves as an example of </w:t>
       </w:r>
       <w:r>
         <w:t>moving logic out of the controller.</w:t>
@@ -265,16 +385,74 @@
     </w:p>
     <w:p>
       <w:r>
-        <w:t>The SpadesRoundImpl class is used to hold information about a current round between two players. This uses the Deck class to represent the 52 standard cards, and maintains 2 Hand objects to indicate which cards are held by each player. Other information held by this class is the current turn, cards played in the current trick, and an internal HandTimeOut used to detect if players took too long to make a move. The SpadesRoundImpl class provides methods to accept String input, allowing the user to play a card, which is then validated based on the current state of the game in order to ensure that this is a valid move. This class also provides a method, which will calculate the current trick provided that all players have played a card.</w:t>
-      </w:r>
-    </w:p>
-    <w:p>
-      <w:r>
         <w:t xml:space="preserve">The </w:t>
       </w:r>
-      <w:r>
-        <w:t>SpadesRoundImpl is combined with the SpadesGameService to implement a complete Spades game. The SpadesGameService provides several utility functions to perform scoring calculations or render completed round information, which are used in other components besides this one. The SpadesGameService will accept bidding or card inputs from the user, which will perform validation based on the current state of the game before storing this information in the database or passing it to the SpadesRoundImpl</w:t>
-      </w:r>
+      <w:proofErr w:type="spellStart"/>
+      <w:r>
+        <w:t>SpadesRoundImpl</w:t>
+      </w:r>
+      <w:proofErr w:type="spellEnd"/>
+      <w:r>
+        <w:t xml:space="preserve"> class is used to hold information about a current round between two players. This uses the Deck class to represent the 52 standard cards, and maintains 2 Hand objects to indicate which cards are held by each player. Other information held by this class is the current turn, cards played in the current trick, and an internal </w:t>
+      </w:r>
+      <w:proofErr w:type="spellStart"/>
+      <w:r>
+        <w:t>HandTimeOut</w:t>
+      </w:r>
+      <w:proofErr w:type="spellEnd"/>
+      <w:r>
+        <w:t xml:space="preserve"> used to detect if players took too long to make a move. The </w:t>
+      </w:r>
+      <w:proofErr w:type="spellStart"/>
+      <w:r>
+        <w:t>SpadesRoundImpl</w:t>
+      </w:r>
+      <w:proofErr w:type="spellEnd"/>
+      <w:r>
+        <w:t xml:space="preserve"> class provides methods to accept String input, allowing the user to play a card, which is then validated based on the current state of the game in order to ensure that this is a valid move. This class also provides a method, which will calculate the current trick provided that all players have played a card.</w:t>
+      </w:r>
+    </w:p>
+    <w:p>
+      <w:r>
+        <w:t xml:space="preserve">The </w:t>
+      </w:r>
+      <w:proofErr w:type="spellStart"/>
+      <w:r>
+        <w:t>SpadesRoundImpl</w:t>
+      </w:r>
+      <w:proofErr w:type="spellEnd"/>
+      <w:r>
+        <w:t xml:space="preserve"> is combined with the </w:t>
+      </w:r>
+      <w:proofErr w:type="spellStart"/>
+      <w:r>
+        <w:t>SpadesGameService</w:t>
+      </w:r>
+      <w:proofErr w:type="spellEnd"/>
+      <w:r>
+        <w:t xml:space="preserve"> to implement a complete Spades game. The </w:t>
+      </w:r>
+      <w:proofErr w:type="spellStart"/>
+      <w:r>
+        <w:t>SpadesGameService</w:t>
+      </w:r>
+      <w:proofErr w:type="spellEnd"/>
+      <w:r>
+        <w:t xml:space="preserve"> provides several utility functions to perform scoring calculations or render completed round information, which are used in other components besides this one. The </w:t>
+      </w:r>
+      <w:proofErr w:type="spellStart"/>
+      <w:r>
+        <w:t>SpadesGameService</w:t>
+      </w:r>
+      <w:proofErr w:type="spellEnd"/>
+      <w:r>
+        <w:t xml:space="preserve"> will accept bidding or card inputs from the user, which will perform validation based on the current state of the game before storing this information in the database or passing it to the </w:t>
+      </w:r>
+      <w:proofErr w:type="spellStart"/>
+      <w:r>
+        <w:t>SpadesRoundImpl</w:t>
+      </w:r>
+      <w:proofErr w:type="spellEnd"/>
       <w:r>
         <w:t xml:space="preserve"> for processing. </w:t>
       </w:r>
@@ -285,10 +463,26 @@
     <w:p>
       <w:r>
         <w:lastRenderedPageBreak/>
-        <w:t>The ActiveGameController serves as the endpoint for all Spades game. It will</w:t>
-      </w:r>
-      <w:r>
-        <w:t xml:space="preserve"> display information about the game to users, and also provides endpoints to accept input from the users. If the input passes the initial validation performed by the controller, then it is passed to the SpadesGameService for further processing, which may or may not be accepted depending on the current state of the game.</w:t>
+        <w:t xml:space="preserve">The </w:t>
+      </w:r>
+      <w:proofErr w:type="spellStart"/>
+      <w:r>
+        <w:t>ActiveGameController</w:t>
+      </w:r>
+      <w:proofErr w:type="spellEnd"/>
+      <w:r>
+        <w:t xml:space="preserve"> serves as the endpoint for all Spades game. It will</w:t>
+      </w:r>
+      <w:r>
+        <w:t xml:space="preserve"> display information about the game to users, and also provides endpoints to accept input from the users. If the input passes the initial validation performed by the controller, then it is passed to the </w:t>
+      </w:r>
+      <w:proofErr w:type="spellStart"/>
+      <w:r>
+        <w:t>SpadesGameService</w:t>
+      </w:r>
+      <w:proofErr w:type="spellEnd"/>
+      <w:r>
+        <w:t xml:space="preserve"> for further processing, which may or may not be accepted depending on the current state of the game.</w:t>
       </w:r>
     </w:p>
     <w:p>
@@ -307,7 +501,15 @@
         <w:t xml:space="preserve"> we have a reloadPage.js file that checks the form fields for the bidding and card playing forms. Essentially it sets a timeout of seven seconds </w:t>
       </w:r>
       <w:r>
-        <w:t>and if the user has not entered a bid or played a card the page reloads. This is how we are able to reload page to determine who’s turn it is and what cards have been played for that trick.</w:t>
+        <w:t xml:space="preserve">and if the user has not entered a bid or played a card the page reloads. This is how we are able to reload page to determine </w:t>
+      </w:r>
+      <w:proofErr w:type="gramStart"/>
+      <w:r>
+        <w:t>who’s</w:t>
+      </w:r>
+      <w:proofErr w:type="gramEnd"/>
+      <w:r>
+        <w:t xml:space="preserve"> turn it is and what cards have been played for that trick.</w:t>
       </w:r>
     </w:p>
     <w:p>
@@ -524,22 +726,78 @@
     </w:p>
     <w:p>
       <w:r>
-        <w:t>Inside the Java project there is a folder called “sql_scripts” and a file called “create_database.sql”</w:t>
-      </w:r>
-      <w:r>
-        <w:t>. To create the necessary tables, run the file “create_database.sql”</w:t>
+        <w:t>Inside the Java project there is a folder called “</w:t>
+      </w:r>
+      <w:proofErr w:type="spellStart"/>
+      <w:r>
+        <w:t>sql_scripts</w:t>
+      </w:r>
+      <w:proofErr w:type="spellEnd"/>
+      <w:r>
+        <w:t>” and a file called “</w:t>
+      </w:r>
+      <w:proofErr w:type="spellStart"/>
+      <w:r>
+        <w:t>create_database.sql</w:t>
+      </w:r>
+      <w:proofErr w:type="spellEnd"/>
+      <w:r>
+        <w:t>”</w:t>
+      </w:r>
+      <w:r>
+        <w:t>. To create the necessary tables, run the file “</w:t>
+      </w:r>
+      <w:proofErr w:type="spellStart"/>
+      <w:r>
+        <w:t>create_database.sql</w:t>
+      </w:r>
+      <w:proofErr w:type="spellEnd"/>
+      <w:r>
+        <w:t>”</w:t>
       </w:r>
       <w:r>
         <w:t xml:space="preserve"> inside the Postgres</w:t>
       </w:r>
       <w:r>
-        <w:t>’s pgAdmin tool using the Query tool.</w:t>
+        <w:t xml:space="preserve">’s </w:t>
+      </w:r>
+      <w:proofErr w:type="spellStart"/>
+      <w:r>
+        <w:t>pgAdmin</w:t>
+      </w:r>
+      <w:proofErr w:type="spellEnd"/>
+      <w:r>
+        <w:t xml:space="preserve"> tool using the Query tool.</w:t>
       </w:r>
     </w:p>
     <w:p/>
     <w:p>
       <w:r>
-        <w:t>Next in order for Spring to connect to the database and run you will need to modify your appilication.prooerties file, which is located in the spades/src/resources directory, to tell it what your database URL, username, and password are. You will need to modify lines 15-17 to reflect what your configurations should be.</w:t>
+        <w:t xml:space="preserve">Next in order for </w:t>
+      </w:r>
+      <w:proofErr w:type="gramStart"/>
+      <w:r>
+        <w:t>Spring</w:t>
+      </w:r>
+      <w:proofErr w:type="gramEnd"/>
+      <w:r>
+        <w:t xml:space="preserve"> to connect to the database and run you will need to modify your </w:t>
+      </w:r>
+      <w:proofErr w:type="spellStart"/>
+      <w:r>
+        <w:t>appilication.prooerties</w:t>
+      </w:r>
+      <w:proofErr w:type="spellEnd"/>
+      <w:r>
+        <w:t xml:space="preserve"> file, which is located in the spades/</w:t>
+      </w:r>
+      <w:proofErr w:type="spellStart"/>
+      <w:r>
+        <w:t>src</w:t>
+      </w:r>
+      <w:proofErr w:type="spellEnd"/>
+      <w:r>
+        <w:t>/resources directory, to tell it what your database URL, username, and password are. You will need to modify lines 15-17 to reflect what your configurations should be.</w:t>
       </w:r>
     </w:p>
     <w:p/>
@@ -584,22 +842,40 @@
           <w:sz w:val="24"/>
           <w:szCs w:val="24"/>
         </w:rPr>
-        <w:t>up will show the Spring Boot text with the version of Spring Boot being 2.1.3 and you will see “Started SpadesAppilication” in the log,</w:t>
-      </w:r>
+        <w:t xml:space="preserve">up will show the Spring Boot text with the version of Spring Boot being 2.1.3 and you will see “Started </w:t>
+      </w:r>
+      <w:proofErr w:type="spellStart"/>
       <w:r>
         <w:rPr>
           <w:rFonts w:ascii="Times New Roman" w:hAnsi="Times New Roman" w:cs="Times New Roman"/>
           <w:sz w:val="24"/>
           <w:szCs w:val="24"/>
         </w:rPr>
-        <w:br/>
-      </w:r>
+        <w:t>SpadesAppilication</w:t>
+      </w:r>
+      <w:proofErr w:type="spellEnd"/>
       <w:r>
         <w:rPr>
           <w:rFonts w:ascii="Times New Roman" w:hAnsi="Times New Roman" w:cs="Times New Roman"/>
           <w:sz w:val="24"/>
           <w:szCs w:val="24"/>
         </w:rPr>
+        <w:t>” in the log,</w:t>
+      </w:r>
+      <w:r>
+        <w:rPr>
+          <w:rFonts w:ascii="Times New Roman" w:hAnsi="Times New Roman" w:cs="Times New Roman"/>
+          <w:sz w:val="24"/>
+          <w:szCs w:val="24"/>
+        </w:rPr>
+        <w:br/>
+      </w:r>
+      <w:r>
+        <w:rPr>
+          <w:rFonts w:ascii="Times New Roman" w:hAnsi="Times New Roman" w:cs="Times New Roman"/>
+          <w:sz w:val="24"/>
+          <w:szCs w:val="24"/>
+        </w:rPr>
         <w:br/>
         <w:t xml:space="preserve">Once Spring has started you are ready to start the Spades application. We have implemented port forwarding in Spring so that if you simply type localhost in your browser it will send you to the correct </w:t>
       </w:r>
@@ -633,14 +909,32 @@
           <w:sz w:val="24"/>
           <w:szCs w:val="24"/>
         </w:rPr>
-        <w:t xml:space="preserve">signed certificate that we created through the Java keystore. </w:t>
-      </w:r>
+        <w:t xml:space="preserve">signed certificate that we created through the Java </w:t>
+      </w:r>
+      <w:proofErr w:type="spellStart"/>
       <w:r>
         <w:rPr>
           <w:rFonts w:ascii="Times New Roman" w:hAnsi="Times New Roman" w:cs="Times New Roman"/>
           <w:sz w:val="24"/>
           <w:szCs w:val="24"/>
         </w:rPr>
+        <w:t>keystore</w:t>
+      </w:r>
+      <w:proofErr w:type="spellEnd"/>
+      <w:r>
+        <w:rPr>
+          <w:rFonts w:ascii="Times New Roman" w:hAnsi="Times New Roman" w:cs="Times New Roman"/>
+          <w:sz w:val="24"/>
+          <w:szCs w:val="24"/>
+        </w:rPr>
+        <w:t xml:space="preserve">. </w:t>
+      </w:r>
+      <w:r>
+        <w:rPr>
+          <w:rFonts w:ascii="Times New Roman" w:hAnsi="Times New Roman" w:cs="Times New Roman"/>
+          <w:sz w:val="24"/>
+          <w:szCs w:val="24"/>
+        </w:rPr>
         <w:br/>
       </w:r>
       <w:r>
@@ -1261,7 +1555,39 @@
           <w:color w:val="000000"/>
           <w:szCs w:val="24"/>
         </w:rPr>
-        <w:t xml:space="preserve">se moves will not be displayed to authenticated users until after the game is over. The ViewEndedGamesController, which handles displaying the results of a game, ensures that the game status has been marked as ended before displaying information about it to authenticated user. This information includes game moves as well as the winner, the rounds played during that </w:t>
+        <w:t xml:space="preserve">se moves will not be displayed to </w:t>
+      </w:r>
+      <w:proofErr w:type="gramStart"/>
+      <w:r>
+        <w:rPr>
+          <w:color w:val="000000"/>
+          <w:szCs w:val="24"/>
+        </w:rPr>
+        <w:t>authenticated</w:t>
+      </w:r>
+      <w:proofErr w:type="gramEnd"/>
+      <w:r>
+        <w:rPr>
+          <w:color w:val="000000"/>
+          <w:szCs w:val="24"/>
+        </w:rPr>
+        <w:t xml:space="preserve"> users until after the game is over. The </w:t>
+      </w:r>
+      <w:proofErr w:type="spellStart"/>
+      <w:r>
+        <w:rPr>
+          <w:color w:val="000000"/>
+          <w:szCs w:val="24"/>
+        </w:rPr>
+        <w:t>ViewEndedGamesController</w:t>
+      </w:r>
+      <w:proofErr w:type="spellEnd"/>
+      <w:r>
+        <w:rPr>
+          <w:color w:val="000000"/>
+          <w:szCs w:val="24"/>
+        </w:rPr>
+        <w:t xml:space="preserve">, which handles displaying the results of a game, ensures that the game status has been marked as ended before displaying information about it to authenticated user. This information includes game moves as well as the winner, the rounds played during that </w:t>
       </w:r>
       <w:r>
         <w:rPr>
@@ -1353,6 +1679,8 @@
         </w:rPr>
         <w:t xml:space="preserve"> = </w:t>
       </w:r>
+      <w:proofErr w:type="spellStart"/>
+      <w:proofErr w:type="gramStart"/>
       <w:r>
         <w:rPr>
           <w:rFonts w:ascii="Consolas" w:eastAsia="Times New Roman" w:hAnsi="Consolas" w:cs="Times New Roman"/>
@@ -1380,6 +1708,7 @@
         </w:rPr>
         <w:t>findByGameId</w:t>
       </w:r>
+      <w:proofErr w:type="spellEnd"/>
       <w:r>
         <w:rPr>
           <w:rFonts w:ascii="Consolas" w:eastAsia="Times New Roman" w:hAnsi="Consolas" w:cs="Times New Roman"/>
@@ -1387,7 +1716,28 @@
           <w:sz w:val="21"/>
           <w:szCs w:val="21"/>
         </w:rPr>
-        <w:t>(gameid);</w:t>
+        <w:t>(</w:t>
+      </w:r>
+      <w:proofErr w:type="spellStart"/>
+      <w:proofErr w:type="gramEnd"/>
+      <w:r>
+        <w:rPr>
+          <w:rFonts w:ascii="Consolas" w:eastAsia="Times New Roman" w:hAnsi="Consolas" w:cs="Times New Roman"/>
+          <w:color w:val="D4D4D4"/>
+          <w:sz w:val="21"/>
+          <w:szCs w:val="21"/>
+        </w:rPr>
+        <w:t>gameid</w:t>
+      </w:r>
+      <w:proofErr w:type="spellEnd"/>
+      <w:r>
+        <w:rPr>
+          <w:rFonts w:ascii="Consolas" w:eastAsia="Times New Roman" w:hAnsi="Consolas" w:cs="Times New Roman"/>
+          <w:color w:val="D4D4D4"/>
+          <w:sz w:val="21"/>
+          <w:szCs w:val="21"/>
+        </w:rPr>
+        <w:t>);</w:t>
       </w:r>
     </w:p>
     <w:p>
@@ -1403,6 +1753,7 @@
           <w:szCs w:val="21"/>
         </w:rPr>
       </w:pPr>
+      <w:proofErr w:type="gramStart"/>
       <w:r>
         <w:rPr>
           <w:rFonts w:ascii="Consolas" w:eastAsia="Times New Roman" w:hAnsi="Consolas" w:cs="Times New Roman"/>
@@ -1421,6 +1772,8 @@
         </w:rPr>
         <w:t>(</w:t>
       </w:r>
+      <w:proofErr w:type="spellStart"/>
+      <w:proofErr w:type="gramEnd"/>
       <w:r>
         <w:rPr>
           <w:rFonts w:ascii="Consolas" w:eastAsia="Times New Roman" w:hAnsi="Consolas" w:cs="Times New Roman"/>
@@ -1448,6 +1801,7 @@
         </w:rPr>
         <w:t>isPresent</w:t>
       </w:r>
+      <w:proofErr w:type="spellEnd"/>
       <w:r>
         <w:rPr>
           <w:rFonts w:ascii="Consolas" w:eastAsia="Times New Roman" w:hAnsi="Consolas" w:cs="Times New Roman"/>
@@ -1539,6 +1893,8 @@
         </w:rPr>
         <w:t xml:space="preserve"> = </w:t>
       </w:r>
+      <w:proofErr w:type="spellStart"/>
+      <w:proofErr w:type="gramStart"/>
       <w:r>
         <w:rPr>
           <w:rFonts w:ascii="Consolas" w:eastAsia="Times New Roman" w:hAnsi="Consolas" w:cs="Times New Roman"/>
@@ -1566,6 +1922,7 @@
         </w:rPr>
         <w:t>get</w:t>
       </w:r>
+      <w:proofErr w:type="spellEnd"/>
       <w:r>
         <w:rPr>
           <w:rFonts w:ascii="Consolas" w:eastAsia="Times New Roman" w:hAnsi="Consolas" w:cs="Times New Roman"/>
@@ -1573,7 +1930,17 @@
           <w:sz w:val="21"/>
           <w:szCs w:val="21"/>
         </w:rPr>
-        <w:t>();</w:t>
+        <w:t>(</w:t>
+      </w:r>
+      <w:proofErr w:type="gramEnd"/>
+      <w:r>
+        <w:rPr>
+          <w:rFonts w:ascii="Consolas" w:eastAsia="Times New Roman" w:hAnsi="Consolas" w:cs="Times New Roman"/>
+          <w:color w:val="D4D4D4"/>
+          <w:sz w:val="21"/>
+          <w:szCs w:val="21"/>
+        </w:rPr>
+        <w:t>);</w:t>
       </w:r>
     </w:p>
     <w:p>
@@ -1598,6 +1965,7 @@
         </w:rPr>
         <w:tab/>
       </w:r>
+      <w:proofErr w:type="gramStart"/>
       <w:r>
         <w:rPr>
           <w:rFonts w:ascii="Consolas" w:eastAsia="Times New Roman" w:hAnsi="Consolas" w:cs="Times New Roman"/>
@@ -1616,6 +1984,8 @@
         </w:rPr>
         <w:t>(</w:t>
       </w:r>
+      <w:proofErr w:type="spellStart"/>
+      <w:proofErr w:type="gramEnd"/>
       <w:r>
         <w:rPr>
           <w:rFonts w:ascii="Consolas" w:eastAsia="Times New Roman" w:hAnsi="Consolas" w:cs="Times New Roman"/>
@@ -1643,6 +2013,7 @@
         </w:rPr>
         <w:t>getGameStatus</w:t>
       </w:r>
+      <w:proofErr w:type="spellEnd"/>
       <w:r>
         <w:rPr>
           <w:rFonts w:ascii="Consolas" w:eastAsia="Times New Roman" w:hAnsi="Consolas" w:cs="Times New Roman"/>
@@ -1761,6 +2132,8 @@
         </w:rPr>
         <w:tab/>
       </w:r>
+      <w:proofErr w:type="spellStart"/>
+      <w:proofErr w:type="gramStart"/>
       <w:r>
         <w:rPr>
           <w:rFonts w:ascii="Consolas" w:eastAsia="Times New Roman" w:hAnsi="Consolas" w:cs="Times New Roman"/>
@@ -1788,6 +2161,7 @@
         </w:rPr>
         <w:t>append</w:t>
       </w:r>
+      <w:proofErr w:type="spellEnd"/>
       <w:r>
         <w:rPr>
           <w:rFonts w:ascii="Consolas" w:eastAsia="Times New Roman" w:hAnsi="Consolas" w:cs="Times New Roman"/>
@@ -1797,6 +2171,8 @@
         </w:rPr>
         <w:t>(</w:t>
       </w:r>
+      <w:proofErr w:type="spellStart"/>
+      <w:proofErr w:type="gramEnd"/>
       <w:r>
         <w:rPr>
           <w:rFonts w:ascii="Consolas" w:eastAsia="Times New Roman" w:hAnsi="Consolas" w:cs="Times New Roman"/>
@@ -1806,6 +2182,7 @@
         </w:rPr>
         <w:t>renderSpecificGame</w:t>
       </w:r>
+      <w:proofErr w:type="spellEnd"/>
       <w:r>
         <w:rPr>
           <w:rFonts w:ascii="Consolas" w:eastAsia="Times New Roman" w:hAnsi="Consolas" w:cs="Times New Roman"/>
@@ -1890,10 +2267,40 @@
           <w:color w:val="000000"/>
           <w:szCs w:val="24"/>
         </w:rPr>
-        <w:t>authenticated players. In the ViewWinLossStatsController, the @PreAuthorize annotation is used to ensure that users have the correct role. This is in addition to the security configuration that requires all access to this page to be authenticated.</w:t>
-      </w:r>
-      <w:bookmarkStart w:id="0" w:name="_GoBack"/>
-      <w:bookmarkEnd w:id="0"/>
+        <w:t xml:space="preserve">authenticated players. In the </w:t>
+      </w:r>
+      <w:proofErr w:type="spellStart"/>
+      <w:r>
+        <w:rPr>
+          <w:color w:val="000000"/>
+          <w:szCs w:val="24"/>
+        </w:rPr>
+        <w:t>ViewWinLossStatsController</w:t>
+      </w:r>
+      <w:proofErr w:type="spellEnd"/>
+      <w:r>
+        <w:rPr>
+          <w:color w:val="000000"/>
+          <w:szCs w:val="24"/>
+        </w:rPr>
+        <w:t>, the @</w:t>
+      </w:r>
+      <w:proofErr w:type="spellStart"/>
+      <w:r>
+        <w:rPr>
+          <w:color w:val="000000"/>
+          <w:szCs w:val="24"/>
+        </w:rPr>
+        <w:t>PreAuthorize</w:t>
+      </w:r>
+      <w:proofErr w:type="spellEnd"/>
+      <w:r>
+        <w:rPr>
+          <w:color w:val="000000"/>
+          <w:szCs w:val="24"/>
+        </w:rPr>
+        <w:t xml:space="preserve"> annotation is used to ensure that users have the correct role. This is in addition to the security configuration that requires all access to this page to be authenticated.</w:t>
+      </w:r>
     </w:p>
     <w:p>
       <w:pPr>
@@ -1905,7 +2312,15 @@
     </w:p>
     <w:p>
       <w:r>
-        <w:t>Our application maintains confidentiality by requiring all web traffic to use HTTPS.  By encrypting traffic, this ensures that there is a lower risk of a third-party being able to obtain information about users. This is done using a self-signed certificate that is located in src/main/resources/keystore.p12. A web browser accessing this application properly reports that the traffic is using HTTPS (encrypted). Note that this generates a warning due to the use of a self-signed certificate.</w:t>
+        <w:t xml:space="preserve">Our application maintains confidentiality by requiring all web traffic to use HTTPS.  By encrypting traffic, this ensures that there is a lower risk of a third-party being able to obtain information about users. This is done using a self-signed certificate that is located in </w:t>
+      </w:r>
+      <w:proofErr w:type="spellStart"/>
+      <w:r>
+        <w:t>src</w:t>
+      </w:r>
+      <w:proofErr w:type="spellEnd"/>
+      <w:r>
+        <w:t>/main/resources/keystore.p12. A web browser accessing this application properly reports that the traffic is using HTTPS (encrypted). Note that this generates a warning due to the use of a self-signed certificate.</w:t>
       </w:r>
     </w:p>
     <w:p>
@@ -1973,7 +2388,15 @@
     </w:p>
     <w:p>
       <w:r>
-        <w:t>Our application helps maintain confidentiality by ensuring that all user passwords are stored using the appropriate salted hashing algorithm. In this case, we use the bcrypt password encoder provided by Spring Security. In the user database, password are verified to have been hashed, shown by this screenshot of an example password stored in the database. To ensure that passwords provide adequate protection, there is a minimum length requirement are the user’s password, and all passwords are required to contain at least one numeric, one uppercase, one lowercase, and one special character (not all of the special characters allowed).</w:t>
+        <w:t xml:space="preserve">Our application helps maintain confidentiality by ensuring that all user passwords are stored using the appropriate salted hashing algorithm. In this case, we use the </w:t>
+      </w:r>
+      <w:proofErr w:type="spellStart"/>
+      <w:r>
+        <w:t>bcrypt</w:t>
+      </w:r>
+      <w:proofErr w:type="spellEnd"/>
+      <w:r>
+        <w:t xml:space="preserve"> password encoder provided by Spring Security. In the user database, password are verified to have been hashed, shown by this screenshot of an example password stored in the database. To ensure that passwords provide adequate protection, there is a minimum length requirement are the user’s password, and all passwords are required to contain at least one numeric, one uppercase, one lowercase, and one special character (not all of the special characters allowed).</w:t>
       </w:r>
     </w:p>
     <w:p>
@@ -2192,7 +2615,23 @@
           <w:color w:val="000000"/>
           <w:szCs w:val="24"/>
         </w:rPr>
-        <w:t xml:space="preserve">set this timer to 5 minutes. We also have a hand time out that will forfeit the game for the user whose turn it is if they do not play a card in the 3 minutes we set for the hand timeout. For the second part of this requirement if a game for some reason crashes we allow the users to rejoin the game once they log back into their account. Our system also allows for </w:t>
+        <w:t xml:space="preserve">set this timer to 5 minutes. We also have a </w:t>
+      </w:r>
+      <w:proofErr w:type="spellStart"/>
+      <w:r>
+        <w:rPr>
+          <w:color w:val="000000"/>
+          <w:szCs w:val="24"/>
+        </w:rPr>
+        <w:t>hand</w:t>
+      </w:r>
+      <w:proofErr w:type="spellEnd"/>
+      <w:r>
+        <w:rPr>
+          <w:color w:val="000000"/>
+          <w:szCs w:val="24"/>
+        </w:rPr>
+        <w:t xml:space="preserve"> time out that will forfeit the game for the user whose turn it is if they do not play a card in the 3 minutes we set for the hand timeout. For the second part of this requirement if a game for some reason crashes we allow the users to rejoin the game once they log back into their account. Our system also allows for </w:t>
       </w:r>
       <w:r>
         <w:rPr>
@@ -2213,109 +2652,145 @@
     </w:p>
     <w:p>
       <w:pPr>
-        <w:rPr>
-          <w:rStyle w:val="Heading3Char"/>
-          <w:rFonts w:ascii="Times New Roman" w:eastAsiaTheme="minorHAnsi" w:hAnsi="Times New Roman" w:cstheme="minorBidi"/>
-          <w:color w:val="auto"/>
-          <w:szCs w:val="22"/>
-        </w:rPr>
-      </w:pPr>
-      <w:r>
-        <w:rPr>
-          <w:rFonts w:cs="Times New Roman"/>
-        </w:rPr>
-        <w:br/>
-      </w:r>
-      <w:r>
-        <w:rPr>
-          <w:rStyle w:val="Heading3Char"/>
-        </w:rPr>
-        <w:t>6.5.1 Injection</w:t>
-      </w:r>
-    </w:p>
-    <w:p>
-      <w:pPr>
-        <w:ind w:left="720" w:firstLine="0"/>
-        <w:rPr>
-          <w:rStyle w:val="Heading3Char"/>
-        </w:rPr>
-      </w:pPr>
-      <w:r>
-        <w:rPr>
-          <w:rStyle w:val="Heading3Char"/>
-        </w:rPr>
-        <w:t>6.5.2 Weak Authentication and Session Management</w:t>
-      </w:r>
-      <w:r>
-        <w:br/>
-      </w:r>
-      <w:r>
-        <w:rPr>
-          <w:rStyle w:val="Heading3Char"/>
-        </w:rPr>
-        <w:t>6.5.3 XSS</w:t>
-      </w:r>
-      <w:r>
-        <w:br/>
-      </w:r>
-      <w:r>
-        <w:rPr>
-          <w:rStyle w:val="Heading3Char"/>
-        </w:rPr>
-        <w:t>6.5.4 Insure Direct Object Reference</w:t>
-      </w:r>
-      <w:r>
-        <w:rPr>
-          <w:rStyle w:val="Heading3Char"/>
-        </w:rPr>
-        <w:br/>
-        <w:t xml:space="preserve">6.5.5 </w:t>
-      </w:r>
-      <w:r>
-        <w:rPr>
-          <w:rStyle w:val="Heading3Char"/>
-        </w:rPr>
-        <w:t xml:space="preserve">Security Misconfiguration </w:t>
-      </w:r>
-      <w:r>
-        <w:rPr>
-          <w:rStyle w:val="Heading3Char"/>
-        </w:rPr>
-        <w:br/>
-        <w:t xml:space="preserve">6.5.6 Sensitive Data Exposure </w:t>
-      </w:r>
-      <w:r>
-        <w:rPr>
-          <w:rStyle w:val="Heading3Char"/>
-        </w:rPr>
-        <w:br/>
-        <w:t xml:space="preserve">6.5.7 Missing Function Level Access Control </w:t>
-      </w:r>
-      <w:r>
-        <w:rPr>
-          <w:rStyle w:val="Heading3Char"/>
-        </w:rPr>
-        <w:br/>
-        <w:t>6.5.8 Cross Site Request Forgery</w:t>
-      </w:r>
-      <w:r>
-        <w:rPr>
-          <w:rStyle w:val="Heading3Char"/>
-        </w:rPr>
-        <w:br/>
-        <w:t xml:space="preserve">6.5.9 Using Components with Known Vulnerabilities </w:t>
-      </w:r>
-      <w:r>
-        <w:rPr>
-          <w:rStyle w:val="Heading3Char"/>
-        </w:rPr>
-        <w:br/>
-        <w:t>6.5.10 Unvalidated Redirects and Forwards</w:t>
+        <w:pStyle w:val="Heading3"/>
+      </w:pPr>
+      <w:r>
+        <w:t>Injection</w:t>
+      </w:r>
+    </w:p>
+    <w:p>
+      <w:r>
+        <w:t>Injection is addressed by the application</w:t>
+      </w:r>
+    </w:p>
+    <w:p>
+      <w:pPr>
+        <w:pStyle w:val="Heading3"/>
+      </w:pPr>
+      <w:r>
+        <w:t>Weak Authentication and Session Management</w:t>
+      </w:r>
+    </w:p>
+    <w:p>
+      <w:r>
+        <w:t>This is addressed by</w:t>
+      </w:r>
+    </w:p>
+    <w:p>
+      <w:pPr>
+        <w:pStyle w:val="Heading3"/>
+      </w:pPr>
+      <w:r>
+        <w:t>XSS</w:t>
+      </w:r>
+    </w:p>
+    <w:p>
+      <w:r>
+        <w:t>This is</w:t>
+      </w:r>
+    </w:p>
+    <w:p>
+      <w:pPr>
+        <w:pStyle w:val="Heading3"/>
+      </w:pPr>
+      <w:r>
+        <w:t>Insecure Direct Object Reference</w:t>
+      </w:r>
+    </w:p>
+    <w:p>
+      <w:r>
+        <w:t>This is</w:t>
+      </w:r>
+    </w:p>
+    <w:p>
+      <w:pPr>
+        <w:pStyle w:val="Heading3"/>
+      </w:pPr>
+      <w:r>
+        <w:t>Security Misconfiguration</w:t>
+      </w:r>
+    </w:p>
+    <w:p>
+      <w:r>
+        <w:t>This is</w:t>
+      </w:r>
+    </w:p>
+    <w:p>
+      <w:pPr>
+        <w:pStyle w:val="Heading3"/>
+      </w:pPr>
+      <w:r>
+        <w:t>Sensitive Data Exposure</w:t>
+      </w:r>
+    </w:p>
+    <w:p>
+      <w:r>
+        <w:t>This is</w:t>
+      </w:r>
+    </w:p>
+    <w:p>
+      <w:pPr>
+        <w:pStyle w:val="Heading3"/>
+      </w:pPr>
+      <w:r>
+        <w:t>Missing Function Level Access Control</w:t>
+      </w:r>
+    </w:p>
+    <w:p>
+      <w:r>
+        <w:t>This is</w:t>
+      </w:r>
+    </w:p>
+    <w:p>
+      <w:pPr>
+        <w:pStyle w:val="Heading3"/>
+      </w:pPr>
+      <w:r>
+        <w:t>Cross Site Request Forgery</w:t>
+      </w:r>
+    </w:p>
+    <w:p>
+      <w:r>
+        <w:t>This is</w:t>
+      </w:r>
+      <w:bookmarkStart w:id="0" w:name="_GoBack"/>
+      <w:bookmarkEnd w:id="0"/>
+    </w:p>
+    <w:p>
+      <w:pPr>
+        <w:pStyle w:val="Heading3"/>
+      </w:pPr>
+      <w:r>
+        <w:t>Using Components with Known vulnerabilities</w:t>
+      </w:r>
+    </w:p>
+    <w:p>
+      <w:r>
+        <w:t>This is</w:t>
       </w:r>
     </w:p>
     <w:p/>
     <w:p>
       <w:pPr>
+        <w:pStyle w:val="Heading3"/>
+      </w:pPr>
+      <w:proofErr w:type="spellStart"/>
+      <w:r>
+        <w:lastRenderedPageBreak/>
+        <w:t>Unvalidated</w:t>
+      </w:r>
+      <w:proofErr w:type="spellEnd"/>
+      <w:r>
+        <w:t xml:space="preserve"> redirects and forwards</w:t>
+      </w:r>
+    </w:p>
+    <w:p>
+      <w:r>
+        <w:t>This is</w:t>
+      </w:r>
+    </w:p>
+    <w:p>
+      <w:pPr>
         <w:pStyle w:val="Heading2"/>
       </w:pPr>
       <w:r>
@@ -2323,16 +2798,34 @@
       </w:r>
     </w:p>
     <w:p>
+      <w:r>
+        <w:t>In addition to the steps taken above, several</w:t>
+      </w:r>
+      <w:r>
+        <w:t xml:space="preserve"> analysis tools were also used to examine the application for potential issues. This helps reduce the risk that there is a vulnerability in the application, by combining both automated processes (static analysis tools) with manual processes (peer review).</w:t>
+      </w:r>
+    </w:p>
+    <w:p>
       <w:pPr>
         <w:pStyle w:val="Heading3"/>
       </w:pPr>
+      <w:proofErr w:type="spellStart"/>
       <w:r>
         <w:t>Findbugs</w:t>
       </w:r>
-    </w:p>
-    <w:p>
-      <w:r>
-        <w:t xml:space="preserve">The static analysis tool FindBugs was used to scan for any potential issues. An initial use of the tool revealed </w:t>
+      <w:proofErr w:type="spellEnd"/>
+    </w:p>
+    <w:p>
+      <w:r>
+        <w:t xml:space="preserve">The static analysis tool </w:t>
+      </w:r>
+      <w:proofErr w:type="spellStart"/>
+      <w:r>
+        <w:t>FindBugs</w:t>
+      </w:r>
+      <w:proofErr w:type="spellEnd"/>
+      <w:r>
+        <w:t xml:space="preserve"> was used to scan for any potential issues. An initial use of the tool revealed </w:t>
       </w:r>
       <w:r>
         <w:t>19 different issues</w:t>
@@ -2352,7 +2845,6 @@
         <w:rPr>
           <w:noProof/>
         </w:rPr>
-        <w:lastRenderedPageBreak/>
         <w:drawing>
           <wp:inline distT="0" distB="0" distL="0" distR="0" wp14:anchorId="43565304" wp14:editId="51EB7220">
             <wp:extent cx="3413760" cy="3665780"/>
@@ -2393,6 +2885,7 @@
         <w:rPr>
           <w:noProof/>
         </w:rPr>
+        <w:lastRenderedPageBreak/>
         <w:drawing>
           <wp:inline distT="0" distB="0" distL="0" distR="0" wp14:anchorId="5A6D5A02" wp14:editId="488D6C09">
             <wp:extent cx="6217920" cy="2883760"/>
@@ -2435,7 +2928,15 @@
         <w:t>After these initial issue</w:t>
       </w:r>
       <w:r>
-        <w:t>s were resolved, another use of the FindBugs report indicated the following:</w:t>
+        <w:t xml:space="preserve">s were resolved, another use of the </w:t>
+      </w:r>
+      <w:proofErr w:type="spellStart"/>
+      <w:r>
+        <w:t>FindBugs</w:t>
+      </w:r>
+      <w:proofErr w:type="spellEnd"/>
+      <w:r>
+        <w:t xml:space="preserve"> report indicated that only one bug was remaining. However, since this is marked as a performance issue, it is likely a low risk that it would introduce any vulnerabilities into the application.</w:t>
       </w:r>
     </w:p>
     <w:p>
@@ -2443,7 +2944,6 @@
         <w:rPr>
           <w:noProof/>
         </w:rPr>
-        <w:lastRenderedPageBreak/>
         <w:drawing>
           <wp:inline distT="0" distB="0" distL="0" distR="0" wp14:anchorId="73A98D8E" wp14:editId="3C1110E8">
             <wp:extent cx="5943600" cy="2963545"/>
@@ -2487,15 +2987,43 @@
         <w:pStyle w:val="Heading3"/>
       </w:pPr>
       <w:r>
-        <w:t xml:space="preserve">Visual Code Grepper </w:t>
-      </w:r>
-    </w:p>
-    <w:p>
-      <w:r>
-        <w:t xml:space="preserve">The second Static Analysis tool we used is Visual Code Grepper or VSG. VGS found a few issues that FindBugs did not, </w:t>
-      </w:r>
-      <w:r>
-        <w:t>essentially what it found was a number of false positive issues that were found in the MavenwrapperDownlaoder.java file, however it did find a number of areas where it suggested that we make the classes final, and where we could do that we did, however in things like the controller classes Spring complained that they could not be made final so in those cases we did not make changes to those classes. Here is an excerpt of the report that we ran before fixing the issues, as an example you can see Deck.java should have been made a final class, when we fixed this and reran VCG it did not show up in the report again.</w:t>
+        <w:t xml:space="preserve">Visual Code </w:t>
+      </w:r>
+      <w:proofErr w:type="spellStart"/>
+      <w:r>
+        <w:t>Grepper</w:t>
+      </w:r>
+      <w:proofErr w:type="spellEnd"/>
+      <w:r>
+        <w:t xml:space="preserve"> </w:t>
+      </w:r>
+    </w:p>
+    <w:p>
+      <w:r>
+        <w:t xml:space="preserve">The second Static Analysis tool we used is Visual Code </w:t>
+      </w:r>
+      <w:proofErr w:type="spellStart"/>
+      <w:r>
+        <w:t>Grepper</w:t>
+      </w:r>
+      <w:proofErr w:type="spellEnd"/>
+      <w:r>
+        <w:t xml:space="preserve"> or VSG. VGS found a few issues that </w:t>
+      </w:r>
+      <w:proofErr w:type="spellStart"/>
+      <w:r>
+        <w:t>FindBugs</w:t>
+      </w:r>
+      <w:proofErr w:type="spellEnd"/>
+      <w:r>
+        <w:t xml:space="preserve"> did not, </w:t>
+      </w:r>
+      <w:r>
+        <w:t xml:space="preserve">essentially what it found was a number of false positive issues that were found in the MavenwrapperDownlaoder.java file, however it did find a number of areas where it suggested that we make the classes final, and where we could do that we did, however in things like the controller classes Spring complained that they could not be made final </w:t>
+      </w:r>
+      <w:r>
+        <w:lastRenderedPageBreak/>
+        <w:t>so in those cases we did not make changes to those classes. Here is an excerpt of the report that we ran before fixing the issues, as an example you can see Deck.java should have been made a final class, when we fixed this and reran VCG it did not show up in the report again.</w:t>
       </w:r>
     </w:p>
     <w:p/>
@@ -2543,8 +3071,21 @@
           <w:sz w:val="18"/>
           <w:szCs w:val="18"/>
         </w:rPr>
-        <w:t>STANDARD: Potentially Unsafe Code - java.io.File</w:t>
-      </w:r>
+        <w:t xml:space="preserve">STANDARD: Potentially Unsafe Code - </w:t>
+      </w:r>
+      <w:proofErr w:type="spellStart"/>
+      <w:r>
+        <w:rPr>
+          <w:rFonts w:ascii="Century Gothic" w:hAnsi="Century Gothic" w:cs="Century Gothic"/>
+          <w:b/>
+          <w:bCs/>
+          <w:color w:val="DAA520"/>
+          <w:sz w:val="18"/>
+          <w:szCs w:val="18"/>
+        </w:rPr>
+        <w:t>java.io.File</w:t>
+      </w:r>
+      <w:proofErr w:type="spellEnd"/>
     </w:p>
     <w:p>
       <w:pPr>
@@ -2593,7 +3134,67 @@
           <w:sz w:val="18"/>
           <w:szCs w:val="18"/>
         </w:rPr>
-        <w:t>This functionality acts as an entry point for external data and the code should be manually checked to ensure the data obtained is correctly validated and/or sanitised. Additionally, carefull checks/sanitisation should be applied in any situation where the user may be able to control or affect the filename.</w:t>
+        <w:t xml:space="preserve">This functionality acts as an entry point for external data and the code should be manually checked to ensure the data obtained is correctly validated and/or </w:t>
+      </w:r>
+      <w:proofErr w:type="spellStart"/>
+      <w:r>
+        <w:rPr>
+          <w:rFonts w:ascii="Century Gothic" w:hAnsi="Century Gothic" w:cs="Century Gothic"/>
+          <w:color w:val="000000"/>
+          <w:sz w:val="18"/>
+          <w:szCs w:val="18"/>
+        </w:rPr>
+        <w:t>sanitised</w:t>
+      </w:r>
+      <w:proofErr w:type="spellEnd"/>
+      <w:r>
+        <w:rPr>
+          <w:rFonts w:ascii="Century Gothic" w:hAnsi="Century Gothic" w:cs="Century Gothic"/>
+          <w:color w:val="000000"/>
+          <w:sz w:val="18"/>
+          <w:szCs w:val="18"/>
+        </w:rPr>
+        <w:t xml:space="preserve">. Additionally, </w:t>
+      </w:r>
+      <w:proofErr w:type="spellStart"/>
+      <w:r>
+        <w:rPr>
+          <w:rFonts w:ascii="Century Gothic" w:hAnsi="Century Gothic" w:cs="Century Gothic"/>
+          <w:color w:val="000000"/>
+          <w:sz w:val="18"/>
+          <w:szCs w:val="18"/>
+        </w:rPr>
+        <w:t>carefull</w:t>
+      </w:r>
+      <w:proofErr w:type="spellEnd"/>
+      <w:r>
+        <w:rPr>
+          <w:rFonts w:ascii="Century Gothic" w:hAnsi="Century Gothic" w:cs="Century Gothic"/>
+          <w:color w:val="000000"/>
+          <w:sz w:val="18"/>
+          <w:szCs w:val="18"/>
+        </w:rPr>
+        <w:t xml:space="preserve"> checks/</w:t>
+      </w:r>
+      <w:proofErr w:type="spellStart"/>
+      <w:r>
+        <w:rPr>
+          <w:rFonts w:ascii="Century Gothic" w:hAnsi="Century Gothic" w:cs="Century Gothic"/>
+          <w:color w:val="000000"/>
+          <w:sz w:val="18"/>
+          <w:szCs w:val="18"/>
+        </w:rPr>
+        <w:t>sanitisation</w:t>
+      </w:r>
+      <w:proofErr w:type="spellEnd"/>
+      <w:r>
+        <w:rPr>
+          <w:rFonts w:ascii="Century Gothic" w:hAnsi="Century Gothic" w:cs="Century Gothic"/>
+          <w:color w:val="000000"/>
+          <w:sz w:val="18"/>
+          <w:szCs w:val="18"/>
+        </w:rPr>
+        <w:t xml:space="preserve"> should be applied in any situation where the user may be able to control or affect the filename.</w:t>
       </w:r>
     </w:p>
     <w:p>
@@ -2611,6 +3212,7 @@
           <w:szCs w:val="18"/>
         </w:rPr>
       </w:pPr>
+      <w:proofErr w:type="gramStart"/>
       <w:r>
         <w:rPr>
           <w:rFonts w:ascii="Consolas" w:hAnsi="Consolas" w:cs="Consolas"/>
@@ -2618,7 +3220,37 @@
           <w:sz w:val="18"/>
           <w:szCs w:val="18"/>
         </w:rPr>
-        <w:t>import java.io.File;</w:t>
+        <w:t>import</w:t>
+      </w:r>
+      <w:proofErr w:type="gramEnd"/>
+      <w:r>
+        <w:rPr>
+          <w:rFonts w:ascii="Consolas" w:hAnsi="Consolas" w:cs="Consolas"/>
+          <w:color w:val="000000"/>
+          <w:sz w:val="18"/>
+          <w:szCs w:val="18"/>
+        </w:rPr>
+        <w:t xml:space="preserve"> </w:t>
+      </w:r>
+      <w:proofErr w:type="spellStart"/>
+      <w:r>
+        <w:rPr>
+          <w:rFonts w:ascii="Consolas" w:hAnsi="Consolas" w:cs="Consolas"/>
+          <w:color w:val="000000"/>
+          <w:sz w:val="18"/>
+          <w:szCs w:val="18"/>
+        </w:rPr>
+        <w:t>java.io.File</w:t>
+      </w:r>
+      <w:proofErr w:type="spellEnd"/>
+      <w:r>
+        <w:rPr>
+          <w:rFonts w:ascii="Consolas" w:hAnsi="Consolas" w:cs="Consolas"/>
+          <w:color w:val="000000"/>
+          <w:sz w:val="18"/>
+          <w:szCs w:val="18"/>
+        </w:rPr>
+        <w:t>;</w:t>
       </w:r>
     </w:p>
     <w:p>
@@ -2848,8 +3480,27 @@
           <w:sz w:val="18"/>
           <w:szCs w:val="18"/>
         </w:rPr>
-        <w:lastRenderedPageBreak/>
-        <w:t>The code appears to be carrying out a mathematical operation on a primitive data type. In some circumstances this can result in an overflow and unexpected behaviour. Check the code manually to determine the risk.</w:t>
+        <w:t xml:space="preserve">The code appears to be carrying out a mathematical operation on a primitive data type. In some circumstances this can result in an overflow and unexpected </w:t>
+      </w:r>
+      <w:proofErr w:type="spellStart"/>
+      <w:r>
+        <w:rPr>
+          <w:rFonts w:ascii="Century Gothic" w:hAnsi="Century Gothic" w:cs="Century Gothic"/>
+          <w:color w:val="000000"/>
+          <w:sz w:val="18"/>
+          <w:szCs w:val="18"/>
+        </w:rPr>
+        <w:t>behaviour</w:t>
+      </w:r>
+      <w:proofErr w:type="spellEnd"/>
+      <w:r>
+        <w:rPr>
+          <w:rFonts w:ascii="Century Gothic" w:hAnsi="Century Gothic" w:cs="Century Gothic"/>
+          <w:color w:val="000000"/>
+          <w:sz w:val="18"/>
+          <w:szCs w:val="18"/>
+        </w:rPr>
+        <w:t>. Check the code manually to determine the risk.</w:t>
       </w:r>
     </w:p>
     <w:p>
@@ -2874,7 +3525,107 @@
           <w:sz w:val="18"/>
           <w:szCs w:val="18"/>
         </w:rPr>
-        <w:t xml:space="preserve">        for (int i = 0; i &lt; RANKS.length; i++) {</w:t>
+        <w:t xml:space="preserve">        for (</w:t>
+      </w:r>
+      <w:proofErr w:type="spellStart"/>
+      <w:r>
+        <w:rPr>
+          <w:rFonts w:ascii="Consolas" w:hAnsi="Consolas" w:cs="Consolas"/>
+          <w:color w:val="000000"/>
+          <w:sz w:val="18"/>
+          <w:szCs w:val="18"/>
+        </w:rPr>
+        <w:t>int</w:t>
+      </w:r>
+      <w:proofErr w:type="spellEnd"/>
+      <w:r>
+        <w:rPr>
+          <w:rFonts w:ascii="Consolas" w:hAnsi="Consolas" w:cs="Consolas"/>
+          <w:color w:val="000000"/>
+          <w:sz w:val="18"/>
+          <w:szCs w:val="18"/>
+        </w:rPr>
+        <w:t xml:space="preserve"> </w:t>
+      </w:r>
+      <w:proofErr w:type="spellStart"/>
+      <w:r>
+        <w:rPr>
+          <w:rFonts w:ascii="Consolas" w:hAnsi="Consolas" w:cs="Consolas"/>
+          <w:color w:val="000000"/>
+          <w:sz w:val="18"/>
+          <w:szCs w:val="18"/>
+        </w:rPr>
+        <w:t>i</w:t>
+      </w:r>
+      <w:proofErr w:type="spellEnd"/>
+      <w:r>
+        <w:rPr>
+          <w:rFonts w:ascii="Consolas" w:hAnsi="Consolas" w:cs="Consolas"/>
+          <w:color w:val="000000"/>
+          <w:sz w:val="18"/>
+          <w:szCs w:val="18"/>
+        </w:rPr>
+        <w:t xml:space="preserve"> = 0; </w:t>
+      </w:r>
+      <w:proofErr w:type="spellStart"/>
+      <w:r>
+        <w:rPr>
+          <w:rFonts w:ascii="Consolas" w:hAnsi="Consolas" w:cs="Consolas"/>
+          <w:color w:val="000000"/>
+          <w:sz w:val="18"/>
+          <w:szCs w:val="18"/>
+        </w:rPr>
+        <w:t>i</w:t>
+      </w:r>
+      <w:proofErr w:type="spellEnd"/>
+      <w:r>
+        <w:rPr>
+          <w:rFonts w:ascii="Consolas" w:hAnsi="Consolas" w:cs="Consolas"/>
+          <w:color w:val="000000"/>
+          <w:sz w:val="18"/>
+          <w:szCs w:val="18"/>
+        </w:rPr>
+        <w:t xml:space="preserve"> &lt; </w:t>
+      </w:r>
+      <w:proofErr w:type="spellStart"/>
+      <w:r>
+        <w:rPr>
+          <w:rFonts w:ascii="Consolas" w:hAnsi="Consolas" w:cs="Consolas"/>
+          <w:color w:val="000000"/>
+          <w:sz w:val="18"/>
+          <w:szCs w:val="18"/>
+        </w:rPr>
+        <w:t>RANKS.length</w:t>
+      </w:r>
+      <w:proofErr w:type="spellEnd"/>
+      <w:r>
+        <w:rPr>
+          <w:rFonts w:ascii="Consolas" w:hAnsi="Consolas" w:cs="Consolas"/>
+          <w:color w:val="000000"/>
+          <w:sz w:val="18"/>
+          <w:szCs w:val="18"/>
+        </w:rPr>
+        <w:t xml:space="preserve">; </w:t>
+      </w:r>
+      <w:proofErr w:type="spellStart"/>
+      <w:r>
+        <w:rPr>
+          <w:rFonts w:ascii="Consolas" w:hAnsi="Consolas" w:cs="Consolas"/>
+          <w:color w:val="000000"/>
+          <w:sz w:val="18"/>
+          <w:szCs w:val="18"/>
+        </w:rPr>
+        <w:t>i</w:t>
+      </w:r>
+      <w:proofErr w:type="spellEnd"/>
+      <w:r>
+        <w:rPr>
+          <w:rFonts w:ascii="Consolas" w:hAnsi="Consolas" w:cs="Consolas"/>
+          <w:color w:val="000000"/>
+          <w:sz w:val="18"/>
+          <w:szCs w:val="18"/>
+        </w:rPr>
+        <w:t>++) {</w:t>
       </w:r>
     </w:p>
     <w:p>
@@ -3010,7 +3761,27 @@
           <w:sz w:val="18"/>
           <w:szCs w:val="18"/>
         </w:rPr>
-        <w:t>public class GameTimeOut {</w:t>
+        <w:t xml:space="preserve">public class </w:t>
+      </w:r>
+      <w:proofErr w:type="spellStart"/>
+      <w:r>
+        <w:rPr>
+          <w:rFonts w:ascii="Consolas" w:hAnsi="Consolas" w:cs="Consolas"/>
+          <w:color w:val="000000"/>
+          <w:sz w:val="18"/>
+          <w:szCs w:val="18"/>
+        </w:rPr>
+        <w:t>GameTimeOut</w:t>
+      </w:r>
+      <w:proofErr w:type="spellEnd"/>
+      <w:r>
+        <w:rPr>
+          <w:rFonts w:ascii="Consolas" w:hAnsi="Consolas" w:cs="Consolas"/>
+          <w:color w:val="000000"/>
+          <w:sz w:val="18"/>
+          <w:szCs w:val="18"/>
+        </w:rPr>
+        <w:t xml:space="preserve"> {</w:t>
       </w:r>
     </w:p>
     <w:p>
@@ -3100,7 +3871,7 @@
           <w:rPr>
             <w:noProof/>
           </w:rPr>
-          <w:t>7</w:t>
+          <w:t>12</w:t>
         </w:r>
         <w:r>
           <w:rPr>
@@ -3377,7 +4148,7 @@
   <w:abstractNum w:abstractNumId="2" w15:restartNumberingAfterBreak="0">
     <w:nsid w:val="2CD058C9"/>
     <w:multiLevelType w:val="multilevel"/>
-    <w:tmpl w:val="D9AC3C24"/>
+    <w:tmpl w:val="AE8485A4"/>
     <w:styleLink w:val="Headings"/>
     <w:lvl w:ilvl="0">
       <w:start w:val="1"/>
@@ -5984,7 +6755,7 @@
 </file>
 
 <file path=customXml/itemProps1.xml><?xml version="1.0" encoding="utf-8"?>
-<ds:datastoreItem xmlns:ds="http://schemas.openxmlformats.org/officeDocument/2006/customXml" ds:itemID="{4ADC5590-DFA1-40E8-9D10-D4E7B69474CA}">
+<ds:datastoreItem xmlns:ds="http://schemas.openxmlformats.org/officeDocument/2006/customXml" ds:itemID="{82B5819B-4946-499B-AADF-7778527D123E}">
   <ds:schemaRefs>
     <ds:schemaRef ds:uri="http://schemas.openxmlformats.org/officeDocument/2006/bibliography"/>
   </ds:schemaRefs>

</xml_diff>

<commit_message>
Change formatting, review text.
</commit_message>
<xml_diff>
--- a/Final Project Report.docx
+++ b/Final Project Report.docx
@@ -1,6 +1,6 @@
 
 <file path=word/document.xml><?xml version="1.0" encoding="utf-8"?>
-<w:document xmlns:wpc="http://schemas.microsoft.com/office/word/2010/wordprocessingCanvas" xmlns:cx="http://schemas.microsoft.com/office/drawing/2014/chartex" xmlns:cx1="http://schemas.microsoft.com/office/drawing/2015/9/8/chartex" xmlns:cx2="http://schemas.microsoft.com/office/drawing/2015/10/21/chartex" xmlns:cx3="http://schemas.microsoft.com/office/drawing/2016/5/9/chartex" xmlns:cx4="http://schemas.microsoft.com/office/drawing/2016/5/10/chartex" xmlns:cx5="http://schemas.microsoft.com/office/drawing/2016/5/11/chartex" xmlns:cx6="http://schemas.microsoft.com/office/drawing/2016/5/12/chartex" xmlns:cx7="http://schemas.microsoft.com/office/drawing/2016/5/13/chartex" xmlns:cx8="http://schemas.microsoft.com/office/drawing/2016/5/14/chartex" xmlns:mc="http://schemas.openxmlformats.org/markup-compatibility/2006" xmlns:aink="http://schemas.microsoft.com/office/drawing/2016/ink" xmlns:am3d="http://schemas.microsoft.com/office/drawing/2017/model3d" xmlns:o="urn:schemas-microsoft-com:office:office" xmlns:r="http://schemas.openxmlformats.org/officeDocument/2006/relationships" xmlns:m="http://schemas.openxmlformats.org/officeDocument/2006/math" xmlns:v="urn:schemas-microsoft-com:vml" xmlns:wp14="http://schemas.microsoft.com/office/word/2010/wordprocessingDrawing" xmlns:wp="http://schemas.openxmlformats.org/drawingml/2006/wordprocessingDrawing" xmlns:w10="urn:schemas-microsoft-com:office:word" xmlns:w="http://schemas.openxmlformats.org/wordprocessingml/2006/main" xmlns:w14="http://schemas.microsoft.com/office/word/2010/wordml" xmlns:w15="http://schemas.microsoft.com/office/word/2012/wordml" xmlns:w16cid="http://schemas.microsoft.com/office/word/2016/wordml/cid" xmlns:w16se="http://schemas.microsoft.com/office/word/2015/wordml/symex" xmlns:wpg="http://schemas.microsoft.com/office/word/2010/wordprocessingGroup" xmlns:wpi="http://schemas.microsoft.com/office/word/2010/wordprocessingInk" xmlns:wne="http://schemas.microsoft.com/office/word/2006/wordml" xmlns:wps="http://schemas.microsoft.com/office/word/2010/wordprocessingShape" mc:Ignorable="w14 w15 w16se w16cid wp14">
+<w:document xmlns:wpc="http://schemas.microsoft.com/office/word/2010/wordprocessingCanvas" xmlns:mc="http://schemas.openxmlformats.org/markup-compatibility/2006" xmlns:o="urn:schemas-microsoft-com:office:office" xmlns:r="http://schemas.openxmlformats.org/officeDocument/2006/relationships" xmlns:m="http://schemas.openxmlformats.org/officeDocument/2006/math" xmlns:v="urn:schemas-microsoft-com:vml" xmlns:wp14="http://schemas.microsoft.com/office/word/2010/wordprocessingDrawing" xmlns:wp="http://schemas.openxmlformats.org/drawingml/2006/wordprocessingDrawing" xmlns:w10="urn:schemas-microsoft-com:office:word" xmlns:w="http://schemas.openxmlformats.org/wordprocessingml/2006/main" xmlns:w14="http://schemas.microsoft.com/office/word/2010/wordml" xmlns:w15="http://schemas.microsoft.com/office/word/2012/wordml" xmlns:wpg="http://schemas.microsoft.com/office/word/2010/wordprocessingGroup" xmlns:wpi="http://schemas.microsoft.com/office/word/2010/wordprocessingInk" xmlns:wne="http://schemas.microsoft.com/office/word/2006/wordml" xmlns:wps="http://schemas.microsoft.com/office/word/2010/wordprocessingShape" mc:Ignorable="w14 w15 wp14">
   <w:body>
     <w:p>
       <w:pPr>
@@ -501,15 +501,15 @@
         <w:t xml:space="preserve"> we have a reloadPage.js file that checks the form fields for the bidding and card playing forms. Essentially it sets a timeout of seven seconds </w:t>
       </w:r>
       <w:r>
-        <w:t xml:space="preserve">and if the user has not entered a bid or played a card the page reloads. This is how we </w:t>
+        <w:t xml:space="preserve">and if the user has not entered a bid or played a card the page reloads. This is how we are able to reload page to determine </w:t>
       </w:r>
       <w:proofErr w:type="gramStart"/>
       <w:r>
-        <w:t>are able to</w:t>
+        <w:t>who’s</w:t>
       </w:r>
       <w:proofErr w:type="gramEnd"/>
       <w:r>
-        <w:t xml:space="preserve"> reload page to determine who’s turn it is and what cards have been played for that trick.</w:t>
+        <w:t xml:space="preserve"> turn it is and what cards have been played for that trick.</w:t>
       </w:r>
     </w:p>
     <w:p>
@@ -773,15 +773,21 @@
     <w:p/>
     <w:p>
       <w:r>
-        <w:t xml:space="preserve">Next in order for Spring to connect to the database and run you will need to modify your </w:t>
-      </w:r>
-      <w:proofErr w:type="spellStart"/>
+        <w:t xml:space="preserve">Next in order for </w:t>
+      </w:r>
       <w:proofErr w:type="gramStart"/>
       <w:r>
+        <w:t>Spring</w:t>
+      </w:r>
+      <w:proofErr w:type="gramEnd"/>
+      <w:r>
+        <w:t xml:space="preserve"> to connect to the database and run you will need to modify your </w:t>
+      </w:r>
+      <w:proofErr w:type="spellStart"/>
+      <w:r>
         <w:t>appilication.prooerties</w:t>
       </w:r>
       <w:proofErr w:type="spellEnd"/>
-      <w:proofErr w:type="gramEnd"/>
       <w:r>
         <w:t xml:space="preserve"> file, which is located in the spades/</w:t>
       </w:r>
@@ -986,608 +992,569 @@
           <w:color w:val="000000"/>
           <w:szCs w:val="24"/>
         </w:rPr>
-        <w:t xml:space="preserve">. </w:t>
+        <w:t>.</w:t>
       </w:r>
     </w:p>
     <w:p>
       <w:pPr>
         <w:pStyle w:val="Heading2"/>
-        <w:rPr>
-          <w:rFonts w:ascii="Times New Roman" w:hAnsi="Times New Roman" w:cs="Times New Roman"/>
-          <w:sz w:val="24"/>
-          <w:szCs w:val="24"/>
-        </w:rPr>
-      </w:pPr>
-      <w:r>
+      </w:pPr>
+      <w:r>
+        <w:t xml:space="preserve">Create and Join </w:t>
+      </w:r>
+      <w:proofErr w:type="gramStart"/>
+      <w:r>
+        <w:t>A</w:t>
+      </w:r>
+      <w:proofErr w:type="gramEnd"/>
+      <w:r>
+        <w:t xml:space="preserve"> Game</w:t>
+      </w:r>
+    </w:p>
+    <w:p>
+      <w:bookmarkStart w:id="0" w:name="_GoBack"/>
+      <w:bookmarkEnd w:id="0"/>
+      <w:r>
+        <w:t>Once two or more players have been created, a game can be created.</w:t>
+      </w:r>
+      <w:r>
+        <w:t xml:space="preserve"> To do this simply </w:t>
+      </w:r>
+      <w:r>
+        <w:t>click the “Create Game” button. Once a game has been created the users can join a game, the user that created the game is given a link to join the game and it will wait until the 2</w:t>
+      </w:r>
+      <w:r>
+        <w:rPr>
+          <w:vertAlign w:val="superscript"/>
+        </w:rPr>
+        <w:t>nd</w:t>
+      </w:r>
+      <w:r>
+        <w:t xml:space="preserve"> player has joined a game. For the 2</w:t>
+      </w:r>
+      <w:r>
+        <w:rPr>
+          <w:vertAlign w:val="superscript"/>
+        </w:rPr>
+        <w:t>nd</w:t>
+      </w:r>
+      <w:r>
+        <w:t xml:space="preserve"> player there is a “find games” link that they can click to find existing games that have been created. If Player 2 does not join the game in the five minutes that we set up for out game timeout the game is no longer active, and a new game must be created. </w:t>
+      </w:r>
+    </w:p>
+    <w:p>
+      <w:pPr>
+        <w:pStyle w:val="Heading2"/>
         <w:rPr>
           <w:rStyle w:val="Heading2Char"/>
         </w:rPr>
+      </w:pPr>
+      <w:r>
+        <w:rPr>
+          <w:rStyle w:val="Heading2Char"/>
+        </w:rPr>
+        <w:t>Gameplay</w:t>
+      </w:r>
+    </w:p>
+    <w:p>
+      <w:r>
+        <w:t>Once both users have joined a game each player will get dealt a random hand and each player must bid the number of tricks they think the</w:t>
+      </w:r>
+      <w:r>
+        <w:t>y</w:t>
+      </w:r>
+      <w:r>
+        <w:t xml:space="preserve"> can win (see Game Rules). Once each player has bid the game begins and each player plays a card from the hand they are dealt with the objective being to win or not win the round based on their bid. Players may only play the cards they are dealt and only when it is their turn to play. The game keeps track of whose turn it is and tells each player whose turn it is and what card have been played by which player. </w:t>
+      </w:r>
+      <w:r>
+        <w:t>Statistics on the page what each players Bids were and what their actual tricks won are, these statistics are shown and updated upon each winning trick. When a round is complete statistics showing each round, the bid for each player that round the number of tricks each player won for that round the number of bags they have in total and their current score.</w:t>
+      </w:r>
+      <w:r>
+        <w:t xml:space="preserve"> The game continues if a player has not </w:t>
+      </w:r>
+      <w:r>
+        <w:lastRenderedPageBreak/>
+        <w:t xml:space="preserve">won and shows your new hand and asks for a bid, this process continues until one of the two players has won the game. </w:t>
+      </w:r>
+    </w:p>
+    <w:p>
+      <w:pPr>
+        <w:pStyle w:val="Heading1"/>
+      </w:pPr>
+      <w:r>
+        <w:t>Game Rules</w:t>
+      </w:r>
+    </w:p>
+    <w:p>
+      <w:pPr>
+        <w:pStyle w:val="Heading2"/>
+        <w:rPr>
+          <w:rStyle w:val="Heading2Char"/>
+        </w:rPr>
+      </w:pPr>
+      <w:r>
+        <w:rPr>
+          <w:rStyle w:val="Heading2Char"/>
+        </w:rPr>
+        <w:t xml:space="preserve">Objective </w:t>
+      </w:r>
+    </w:p>
+    <w:p>
+      <w:r>
+        <w:t xml:space="preserve">Be the first player to reach </w:t>
+      </w:r>
+      <w:r>
+        <w:t>2</w:t>
+      </w:r>
+      <w:r>
+        <w:t xml:space="preserve">00 points. If both </w:t>
+      </w:r>
+      <w:r>
+        <w:t>players reach 2</w:t>
+      </w:r>
+      <w:r>
+        <w:t>00 points in the same round the player with the higher number of points between the two wins.</w:t>
+      </w:r>
+    </w:p>
+    <w:p/>
+    <w:p>
+      <w:pPr>
+        <w:pStyle w:val="Heading2"/>
+      </w:pPr>
+      <w:r>
+        <w:rPr>
+          <w:rStyle w:val="Heading2Char"/>
+        </w:rPr>
+        <w:t>Setup</w:t>
+      </w:r>
+    </w:p>
+    <w:p>
+      <w:r>
+        <w:t>Each “Round” a</w:t>
+      </w:r>
+      <w:r>
         <w:t xml:space="preserve"> </w:t>
       </w:r>
       <w:r>
+        <w:t>52 Card Deck is shuffled. Two players</w:t>
+      </w:r>
+      <w:r>
+        <w:t xml:space="preserve"> are each dealt thirteen cards from the deck randomly. This leaves 26 cards that are remaining in the deck, which will not be used in the current round. (</w:t>
+      </w:r>
+      <w:r>
+        <w:t>13 cards per player</w:t>
+      </w:r>
+      <w:r>
+        <w:t xml:space="preserve"> * 2 players + 26 cards left over = 52 Total Cards in Deck)</w:t>
+      </w:r>
+    </w:p>
+    <w:p/>
+    <w:p>
+      <w:pPr>
+        <w:pStyle w:val="Heading2"/>
+      </w:pPr>
+      <w:r>
+        <w:t>Card Rank</w:t>
+      </w:r>
+    </w:p>
+    <w:p>
+      <w:r>
+        <w:t xml:space="preserve">Card Values are </w:t>
+      </w:r>
+      <w:r>
+        <w:t>Ace</w:t>
+      </w:r>
+      <w:r>
+        <w:t xml:space="preserve"> (A)</w:t>
+      </w:r>
+      <w:r>
+        <w:t>, King</w:t>
+      </w:r>
+      <w:r>
+        <w:t xml:space="preserve"> (K)</w:t>
+      </w:r>
+      <w:r>
+        <w:t>, Queen</w:t>
+      </w:r>
+      <w:r>
+        <w:t xml:space="preserve"> (Q)</w:t>
+      </w:r>
+      <w:r>
+        <w:t>, Jack</w:t>
+      </w:r>
+      <w:r>
+        <w:t xml:space="preserve"> (J)</w:t>
+      </w:r>
+      <w:r>
+        <w:t xml:space="preserve">, 10, 9, 8, 7, 6, 5, 4, 3, </w:t>
+      </w:r>
+      <w:r>
+        <w:t xml:space="preserve">and </w:t>
+      </w:r>
+      <w:r>
+        <w:t xml:space="preserve">2. </w:t>
+      </w:r>
+      <w:r>
+        <w:t xml:space="preserve">Suits are Spades (S), Hearts (H), Clubs (C), and Diamonds (D). </w:t>
+      </w:r>
+      <w:r>
+        <w:t>Spades beats every other suited card.</w:t>
+      </w:r>
+      <w:r>
+        <w:t xml:space="preserve"> </w:t>
+      </w:r>
+      <w:r>
+        <w:t>E.g. 2S (2 of Spades) beats AH (Ace of Hearts)</w:t>
+      </w:r>
+      <w:r>
+        <w:t>. In the case of same card suits, the higher valued card will win, so 9H (9 of Hearts) beats 7H (7 of Hearts). If a Spades suit is not played but the played cards have different suits, then the leading player (the player that went first in the current trick) will win regardless of card value.</w:t>
+      </w:r>
+    </w:p>
+    <w:p/>
+    <w:p>
+      <w:pPr>
+        <w:pStyle w:val="Heading2"/>
         <w:rPr>
           <w:rStyle w:val="Heading2Char"/>
         </w:rPr>
-        <w:t>Create and Join a Game</w:t>
-      </w:r>
-      <w:r>
-        <w:br/>
-      </w:r>
-      <w:r>
-        <w:rPr>
-          <w:rFonts w:ascii="Times New Roman" w:hAnsi="Times New Roman" w:cs="Times New Roman"/>
-          <w:sz w:val="24"/>
-          <w:szCs w:val="24"/>
-        </w:rPr>
-        <w:t>Once two or more players have been created, a game can be created.</w:t>
-      </w:r>
-      <w:r>
-        <w:rPr>
-          <w:rFonts w:ascii="Times New Roman" w:hAnsi="Times New Roman" w:cs="Times New Roman"/>
-          <w:sz w:val="24"/>
-          <w:szCs w:val="24"/>
-        </w:rPr>
-        <w:t xml:space="preserve"> To do this simply </w:t>
-      </w:r>
-      <w:r>
-        <w:rPr>
-          <w:rFonts w:ascii="Times New Roman" w:hAnsi="Times New Roman" w:cs="Times New Roman"/>
-          <w:sz w:val="24"/>
-          <w:szCs w:val="24"/>
-        </w:rPr>
-        <w:t>click the “Create Game” button. Once a game has been created the users can join a game, the user that created the game is given a link to join the game and it will wait until the 2</w:t>
-      </w:r>
-      <w:r>
-        <w:rPr>
-          <w:rFonts w:ascii="Times New Roman" w:hAnsi="Times New Roman" w:cs="Times New Roman"/>
-          <w:sz w:val="24"/>
-          <w:szCs w:val="24"/>
-          <w:vertAlign w:val="superscript"/>
-        </w:rPr>
-        <w:t>nd</w:t>
-      </w:r>
-      <w:r>
-        <w:rPr>
-          <w:rFonts w:ascii="Times New Roman" w:hAnsi="Times New Roman" w:cs="Times New Roman"/>
-          <w:sz w:val="24"/>
-          <w:szCs w:val="24"/>
-        </w:rPr>
-        <w:t xml:space="preserve"> player has joined a game. For the 2</w:t>
-      </w:r>
-      <w:r>
-        <w:rPr>
-          <w:rFonts w:ascii="Times New Roman" w:hAnsi="Times New Roman" w:cs="Times New Roman"/>
-          <w:sz w:val="24"/>
-          <w:szCs w:val="24"/>
-          <w:vertAlign w:val="superscript"/>
-        </w:rPr>
-        <w:t>nd</w:t>
-      </w:r>
-      <w:r>
-        <w:rPr>
-          <w:rFonts w:ascii="Times New Roman" w:hAnsi="Times New Roman" w:cs="Times New Roman"/>
-          <w:sz w:val="24"/>
-          <w:szCs w:val="24"/>
-        </w:rPr>
-        <w:t xml:space="preserve"> player there is a “find games” link that they can click to find existing games that have been created. If Player 2 does not join the game in the five minutes that we set up for out game timeout the game is no longer active, and a new game must be created. </w:t>
-      </w:r>
-    </w:p>
+      </w:pPr>
+      <w:r>
+        <w:rPr>
+          <w:rStyle w:val="Heading2Char"/>
+        </w:rPr>
+        <w:t>Bidding</w:t>
+      </w:r>
+    </w:p>
+    <w:p>
+      <w:r>
+        <w:t xml:space="preserve">Each player will decide how many “Tricks” they think they can win in a round. </w:t>
+      </w:r>
+      <w:r>
+        <w:t xml:space="preserve">They can also choose “nil” if they want to try to lose every trick that hand to try to get 100 points for that round (See Scoring) </w:t>
+      </w:r>
+      <w:r>
+        <w:t>A “Trick” is simply a winning hand. Bidding occurs each round.</w:t>
+      </w:r>
+    </w:p>
+    <w:p/>
     <w:p>
       <w:pPr>
         <w:pStyle w:val="Heading2"/>
-        <w:rPr>
-          <w:rStyle w:val="Heading2Char"/>
-        </w:rPr>
-      </w:pPr>
-      <w:r>
-        <w:rPr>
-          <w:rStyle w:val="Heading2Char"/>
-        </w:rPr>
+      </w:pPr>
+      <w:r>
+        <w:t>Scoring</w:t>
+      </w:r>
+    </w:p>
+    <w:p>
+      <w:r>
+        <w:t xml:space="preserve">Each winning trick is worth 10 times the bid amount and every trick that is won that goes over the bid amount is referred to as a “Sandbag” or “bag” and is worth 1 point. </w:t>
+      </w:r>
+      <w:r>
+        <w:rPr>
+          <w:b/>
+        </w:rPr>
+        <w:t xml:space="preserve">Example: </w:t>
+      </w:r>
+      <w:r>
+        <w:t xml:space="preserve">Player 1 bids 6 tricks and wins 8. They are awarded 62 points, 60 for their bid and 2 for their bag. </w:t>
+      </w:r>
+    </w:p>
+    <w:p>
+      <w:r>
+        <w:t xml:space="preserve">If a player fails to meet the number of tricks they bid the player is deducted the entire bid times 10 points for each bid. </w:t>
+      </w:r>
+      <w:r>
+        <w:rPr>
+          <w:b/>
+        </w:rPr>
+        <w:t xml:space="preserve">Example: </w:t>
+      </w:r>
+      <w:r>
+        <w:t xml:space="preserve">Player 2 bids 8 tricks but only gets 6 tricks in the round, they are deducted 80 points. </w:t>
+      </w:r>
+    </w:p>
+    <w:p>
+      <w:r>
+        <w:t>Sandbags are kept track of for each player and once a player hits 10 ba</w:t>
+      </w:r>
+      <w:r>
+        <w:t>gs</w:t>
+      </w:r>
+      <w:r>
+        <w:t xml:space="preserve"> or more</w:t>
+      </w:r>
+      <w:r>
+        <w:t xml:space="preserve"> they are deducted 100 poin</w:t>
+      </w:r>
+      <w:r>
+        <w:t>ts, and their bags are subtracted by 10</w:t>
+      </w:r>
+      <w:r>
+        <w:t>.</w:t>
+      </w:r>
+    </w:p>
+    <w:p>
+      <w:r>
+        <w:lastRenderedPageBreak/>
+        <w:t>A player can bid 0</w:t>
+      </w:r>
+      <w:r>
+        <w:t xml:space="preserve"> (known as a NIL bid)</w:t>
+      </w:r>
+      <w:r>
+        <w:t xml:space="preserve"> if they believe they can lose every trick in order to get 100 points for the round. If they fail to do this and get even 1 trick they are deducted 100 points. </w:t>
+      </w:r>
+    </w:p>
+    <w:p/>
+    <w:p>
+      <w:pPr>
+        <w:pStyle w:val="Heading2"/>
+      </w:pPr>
+      <w:r>
         <w:t>Gameplay</w:t>
       </w:r>
     </w:p>
     <w:p>
       <w:r>
-        <w:t>Once both users have joined a game each player will get dealt a random hand and each player must bid the number of tricks they think the</w:t>
-      </w:r>
-      <w:r>
-        <w:t>y</w:t>
-      </w:r>
-      <w:r>
-        <w:t xml:space="preserve"> can win (see Game Rules). Once each player has bid the game begins and each player plays a card from the hand they are dealt with the objective being to win or not win the round based on their bid. Players may only play the cards they are dealt and only when it is their turn to play. The game keeps track of whose turn it is and tells each player whose turn it is and what card have been played by which player. </w:t>
-      </w:r>
-      <w:r>
-        <w:t xml:space="preserve">Statistics on the page what each players Bids were and what their actual tricks won are, these statistics are shown and updated upon each winning trick. When a round is complete statistics showing each round, the bid for each player that round the number of tricks each player won for that round the </w:t>
-      </w:r>
-      <w:r>
+        <w:t>Player 1 starts the game and plays a card, player 2 then follows. Spades are not allowed to be played unless they have already been “broken”</w:t>
+      </w:r>
+      <w:r>
+        <w:t>. In order to “B</w:t>
+      </w:r>
+      <w:r>
+        <w:t>reak Spades</w:t>
+      </w:r>
+      <w:r>
+        <w:t>”</w:t>
+      </w:r>
+      <w:r>
+        <w:t xml:space="preserve"> a player may play a spade if they do not have any cards of the suit that the opening player plays</w:t>
+      </w:r>
+      <w:r>
+        <w:t>, or if the opening player only has cards of the Spades suit remaining. Once S</w:t>
+      </w:r>
+      <w:r>
+        <w:t xml:space="preserve">pades is broken it can be opened with in </w:t>
+      </w:r>
+      <w:r>
+        <w:t>any following</w:t>
+      </w:r>
+      <w:r>
+        <w:t xml:space="preserve"> round. </w:t>
+      </w:r>
+    </w:p>
+    <w:p>
+      <w:r>
+        <w:t>Example: Player 1 has 5</w:t>
+      </w:r>
+      <w:r>
+        <w:t>S</w:t>
+      </w:r>
+      <w:r>
+        <w:t xml:space="preserve">, 4C, 2D and </w:t>
+      </w:r>
+      <w:r>
+        <w:t>3D</w:t>
+      </w:r>
+      <w:r>
+        <w:t xml:space="preserve">, player 2 has QH, 10D, </w:t>
+      </w:r>
+      <w:r>
+        <w:t>3S, and 4S. Player 1 plays 2D, player 2 must play a Diamond, in the next hand Player 1 Plays 3D because Player 2 no longer has any Diamonds they can play their</w:t>
+      </w:r>
+      <w:r>
+        <w:t xml:space="preserve"> 3 of Spades to win the trick, S</w:t>
+      </w:r>
+      <w:r>
+        <w:t>pades are now broken and Player 1 can play their 5S in the next hand.</w:t>
+      </w:r>
+      <w:r>
+        <w:t xml:space="preserve"> </w:t>
+      </w:r>
+    </w:p>
+    <w:p>
+      <w:r>
+        <w:t>The winner of the trick starts the next hand. Each hand is played until the players are out of their initial 13 cards. The round is then scored and a new round is started. This process goes on until one of the players wins the game.</w:t>
+      </w:r>
+    </w:p>
+    <w:p/>
+    <w:p>
+      <w:pPr>
+        <w:pStyle w:val="Heading1"/>
+      </w:pPr>
+      <w:r>
+        <w:t>Why This Application is</w:t>
+      </w:r>
+      <w:r>
+        <w:t xml:space="preserve"> Secure</w:t>
+      </w:r>
+    </w:p>
+    <w:p>
+      <w:r>
+        <w:t>Our application is secure</w:t>
+      </w:r>
+      <w:r>
+        <w:t xml:space="preserve"> because it takes steps to ensure that </w:t>
+      </w:r>
+      <w:r>
+        <w:t xml:space="preserve">confidentiality, integrity, and availability are </w:t>
+      </w:r>
+      <w:r>
+        <w:t>maintained</w:t>
+      </w:r>
+      <w:r>
+        <w:t>. In addition, our application is secure because there is a low risk of being susceptible to the most common vulnerabilities. Several analysis tools have also been used on the application</w:t>
+      </w:r>
+      <w:r>
+        <w:t xml:space="preserve"> to look for potential issues (possibly security-related), and these issues have been addressed.</w:t>
+      </w:r>
+    </w:p>
+    <w:p>
+      <w:pPr>
+        <w:pStyle w:val="Heading2"/>
+      </w:pPr>
+      <w:r>
+        <w:t>Confidentiality</w:t>
+      </w:r>
+    </w:p>
+    <w:p>
+      <w:pPr>
+        <w:rPr>
+          <w:color w:val="000000"/>
+          <w:szCs w:val="24"/>
+        </w:rPr>
+      </w:pPr>
+      <w:r>
+        <w:rPr>
+          <w:b/>
+        </w:rPr>
+        <w:t>Requirement:</w:t>
+      </w:r>
+      <w:r>
+        <w:t xml:space="preserve"> </w:t>
+      </w:r>
+      <w:r>
+        <w:rPr>
+          <w:szCs w:val="24"/>
+        </w:rPr>
+        <w:t>“</w:t>
+      </w:r>
+      <w:r>
+        <w:rPr>
+          <w:color w:val="000000"/>
+          <w:szCs w:val="24"/>
+        </w:rPr>
+        <w:t>You must create an audit trail of every game move, and these game moves must not be available to those not in the game until the game has completed. After the game is completed, the final audit record (including every move) must be publicly available to all authenticated users (but to not to unauthenticated ones). The win/loss/draw record of each user must be made available to authenticated users (but not to unauthenticated ones).”</w:t>
+      </w:r>
+    </w:p>
+    <w:p>
+      <w:pPr>
+        <w:rPr>
+          <w:color w:val="000000"/>
+          <w:szCs w:val="24"/>
+        </w:rPr>
+      </w:pPr>
+    </w:p>
+    <w:p>
+      <w:pPr>
+        <w:rPr>
+          <w:color w:val="000000"/>
+          <w:szCs w:val="24"/>
+        </w:rPr>
+      </w:pPr>
+      <w:r>
+        <w:rPr>
+          <w:color w:val="000000"/>
+          <w:szCs w:val="24"/>
+        </w:rPr>
+        <w:t>We have created an audit trail of every game move using a database table called “moves”</w:t>
+      </w:r>
+      <w:r>
+        <w:rPr>
+          <w:color w:val="000000"/>
+          <w:szCs w:val="24"/>
+        </w:rPr>
+        <w:t>.</w:t>
+      </w:r>
+      <w:r>
+        <w:rPr>
+          <w:color w:val="000000"/>
+          <w:szCs w:val="24"/>
+        </w:rPr>
+        <w:t xml:space="preserve"> </w:t>
+      </w:r>
+      <w:r>
+        <w:rPr>
+          <w:color w:val="000000"/>
+          <w:szCs w:val="24"/>
+        </w:rPr>
+        <w:t>E</w:t>
+      </w:r>
+      <w:r>
+        <w:rPr>
+          <w:color w:val="000000"/>
+          <w:szCs w:val="24"/>
+        </w:rPr>
+        <w:t>ach time a player has played a card it records the card</w:t>
+      </w:r>
+      <w:r>
+        <w:rPr>
+          <w:color w:val="000000"/>
+          <w:szCs w:val="24"/>
+        </w:rPr>
+        <w:t xml:space="preserve"> they in the moves table.</w:t>
+      </w:r>
+      <w:r>
+        <w:rPr>
+          <w:color w:val="000000"/>
+          <w:szCs w:val="24"/>
+        </w:rPr>
+        <w:t xml:space="preserve"> The</w:t>
+      </w:r>
+      <w:r>
+        <w:rPr>
+          <w:color w:val="000000"/>
+          <w:szCs w:val="24"/>
+        </w:rPr>
+        <w:t xml:space="preserve">se moves will not be displayed to authenticated users until after the game is over. The </w:t>
+      </w:r>
+      <w:proofErr w:type="spellStart"/>
+      <w:r>
+        <w:rPr>
+          <w:color w:val="000000"/>
+          <w:szCs w:val="24"/>
+        </w:rPr>
+        <w:t>ViewEndedGamesController</w:t>
+      </w:r>
+      <w:proofErr w:type="spellEnd"/>
+      <w:r>
+        <w:rPr>
+          <w:color w:val="000000"/>
+          <w:szCs w:val="24"/>
+        </w:rPr>
+        <w:t>, which handles displaying the results of a game, ensures that the game status has been marked as ended before displaying information about it to authenticated user. This information includes game moves as well as the winner, the rounds played during that game, and point totals.</w:t>
+      </w:r>
+      <w:r>
+        <w:rPr>
+          <w:color w:val="000000"/>
+          <w:szCs w:val="24"/>
+        </w:rPr>
+        <w:t xml:space="preserve"> </w:t>
+      </w:r>
+      <w:r>
+        <w:rPr>
+          <w:color w:val="000000"/>
+          <w:szCs w:val="24"/>
+        </w:rPr>
+        <w:t xml:space="preserve">The code excerpt below shows this validation check, and calls a private </w:t>
+      </w:r>
+      <w:r>
+        <w:rPr>
+          <w:color w:val="000000"/>
+          <w:szCs w:val="24"/>
+        </w:rPr>
         <w:lastRenderedPageBreak/>
-        <w:t>number of bags they have in total and their current score.</w:t>
-      </w:r>
-      <w:r>
-        <w:t xml:space="preserve"> The game continues if a player has not won and shows your new hand and asks for a bid, this process continues until one of the two players has won the game. </w:t>
-      </w:r>
-    </w:p>
-    <w:p>
-      <w:pPr>
-        <w:pStyle w:val="Heading1"/>
-      </w:pPr>
-      <w:r>
-        <w:t>Game Rules</w:t>
-      </w:r>
-    </w:p>
-    <w:p>
-      <w:pPr>
-        <w:pStyle w:val="Heading2"/>
-        <w:rPr>
-          <w:rStyle w:val="Heading2Char"/>
-        </w:rPr>
-      </w:pPr>
-      <w:r>
-        <w:rPr>
-          <w:rStyle w:val="Heading2Char"/>
-        </w:rPr>
-        <w:t xml:space="preserve">Objective </w:t>
-      </w:r>
-    </w:p>
-    <w:p>
-      <w:r>
-        <w:t xml:space="preserve">Be the first player to reach </w:t>
-      </w:r>
-      <w:r>
-        <w:t>2</w:t>
-      </w:r>
-      <w:r>
-        <w:t xml:space="preserve">00 points. If both </w:t>
-      </w:r>
-      <w:r>
-        <w:t>players reach 2</w:t>
-      </w:r>
-      <w:r>
-        <w:t>00 points in the same round the player with the higher number of points between the two wins.</w:t>
-      </w:r>
-    </w:p>
-    <w:p/>
-    <w:p>
-      <w:pPr>
-        <w:pStyle w:val="Heading2"/>
-      </w:pPr>
-      <w:r>
-        <w:rPr>
-          <w:rStyle w:val="Heading2Char"/>
-        </w:rPr>
-        <w:t>Setup</w:t>
-      </w:r>
-    </w:p>
-    <w:p>
-      <w:r>
-        <w:t>Each “Round” a</w:t>
-      </w:r>
-      <w:r>
-        <w:t xml:space="preserve"> </w:t>
-      </w:r>
-      <w:r>
-        <w:t>52 Card Deck is shuffled. Two players</w:t>
-      </w:r>
-      <w:r>
-        <w:t xml:space="preserve"> are each dealt thirteen cards from the deck randomly. This leaves 26 cards that are remaining in the deck, which will not be used in the current round. (</w:t>
-      </w:r>
-      <w:r>
-        <w:t>13 cards per player</w:t>
-      </w:r>
-      <w:r>
-        <w:t xml:space="preserve"> * 2 players + 26 cards left over = 52 Total Cards in Deck)</w:t>
-      </w:r>
-    </w:p>
-    <w:p/>
-    <w:p>
-      <w:pPr>
-        <w:pStyle w:val="Heading2"/>
-      </w:pPr>
-      <w:r>
-        <w:t>Card Rank</w:t>
-      </w:r>
-    </w:p>
-    <w:p>
-      <w:r>
-        <w:t xml:space="preserve">Card Values are </w:t>
-      </w:r>
-      <w:r>
-        <w:t>Ace</w:t>
-      </w:r>
-      <w:r>
-        <w:t xml:space="preserve"> (A)</w:t>
-      </w:r>
-      <w:r>
-        <w:t>, King</w:t>
-      </w:r>
-      <w:r>
-        <w:t xml:space="preserve"> (K)</w:t>
-      </w:r>
-      <w:r>
-        <w:t>, Queen</w:t>
-      </w:r>
-      <w:r>
-        <w:t xml:space="preserve"> (Q)</w:t>
-      </w:r>
-      <w:r>
-        <w:t>, Jack</w:t>
-      </w:r>
-      <w:r>
-        <w:t xml:space="preserve"> (J)</w:t>
-      </w:r>
-      <w:r>
-        <w:t xml:space="preserve">, 10, 9, 8, 7, 6, 5, 4, 3, </w:t>
-      </w:r>
-      <w:r>
-        <w:t xml:space="preserve">and </w:t>
-      </w:r>
-      <w:r>
-        <w:t xml:space="preserve">2. </w:t>
-      </w:r>
-      <w:r>
-        <w:t xml:space="preserve">Suits are Spades (S), Hearts (H), Clubs (C), and Diamonds (D). </w:t>
-      </w:r>
-      <w:r>
-        <w:t>Spades beats every other suited card.</w:t>
-      </w:r>
-      <w:r>
-        <w:t xml:space="preserve"> </w:t>
-      </w:r>
-      <w:r>
-        <w:t>E.g. 2S (2 of Spades) beats AH (Ace of Hearts)</w:t>
-      </w:r>
-      <w:r>
-        <w:t>. In the case of same card suits, the higher valued card will win, so 9H (9 of Hearts) beats 7H (7 of Hearts). If a Spades suit is not played but the played cards have different suits, then the leading player (the player that went first in the current trick) will win regardless of card value.</w:t>
-      </w:r>
-    </w:p>
-    <w:p/>
-    <w:p>
-      <w:pPr>
-        <w:pStyle w:val="Heading2"/>
-        <w:rPr>
-          <w:rStyle w:val="Heading2Char"/>
-        </w:rPr>
-      </w:pPr>
-      <w:r>
-        <w:rPr>
-          <w:rStyle w:val="Heading2Char"/>
-        </w:rPr>
-        <w:t>Bidding</w:t>
-      </w:r>
-    </w:p>
-    <w:p>
-      <w:r>
-        <w:t xml:space="preserve">Each player will decide how many “Tricks” they think they can win in a round. </w:t>
-      </w:r>
-      <w:r>
-        <w:t xml:space="preserve">They can also choose “nil” if they want to try to lose every trick that hand to try to get 100 points for that round (See Scoring) </w:t>
-      </w:r>
-      <w:r>
-        <w:t>A “Trick” is simply a winning hand. Bidding occurs each round.</w:t>
-      </w:r>
-    </w:p>
-    <w:p/>
-    <w:p>
-      <w:pPr>
-        <w:pStyle w:val="Heading2"/>
-      </w:pPr>
-      <w:r>
-        <w:t>Scoring</w:t>
-      </w:r>
-    </w:p>
-    <w:p>
-      <w:r>
-        <w:t xml:space="preserve">Each winning trick is worth 10 times the bid amount and every trick that is won that goes over the bid amount is referred to as a “Sandbag” or “bag” and is worth 1 point. </w:t>
-      </w:r>
-      <w:r>
-        <w:rPr>
-          <w:b/>
-        </w:rPr>
-        <w:t xml:space="preserve">Example: </w:t>
-      </w:r>
-      <w:r>
-        <w:t xml:space="preserve">Player 1 bids 6 tricks and wins 8. They are awarded 62 points, 60 for their bid and 2 for their bag. </w:t>
-      </w:r>
-    </w:p>
-    <w:p>
-      <w:r>
-        <w:t xml:space="preserve">If a player fails to meet the number of tricks they bid the player is deducted the entire bid times 10 points for each bid. </w:t>
-      </w:r>
-      <w:r>
-        <w:rPr>
-          <w:b/>
-        </w:rPr>
-        <w:t xml:space="preserve">Example: </w:t>
-      </w:r>
-      <w:r>
-        <w:t xml:space="preserve">Player 2 bids 8 tricks but only gets 6 tricks in the round, they are deducted 80 points. </w:t>
-      </w:r>
-    </w:p>
-    <w:p>
-      <w:r>
-        <w:t>Sandbags are kept track of for each player and once a player hits 10 ba</w:t>
-      </w:r>
-      <w:r>
-        <w:t>gs</w:t>
-      </w:r>
-      <w:r>
-        <w:t xml:space="preserve"> or more</w:t>
-      </w:r>
-      <w:r>
-        <w:t xml:space="preserve"> they are </w:t>
-      </w:r>
-      <w:r>
-        <w:lastRenderedPageBreak/>
-        <w:t>deducted 100 poin</w:t>
-      </w:r>
-      <w:r>
-        <w:t>ts, and their bags are subtracted by 10</w:t>
-      </w:r>
-      <w:r>
-        <w:t>.</w:t>
-      </w:r>
-    </w:p>
-    <w:p>
-      <w:r>
-        <w:t>A player can bid 0</w:t>
-      </w:r>
-      <w:r>
-        <w:t xml:space="preserve"> (known as a NIL bid)</w:t>
-      </w:r>
-      <w:r>
-        <w:t xml:space="preserve"> if they believe they can lose every trick in order to get 100 points for the round. If they fail to do this and get even 1 trick they are deducted 100 points. </w:t>
-      </w:r>
-    </w:p>
-    <w:p/>
-    <w:p>
-      <w:pPr>
-        <w:pStyle w:val="Heading2"/>
-      </w:pPr>
-      <w:r>
-        <w:t>Gameplay</w:t>
-      </w:r>
-    </w:p>
-    <w:p>
-      <w:r>
-        <w:t>Player 1 starts the game and plays a card, player 2 then follows. Spades are not allowed to be played unless they have already been “broken”</w:t>
-      </w:r>
-      <w:r>
-        <w:t>. In order to “B</w:t>
-      </w:r>
-      <w:r>
-        <w:t>reak Spades</w:t>
-      </w:r>
-      <w:r>
-        <w:t>”</w:t>
-      </w:r>
-      <w:r>
-        <w:t xml:space="preserve"> a player may play a spade if they do not have any cards of the suit that the opening player plays</w:t>
-      </w:r>
-      <w:r>
-        <w:t>, or if the opening player only has cards of the Spades suit remaining. Once S</w:t>
-      </w:r>
-      <w:r>
-        <w:t xml:space="preserve">pades is broken it can be opened with in </w:t>
-      </w:r>
-      <w:r>
-        <w:t>any following</w:t>
-      </w:r>
-      <w:r>
-        <w:t xml:space="preserve"> round. </w:t>
-      </w:r>
-    </w:p>
-    <w:p>
-      <w:r>
-        <w:t>Example: Player 1 has 5</w:t>
-      </w:r>
-      <w:r>
-        <w:t>S</w:t>
-      </w:r>
-      <w:r>
-        <w:t xml:space="preserve">, 4C, 2D and </w:t>
-      </w:r>
-      <w:r>
-        <w:t>3D</w:t>
-      </w:r>
-      <w:r>
-        <w:t xml:space="preserve">, player 2 has QH, 10D, </w:t>
-      </w:r>
-      <w:r>
-        <w:t>3S, and 4S. Player 1 plays 2D, player 2 must play a Diamond, in the next hand Player 1 Plays 3D because Player 2 no longer has any Diamonds they can play their</w:t>
-      </w:r>
-      <w:r>
-        <w:t xml:space="preserve"> 3 of Spades to win the trick, S</w:t>
-      </w:r>
-      <w:r>
-        <w:t>pades are now broken and Player 1 can play their 5S in the next hand.</w:t>
-      </w:r>
-      <w:r>
-        <w:t xml:space="preserve"> </w:t>
-      </w:r>
-    </w:p>
-    <w:p>
-      <w:r>
-        <w:t>The winner of the trick starts the next hand. Each hand is played until the players are out of their initial 13 cards. The round is then scored and a new round is started. This process goes on until one of the players wins the game.</w:t>
-      </w:r>
-    </w:p>
-    <w:p/>
-    <w:p>
-      <w:pPr>
-        <w:pStyle w:val="Heading1"/>
-      </w:pPr>
-      <w:r>
-        <w:t>Why This Application is</w:t>
-      </w:r>
-      <w:r>
-        <w:t xml:space="preserve"> Secure</w:t>
-      </w:r>
-    </w:p>
-    <w:p>
-      <w:r>
-        <w:t>Our application is secure</w:t>
-      </w:r>
-      <w:r>
-        <w:t xml:space="preserve"> because it takes steps to ensure that </w:t>
-      </w:r>
-      <w:r>
-        <w:t xml:space="preserve">confidentiality, integrity, and availability are </w:t>
-      </w:r>
-      <w:r>
-        <w:t>maintained</w:t>
-      </w:r>
-      <w:r>
-        <w:t>. In addition, our application is secure because there is a low risk of being susceptible to the most common vulnerabilities. Several analysis tools have also been used on the application</w:t>
-      </w:r>
-      <w:r>
-        <w:t xml:space="preserve"> to look for potential issues (possibly security-related), and these issues have been addressed.</w:t>
-      </w:r>
-    </w:p>
-    <w:p>
-      <w:pPr>
-        <w:pStyle w:val="Heading2"/>
-      </w:pPr>
-      <w:r>
-        <w:t>Confidentiality</w:t>
-      </w:r>
-    </w:p>
-    <w:p>
-      <w:pPr>
-        <w:rPr>
-          <w:color w:val="000000"/>
-          <w:szCs w:val="24"/>
-        </w:rPr>
-      </w:pPr>
-      <w:r>
-        <w:rPr>
-          <w:b/>
-        </w:rPr>
-        <w:t>Requirement:</w:t>
-      </w:r>
-      <w:r>
-        <w:t xml:space="preserve"> </w:t>
-      </w:r>
-      <w:r>
-        <w:rPr>
-          <w:szCs w:val="24"/>
-        </w:rPr>
-        <w:t>“</w:t>
-      </w:r>
-      <w:r>
-        <w:rPr>
-          <w:color w:val="000000"/>
-          <w:szCs w:val="24"/>
-        </w:rPr>
-        <w:t>You must create an audit trail of every game move, and these game moves must not be available to those not in the game until the game has completed. After the game is completed, the final audit record (including every move) must be publicly available to all authenticated users (but to not to unauthenticated ones). The win/loss/draw record of each user must be made available to authenticated users (but not to unauthenticated ones).”</w:t>
-      </w:r>
-    </w:p>
-    <w:p>
-      <w:pPr>
-        <w:rPr>
-          <w:color w:val="000000"/>
-          <w:szCs w:val="24"/>
-        </w:rPr>
-      </w:pPr>
-    </w:p>
-    <w:p>
-      <w:pPr>
-        <w:rPr>
-          <w:color w:val="000000"/>
-          <w:szCs w:val="24"/>
-        </w:rPr>
-      </w:pPr>
-      <w:r>
-        <w:rPr>
-          <w:color w:val="000000"/>
-          <w:szCs w:val="24"/>
-        </w:rPr>
-        <w:t>We have created an audit trail of every game move using a database table called “moves”</w:t>
-      </w:r>
-      <w:r>
-        <w:rPr>
-          <w:color w:val="000000"/>
-          <w:szCs w:val="24"/>
-        </w:rPr>
-        <w:t>.</w:t>
-      </w:r>
-      <w:r>
-        <w:rPr>
-          <w:color w:val="000000"/>
-          <w:szCs w:val="24"/>
-        </w:rPr>
-        <w:t xml:space="preserve"> </w:t>
-      </w:r>
-      <w:r>
-        <w:rPr>
-          <w:color w:val="000000"/>
-          <w:szCs w:val="24"/>
-        </w:rPr>
-        <w:t>E</w:t>
-      </w:r>
-      <w:r>
-        <w:rPr>
-          <w:color w:val="000000"/>
-          <w:szCs w:val="24"/>
-        </w:rPr>
-        <w:t>ach time a player has played a card it records the card</w:t>
-      </w:r>
-      <w:r>
-        <w:rPr>
-          <w:color w:val="000000"/>
-          <w:szCs w:val="24"/>
-        </w:rPr>
-        <w:t xml:space="preserve"> they in the moves table.</w:t>
-      </w:r>
-      <w:r>
-        <w:rPr>
-          <w:color w:val="000000"/>
-          <w:szCs w:val="24"/>
-        </w:rPr>
-        <w:t xml:space="preserve"> The</w:t>
-      </w:r>
-      <w:r>
-        <w:rPr>
-          <w:color w:val="000000"/>
-          <w:szCs w:val="24"/>
-        </w:rPr>
-        <w:t xml:space="preserve">se moves will not be displayed to authenticated users until after the game is over. The </w:t>
-      </w:r>
-      <w:proofErr w:type="spellStart"/>
-      <w:r>
-        <w:rPr>
-          <w:color w:val="000000"/>
-          <w:szCs w:val="24"/>
-        </w:rPr>
-        <w:t>ViewEndedGamesController</w:t>
-      </w:r>
-      <w:proofErr w:type="spellEnd"/>
-      <w:r>
-        <w:rPr>
-          <w:color w:val="000000"/>
-          <w:szCs w:val="24"/>
-        </w:rPr>
-        <w:t xml:space="preserve">, which handles displaying the results of a game, ensures that the game status has been marked as ended before displaying information about it to authenticated user. This information includes game moves as well as the winner, the rounds played during that </w:t>
-      </w:r>
-      <w:r>
-        <w:rPr>
-          <w:color w:val="000000"/>
-          <w:szCs w:val="24"/>
-        </w:rPr>
-        <w:lastRenderedPageBreak/>
-        <w:t>game, and point totals.</w:t>
-      </w:r>
-      <w:r>
-        <w:rPr>
-          <w:color w:val="000000"/>
-          <w:szCs w:val="24"/>
-        </w:rPr>
-        <w:t xml:space="preserve"> </w:t>
-      </w:r>
-      <w:r>
-        <w:rPr>
-          <w:color w:val="000000"/>
-          <w:szCs w:val="24"/>
-        </w:rPr>
-        <w:t>The code excerpt below shows this validation check, and calls a private method to render the information.</w:t>
+        <w:t>method to render the information.</w:t>
       </w:r>
     </w:p>
     <w:p>
@@ -1729,6 +1696,7 @@
           <w:szCs w:val="21"/>
         </w:rPr>
       </w:pPr>
+      <w:proofErr w:type="gramStart"/>
       <w:r>
         <w:rPr>
           <w:rFonts w:ascii="Consolas" w:eastAsia="Times New Roman" w:hAnsi="Consolas" w:cs="Times New Roman"/>
@@ -1748,7 +1716,7 @@
         <w:t>(</w:t>
       </w:r>
       <w:proofErr w:type="spellStart"/>
-      <w:proofErr w:type="gramStart"/>
+      <w:proofErr w:type="gramEnd"/>
       <w:r>
         <w:rPr>
           <w:rFonts w:ascii="Consolas" w:eastAsia="Times New Roman" w:hAnsi="Consolas" w:cs="Times New Roman"/>
@@ -1777,7 +1745,6 @@
         <w:t>isPresent</w:t>
       </w:r>
       <w:proofErr w:type="spellEnd"/>
-      <w:proofErr w:type="gramEnd"/>
       <w:r>
         <w:rPr>
           <w:rFonts w:ascii="Consolas" w:eastAsia="Times New Roman" w:hAnsi="Consolas" w:cs="Times New Roman"/>
@@ -1941,6 +1908,7 @@
         </w:rPr>
         <w:tab/>
       </w:r>
+      <w:proofErr w:type="gramStart"/>
       <w:r>
         <w:rPr>
           <w:rFonts w:ascii="Consolas" w:eastAsia="Times New Roman" w:hAnsi="Consolas" w:cs="Times New Roman"/>
@@ -1960,7 +1928,7 @@
         <w:t>(</w:t>
       </w:r>
       <w:proofErr w:type="spellStart"/>
-      <w:proofErr w:type="gramStart"/>
+      <w:proofErr w:type="gramEnd"/>
       <w:r>
         <w:rPr>
           <w:rFonts w:ascii="Consolas" w:eastAsia="Times New Roman" w:hAnsi="Consolas" w:cs="Times New Roman"/>
@@ -1989,7 +1957,6 @@
         <w:t>getGameStatus</w:t>
       </w:r>
       <w:proofErr w:type="spellEnd"/>
-      <w:proofErr w:type="gramEnd"/>
       <w:r>
         <w:rPr>
           <w:rFonts w:ascii="Consolas" w:eastAsia="Times New Roman" w:hAnsi="Consolas" w:cs="Times New Roman"/>
@@ -2138,17 +2105,17 @@
         <w:t>append</w:t>
       </w:r>
       <w:proofErr w:type="spellEnd"/>
+      <w:r>
+        <w:rPr>
+          <w:rFonts w:ascii="Consolas" w:eastAsia="Times New Roman" w:hAnsi="Consolas" w:cs="Times New Roman"/>
+          <w:color w:val="D4D4D4"/>
+          <w:sz w:val="21"/>
+          <w:szCs w:val="21"/>
+        </w:rPr>
+        <w:t>(</w:t>
+      </w:r>
+      <w:proofErr w:type="spellStart"/>
       <w:proofErr w:type="gramEnd"/>
-      <w:r>
-        <w:rPr>
-          <w:rFonts w:ascii="Consolas" w:eastAsia="Times New Roman" w:hAnsi="Consolas" w:cs="Times New Roman"/>
-          <w:color w:val="D4D4D4"/>
-          <w:sz w:val="21"/>
-          <w:szCs w:val="21"/>
-        </w:rPr>
-        <w:t>(</w:t>
-      </w:r>
-      <w:proofErr w:type="spellStart"/>
       <w:r>
         <w:rPr>
           <w:rFonts w:ascii="Consolas" w:eastAsia="Times New Roman" w:hAnsi="Consolas" w:cs="Times New Roman"/>
@@ -2355,11 +2322,11 @@
     </w:p>
     <w:p>
       <w:r>
-        <w:t xml:space="preserve">Our application helps maintain user confidentiality by requiring users to be authenticated </w:t>
+        <w:t xml:space="preserve">Our application helps maintain user confidentiality by requiring users to be authenticated in almost all parts of the application. Apart from the initial home page and the create user page, </w:t>
       </w:r>
       <w:r>
         <w:lastRenderedPageBreak/>
-        <w:t>in almost all parts of the application. Apart from the initial home page and the create user page, all other parts of the application first checks that the user has the proper role (USER), and Spring Security is configured so that any attempts to access these pages when unauthenticated will redirect the user to the login page.</w:t>
+        <w:t>all other parts of the application first checks that the user has the proper role (USER), and Spring Security is configured so that any attempts to access these pages when unauthenticated will redirect the user to the login page.</w:t>
       </w:r>
     </w:p>
     <w:p>
@@ -2481,10 +2448,666 @@
     </w:p>
     <w:p>
       <w:r>
-        <w:t xml:space="preserve">In order to meet the requirement that only the current player can make a move in a given game we implement a check on whose turn it currently is and if the player whose turn it is makes a move it is allowed, if they player whose turn it is not tries to play a card the game does not allow that card to be played and the game continues to wait for the player whose turn it is. The same audit trail of moves we implemented for the “moves” table only records moves if the move was allowed as such it is impossible for players to change that table themselves, only the game records moves if the move was allowed. The “Win, lose, and draw” </w:t>
-      </w:r>
-      <w:r>
-        <w:t>statistics is calculated each time a game is completed and is calculated from the games table in the database. Users can not make changes to these statistics themselves in any malicious way, if they want to change the statistics, they must complete playing a game.</w:t>
+        <w:t xml:space="preserve">The application maintains integrity in game moves by performing validation checks on the current player’s turn. If the current player making a move doesn’t match the current turn, then the move is immediately rejected. Assuming that it is the current player’s turn, additional processing is done to ensure that the player has the card, and does checking to ensure that the move is semantically valid based on the rules of Spades. In addition, the </w:t>
+      </w:r>
+      <w:proofErr w:type="spellStart"/>
+      <w:r>
+        <w:t>ActiveGameController</w:t>
+      </w:r>
+      <w:proofErr w:type="spellEnd"/>
+      <w:r>
+        <w:t xml:space="preserve">, which handles processing input from the user, uses regular expressions and sets a max length on the String input accepted from the user, before attempting to send it to the </w:t>
+      </w:r>
+      <w:proofErr w:type="spellStart"/>
+      <w:r>
+        <w:t>SpadesGameService</w:t>
+      </w:r>
+      <w:proofErr w:type="spellEnd"/>
+      <w:r>
+        <w:t xml:space="preserve"> for processing.</w:t>
+      </w:r>
+    </w:p>
+    <w:p>
+      <w:pPr>
+        <w:widowControl/>
+        <w:shd w:val="clear" w:color="auto" w:fill="1E1E1E"/>
+        <w:spacing w:line="285" w:lineRule="atLeast"/>
+        <w:ind w:firstLine="0"/>
+        <w:rPr>
+          <w:rFonts w:ascii="Consolas" w:eastAsia="Times New Roman" w:hAnsi="Consolas" w:cs="Times New Roman"/>
+          <w:color w:val="D4D4D4"/>
+          <w:sz w:val="21"/>
+          <w:szCs w:val="21"/>
+        </w:rPr>
+      </w:pPr>
+      <w:proofErr w:type="gramStart"/>
+      <w:r>
+        <w:rPr>
+          <w:rFonts w:ascii="Consolas" w:eastAsia="Times New Roman" w:hAnsi="Consolas" w:cs="Times New Roman"/>
+          <w:color w:val="569CD6"/>
+          <w:sz w:val="21"/>
+          <w:szCs w:val="21"/>
+        </w:rPr>
+        <w:t>private</w:t>
+      </w:r>
+      <w:proofErr w:type="gramEnd"/>
+      <w:r>
+        <w:rPr>
+          <w:rFonts w:ascii="Consolas" w:eastAsia="Times New Roman" w:hAnsi="Consolas" w:cs="Times New Roman"/>
+          <w:color w:val="D4D4D4"/>
+          <w:sz w:val="21"/>
+          <w:szCs w:val="21"/>
+        </w:rPr>
+        <w:t xml:space="preserve"> </w:t>
+      </w:r>
+      <w:r>
+        <w:rPr>
+          <w:rFonts w:ascii="Consolas" w:eastAsia="Times New Roman" w:hAnsi="Consolas" w:cs="Times New Roman"/>
+          <w:color w:val="569CD6"/>
+          <w:sz w:val="21"/>
+          <w:szCs w:val="21"/>
+        </w:rPr>
+        <w:t>static</w:t>
+      </w:r>
+      <w:r>
+        <w:rPr>
+          <w:rFonts w:ascii="Consolas" w:eastAsia="Times New Roman" w:hAnsi="Consolas" w:cs="Times New Roman"/>
+          <w:color w:val="D4D4D4"/>
+          <w:sz w:val="21"/>
+          <w:szCs w:val="21"/>
+        </w:rPr>
+        <w:t xml:space="preserve"> </w:t>
+      </w:r>
+      <w:r>
+        <w:rPr>
+          <w:rFonts w:ascii="Consolas" w:eastAsia="Times New Roman" w:hAnsi="Consolas" w:cs="Times New Roman"/>
+          <w:color w:val="569CD6"/>
+          <w:sz w:val="21"/>
+          <w:szCs w:val="21"/>
+        </w:rPr>
+        <w:t>final</w:t>
+      </w:r>
+      <w:r>
+        <w:rPr>
+          <w:rFonts w:ascii="Consolas" w:eastAsia="Times New Roman" w:hAnsi="Consolas" w:cs="Times New Roman"/>
+          <w:color w:val="D4D4D4"/>
+          <w:sz w:val="21"/>
+          <w:szCs w:val="21"/>
+        </w:rPr>
+        <w:t xml:space="preserve"> </w:t>
+      </w:r>
+      <w:r>
+        <w:rPr>
+          <w:rFonts w:ascii="Consolas" w:eastAsia="Times New Roman" w:hAnsi="Consolas" w:cs="Times New Roman"/>
+          <w:color w:val="4EC9B0"/>
+          <w:sz w:val="21"/>
+          <w:szCs w:val="21"/>
+        </w:rPr>
+        <w:t>Pattern</w:t>
+      </w:r>
+      <w:r>
+        <w:rPr>
+          <w:rFonts w:ascii="Consolas" w:eastAsia="Times New Roman" w:hAnsi="Consolas" w:cs="Times New Roman"/>
+          <w:color w:val="D4D4D4"/>
+          <w:sz w:val="21"/>
+          <w:szCs w:val="21"/>
+        </w:rPr>
+        <w:t xml:space="preserve"> </w:t>
+      </w:r>
+      <w:r>
+        <w:rPr>
+          <w:rFonts w:ascii="Consolas" w:eastAsia="Times New Roman" w:hAnsi="Consolas" w:cs="Times New Roman"/>
+          <w:color w:val="9CDCFE"/>
+          <w:sz w:val="21"/>
+          <w:szCs w:val="21"/>
+        </w:rPr>
+        <w:t>VALID_CARD_REGEX</w:t>
+      </w:r>
+      <w:r>
+        <w:rPr>
+          <w:rFonts w:ascii="Consolas" w:eastAsia="Times New Roman" w:hAnsi="Consolas" w:cs="Times New Roman"/>
+          <w:color w:val="D4D4D4"/>
+          <w:sz w:val="21"/>
+          <w:szCs w:val="21"/>
+        </w:rPr>
+        <w:t xml:space="preserve"> =</w:t>
+      </w:r>
+    </w:p>
+    <w:p>
+      <w:pPr>
+        <w:widowControl/>
+        <w:shd w:val="clear" w:color="auto" w:fill="1E1E1E"/>
+        <w:spacing w:line="285" w:lineRule="atLeast"/>
+        <w:ind w:firstLine="0"/>
+        <w:rPr>
+          <w:rFonts w:ascii="Consolas" w:eastAsia="Times New Roman" w:hAnsi="Consolas" w:cs="Times New Roman"/>
+          <w:color w:val="D4D4D4"/>
+          <w:sz w:val="21"/>
+          <w:szCs w:val="21"/>
+        </w:rPr>
+      </w:pPr>
+      <w:r>
+        <w:rPr>
+          <w:rFonts w:ascii="Consolas" w:eastAsia="Times New Roman" w:hAnsi="Consolas" w:cs="Times New Roman"/>
+          <w:color w:val="D4D4D4"/>
+          <w:sz w:val="21"/>
+          <w:szCs w:val="21"/>
+        </w:rPr>
+        <w:t xml:space="preserve">    </w:t>
+      </w:r>
+      <w:proofErr w:type="spellStart"/>
+      <w:proofErr w:type="gramStart"/>
+      <w:r>
+        <w:rPr>
+          <w:rFonts w:ascii="Consolas" w:eastAsia="Times New Roman" w:hAnsi="Consolas" w:cs="Times New Roman"/>
+          <w:color w:val="9CDCFE"/>
+          <w:sz w:val="21"/>
+          <w:szCs w:val="21"/>
+        </w:rPr>
+        <w:t>Pattern</w:t>
+      </w:r>
+      <w:r>
+        <w:rPr>
+          <w:rFonts w:ascii="Consolas" w:eastAsia="Times New Roman" w:hAnsi="Consolas" w:cs="Times New Roman"/>
+          <w:color w:val="D4D4D4"/>
+          <w:sz w:val="21"/>
+          <w:szCs w:val="21"/>
+        </w:rPr>
+        <w:t>.</w:t>
+      </w:r>
+      <w:r>
+        <w:rPr>
+          <w:rFonts w:ascii="Consolas" w:eastAsia="Times New Roman" w:hAnsi="Consolas" w:cs="Times New Roman"/>
+          <w:color w:val="DCDCAA"/>
+          <w:sz w:val="21"/>
+          <w:szCs w:val="21"/>
+        </w:rPr>
+        <w:t>compile</w:t>
+      </w:r>
+      <w:proofErr w:type="spellEnd"/>
+      <w:r>
+        <w:rPr>
+          <w:rFonts w:ascii="Consolas" w:eastAsia="Times New Roman" w:hAnsi="Consolas" w:cs="Times New Roman"/>
+          <w:color w:val="D4D4D4"/>
+          <w:sz w:val="21"/>
+          <w:szCs w:val="21"/>
+        </w:rPr>
+        <w:t>(</w:t>
+      </w:r>
+      <w:proofErr w:type="gramEnd"/>
+      <w:r>
+        <w:rPr>
+          <w:rFonts w:ascii="Consolas" w:eastAsia="Times New Roman" w:hAnsi="Consolas" w:cs="Times New Roman"/>
+          <w:color w:val="CE9178"/>
+          <w:sz w:val="21"/>
+          <w:szCs w:val="21"/>
+        </w:rPr>
+        <w:t>"^([2-9JQKA]|10)[CDHS]$"</w:t>
+      </w:r>
+      <w:r>
+        <w:rPr>
+          <w:rFonts w:ascii="Consolas" w:eastAsia="Times New Roman" w:hAnsi="Consolas" w:cs="Times New Roman"/>
+          <w:color w:val="D4D4D4"/>
+          <w:sz w:val="21"/>
+          <w:szCs w:val="21"/>
+        </w:rPr>
+        <w:t xml:space="preserve">, </w:t>
+      </w:r>
+      <w:proofErr w:type="spellStart"/>
+      <w:r>
+        <w:rPr>
+          <w:rFonts w:ascii="Consolas" w:eastAsia="Times New Roman" w:hAnsi="Consolas" w:cs="Times New Roman"/>
+          <w:color w:val="9CDCFE"/>
+          <w:sz w:val="21"/>
+          <w:szCs w:val="21"/>
+        </w:rPr>
+        <w:t>Pattern</w:t>
+      </w:r>
+      <w:r>
+        <w:rPr>
+          <w:rFonts w:ascii="Consolas" w:eastAsia="Times New Roman" w:hAnsi="Consolas" w:cs="Times New Roman"/>
+          <w:color w:val="D4D4D4"/>
+          <w:sz w:val="21"/>
+          <w:szCs w:val="21"/>
+        </w:rPr>
+        <w:t>.</w:t>
+      </w:r>
+      <w:r>
+        <w:rPr>
+          <w:rFonts w:ascii="Consolas" w:eastAsia="Times New Roman" w:hAnsi="Consolas" w:cs="Times New Roman"/>
+          <w:color w:val="9CDCFE"/>
+          <w:sz w:val="21"/>
+          <w:szCs w:val="21"/>
+        </w:rPr>
+        <w:t>CASE_INSENSITIVE</w:t>
+      </w:r>
+      <w:proofErr w:type="spellEnd"/>
+      <w:r>
+        <w:rPr>
+          <w:rFonts w:ascii="Consolas" w:eastAsia="Times New Roman" w:hAnsi="Consolas" w:cs="Times New Roman"/>
+          <w:color w:val="D4D4D4"/>
+          <w:sz w:val="21"/>
+          <w:szCs w:val="21"/>
+        </w:rPr>
+        <w:t>);</w:t>
+      </w:r>
+    </w:p>
+    <w:p/>
+    <w:p>
+      <w:pPr>
+        <w:widowControl/>
+        <w:shd w:val="clear" w:color="auto" w:fill="1E1E1E"/>
+        <w:spacing w:line="285" w:lineRule="atLeast"/>
+        <w:ind w:firstLine="0"/>
+        <w:rPr>
+          <w:rFonts w:ascii="Consolas" w:eastAsia="Times New Roman" w:hAnsi="Consolas" w:cs="Times New Roman"/>
+          <w:color w:val="D4D4D4"/>
+          <w:sz w:val="21"/>
+          <w:szCs w:val="21"/>
+        </w:rPr>
+      </w:pPr>
+      <w:r>
+        <w:rPr>
+          <w:rFonts w:ascii="Consolas" w:eastAsia="Times New Roman" w:hAnsi="Consolas" w:cs="Times New Roman"/>
+          <w:color w:val="4EC9B0"/>
+          <w:sz w:val="21"/>
+          <w:szCs w:val="21"/>
+        </w:rPr>
+        <w:t>Matcher</w:t>
+      </w:r>
+      <w:r>
+        <w:rPr>
+          <w:rFonts w:ascii="Consolas" w:eastAsia="Times New Roman" w:hAnsi="Consolas" w:cs="Times New Roman"/>
+          <w:color w:val="D4D4D4"/>
+          <w:sz w:val="21"/>
+          <w:szCs w:val="21"/>
+        </w:rPr>
+        <w:t xml:space="preserve"> </w:t>
+      </w:r>
+      <w:proofErr w:type="spellStart"/>
+      <w:r>
+        <w:rPr>
+          <w:rFonts w:ascii="Consolas" w:eastAsia="Times New Roman" w:hAnsi="Consolas" w:cs="Times New Roman"/>
+          <w:color w:val="9CDCFE"/>
+          <w:sz w:val="21"/>
+          <w:szCs w:val="21"/>
+        </w:rPr>
+        <w:t>matcher</w:t>
+      </w:r>
+      <w:proofErr w:type="spellEnd"/>
+      <w:r>
+        <w:rPr>
+          <w:rFonts w:ascii="Consolas" w:eastAsia="Times New Roman" w:hAnsi="Consolas" w:cs="Times New Roman"/>
+          <w:color w:val="D4D4D4"/>
+          <w:sz w:val="21"/>
+          <w:szCs w:val="21"/>
+        </w:rPr>
+        <w:t xml:space="preserve"> = </w:t>
+      </w:r>
+      <w:proofErr w:type="spellStart"/>
+      <w:r>
+        <w:rPr>
+          <w:rFonts w:ascii="Consolas" w:eastAsia="Times New Roman" w:hAnsi="Consolas" w:cs="Times New Roman"/>
+          <w:color w:val="9CDCFE"/>
+          <w:sz w:val="21"/>
+          <w:szCs w:val="21"/>
+        </w:rPr>
+        <w:t>VALID_CARD_</w:t>
+      </w:r>
+      <w:proofErr w:type="gramStart"/>
+      <w:r>
+        <w:rPr>
+          <w:rFonts w:ascii="Consolas" w:eastAsia="Times New Roman" w:hAnsi="Consolas" w:cs="Times New Roman"/>
+          <w:color w:val="9CDCFE"/>
+          <w:sz w:val="21"/>
+          <w:szCs w:val="21"/>
+        </w:rPr>
+        <w:t>REGEX</w:t>
+      </w:r>
+      <w:r>
+        <w:rPr>
+          <w:rFonts w:ascii="Consolas" w:eastAsia="Times New Roman" w:hAnsi="Consolas" w:cs="Times New Roman"/>
+          <w:color w:val="D4D4D4"/>
+          <w:sz w:val="21"/>
+          <w:szCs w:val="21"/>
+        </w:rPr>
+        <w:t>.</w:t>
+      </w:r>
+      <w:r>
+        <w:rPr>
+          <w:rFonts w:ascii="Consolas" w:eastAsia="Times New Roman" w:hAnsi="Consolas" w:cs="Times New Roman"/>
+          <w:color w:val="DCDCAA"/>
+          <w:sz w:val="21"/>
+          <w:szCs w:val="21"/>
+        </w:rPr>
+        <w:t>matcher</w:t>
+      </w:r>
+      <w:proofErr w:type="spellEnd"/>
+      <w:r>
+        <w:rPr>
+          <w:rFonts w:ascii="Consolas" w:eastAsia="Times New Roman" w:hAnsi="Consolas" w:cs="Times New Roman"/>
+          <w:color w:val="D4D4D4"/>
+          <w:sz w:val="21"/>
+          <w:szCs w:val="21"/>
+        </w:rPr>
+        <w:t>(</w:t>
+      </w:r>
+      <w:proofErr w:type="gramEnd"/>
+      <w:r>
+        <w:rPr>
+          <w:rFonts w:ascii="Consolas" w:eastAsia="Times New Roman" w:hAnsi="Consolas" w:cs="Times New Roman"/>
+          <w:color w:val="D4D4D4"/>
+          <w:sz w:val="21"/>
+          <w:szCs w:val="21"/>
+        </w:rPr>
+        <w:t>card);</w:t>
+      </w:r>
+    </w:p>
+    <w:p>
+      <w:pPr>
+        <w:widowControl/>
+        <w:shd w:val="clear" w:color="auto" w:fill="1E1E1E"/>
+        <w:spacing w:line="285" w:lineRule="atLeast"/>
+        <w:ind w:firstLine="0"/>
+        <w:rPr>
+          <w:rFonts w:ascii="Consolas" w:eastAsia="Times New Roman" w:hAnsi="Consolas" w:cs="Times New Roman"/>
+          <w:color w:val="D4D4D4"/>
+          <w:sz w:val="21"/>
+          <w:szCs w:val="21"/>
+        </w:rPr>
+      </w:pPr>
+      <w:proofErr w:type="gramStart"/>
+      <w:r>
+        <w:rPr>
+          <w:rFonts w:ascii="Consolas" w:eastAsia="Times New Roman" w:hAnsi="Consolas" w:cs="Times New Roman"/>
+          <w:color w:val="C586C0"/>
+          <w:sz w:val="21"/>
+          <w:szCs w:val="21"/>
+        </w:rPr>
+        <w:t>if</w:t>
+      </w:r>
+      <w:r>
+        <w:rPr>
+          <w:rFonts w:ascii="Consolas" w:eastAsia="Times New Roman" w:hAnsi="Consolas" w:cs="Times New Roman"/>
+          <w:color w:val="D4D4D4"/>
+          <w:sz w:val="21"/>
+          <w:szCs w:val="21"/>
+        </w:rPr>
+        <w:t>(</w:t>
+      </w:r>
+      <w:proofErr w:type="gramEnd"/>
+      <w:r>
+        <w:rPr>
+          <w:rFonts w:ascii="Consolas" w:eastAsia="Times New Roman" w:hAnsi="Consolas" w:cs="Times New Roman"/>
+          <w:color w:val="D4D4D4"/>
+          <w:sz w:val="21"/>
+          <w:szCs w:val="21"/>
+        </w:rPr>
+        <w:t>(</w:t>
+      </w:r>
+      <w:proofErr w:type="spellStart"/>
+      <w:r>
+        <w:rPr>
+          <w:rFonts w:ascii="Consolas" w:eastAsia="Times New Roman" w:hAnsi="Consolas" w:cs="Times New Roman"/>
+          <w:color w:val="9CDCFE"/>
+          <w:sz w:val="21"/>
+          <w:szCs w:val="21"/>
+        </w:rPr>
+        <w:t>matcher</w:t>
+      </w:r>
+      <w:r>
+        <w:rPr>
+          <w:rFonts w:ascii="Consolas" w:eastAsia="Times New Roman" w:hAnsi="Consolas" w:cs="Times New Roman"/>
+          <w:color w:val="D4D4D4"/>
+          <w:sz w:val="21"/>
+          <w:szCs w:val="21"/>
+        </w:rPr>
+        <w:t>.</w:t>
+      </w:r>
+      <w:r>
+        <w:rPr>
+          <w:rFonts w:ascii="Consolas" w:eastAsia="Times New Roman" w:hAnsi="Consolas" w:cs="Times New Roman"/>
+          <w:color w:val="DCDCAA"/>
+          <w:sz w:val="21"/>
+          <w:szCs w:val="21"/>
+        </w:rPr>
+        <w:t>find</w:t>
+      </w:r>
+      <w:proofErr w:type="spellEnd"/>
+      <w:r>
+        <w:rPr>
+          <w:rFonts w:ascii="Consolas" w:eastAsia="Times New Roman" w:hAnsi="Consolas" w:cs="Times New Roman"/>
+          <w:color w:val="D4D4D4"/>
+          <w:sz w:val="21"/>
+          <w:szCs w:val="21"/>
+        </w:rPr>
+        <w:t>()) &amp;&amp; (</w:t>
+      </w:r>
+      <w:proofErr w:type="spellStart"/>
+      <w:r>
+        <w:rPr>
+          <w:rFonts w:ascii="Consolas" w:eastAsia="Times New Roman" w:hAnsi="Consolas" w:cs="Times New Roman"/>
+          <w:color w:val="9CDCFE"/>
+          <w:sz w:val="21"/>
+          <w:szCs w:val="21"/>
+        </w:rPr>
+        <w:t>currRound</w:t>
+      </w:r>
+      <w:r>
+        <w:rPr>
+          <w:rFonts w:ascii="Consolas" w:eastAsia="Times New Roman" w:hAnsi="Consolas" w:cs="Times New Roman"/>
+          <w:color w:val="D4D4D4"/>
+          <w:sz w:val="21"/>
+          <w:szCs w:val="21"/>
+        </w:rPr>
+        <w:t>.</w:t>
+      </w:r>
+      <w:r>
+        <w:rPr>
+          <w:rFonts w:ascii="Consolas" w:eastAsia="Times New Roman" w:hAnsi="Consolas" w:cs="Times New Roman"/>
+          <w:color w:val="DCDCAA"/>
+          <w:sz w:val="21"/>
+          <w:szCs w:val="21"/>
+        </w:rPr>
+        <w:t>getRoundStatus</w:t>
+      </w:r>
+      <w:proofErr w:type="spellEnd"/>
+      <w:r>
+        <w:rPr>
+          <w:rFonts w:ascii="Consolas" w:eastAsia="Times New Roman" w:hAnsi="Consolas" w:cs="Times New Roman"/>
+          <w:color w:val="D4D4D4"/>
+          <w:sz w:val="21"/>
+          <w:szCs w:val="21"/>
+        </w:rPr>
+        <w:t>().</w:t>
+      </w:r>
+      <w:r>
+        <w:rPr>
+          <w:rFonts w:ascii="Consolas" w:eastAsia="Times New Roman" w:hAnsi="Consolas" w:cs="Times New Roman"/>
+          <w:color w:val="DCDCAA"/>
+          <w:sz w:val="21"/>
+          <w:szCs w:val="21"/>
+        </w:rPr>
+        <w:t>equals</w:t>
+      </w:r>
+      <w:r>
+        <w:rPr>
+          <w:rFonts w:ascii="Consolas" w:eastAsia="Times New Roman" w:hAnsi="Consolas" w:cs="Times New Roman"/>
+          <w:color w:val="D4D4D4"/>
+          <w:sz w:val="21"/>
+          <w:szCs w:val="21"/>
+        </w:rPr>
+        <w:t>(</w:t>
+      </w:r>
+      <w:r>
+        <w:rPr>
+          <w:rFonts w:ascii="Consolas" w:eastAsia="Times New Roman" w:hAnsi="Consolas" w:cs="Times New Roman"/>
+          <w:color w:val="CE9178"/>
+          <w:sz w:val="21"/>
+          <w:szCs w:val="21"/>
+        </w:rPr>
+        <w:t>"a"</w:t>
+      </w:r>
+      <w:r>
+        <w:rPr>
+          <w:rFonts w:ascii="Consolas" w:eastAsia="Times New Roman" w:hAnsi="Consolas" w:cs="Times New Roman"/>
+          <w:color w:val="D4D4D4"/>
+          <w:sz w:val="21"/>
+          <w:szCs w:val="21"/>
+        </w:rPr>
+        <w:t>)))</w:t>
+      </w:r>
+    </w:p>
+    <w:p>
+      <w:pPr>
+        <w:widowControl/>
+        <w:shd w:val="clear" w:color="auto" w:fill="1E1E1E"/>
+        <w:spacing w:line="285" w:lineRule="atLeast"/>
+        <w:ind w:firstLine="0"/>
+        <w:rPr>
+          <w:rFonts w:ascii="Consolas" w:eastAsia="Times New Roman" w:hAnsi="Consolas" w:cs="Times New Roman"/>
+          <w:color w:val="D4D4D4"/>
+          <w:sz w:val="21"/>
+          <w:szCs w:val="21"/>
+        </w:rPr>
+      </w:pPr>
+      <w:r>
+        <w:rPr>
+          <w:rFonts w:ascii="Consolas" w:eastAsia="Times New Roman" w:hAnsi="Consolas" w:cs="Times New Roman"/>
+          <w:color w:val="D4D4D4"/>
+          <w:sz w:val="21"/>
+          <w:szCs w:val="21"/>
+        </w:rPr>
+        <w:t>{</w:t>
+      </w:r>
+    </w:p>
+    <w:p>
+      <w:pPr>
+        <w:widowControl/>
+        <w:shd w:val="clear" w:color="auto" w:fill="1E1E1E"/>
+        <w:spacing w:line="285" w:lineRule="atLeast"/>
+        <w:ind w:firstLine="0"/>
+        <w:rPr>
+          <w:rFonts w:ascii="Consolas" w:eastAsia="Times New Roman" w:hAnsi="Consolas" w:cs="Times New Roman"/>
+          <w:color w:val="D4D4D4"/>
+          <w:sz w:val="21"/>
+          <w:szCs w:val="21"/>
+        </w:rPr>
+      </w:pPr>
+      <w:r>
+        <w:rPr>
+          <w:rFonts w:ascii="Consolas" w:eastAsia="Times New Roman" w:hAnsi="Consolas" w:cs="Times New Roman"/>
+          <w:color w:val="9CDCFE"/>
+          <w:sz w:val="21"/>
+          <w:szCs w:val="21"/>
+        </w:rPr>
+        <w:tab/>
+      </w:r>
+      <w:proofErr w:type="spellStart"/>
+      <w:proofErr w:type="gramStart"/>
+      <w:r>
+        <w:rPr>
+          <w:rFonts w:ascii="Consolas" w:eastAsia="Times New Roman" w:hAnsi="Consolas" w:cs="Times New Roman"/>
+          <w:color w:val="9CDCFE"/>
+          <w:sz w:val="21"/>
+          <w:szCs w:val="21"/>
+        </w:rPr>
+        <w:t>spadesService</w:t>
+      </w:r>
+      <w:r>
+        <w:rPr>
+          <w:rFonts w:ascii="Consolas" w:eastAsia="Times New Roman" w:hAnsi="Consolas" w:cs="Times New Roman"/>
+          <w:color w:val="D4D4D4"/>
+          <w:sz w:val="21"/>
+          <w:szCs w:val="21"/>
+        </w:rPr>
+        <w:t>.</w:t>
+      </w:r>
+      <w:r>
+        <w:rPr>
+          <w:rFonts w:ascii="Consolas" w:eastAsia="Times New Roman" w:hAnsi="Consolas" w:cs="Times New Roman"/>
+          <w:color w:val="DCDCAA"/>
+          <w:sz w:val="21"/>
+          <w:szCs w:val="21"/>
+        </w:rPr>
+        <w:t>submitCard</w:t>
+      </w:r>
+      <w:proofErr w:type="spellEnd"/>
+      <w:r>
+        <w:rPr>
+          <w:rFonts w:ascii="Consolas" w:eastAsia="Times New Roman" w:hAnsi="Consolas" w:cs="Times New Roman"/>
+          <w:color w:val="D4D4D4"/>
+          <w:sz w:val="21"/>
+          <w:szCs w:val="21"/>
+        </w:rPr>
+        <w:t>(</w:t>
+      </w:r>
+      <w:proofErr w:type="spellStart"/>
+      <w:proofErr w:type="gramEnd"/>
+      <w:r>
+        <w:rPr>
+          <w:rFonts w:ascii="Consolas" w:eastAsia="Times New Roman" w:hAnsi="Consolas" w:cs="Times New Roman"/>
+          <w:color w:val="D4D4D4"/>
+          <w:sz w:val="21"/>
+          <w:szCs w:val="21"/>
+        </w:rPr>
+        <w:t>gameid</w:t>
+      </w:r>
+      <w:proofErr w:type="spellEnd"/>
+      <w:r>
+        <w:rPr>
+          <w:rFonts w:ascii="Consolas" w:eastAsia="Times New Roman" w:hAnsi="Consolas" w:cs="Times New Roman"/>
+          <w:color w:val="D4D4D4"/>
+          <w:sz w:val="21"/>
+          <w:szCs w:val="21"/>
+        </w:rPr>
+        <w:t>, card);</w:t>
+      </w:r>
+    </w:p>
+    <w:p>
+      <w:pPr>
+        <w:widowControl/>
+        <w:shd w:val="clear" w:color="auto" w:fill="1E1E1E"/>
+        <w:spacing w:line="285" w:lineRule="atLeast"/>
+        <w:ind w:firstLine="0"/>
+        <w:rPr>
+          <w:rFonts w:ascii="Consolas" w:eastAsia="Times New Roman" w:hAnsi="Consolas" w:cs="Times New Roman"/>
+          <w:color w:val="D4D4D4"/>
+          <w:sz w:val="21"/>
+          <w:szCs w:val="21"/>
+        </w:rPr>
+      </w:pPr>
+      <w:r>
+        <w:rPr>
+          <w:rFonts w:ascii="Consolas" w:eastAsia="Times New Roman" w:hAnsi="Consolas" w:cs="Times New Roman"/>
+          <w:color w:val="D4D4D4"/>
+          <w:sz w:val="21"/>
+          <w:szCs w:val="21"/>
+        </w:rPr>
+        <w:t>}</w:t>
+      </w:r>
+    </w:p>
+    <w:p/>
+    <w:p>
+      <w:r>
+        <w:t xml:space="preserve">The integrity of the win/loss records is maintained because it is retrieved by processing information directly from the database. Because this record is a direct translation from (completed) game records, it is unlikely that the integrity of a user’s win/loss statistics would be </w:t>
+      </w:r>
+      <w:r>
+        <w:lastRenderedPageBreak/>
+        <w:t>broken.</w:t>
+      </w:r>
+    </w:p>
+    <w:p>
+      <w:r>
+        <w:t xml:space="preserve">The audit trail of moves is updated after the application detects that a valid move has been made by a player. However, there is a scenario under which the audit trail could be modified by the application. In the case of an application crash or restart, any users currently in the middle of a round will be impacted, as the current card information is not stored in the database. In this case, if the user then attempts to </w:t>
+      </w:r>
+      <w:proofErr w:type="spellStart"/>
+      <w:r>
+        <w:t>reaccess</w:t>
+      </w:r>
+      <w:proofErr w:type="spellEnd"/>
+      <w:r>
+        <w:t xml:space="preserve"> the game, the application will rollback that round (and any moves made) back to the bidding state. The chance of an application crash is low, but this is a potential hit to the integrity of the audit trail. This decision was made to prevent potential inconsistencies or lockout issues that could occur if the application were to crash at the wrong time, addressing availability.</w:t>
       </w:r>
     </w:p>
     <w:p>
@@ -2525,197 +3148,587 @@
           <w:color w:val="000000"/>
           <w:szCs w:val="24"/>
         </w:rPr>
-        <w:t xml:space="preserve">The player must not be able to make any game (including one he’s playing) pause forever. A timeout eventually means forfeit, and sending 1 byte should not cause a stall forever. A simple packet or command shouldn’t kill or stall a game. You can’t prevent everything, so in the case of DDoS attacks, try to relatively quickly recover once the attack ceases or is filtered out upstream. If a player gets logged out for some reason (e.g. wireless failure), they must be able to reconnect to the game and continue to play (as long as the timeout </w:t>
-      </w:r>
-      <w:r>
-        <w:rPr>
-          <w:color w:val="000000"/>
+        <w:t>The player must not be able to make any game (including one he’s playing) pause forever. A timeout eventually means forfeit, and sending 1 byte should not cause a stall forever. A simple packet or command shouldn’t kill or stall a game. You can’t prevent everything, so in the case of DDoS attacks, try to relatively quickly recover once the attack ceases or is filtered out upstream. If a player gets logged out for some reason (e.g. wireless failure), they must be able to reconnect to the game and continue to play (as long as the timeout hasn’t expired). Your system must support multiple simultaneous games by different users (threads are permitted, but not necessary). It’s fine if a given user can only play one game at a time.”</w:t>
+      </w:r>
+    </w:p>
+    <w:p>
+      <w:pPr>
+        <w:rPr>
+          <w:color w:val="000000"/>
+          <w:szCs w:val="24"/>
+        </w:rPr>
+      </w:pPr>
+    </w:p>
+    <w:p>
+      <w:pPr>
+        <w:rPr>
+          <w:color w:val="000000"/>
+          <w:szCs w:val="24"/>
+        </w:rPr>
+      </w:pPr>
+      <w:r>
+        <w:rPr>
+          <w:color w:val="000000"/>
+          <w:szCs w:val="24"/>
+        </w:rPr>
+        <w:t>We met th</w:t>
+      </w:r>
+      <w:r>
+        <w:rPr>
+          <w:color w:val="000000"/>
+          <w:szCs w:val="24"/>
+        </w:rPr>
+        <w:t>e</w:t>
+      </w:r>
+      <w:r>
+        <w:rPr>
+          <w:color w:val="000000"/>
+          <w:szCs w:val="24"/>
+        </w:rPr>
+        <w:t xml:space="preserve"> requirement </w:t>
+      </w:r>
+      <w:r>
+        <w:rPr>
+          <w:color w:val="000000"/>
+          <w:szCs w:val="24"/>
+        </w:rPr>
+        <w:t xml:space="preserve">to have a timeout </w:t>
+      </w:r>
+      <w:r>
+        <w:rPr>
+          <w:color w:val="000000"/>
+          <w:szCs w:val="24"/>
+        </w:rPr>
+        <w:t xml:space="preserve">in two ways. One we have a game time out in which after a user has created a game we </w:t>
+      </w:r>
+      <w:r>
+        <w:rPr>
+          <w:color w:val="000000"/>
+          <w:szCs w:val="24"/>
+        </w:rPr>
+        <w:t xml:space="preserve">set this timer to 5 minutes. We also have a </w:t>
+      </w:r>
+      <w:proofErr w:type="spellStart"/>
+      <w:r>
+        <w:rPr>
+          <w:color w:val="000000"/>
+          <w:szCs w:val="24"/>
+        </w:rPr>
+        <w:t>hand</w:t>
+      </w:r>
+      <w:proofErr w:type="spellEnd"/>
+      <w:r>
+        <w:rPr>
+          <w:color w:val="000000"/>
+          <w:szCs w:val="24"/>
+        </w:rPr>
+        <w:t xml:space="preserve"> time out that will forfeit the game for the user whose turn it is if they do not play a card in the 3 minutes we set for the hand timeout. For the second part of this requirement if a game for some reason crashes we allow the users to rejoin the game once they log back into their account. Our system also allows for </w:t>
+      </w:r>
+      <w:r>
+        <w:rPr>
+          <w:color w:val="000000"/>
+          <w:szCs w:val="24"/>
+        </w:rPr>
+        <w:t xml:space="preserve">multiple simultaneous games to be played however a player can only play one game at a time. </w:t>
+      </w:r>
+    </w:p>
+    <w:p/>
+    <w:p>
+      <w:pPr>
+        <w:pStyle w:val="Heading2"/>
+      </w:pPr>
+      <w:r>
+        <w:t>OWASP Top Ten</w:t>
+      </w:r>
+    </w:p>
+    <w:p>
+      <w:pPr>
+        <w:pStyle w:val="Heading3"/>
+      </w:pPr>
+      <w:r>
+        <w:t>Injection</w:t>
+      </w:r>
+    </w:p>
+    <w:p>
+      <w:r>
+        <w:t xml:space="preserve">Injection is addressed by the application per the recommendation of the OWASP Cheat Sheet </w:t>
+      </w:r>
+      <w:r>
+        <w:t>where is suggest the following:</w:t>
+      </w:r>
+    </w:p>
+    <w:p>
+      <w:pPr>
+        <w:pStyle w:val="ListParagraph"/>
+        <w:numPr>
+          <w:ilvl w:val="0"/>
+          <w:numId w:val="18"/>
+        </w:numPr>
+        <w:spacing w:after="0" w:line="276" w:lineRule="auto"/>
+        <w:contextualSpacing w:val="0"/>
+        <w:outlineLvl w:val="9"/>
+        <w:rPr>
+          <w:rFonts w:ascii="Times New Roman" w:hAnsi="Times New Roman" w:cs="Times New Roman"/>
+          <w:sz w:val="24"/>
+          <w:szCs w:val="24"/>
+        </w:rPr>
+      </w:pPr>
+      <w:r>
+        <w:rPr>
+          <w:rFonts w:ascii="Times New Roman" w:hAnsi="Times New Roman" w:cs="Times New Roman"/>
+          <w:sz w:val="24"/>
           <w:szCs w:val="24"/>
         </w:rPr>
         <w:lastRenderedPageBreak/>
-        <w:t>hasn’t expired). Your system must support multiple simultaneous games by different users (threads are permitted, but not necessary). It’s fine if a given user can only play one game at a time.”</w:t>
-      </w:r>
-    </w:p>
-    <w:p>
-      <w:pPr>
-        <w:rPr>
-          <w:color w:val="000000"/>
-          <w:szCs w:val="24"/>
-        </w:rPr>
-      </w:pPr>
-    </w:p>
-    <w:p>
-      <w:pPr>
-        <w:rPr>
-          <w:color w:val="000000"/>
-          <w:szCs w:val="24"/>
-        </w:rPr>
-      </w:pPr>
-      <w:r>
-        <w:rPr>
-          <w:color w:val="000000"/>
-          <w:szCs w:val="24"/>
-        </w:rPr>
-        <w:t>We met th</w:t>
-      </w:r>
-      <w:r>
-        <w:rPr>
-          <w:color w:val="000000"/>
-          <w:szCs w:val="24"/>
-        </w:rPr>
-        <w:t>e</w:t>
-      </w:r>
-      <w:r>
-        <w:rPr>
-          <w:color w:val="000000"/>
-          <w:szCs w:val="24"/>
-        </w:rPr>
-        <w:t xml:space="preserve"> requirement </w:t>
-      </w:r>
-      <w:r>
-        <w:rPr>
-          <w:color w:val="000000"/>
-          <w:szCs w:val="24"/>
-        </w:rPr>
-        <w:t xml:space="preserve">to have a timeout </w:t>
-      </w:r>
-      <w:r>
-        <w:rPr>
-          <w:color w:val="000000"/>
-          <w:szCs w:val="24"/>
-        </w:rPr>
-        <w:t xml:space="preserve">in two ways. One we have a game time out in which after a user has created a game we </w:t>
-      </w:r>
-      <w:r>
-        <w:rPr>
-          <w:color w:val="000000"/>
-          <w:szCs w:val="24"/>
-        </w:rPr>
-        <w:t xml:space="preserve">set this timer to 5 minutes. We also have a </w:t>
-      </w:r>
-      <w:proofErr w:type="spellStart"/>
-      <w:r>
-        <w:rPr>
-          <w:color w:val="000000"/>
-          <w:szCs w:val="24"/>
-        </w:rPr>
-        <w:t>hand</w:t>
-      </w:r>
-      <w:proofErr w:type="spellEnd"/>
-      <w:r>
-        <w:rPr>
-          <w:color w:val="000000"/>
-          <w:szCs w:val="24"/>
-        </w:rPr>
-        <w:t xml:space="preserve"> time out that will forfeit the game for the user whose turn it is if they do not play a card in the 3 minutes we set for the hand timeout. For the second part of this requirement if a game for some reason crashes we allow the users to rejoin the game once they log back into their account. Our system also allows for </w:t>
-      </w:r>
-      <w:r>
-        <w:rPr>
-          <w:color w:val="000000"/>
-          <w:szCs w:val="24"/>
-        </w:rPr>
-        <w:t xml:space="preserve">multiple simultaneous games to be played however a player can only play one game at a time. </w:t>
-      </w:r>
-    </w:p>
-    <w:p/>
-    <w:p>
-      <w:pPr>
-        <w:pStyle w:val="Heading2"/>
-      </w:pPr>
-      <w:r>
-        <w:t>OWASP Top Ten</w:t>
-      </w:r>
-    </w:p>
-    <w:p>
-      <w:pPr>
-        <w:pStyle w:val="Heading3"/>
-      </w:pPr>
-      <w:r>
-        <w:t>Injection</w:t>
-      </w:r>
-    </w:p>
-    <w:p>
-      <w:pPr>
-        <w:pStyle w:val="Heading3"/>
+        <w:t>Se</w:t>
+      </w:r>
+      <w:r>
+        <w:rPr>
+          <w:rFonts w:ascii="Times New Roman" w:hAnsi="Times New Roman" w:cs="Times New Roman"/>
+          <w:sz w:val="24"/>
+          <w:szCs w:val="24"/>
+        </w:rPr>
+        <w:t xml:space="preserve">t Correct Content Type: </w:t>
+      </w:r>
+      <w:r>
+        <w:rPr>
+          <w:rFonts w:ascii="Times New Roman" w:hAnsi="Times New Roman" w:cs="Times New Roman"/>
+          <w:sz w:val="24"/>
+          <w:szCs w:val="24"/>
+        </w:rPr>
+        <w:t>The &lt;</w:t>
+      </w:r>
+      <w:proofErr w:type="gramStart"/>
+      <w:r>
+        <w:rPr>
+          <w:rFonts w:ascii="Times New Roman" w:hAnsi="Times New Roman" w:cs="Times New Roman"/>
+          <w:sz w:val="24"/>
+          <w:szCs w:val="24"/>
+        </w:rPr>
+        <w:t>!DOCTYPE</w:t>
+      </w:r>
+      <w:proofErr w:type="gramEnd"/>
+      <w:r>
+        <w:rPr>
+          <w:rFonts w:ascii="Times New Roman" w:hAnsi="Times New Roman" w:cs="Times New Roman"/>
+          <w:sz w:val="24"/>
+          <w:szCs w:val="24"/>
+        </w:rPr>
+        <w:t xml:space="preserve"> html&gt; tag is used on all pages.</w:t>
+      </w:r>
+    </w:p>
+    <w:p>
+      <w:pPr>
+        <w:pStyle w:val="ListParagraph"/>
         <w:numPr>
-          <w:ilvl w:val="2"/>
+          <w:ilvl w:val="0"/>
           <w:numId w:val="0"/>
         </w:numPr>
-        <w:ind w:left="1080"/>
-      </w:pPr>
-      <w:r>
-        <w:t xml:space="preserve">Injection is addressed by the application per the recommendation of the OWASP Cheat Sheet where is suggest the following: </w:t>
-      </w:r>
-      <w:r>
+        <w:spacing w:after="0" w:line="276" w:lineRule="auto"/>
+        <w:ind w:left="720"/>
+        <w:contextualSpacing w:val="0"/>
+        <w:outlineLvl w:val="9"/>
+        <w:rPr>
+          <w:rFonts w:ascii="Times New Roman" w:hAnsi="Times New Roman" w:cs="Times New Roman"/>
+          <w:sz w:val="24"/>
+          <w:szCs w:val="24"/>
+        </w:rPr>
+      </w:pPr>
+      <w:r>
+        <w:rPr>
+          <w:rFonts w:ascii="Times New Roman" w:hAnsi="Times New Roman" w:cs="Times New Roman"/>
+          <w:sz w:val="24"/>
+          <w:szCs w:val="24"/>
+        </w:rPr>
+        <w:t xml:space="preserve"> </w:t>
+      </w:r>
+    </w:p>
+    <w:p>
+      <w:pPr>
+        <w:pStyle w:val="ListParagraph"/>
+        <w:numPr>
+          <w:ilvl w:val="0"/>
+          <w:numId w:val="18"/>
+        </w:numPr>
+        <w:spacing w:after="0" w:line="276" w:lineRule="auto"/>
+        <w:contextualSpacing w:val="0"/>
+        <w:outlineLvl w:val="9"/>
+        <w:rPr>
+          <w:rFonts w:ascii="Times New Roman" w:hAnsi="Times New Roman" w:cs="Times New Roman"/>
+          <w:sz w:val="24"/>
+          <w:szCs w:val="24"/>
+        </w:rPr>
+      </w:pPr>
+      <w:r>
+        <w:rPr>
+          <w:rFonts w:ascii="Times New Roman" w:hAnsi="Times New Roman" w:cs="Times New Roman"/>
+          <w:sz w:val="24"/>
+          <w:szCs w:val="24"/>
+        </w:rPr>
+        <w:t>Set Safe Character Set</w:t>
+      </w:r>
+      <w:r>
+        <w:rPr>
+          <w:rFonts w:ascii="Times New Roman" w:hAnsi="Times New Roman" w:cs="Times New Roman"/>
+          <w:sz w:val="24"/>
+          <w:szCs w:val="24"/>
+        </w:rPr>
+        <w:t xml:space="preserve">: </w:t>
+      </w:r>
+      <w:r>
+        <w:rPr>
+          <w:rFonts w:ascii="Times New Roman" w:hAnsi="Times New Roman" w:cs="Times New Roman"/>
+          <w:sz w:val="24"/>
+          <w:szCs w:val="24"/>
+        </w:rPr>
+        <w:t>The</w:t>
+      </w:r>
+      <w:r>
+        <w:rPr>
+          <w:rFonts w:ascii="Times New Roman" w:hAnsi="Times New Roman" w:cs="Times New Roman"/>
+          <w:sz w:val="24"/>
+          <w:szCs w:val="24"/>
+        </w:rPr>
+        <w:t>&lt;</w:t>
+      </w:r>
+      <w:proofErr w:type="gramStart"/>
+      <w:r>
+        <w:rPr>
+          <w:rFonts w:ascii="Times New Roman" w:hAnsi="Times New Roman" w:cs="Times New Roman"/>
+          <w:sz w:val="24"/>
+          <w:szCs w:val="24"/>
+        </w:rPr>
+        <w:t>meta</w:t>
+      </w:r>
+      <w:proofErr w:type="gramEnd"/>
+      <w:r>
+        <w:rPr>
+          <w:rFonts w:ascii="Times New Roman" w:hAnsi="Times New Roman" w:cs="Times New Roman"/>
+          <w:sz w:val="24"/>
+          <w:szCs w:val="24"/>
+        </w:rPr>
+        <w:t xml:space="preserve"> charset="UTF-8"/&gt;</w:t>
+      </w:r>
+      <w:r>
+        <w:rPr>
+          <w:rFonts w:ascii="Times New Roman" w:hAnsi="Times New Roman" w:cs="Times New Roman"/>
+          <w:sz w:val="24"/>
+          <w:szCs w:val="24"/>
+        </w:rPr>
+        <w:t xml:space="preserve"> meta tag is used on all pages</w:t>
+      </w:r>
+      <w:r>
+        <w:rPr>
+          <w:rFonts w:ascii="Times New Roman" w:hAnsi="Times New Roman" w:cs="Times New Roman"/>
+          <w:sz w:val="24"/>
+          <w:szCs w:val="24"/>
+        </w:rPr>
+        <w:t>.</w:t>
+      </w:r>
+    </w:p>
+    <w:p>
+      <w:pPr>
+        <w:pStyle w:val="ListParagraph"/>
+        <w:numPr>
+          <w:ilvl w:val="0"/>
+          <w:numId w:val="0"/>
+        </w:numPr>
+        <w:spacing w:after="0" w:line="276" w:lineRule="auto"/>
+        <w:ind w:left="720"/>
+        <w:contextualSpacing w:val="0"/>
+        <w:outlineLvl w:val="9"/>
+        <w:rPr>
+          <w:rFonts w:ascii="Times New Roman" w:hAnsi="Times New Roman" w:cs="Times New Roman"/>
+          <w:sz w:val="24"/>
+          <w:szCs w:val="24"/>
+        </w:rPr>
+      </w:pPr>
+    </w:p>
+    <w:p>
+      <w:pPr>
+        <w:pStyle w:val="ListParagraph"/>
+        <w:numPr>
+          <w:ilvl w:val="0"/>
+          <w:numId w:val="18"/>
+        </w:numPr>
+        <w:spacing w:after="0" w:line="276" w:lineRule="auto"/>
+        <w:contextualSpacing w:val="0"/>
+        <w:outlineLvl w:val="9"/>
+        <w:rPr>
+          <w:rFonts w:ascii="Times New Roman" w:hAnsi="Times New Roman" w:cs="Times New Roman"/>
+          <w:sz w:val="24"/>
+          <w:szCs w:val="24"/>
+        </w:rPr>
+      </w:pPr>
+      <w:r>
+        <w:rPr>
+          <w:rFonts w:ascii="Times New Roman" w:hAnsi="Times New Roman" w:cs="Times New Roman"/>
+          <w:sz w:val="24"/>
+          <w:szCs w:val="24"/>
+        </w:rPr>
+        <w:t xml:space="preserve">Set Correct Locale: The </w:t>
+      </w:r>
+      <w:proofErr w:type="spellStart"/>
+      <w:proofErr w:type="gramStart"/>
+      <w:r>
+        <w:rPr>
+          <w:rFonts w:ascii="Times New Roman" w:hAnsi="Times New Roman" w:cs="Times New Roman"/>
+          <w:sz w:val="24"/>
+          <w:szCs w:val="24"/>
+        </w:rPr>
+        <w:t>lang</w:t>
+      </w:r>
+      <w:proofErr w:type="spellEnd"/>
+      <w:proofErr w:type="gramEnd"/>
+      <w:r>
+        <w:rPr>
+          <w:rFonts w:ascii="Times New Roman" w:hAnsi="Times New Roman" w:cs="Times New Roman"/>
+          <w:sz w:val="24"/>
+          <w:szCs w:val="24"/>
+        </w:rPr>
+        <w:t>=”EN</w:t>
+      </w:r>
+      <w:r>
+        <w:rPr>
+          <w:rFonts w:ascii="Times New Roman" w:hAnsi="Times New Roman" w:cs="Times New Roman"/>
+          <w:sz w:val="24"/>
+          <w:szCs w:val="24"/>
+        </w:rPr>
+        <w:t>” attribute of the HTML tag</w:t>
+      </w:r>
+      <w:r>
+        <w:rPr>
+          <w:rFonts w:ascii="Times New Roman" w:hAnsi="Times New Roman" w:cs="Times New Roman"/>
+          <w:sz w:val="24"/>
+          <w:szCs w:val="24"/>
+        </w:rPr>
+        <w:t xml:space="preserve"> is used on all pages</w:t>
+      </w:r>
+      <w:r>
+        <w:rPr>
+          <w:rFonts w:ascii="Times New Roman" w:hAnsi="Times New Roman" w:cs="Times New Roman"/>
+          <w:sz w:val="24"/>
+          <w:szCs w:val="24"/>
+        </w:rPr>
+        <w:t>.</w:t>
+      </w:r>
+    </w:p>
+    <w:p>
+      <w:pPr>
+        <w:pStyle w:val="ListParagraph"/>
+        <w:numPr>
+          <w:ilvl w:val="0"/>
+          <w:numId w:val="0"/>
+        </w:numPr>
+        <w:spacing w:after="0" w:line="276" w:lineRule="auto"/>
+        <w:ind w:left="720"/>
+        <w:contextualSpacing w:val="0"/>
+        <w:outlineLvl w:val="9"/>
+        <w:rPr>
+          <w:rFonts w:ascii="Times New Roman" w:hAnsi="Times New Roman" w:cs="Times New Roman"/>
+          <w:sz w:val="24"/>
+          <w:szCs w:val="24"/>
+        </w:rPr>
+      </w:pPr>
+    </w:p>
+    <w:p>
+      <w:pPr>
+        <w:pStyle w:val="ListParagraph"/>
+        <w:numPr>
+          <w:ilvl w:val="0"/>
+          <w:numId w:val="18"/>
+        </w:numPr>
+        <w:spacing w:after="0" w:line="276" w:lineRule="auto"/>
+        <w:contextualSpacing w:val="0"/>
+        <w:outlineLvl w:val="9"/>
+        <w:rPr>
+          <w:rFonts w:ascii="Times New Roman" w:hAnsi="Times New Roman" w:cs="Times New Roman"/>
+          <w:sz w:val="24"/>
+          <w:szCs w:val="24"/>
+        </w:rPr>
+      </w:pPr>
+      <w:proofErr w:type="spellStart"/>
+      <w:r>
+        <w:rPr>
+          <w:rFonts w:ascii="Times New Roman" w:hAnsi="Times New Roman" w:cs="Times New Roman"/>
+          <w:sz w:val="24"/>
+          <w:szCs w:val="24"/>
+        </w:rPr>
+        <w:t>OnSubmit</w:t>
+      </w:r>
+      <w:proofErr w:type="spellEnd"/>
+      <w:r>
+        <w:rPr>
+          <w:rFonts w:ascii="Times New Roman" w:hAnsi="Times New Roman" w:cs="Times New Roman"/>
+          <w:sz w:val="24"/>
+          <w:szCs w:val="24"/>
+        </w:rPr>
+        <w:t xml:space="preserve"> enforce field types and lengths</w:t>
+      </w:r>
+      <w:proofErr w:type="gramStart"/>
+      <w:r>
+        <w:rPr>
+          <w:rFonts w:ascii="Times New Roman" w:hAnsi="Times New Roman" w:cs="Times New Roman"/>
+          <w:sz w:val="24"/>
+          <w:szCs w:val="24"/>
+        </w:rPr>
+        <w:t>:</w:t>
+      </w:r>
+      <w:proofErr w:type="gramEnd"/>
+      <w:r>
+        <w:rPr>
+          <w:rFonts w:ascii="Times New Roman" w:hAnsi="Times New Roman" w:cs="Times New Roman"/>
+          <w:sz w:val="24"/>
+          <w:szCs w:val="24"/>
+        </w:rPr>
         <w:br/>
-        <w:t xml:space="preserve">1. Set Correct Content Type: </w:t>
-      </w:r>
-      <w:r>
-        <w:br/>
-        <w:t xml:space="preserve">We do this by using the &lt;!DOCTYPE html&gt; tag. </w:t>
-      </w:r>
-      <w:r>
-        <w:br/>
-        <w:t>2. Set Safe Character Set</w:t>
-      </w:r>
-      <w:r>
-        <w:br/>
-        <w:t xml:space="preserve">We do this by using the </w:t>
-      </w:r>
-      <w:r>
-        <w:t>&lt;meta charset="UTF-8"/&gt;</w:t>
-      </w:r>
-      <w:r>
-        <w:t xml:space="preserve"> meta tag. </w:t>
-      </w:r>
-      <w:r>
-        <w:br/>
-        <w:t xml:space="preserve">3. Set Correct Local </w:t>
-      </w:r>
-      <w:r>
-        <w:br/>
-        <w:t xml:space="preserve">We do this by using the </w:t>
-      </w:r>
-      <w:proofErr w:type="spellStart"/>
-      <w:r>
-        <w:t>lang</w:t>
-      </w:r>
-      <w:proofErr w:type="spellEnd"/>
+        <w:t xml:space="preserve">We do this both in the HTML by setting a max on any input fields but also </w:t>
+      </w:r>
+      <w:r>
+        <w:rPr>
+          <w:rFonts w:ascii="Times New Roman" w:hAnsi="Times New Roman" w:cs="Times New Roman"/>
+          <w:sz w:val="24"/>
+          <w:szCs w:val="24"/>
+        </w:rPr>
+        <w:t>by performing input verification in the Controllers that receive this input.</w:t>
+      </w:r>
+    </w:p>
+    <w:p>
+      <w:pPr>
+        <w:pStyle w:val="ListParagraph"/>
+        <w:numPr>
+          <w:ilvl w:val="0"/>
+          <w:numId w:val="0"/>
+        </w:numPr>
+        <w:spacing w:after="0" w:line="276" w:lineRule="auto"/>
+        <w:ind w:left="720"/>
+        <w:contextualSpacing w:val="0"/>
+        <w:outlineLvl w:val="9"/>
+        <w:rPr>
+          <w:rFonts w:ascii="Times New Roman" w:hAnsi="Times New Roman" w:cs="Times New Roman"/>
+          <w:sz w:val="24"/>
+          <w:szCs w:val="24"/>
+        </w:rPr>
+      </w:pPr>
+    </w:p>
+    <w:p>
+      <w:pPr>
+        <w:pStyle w:val="ListParagraph"/>
+        <w:numPr>
+          <w:ilvl w:val="0"/>
+          <w:numId w:val="18"/>
+        </w:numPr>
+        <w:spacing w:after="0" w:line="276" w:lineRule="auto"/>
+        <w:contextualSpacing w:val="0"/>
+        <w:outlineLvl w:val="9"/>
+        <w:rPr>
+          <w:rFonts w:ascii="Times New Roman" w:hAnsi="Times New Roman" w:cs="Times New Roman"/>
+          <w:sz w:val="24"/>
+          <w:szCs w:val="24"/>
+        </w:rPr>
+      </w:pPr>
+      <w:r>
+        <w:rPr>
+          <w:rFonts w:ascii="Times New Roman" w:hAnsi="Times New Roman" w:cs="Times New Roman"/>
+          <w:sz w:val="24"/>
+          <w:szCs w:val="24"/>
+        </w:rPr>
+        <w:t>Model</w:t>
+      </w:r>
+      <w:r>
+        <w:rPr>
+          <w:rFonts w:ascii="Times New Roman" w:hAnsi="Times New Roman" w:cs="Times New Roman"/>
+          <w:sz w:val="24"/>
+          <w:szCs w:val="24"/>
+        </w:rPr>
+        <w:t>:</w:t>
+      </w:r>
+    </w:p>
+    <w:p>
+      <w:pPr>
+        <w:pStyle w:val="ListParagraph"/>
+        <w:numPr>
+          <w:ilvl w:val="0"/>
+          <w:numId w:val="0"/>
+        </w:numPr>
+        <w:spacing w:after="0" w:line="276" w:lineRule="auto"/>
+        <w:ind w:left="720"/>
+        <w:contextualSpacing w:val="0"/>
+        <w:outlineLvl w:val="9"/>
+        <w:rPr>
+          <w:rFonts w:ascii="Times New Roman" w:hAnsi="Times New Roman" w:cs="Times New Roman"/>
+          <w:sz w:val="24"/>
+          <w:szCs w:val="24"/>
+        </w:rPr>
+      </w:pPr>
+      <w:r>
+        <w:rPr>
+          <w:rFonts w:ascii="Times New Roman" w:hAnsi="Times New Roman" w:cs="Times New Roman"/>
+          <w:sz w:val="24"/>
+          <w:szCs w:val="24"/>
+        </w:rPr>
+        <w:t xml:space="preserve">We </w:t>
+      </w:r>
+      <w:r>
+        <w:rPr>
+          <w:rFonts w:ascii="Times New Roman" w:hAnsi="Times New Roman" w:cs="Times New Roman"/>
+          <w:sz w:val="24"/>
+          <w:szCs w:val="24"/>
+        </w:rPr>
+        <w:t xml:space="preserve">are using the Object Relational Mapping tool that is provided in Spring JPA called Hibernate, </w:t>
+      </w:r>
+      <w:r>
+        <w:rPr>
+          <w:rFonts w:ascii="Times New Roman" w:hAnsi="Times New Roman" w:cs="Times New Roman"/>
+          <w:sz w:val="24"/>
+          <w:szCs w:val="24"/>
+        </w:rPr>
+        <w:t xml:space="preserve">which reduces the risk of the application being vulnerable to SQL injection. </w:t>
+      </w:r>
+    </w:p>
+    <w:p>
+      <w:pPr>
+        <w:pStyle w:val="Heading3"/>
+      </w:pPr>
+      <w:r>
+        <w:t>Weak Authentication and Session Management</w:t>
+      </w:r>
+    </w:p>
+    <w:p>
+      <w:r>
+        <w:t xml:space="preserve">For Authentication we rely on Spring Security to manage this. There are a number of set up items that Spring Security uses, to include a user, roles, and </w:t>
+      </w:r>
+      <w:proofErr w:type="spellStart"/>
+      <w:r>
+        <w:t>user_roles</w:t>
+      </w:r>
+      <w:proofErr w:type="spellEnd"/>
+      <w:r>
+        <w:t xml:space="preserve"> table in the database. Spring Security also uses annotations like </w:t>
+      </w:r>
       <w:proofErr w:type="gramStart"/>
       <w:r>
-        <w:t>=”</w:t>
-      </w:r>
-      <w:proofErr w:type="spellStart"/>
-      <w:r>
-        <w:t>en</w:t>
-      </w:r>
-      <w:proofErr w:type="spellEnd"/>
+        <w:t>@</w:t>
+      </w:r>
+      <w:proofErr w:type="spellStart"/>
+      <w:r>
+        <w:t>EnableGlobalMethodSecurity</w:t>
+      </w:r>
+      <w:proofErr w:type="spellEnd"/>
+      <w:r>
+        <w:t>(</w:t>
+      </w:r>
+      <w:proofErr w:type="spellStart"/>
       <w:proofErr w:type="gramEnd"/>
       <w:r>
-        <w:t>” attribute of the HTML tag.</w:t>
-      </w:r>
-      <w:r>
-        <w:br/>
-        <w:t xml:space="preserve">4. </w:t>
-      </w:r>
-      <w:proofErr w:type="spellStart"/>
-      <w:r>
-        <w:t>OnSubmit</w:t>
-      </w:r>
-      <w:proofErr w:type="spellEnd"/>
-      <w:r>
-        <w:t xml:space="preserve"> enforce field types and lengths</w:t>
-      </w:r>
-      <w:r>
-        <w:br/>
-        <w:t>We do this both in the HTML by setting a max on any input fields but also in the Java code we verify that the input is both the correct data type and correct lengths meaning it can’t be larger than the max that we se</w:t>
-      </w:r>
-      <w:r>
-        <w:t>t.</w:t>
-      </w:r>
-      <w:r>
-        <w:br/>
-        <w:t>5. Model in our Models we are using the Object Relational Mapping tool that is provided in Spring JPA called Hibernate, this prevents the users from being able to do SQL Injection.</w:t>
+        <w:t>prePostEnabled</w:t>
+      </w:r>
+      <w:proofErr w:type="spellEnd"/>
+      <w:r>
+        <w:t xml:space="preserve"> = true)</w:t>
+      </w:r>
+      <w:r>
+        <w:t xml:space="preserve"> that sets up global security configurations in our SecurityConfigurations.java class. </w:t>
       </w:r>
     </w:p>
     <w:p>
@@ -2723,51 +3736,194 @@
         <w:pStyle w:val="Heading3"/>
       </w:pPr>
       <w:r>
-        <w:t>Weak Authentication and Session Management</w:t>
-      </w:r>
-      <w:r>
-        <w:br/>
-        <w:t xml:space="preserve">For Authentication we rely on Spring Security to manage this. There are </w:t>
-      </w:r>
+        <w:t>XSS</w:t>
+      </w:r>
+    </w:p>
+    <w:p>
+      <w:r>
+        <w:t xml:space="preserve">We address this by creating a “White List” for Usernames and a Regex for Email address. Outside of these two items we control the types of data that users can input. </w:t>
+      </w:r>
+    </w:p>
+    <w:p>
+      <w:pPr>
+        <w:pStyle w:val="Heading3"/>
+      </w:pPr>
+      <w:r>
+        <w:t>Insecure Direct Object Reference</w:t>
+      </w:r>
+    </w:p>
+    <w:p>
+      <w:r>
+        <w:t>This is</w:t>
+      </w:r>
+      <w:r>
+        <w:t xml:space="preserve"> not applicable to this application. </w:t>
+      </w:r>
+    </w:p>
+    <w:p>
+      <w:pPr>
+        <w:pStyle w:val="Heading3"/>
+      </w:pPr>
+      <w:r>
+        <w:t>Security Misconfiguration</w:t>
+      </w:r>
+    </w:p>
+    <w:p>
+      <w:r>
+        <w:t xml:space="preserve">Our </w:t>
+      </w:r>
+      <w:proofErr w:type="spellStart"/>
+      <w:r>
+        <w:t>application.properties</w:t>
+      </w:r>
+      <w:proofErr w:type="spellEnd"/>
+      <w:r>
+        <w:t xml:space="preserve"> file and the SecurityConfigurations.java files are where we handle this. In the </w:t>
+      </w:r>
+      <w:proofErr w:type="spellStart"/>
+      <w:r>
+        <w:t>appilication.properties</w:t>
+      </w:r>
+      <w:proofErr w:type="spellEnd"/>
+      <w:r>
+        <w:t xml:space="preserve"> file we have set up a dev and prod that the project administration can change based on the environment. </w:t>
+      </w:r>
+    </w:p>
+    <w:p>
+      <w:pPr>
+        <w:pStyle w:val="Heading3"/>
+      </w:pPr>
+      <w:r>
+        <w:t>Sensitive Data Exposure</w:t>
+      </w:r>
+    </w:p>
+    <w:p>
+      <w:r>
+        <w:t xml:space="preserve">We deal with this by not allowing any id fields to be public, in </w:t>
+      </w:r>
+      <w:r>
+        <w:t>addition</w:t>
+      </w:r>
+      <w:r>
+        <w:t xml:space="preserve"> </w:t>
+      </w:r>
+      <w:r>
+        <w:t xml:space="preserve">to ensuring that our data is encrypted through TLS </w:t>
+      </w:r>
+      <w:r>
+        <w:t>with a self-signed certificate.</w:t>
+      </w:r>
+    </w:p>
+    <w:p>
+      <w:pPr>
+        <w:pStyle w:val="Heading3"/>
+      </w:pPr>
+      <w:r>
+        <w:t>Missing Function Level Access Control</w:t>
+      </w:r>
+    </w:p>
+    <w:p>
+      <w:r>
+        <w:t>Here we en</w:t>
+      </w:r>
+      <w:r>
+        <w:t xml:space="preserve">sure that all methods that need not be public are left private and that all classes that need to be final are set as final. </w:t>
+      </w:r>
+    </w:p>
+    <w:p>
+      <w:pPr>
+        <w:pStyle w:val="Heading3"/>
+      </w:pPr>
+      <w:r>
+        <w:t>Cross Site Request Forgery</w:t>
+      </w:r>
+    </w:p>
+    <w:p>
+      <w:r>
+        <w:t xml:space="preserve">Spring Security by default enables CSRF on all post actions, here is a code snippet of </w:t>
+      </w:r>
+      <w:r>
+        <w:lastRenderedPageBreak/>
+        <w:t xml:space="preserve">how we </w:t>
+      </w:r>
+      <w:r>
+        <w:t>use it.</w:t>
+      </w:r>
+    </w:p>
+    <w:p>
+      <w:pPr>
+        <w:pStyle w:val="Code"/>
+      </w:pPr>
+      <w:proofErr w:type="spellStart"/>
+      <w:r>
+        <w:t>CsrfToken</w:t>
+      </w:r>
+      <w:proofErr w:type="spellEnd"/>
+      <w:r>
+        <w:t xml:space="preserve"> token = (</w:t>
+      </w:r>
+      <w:proofErr w:type="spellStart"/>
+      <w:r>
+        <w:t>CsrfToken</w:t>
+      </w:r>
+      <w:proofErr w:type="spellEnd"/>
+      <w:r>
+        <w:t xml:space="preserve">) </w:t>
+      </w:r>
+      <w:proofErr w:type="spellStart"/>
       <w:proofErr w:type="gramStart"/>
       <w:r>
-        <w:t>a number of</w:t>
+        <w:t>req.getAttribute</w:t>
+      </w:r>
+      <w:proofErr w:type="spellEnd"/>
+      <w:r>
+        <w:t>(</w:t>
       </w:r>
       <w:proofErr w:type="gramEnd"/>
       <w:r>
-        <w:t xml:space="preserve"> set up items that Spring Security uses, to include a user, roles, and </w:t>
-      </w:r>
-      <w:proofErr w:type="spellStart"/>
-      <w:r>
-        <w:t>user_roles</w:t>
-      </w:r>
-      <w:proofErr w:type="spellEnd"/>
-      <w:r>
-        <w:t xml:space="preserve"> table in the database. Spring Security also uses annotations like </w:t>
-      </w:r>
-      <w:r>
-        <w:t>@</w:t>
+        <w:t>"_</w:t>
+      </w:r>
+      <w:proofErr w:type="spellStart"/>
+      <w:r>
+        <w:t>csrf</w:t>
+      </w:r>
+      <w:proofErr w:type="spellEnd"/>
+      <w:r>
+        <w:t>");</w:t>
+      </w:r>
+    </w:p>
+    <w:p>
+      <w:pPr>
+        <w:pStyle w:val="Code"/>
+      </w:pPr>
+      <w:proofErr w:type="spellStart"/>
+      <w:r>
+        <w:t>buttonOrLink</w:t>
+      </w:r>
+      <w:proofErr w:type="spellEnd"/>
+      <w:r>
+        <w:t xml:space="preserve"> += "&lt;input type=\"hidden\" name=\"" + </w:t>
       </w:r>
       <w:proofErr w:type="spellStart"/>
       <w:proofErr w:type="gramStart"/>
       <w:r>
-        <w:t>EnableGlobalMethodSecurity</w:t>
+        <w:t>token.getParameterName</w:t>
       </w:r>
       <w:proofErr w:type="spellEnd"/>
       <w:r>
         <w:t>(</w:t>
       </w:r>
-      <w:proofErr w:type="spellStart"/>
       <w:proofErr w:type="gramEnd"/>
       <w:r>
-        <w:t>prePostEnabled</w:t>
-      </w:r>
-      <w:proofErr w:type="spellEnd"/>
-      <w:r>
-        <w:t xml:space="preserve"> = true)</w:t>
-      </w:r>
-      <w:r>
-        <w:t xml:space="preserve"> that sets up global security configurations in our SecurityConfigurations.java class. </w:t>
+        <w:t xml:space="preserve">) + "\" value=\"" + </w:t>
+      </w:r>
+      <w:proofErr w:type="spellStart"/>
+      <w:r>
+        <w:t>token.getToken</w:t>
+      </w:r>
+      <w:proofErr w:type="spellEnd"/>
+      <w:r>
+        <w:t>() + "\"/&gt;";</w:t>
       </w:r>
     </w:p>
     <w:p>
@@ -2775,281 +3931,99 @@
         <w:pStyle w:val="Heading3"/>
       </w:pPr>
       <w:r>
-        <w:t>XSS</w:t>
-      </w:r>
-    </w:p>
-    <w:p>
-      <w:r>
-        <w:t xml:space="preserve">We address this by creating a “White List” for Usernames and a Regex for Email address. </w:t>
-      </w:r>
-      <w:r>
+        <w:t>Using Components with Known vulnerabilities</w:t>
+      </w:r>
+    </w:p>
+    <w:p>
+      <w:r>
+        <w:t>We have addressed this by only using well known co</w:t>
+      </w:r>
+      <w:r>
+        <w:t xml:space="preserve">mponents that </w:t>
+      </w:r>
+      <w:proofErr w:type="gramStart"/>
+      <w:r>
+        <w:t>Spring</w:t>
+      </w:r>
+      <w:proofErr w:type="gramEnd"/>
+      <w:r>
+        <w:t xml:space="preserve"> uses in it</w:t>
+      </w:r>
+      <w:r>
+        <w:t xml:space="preserve">s packages by adding them in through the pom.xml file that Maven uses to download and install them. </w:t>
+      </w:r>
+    </w:p>
+    <w:p>
+      <w:pPr>
+        <w:pStyle w:val="Heading3"/>
+      </w:pPr>
+      <w:r>
+        <w:t>Unvalidated redirects and forwards</w:t>
+      </w:r>
+    </w:p>
+    <w:p>
+      <w:r>
+        <w:t>We are not using redirects or forwards using user input as such this is not a valid concern.</w:t>
+      </w:r>
+    </w:p>
+    <w:p/>
+    <w:p>
+      <w:pPr>
+        <w:pStyle w:val="Heading2"/>
+      </w:pPr>
+      <w:r>
+        <w:t>Using Analysis Tools</w:t>
+      </w:r>
+    </w:p>
+    <w:p>
+      <w:r>
+        <w:t>In addition to the steps taken above, several</w:t>
+      </w:r>
+      <w:r>
+        <w:t xml:space="preserve"> analysis tools were also used to examine the application for potential issues. This helps reduce the risk that there is a vulnerability in the application, by combining both automated processes (static analysis tools) with manual processes (peer review).</w:t>
+      </w:r>
+    </w:p>
+    <w:p>
+      <w:pPr>
+        <w:pStyle w:val="Heading3"/>
+      </w:pPr>
+      <w:proofErr w:type="spellStart"/>
+      <w:r>
+        <w:t>Findbugs</w:t>
+      </w:r>
+      <w:proofErr w:type="spellEnd"/>
+    </w:p>
+    <w:p>
+      <w:r>
+        <w:t xml:space="preserve">The static analysis tool </w:t>
+      </w:r>
+      <w:proofErr w:type="spellStart"/>
+      <w:r>
+        <w:t>FindBugs</w:t>
+      </w:r>
+      <w:proofErr w:type="spellEnd"/>
+      <w:r>
+        <w:t xml:space="preserve"> was used to scan for any potential issues. An initial use of the tool revealed </w:t>
+      </w:r>
+      <w:r>
+        <w:t>19 different issues</w:t>
+      </w:r>
+      <w:r>
+        <w:t xml:space="preserve">. However, most of these initial issues were related to performance or bad practice, and didn’t reveal any severe problems. After using this tool, the </w:t>
+      </w:r>
+      <w:r>
+        <w:t>issues were inspected and addressed. Below is the generated summary and a sample excerpt of the issues report.</w:t>
+      </w:r>
+    </w:p>
+    <w:p>
+      <w:pPr>
+        <w:jc w:val="center"/>
+      </w:pPr>
+      <w:r>
+        <w:rPr>
+          <w:noProof/>
+        </w:rPr>
         <w:lastRenderedPageBreak/>
-        <w:t xml:space="preserve">Outside of these two items we control the types of data that users can input. </w:t>
-      </w:r>
-    </w:p>
-    <w:p>
-      <w:pPr>
-        <w:pStyle w:val="Heading3"/>
-      </w:pPr>
-      <w:r>
-        <w:t>Insecure Direct Object Reference</w:t>
-      </w:r>
-    </w:p>
-    <w:p>
-      <w:r>
-        <w:t>This is</w:t>
-      </w:r>
-      <w:r>
-        <w:t xml:space="preserve"> not applicable to this application. </w:t>
-      </w:r>
-    </w:p>
-    <w:p>
-      <w:pPr>
-        <w:pStyle w:val="Heading3"/>
-      </w:pPr>
-      <w:r>
-        <w:t>Security Misconfiguration</w:t>
-      </w:r>
-    </w:p>
-    <w:p>
-      <w:r>
-        <w:t xml:space="preserve">Our </w:t>
-      </w:r>
-      <w:proofErr w:type="spellStart"/>
-      <w:proofErr w:type="gramStart"/>
-      <w:r>
-        <w:t>application.properties</w:t>
-      </w:r>
-      <w:proofErr w:type="spellEnd"/>
-      <w:proofErr w:type="gramEnd"/>
-      <w:r>
-        <w:t xml:space="preserve"> file and the SecurityConfigurations.java files are where we handle this. In the </w:t>
-      </w:r>
-      <w:proofErr w:type="spellStart"/>
-      <w:proofErr w:type="gramStart"/>
-      <w:r>
-        <w:t>appilication.properties</w:t>
-      </w:r>
-      <w:proofErr w:type="spellEnd"/>
-      <w:proofErr w:type="gramEnd"/>
-      <w:r>
-        <w:t xml:space="preserve"> file we have set up a dev and prod that the project administration can change based on the environment. </w:t>
-      </w:r>
-    </w:p>
-    <w:p>
-      <w:pPr>
-        <w:pStyle w:val="Heading3"/>
-      </w:pPr>
-      <w:r>
-        <w:t>Sensitive Data Exposure</w:t>
-      </w:r>
-    </w:p>
-    <w:p>
-      <w:r>
-        <w:t xml:space="preserve">We deal with this by not allowing any id fields to be public, in </w:t>
-      </w:r>
-      <w:r>
-        <w:t>addition</w:t>
-      </w:r>
-      <w:r>
-        <w:t xml:space="preserve"> </w:t>
-      </w:r>
-      <w:r>
-        <w:t xml:space="preserve">to ensuring that our data is encrypted through TLS with a self-signed certificate. </w:t>
-      </w:r>
-    </w:p>
-    <w:p>
-      <w:pPr>
-        <w:pStyle w:val="Heading3"/>
-      </w:pPr>
-      <w:r>
-        <w:t>Missing Function Level Access Control</w:t>
-      </w:r>
-    </w:p>
-    <w:p>
-      <w:r>
-        <w:t xml:space="preserve">Here we </w:t>
-      </w:r>
-      <w:proofErr w:type="spellStart"/>
-      <w:r>
-        <w:t>essure</w:t>
-      </w:r>
-      <w:proofErr w:type="spellEnd"/>
-      <w:r>
-        <w:t xml:space="preserve"> that all methods that need not be public are left private and that all classes that need to be final are set as final. </w:t>
-      </w:r>
-    </w:p>
-    <w:p>
-      <w:pPr>
-        <w:pStyle w:val="Heading3"/>
-      </w:pPr>
-      <w:r>
-        <w:t>Cross Site Request Forgery</w:t>
-      </w:r>
-    </w:p>
-    <w:p>
-      <w:pPr>
-        <w:ind w:firstLine="0"/>
-      </w:pPr>
-      <w:r>
-        <w:t xml:space="preserve">Spring Security by default enables CSRF on all post actions, here is a code snippet of how we use it. </w:t>
-      </w:r>
-      <w:r>
-        <w:br/>
-        <w:t xml:space="preserve">              </w:t>
-      </w:r>
-      <w:proofErr w:type="spellStart"/>
-      <w:r>
-        <w:t>CsrfToken</w:t>
-      </w:r>
-      <w:proofErr w:type="spellEnd"/>
-      <w:r>
-        <w:t xml:space="preserve"> token = (</w:t>
-      </w:r>
-      <w:proofErr w:type="spellStart"/>
-      <w:r>
-        <w:t>CsrfToken</w:t>
-      </w:r>
-      <w:proofErr w:type="spellEnd"/>
-      <w:r>
-        <w:t xml:space="preserve">) </w:t>
-      </w:r>
-      <w:proofErr w:type="spellStart"/>
-      <w:proofErr w:type="gramStart"/>
-      <w:r>
-        <w:t>req.getAttribute</w:t>
-      </w:r>
-      <w:proofErr w:type="spellEnd"/>
-      <w:proofErr w:type="gramEnd"/>
-      <w:r>
-        <w:t>("_</w:t>
-      </w:r>
-      <w:proofErr w:type="spellStart"/>
-      <w:r>
-        <w:t>csrf</w:t>
-      </w:r>
-      <w:proofErr w:type="spellEnd"/>
-      <w:r>
-        <w:t>");</w:t>
-      </w:r>
-    </w:p>
-    <w:p>
-      <w:proofErr w:type="spellStart"/>
-      <w:r>
-        <w:t>buttonOrLink</w:t>
-      </w:r>
-      <w:proofErr w:type="spellEnd"/>
-      <w:r>
-        <w:t xml:space="preserve"> += "&lt;input type=\"hidden\" name=\"" + </w:t>
-      </w:r>
-      <w:proofErr w:type="spellStart"/>
-      <w:proofErr w:type="gramStart"/>
-      <w:r>
-        <w:t>token.getParameterName</w:t>
-      </w:r>
-      <w:proofErr w:type="spellEnd"/>
-      <w:proofErr w:type="gramEnd"/>
-      <w:r>
-        <w:t xml:space="preserve">() + "\" value=\"" + </w:t>
-      </w:r>
-      <w:proofErr w:type="spellStart"/>
-      <w:r>
-        <w:t>token.getToken</w:t>
-      </w:r>
-      <w:proofErr w:type="spellEnd"/>
-      <w:r>
-        <w:t>() + "\"/&gt;";</w:t>
-      </w:r>
-    </w:p>
-    <w:p/>
-    <w:p>
-      <w:pPr>
-        <w:pStyle w:val="Heading3"/>
-      </w:pPr>
-      <w:r>
-        <w:t>Using Components with Known vulnerabilities</w:t>
-      </w:r>
-    </w:p>
-    <w:p>
-      <w:r>
-        <w:t xml:space="preserve">We have addressed this by only using well known components that Spring uses in it’s packages by adding them in through the pom.xml file that Maven uses to download and install them. </w:t>
-      </w:r>
-    </w:p>
-    <w:p/>
-    <w:p>
-      <w:pPr>
-        <w:pStyle w:val="Heading3"/>
-      </w:pPr>
-      <w:r>
-        <w:t>Unvalidated redirects and forwards</w:t>
-      </w:r>
-    </w:p>
-    <w:p>
-      <w:r>
-        <w:t>We are not using redirects or forwards using user input as such this is not a valid concern.</w:t>
-      </w:r>
-    </w:p>
-    <w:p>
-      <w:bookmarkStart w:id="0" w:name="_GoBack"/>
-      <w:bookmarkEnd w:id="0"/>
-    </w:p>
-    <w:p>
-      <w:pPr>
-        <w:pStyle w:val="Heading2"/>
-      </w:pPr>
-      <w:r>
-        <w:t>Using Analysis Tools</w:t>
-      </w:r>
-    </w:p>
-    <w:p>
-      <w:r>
-        <w:t>In addition to the steps taken above, several</w:t>
-      </w:r>
-      <w:r>
-        <w:t xml:space="preserve"> analysis tools were also used to examine the application for potential issues. This helps reduce the risk that there is a vulnerability in the application, by combining both automated processes (static analysis tools) with manual processes (peer review).</w:t>
-      </w:r>
-    </w:p>
-    <w:p>
-      <w:pPr>
-        <w:pStyle w:val="Heading3"/>
-      </w:pPr>
-      <w:proofErr w:type="spellStart"/>
-      <w:r>
-        <w:lastRenderedPageBreak/>
-        <w:t>Findbugs</w:t>
-      </w:r>
-      <w:proofErr w:type="spellEnd"/>
-    </w:p>
-    <w:p>
-      <w:r>
-        <w:t xml:space="preserve">The static analysis tool </w:t>
-      </w:r>
-      <w:proofErr w:type="spellStart"/>
-      <w:r>
-        <w:t>FindBugs</w:t>
-      </w:r>
-      <w:proofErr w:type="spellEnd"/>
-      <w:r>
-        <w:t xml:space="preserve"> was used to scan for any potential issues. An initial use of the tool revealed </w:t>
-      </w:r>
-      <w:r>
-        <w:t>19 different issues</w:t>
-      </w:r>
-      <w:r>
-        <w:t xml:space="preserve">. However, most of these initial issues were related to performance or bad practice, and didn’t reveal any severe problems. After using this tool, the </w:t>
-      </w:r>
-      <w:r>
-        <w:t>issues were inspected and addressed. Below is the generated summary and a sample excerpt of the issues report.</w:t>
-      </w:r>
-    </w:p>
-    <w:p>
-      <w:pPr>
-        <w:jc w:val="center"/>
-      </w:pPr>
-      <w:r>
-        <w:rPr>
-          <w:noProof/>
-        </w:rPr>
         <w:drawing>
           <wp:inline distT="0" distB="0" distL="0" distR="0" wp14:anchorId="43565304" wp14:editId="51EB7220">
             <wp:extent cx="3413760" cy="3665780"/>
@@ -3140,18 +4114,15 @@
       </w:r>
       <w:proofErr w:type="spellEnd"/>
       <w:r>
-        <w:t xml:space="preserve"> report indicated that </w:t>
-      </w:r>
-      <w:r>
+        <w:t xml:space="preserve"> report indicated that only one bug was remaining. However, since this is marked as a performance issue, it is likely a low risk that it would introduce any vulnerabilities into the application.</w:t>
+      </w:r>
+    </w:p>
+    <w:p>
+      <w:r>
+        <w:rPr>
+          <w:noProof/>
+        </w:rPr>
         <w:lastRenderedPageBreak/>
-        <w:t>only one bug was remaining. However, since this is marked as a performance issue, it is likely a low risk that it would introduce any vulnerabilities into the application.</w:t>
-      </w:r>
-    </w:p>
-    <w:p>
-      <w:r>
-        <w:rPr>
-          <w:noProof/>
-        </w:rPr>
         <w:drawing>
           <wp:inline distT="0" distB="0" distL="0" distR="0" wp14:anchorId="73A98D8E" wp14:editId="3C1110E8">
             <wp:extent cx="5943600" cy="2963545"/>
@@ -3227,7 +4198,22 @@
         <w:t xml:space="preserve"> did not, </w:t>
       </w:r>
       <w:r>
-        <w:t>essentially what it found was a number of false positive issues that were found in the MavenwrapperDownlaoder.java file, however it did find a number of areas where it suggested that we make the classes final, and where we could do that we did, however in things like the controller classes Spring complained that they could not be made final so in those cases we did not make changes to those classes. Here is an excerpt of the report that we ran before fixing the issues, as an example you can see Deck.java should have been made a final class, when we fixed this and reran VCG it did not show up in the report again.</w:t>
+        <w:t>essentially what it found was a number of false positive issues that were</w:t>
+      </w:r>
+      <w:r>
+        <w:t xml:space="preserve"> found in the MavenW</w:t>
+      </w:r>
+      <w:r>
+        <w:t>rapperDownl</w:t>
+      </w:r>
+      <w:r>
+        <w:t>o</w:t>
+      </w:r>
+      <w:r>
+        <w:t>a</w:t>
+      </w:r>
+      <w:r>
+        <w:t>der.java file, however it did find a number of areas where it suggested that we make the classes final, and where we could do that we did, however in things like the controller classes Spring complained that they could not be made final so in those cases we did not make changes to those classes. Here is an excerpt of the report that we ran before fixing the issues, as an example you can see Deck.java should have been made a final class, when we fixed this and reran VCG it did not show up in the report again.</w:t>
       </w:r>
     </w:p>
     <w:p/>
@@ -3416,6 +4402,7 @@
           <w:szCs w:val="18"/>
         </w:rPr>
       </w:pPr>
+      <w:proofErr w:type="gramStart"/>
       <w:r>
         <w:rPr>
           <w:rFonts w:ascii="Consolas" w:hAnsi="Consolas" w:cs="Consolas"/>
@@ -3423,10 +4410,9 @@
           <w:sz w:val="18"/>
           <w:szCs w:val="18"/>
         </w:rPr>
-        <w:t xml:space="preserve">import </w:t>
-      </w:r>
-      <w:proofErr w:type="spellStart"/>
-      <w:proofErr w:type="gramStart"/>
+        <w:t>import</w:t>
+      </w:r>
+      <w:proofErr w:type="gramEnd"/>
       <w:r>
         <w:rPr>
           <w:rFonts w:ascii="Consolas" w:hAnsi="Consolas" w:cs="Consolas"/>
@@ -3434,10 +4420,19 @@
           <w:sz w:val="18"/>
           <w:szCs w:val="18"/>
         </w:rPr>
+        <w:t xml:space="preserve"> </w:t>
+      </w:r>
+      <w:proofErr w:type="spellStart"/>
+      <w:r>
+        <w:rPr>
+          <w:rFonts w:ascii="Consolas" w:hAnsi="Consolas" w:cs="Consolas"/>
+          <w:color w:val="000000"/>
+          <w:sz w:val="18"/>
+          <w:szCs w:val="18"/>
+        </w:rPr>
         <w:t>java.io.File</w:t>
       </w:r>
       <w:proofErr w:type="spellEnd"/>
-      <w:proofErr w:type="gramEnd"/>
       <w:r>
         <w:rPr>
           <w:rFonts w:ascii="Consolas" w:hAnsi="Consolas" w:cs="Consolas"/>
@@ -3625,7 +4620,6 @@
           <w:sz w:val="18"/>
           <w:szCs w:val="18"/>
         </w:rPr>
-        <w:lastRenderedPageBreak/>
         <w:t>LOW: Potentially Unsafe Code - Operation on Primitive Data Type</w:t>
       </w:r>
     </w:p>
@@ -3676,6 +4670,7 @@
           <w:sz w:val="18"/>
           <w:szCs w:val="18"/>
         </w:rPr>
+        <w:lastRenderedPageBreak/>
         <w:t xml:space="preserve">The code appears to be carrying out a mathematical operation on a primitive data type. In some circumstances this can result in an overflow and unexpected </w:t>
       </w:r>
       <w:proofErr w:type="spellStart"/>
@@ -3721,7 +4716,27 @@
           <w:sz w:val="18"/>
           <w:szCs w:val="18"/>
         </w:rPr>
-        <w:t xml:space="preserve">        for (int </w:t>
+        <w:t xml:space="preserve">        for (</w:t>
+      </w:r>
+      <w:proofErr w:type="spellStart"/>
+      <w:r>
+        <w:rPr>
+          <w:rFonts w:ascii="Consolas" w:hAnsi="Consolas" w:cs="Consolas"/>
+          <w:color w:val="000000"/>
+          <w:sz w:val="18"/>
+          <w:szCs w:val="18"/>
+        </w:rPr>
+        <w:t>int</w:t>
+      </w:r>
+      <w:proofErr w:type="spellEnd"/>
+      <w:r>
+        <w:rPr>
+          <w:rFonts w:ascii="Consolas" w:hAnsi="Consolas" w:cs="Consolas"/>
+          <w:color w:val="000000"/>
+          <w:sz w:val="18"/>
+          <w:szCs w:val="18"/>
+        </w:rPr>
+        <w:t xml:space="preserve"> </w:t>
       </w:r>
       <w:proofErr w:type="spellStart"/>
       <w:r>
@@ -3976,7 +4991,14 @@
         </w:rPr>
       </w:pPr>
     </w:p>
-    <w:p/>
+    <w:p>
+      <w:pPr>
+        <w:pStyle w:val="Heading2"/>
+      </w:pPr>
+      <w:r>
+        <w:t>Conclusion</w:t>
+      </w:r>
+    </w:p>
     <w:sectPr>
       <w:footerReference w:type="default" r:id="rId13"/>
       <w:pgSz w:w="12240" w:h="15840"/>
@@ -3989,7 +5011,7 @@
 </file>
 
 <file path=word/endnotes.xml><?xml version="1.0" encoding="utf-8"?>
-<w:endnotes xmlns:wpc="http://schemas.microsoft.com/office/word/2010/wordprocessingCanvas" xmlns:cx="http://schemas.microsoft.com/office/drawing/2014/chartex" xmlns:cx1="http://schemas.microsoft.com/office/drawing/2015/9/8/chartex" xmlns:cx2="http://schemas.microsoft.com/office/drawing/2015/10/21/chartex" xmlns:cx3="http://schemas.microsoft.com/office/drawing/2016/5/9/chartex" xmlns:cx4="http://schemas.microsoft.com/office/drawing/2016/5/10/chartex" xmlns:cx5="http://schemas.microsoft.com/office/drawing/2016/5/11/chartex" xmlns:cx6="http://schemas.microsoft.com/office/drawing/2016/5/12/chartex" xmlns:cx7="http://schemas.microsoft.com/office/drawing/2016/5/13/chartex" xmlns:cx8="http://schemas.microsoft.com/office/drawing/2016/5/14/chartex" xmlns:mc="http://schemas.openxmlformats.org/markup-compatibility/2006" xmlns:aink="http://schemas.microsoft.com/office/drawing/2016/ink" xmlns:am3d="http://schemas.microsoft.com/office/drawing/2017/model3d" xmlns:o="urn:schemas-microsoft-com:office:office" xmlns:r="http://schemas.openxmlformats.org/officeDocument/2006/relationships" xmlns:m="http://schemas.openxmlformats.org/officeDocument/2006/math" xmlns:v="urn:schemas-microsoft-com:vml" xmlns:wp14="http://schemas.microsoft.com/office/word/2010/wordprocessingDrawing" xmlns:wp="http://schemas.openxmlformats.org/drawingml/2006/wordprocessingDrawing" xmlns:w10="urn:schemas-microsoft-com:office:word" xmlns:w="http://schemas.openxmlformats.org/wordprocessingml/2006/main" xmlns:w14="http://schemas.microsoft.com/office/word/2010/wordml" xmlns:w15="http://schemas.microsoft.com/office/word/2012/wordml" xmlns:w16cid="http://schemas.microsoft.com/office/word/2016/wordml/cid" xmlns:w16se="http://schemas.microsoft.com/office/word/2015/wordml/symex" xmlns:wpg="http://schemas.microsoft.com/office/word/2010/wordprocessingGroup" xmlns:wpi="http://schemas.microsoft.com/office/word/2010/wordprocessingInk" xmlns:wne="http://schemas.microsoft.com/office/word/2006/wordml" xmlns:wps="http://schemas.microsoft.com/office/word/2010/wordprocessingShape" mc:Ignorable="w14 w15 w16se w16cid wp14">
+<w:endnotes xmlns:wpc="http://schemas.microsoft.com/office/word/2010/wordprocessingCanvas" xmlns:mc="http://schemas.openxmlformats.org/markup-compatibility/2006" xmlns:o="urn:schemas-microsoft-com:office:office" xmlns:r="http://schemas.openxmlformats.org/officeDocument/2006/relationships" xmlns:m="http://schemas.openxmlformats.org/officeDocument/2006/math" xmlns:v="urn:schemas-microsoft-com:vml" xmlns:wp14="http://schemas.microsoft.com/office/word/2010/wordprocessingDrawing" xmlns:wp="http://schemas.openxmlformats.org/drawingml/2006/wordprocessingDrawing" xmlns:w10="urn:schemas-microsoft-com:office:word" xmlns:w="http://schemas.openxmlformats.org/wordprocessingml/2006/main" xmlns:w14="http://schemas.microsoft.com/office/word/2010/wordml" xmlns:w15="http://schemas.microsoft.com/office/word/2012/wordml" xmlns:wpg="http://schemas.microsoft.com/office/word/2010/wordprocessingGroup" xmlns:wpi="http://schemas.microsoft.com/office/word/2010/wordprocessingInk" xmlns:wne="http://schemas.microsoft.com/office/word/2006/wordml" xmlns:wps="http://schemas.microsoft.com/office/word/2010/wordprocessingShape" mc:Ignorable="w14 w15 wp14">
   <w:endnote w:type="separator" w:id="-1">
     <w:p>
       <w:pPr>
@@ -4014,7 +5036,7 @@
 </file>
 
 <file path=word/footer1.xml><?xml version="1.0" encoding="utf-8"?>
-<w:ftr xmlns:wpc="http://schemas.microsoft.com/office/word/2010/wordprocessingCanvas" xmlns:cx="http://schemas.microsoft.com/office/drawing/2014/chartex" xmlns:cx1="http://schemas.microsoft.com/office/drawing/2015/9/8/chartex" xmlns:cx2="http://schemas.microsoft.com/office/drawing/2015/10/21/chartex" xmlns:cx3="http://schemas.microsoft.com/office/drawing/2016/5/9/chartex" xmlns:cx4="http://schemas.microsoft.com/office/drawing/2016/5/10/chartex" xmlns:cx5="http://schemas.microsoft.com/office/drawing/2016/5/11/chartex" xmlns:cx6="http://schemas.microsoft.com/office/drawing/2016/5/12/chartex" xmlns:cx7="http://schemas.microsoft.com/office/drawing/2016/5/13/chartex" xmlns:cx8="http://schemas.microsoft.com/office/drawing/2016/5/14/chartex" xmlns:mc="http://schemas.openxmlformats.org/markup-compatibility/2006" xmlns:aink="http://schemas.microsoft.com/office/drawing/2016/ink" xmlns:am3d="http://schemas.microsoft.com/office/drawing/2017/model3d" xmlns:o="urn:schemas-microsoft-com:office:office" xmlns:r="http://schemas.openxmlformats.org/officeDocument/2006/relationships" xmlns:m="http://schemas.openxmlformats.org/officeDocument/2006/math" xmlns:v="urn:schemas-microsoft-com:vml" xmlns:wp14="http://schemas.microsoft.com/office/word/2010/wordprocessingDrawing" xmlns:wp="http://schemas.openxmlformats.org/drawingml/2006/wordprocessingDrawing" xmlns:w10="urn:schemas-microsoft-com:office:word" xmlns:w="http://schemas.openxmlformats.org/wordprocessingml/2006/main" xmlns:w14="http://schemas.microsoft.com/office/word/2010/wordml" xmlns:w15="http://schemas.microsoft.com/office/word/2012/wordml" xmlns:w16cid="http://schemas.microsoft.com/office/word/2016/wordml/cid" xmlns:w16se="http://schemas.microsoft.com/office/word/2015/wordml/symex" xmlns:wpg="http://schemas.microsoft.com/office/word/2010/wordprocessingGroup" xmlns:wpi="http://schemas.microsoft.com/office/word/2010/wordprocessingInk" xmlns:wne="http://schemas.microsoft.com/office/word/2006/wordml" xmlns:wps="http://schemas.microsoft.com/office/word/2010/wordprocessingShape" mc:Ignorable="w14 w15 w16se w16cid wp14">
+<w:ftr xmlns:wpc="http://schemas.microsoft.com/office/word/2010/wordprocessingCanvas" xmlns:mc="http://schemas.openxmlformats.org/markup-compatibility/2006" xmlns:o="urn:schemas-microsoft-com:office:office" xmlns:r="http://schemas.openxmlformats.org/officeDocument/2006/relationships" xmlns:m="http://schemas.openxmlformats.org/officeDocument/2006/math" xmlns:v="urn:schemas-microsoft-com:vml" xmlns:wp14="http://schemas.microsoft.com/office/word/2010/wordprocessingDrawing" xmlns:wp="http://schemas.openxmlformats.org/drawingml/2006/wordprocessingDrawing" xmlns:w10="urn:schemas-microsoft-com:office:word" xmlns:w="http://schemas.openxmlformats.org/wordprocessingml/2006/main" xmlns:w14="http://schemas.microsoft.com/office/word/2010/wordml" xmlns:w15="http://schemas.microsoft.com/office/word/2012/wordml" xmlns:wpg="http://schemas.microsoft.com/office/word/2010/wordprocessingGroup" xmlns:wpi="http://schemas.microsoft.com/office/word/2010/wordprocessingInk" xmlns:wne="http://schemas.microsoft.com/office/word/2006/wordml" xmlns:wps="http://schemas.microsoft.com/office/word/2010/wordprocessingShape" mc:Ignorable="w14 w15 wp14">
   <w:sdt>
     <w:sdtPr>
       <w:id w:val="1233887014"/>
@@ -4047,7 +5069,7 @@
           <w:rPr>
             <w:noProof/>
           </w:rPr>
-          <w:t>12</w:t>
+          <w:t>5</w:t>
         </w:r>
         <w:r>
           <w:rPr>
@@ -4067,7 +5089,7 @@
 </file>
 
 <file path=word/footnotes.xml><?xml version="1.0" encoding="utf-8"?>
-<w:footnotes xmlns:wpc="http://schemas.microsoft.com/office/word/2010/wordprocessingCanvas" xmlns:cx="http://schemas.microsoft.com/office/drawing/2014/chartex" xmlns:cx1="http://schemas.microsoft.com/office/drawing/2015/9/8/chartex" xmlns:cx2="http://schemas.microsoft.com/office/drawing/2015/10/21/chartex" xmlns:cx3="http://schemas.microsoft.com/office/drawing/2016/5/9/chartex" xmlns:cx4="http://schemas.microsoft.com/office/drawing/2016/5/10/chartex" xmlns:cx5="http://schemas.microsoft.com/office/drawing/2016/5/11/chartex" xmlns:cx6="http://schemas.microsoft.com/office/drawing/2016/5/12/chartex" xmlns:cx7="http://schemas.microsoft.com/office/drawing/2016/5/13/chartex" xmlns:cx8="http://schemas.microsoft.com/office/drawing/2016/5/14/chartex" xmlns:mc="http://schemas.openxmlformats.org/markup-compatibility/2006" xmlns:aink="http://schemas.microsoft.com/office/drawing/2016/ink" xmlns:am3d="http://schemas.microsoft.com/office/drawing/2017/model3d" xmlns:o="urn:schemas-microsoft-com:office:office" xmlns:r="http://schemas.openxmlformats.org/officeDocument/2006/relationships" xmlns:m="http://schemas.openxmlformats.org/officeDocument/2006/math" xmlns:v="urn:schemas-microsoft-com:vml" xmlns:wp14="http://schemas.microsoft.com/office/word/2010/wordprocessingDrawing" xmlns:wp="http://schemas.openxmlformats.org/drawingml/2006/wordprocessingDrawing" xmlns:w10="urn:schemas-microsoft-com:office:word" xmlns:w="http://schemas.openxmlformats.org/wordprocessingml/2006/main" xmlns:w14="http://schemas.microsoft.com/office/word/2010/wordml" xmlns:w15="http://schemas.microsoft.com/office/word/2012/wordml" xmlns:w16cid="http://schemas.microsoft.com/office/word/2016/wordml/cid" xmlns:w16se="http://schemas.microsoft.com/office/word/2015/wordml/symex" xmlns:wpg="http://schemas.microsoft.com/office/word/2010/wordprocessingGroup" xmlns:wpi="http://schemas.microsoft.com/office/word/2010/wordprocessingInk" xmlns:wne="http://schemas.microsoft.com/office/word/2006/wordml" xmlns:wps="http://schemas.microsoft.com/office/word/2010/wordprocessingShape" mc:Ignorable="w14 w15 w16se w16cid wp14">
+<w:footnotes xmlns:wpc="http://schemas.microsoft.com/office/word/2010/wordprocessingCanvas" xmlns:mc="http://schemas.openxmlformats.org/markup-compatibility/2006" xmlns:o="urn:schemas-microsoft-com:office:office" xmlns:r="http://schemas.openxmlformats.org/officeDocument/2006/relationships" xmlns:m="http://schemas.openxmlformats.org/officeDocument/2006/math" xmlns:v="urn:schemas-microsoft-com:vml" xmlns:wp14="http://schemas.microsoft.com/office/word/2010/wordprocessingDrawing" xmlns:wp="http://schemas.openxmlformats.org/drawingml/2006/wordprocessingDrawing" xmlns:w10="urn:schemas-microsoft-com:office:word" xmlns:w="http://schemas.openxmlformats.org/wordprocessingml/2006/main" xmlns:w14="http://schemas.microsoft.com/office/word/2010/wordml" xmlns:w15="http://schemas.microsoft.com/office/word/2012/wordml" xmlns:wpg="http://schemas.microsoft.com/office/word/2010/wordprocessingGroup" xmlns:wpi="http://schemas.microsoft.com/office/word/2010/wordprocessingInk" xmlns:wne="http://schemas.microsoft.com/office/word/2006/wordml" xmlns:wps="http://schemas.microsoft.com/office/word/2010/wordprocessingShape" mc:Ignorable="w14 w15 wp14">
   <w:footnote w:type="separator" w:id="-1">
     <w:p>
       <w:pPr>
@@ -4092,8 +5114,97 @@
 </file>
 
 <file path=word/numbering.xml><?xml version="1.0" encoding="utf-8"?>
-<w:numbering xmlns:wpc="http://schemas.microsoft.com/office/word/2010/wordprocessingCanvas" xmlns:cx="http://schemas.microsoft.com/office/drawing/2014/chartex" xmlns:cx1="http://schemas.microsoft.com/office/drawing/2015/9/8/chartex" xmlns:cx2="http://schemas.microsoft.com/office/drawing/2015/10/21/chartex" xmlns:cx3="http://schemas.microsoft.com/office/drawing/2016/5/9/chartex" xmlns:cx4="http://schemas.microsoft.com/office/drawing/2016/5/10/chartex" xmlns:cx5="http://schemas.microsoft.com/office/drawing/2016/5/11/chartex" xmlns:cx6="http://schemas.microsoft.com/office/drawing/2016/5/12/chartex" xmlns:cx7="http://schemas.microsoft.com/office/drawing/2016/5/13/chartex" xmlns:cx8="http://schemas.microsoft.com/office/drawing/2016/5/14/chartex" xmlns:mc="http://schemas.openxmlformats.org/markup-compatibility/2006" xmlns:aink="http://schemas.microsoft.com/office/drawing/2016/ink" xmlns:am3d="http://schemas.microsoft.com/office/drawing/2017/model3d" xmlns:o="urn:schemas-microsoft-com:office:office" xmlns:r="http://schemas.openxmlformats.org/officeDocument/2006/relationships" xmlns:m="http://schemas.openxmlformats.org/officeDocument/2006/math" xmlns:v="urn:schemas-microsoft-com:vml" xmlns:wp14="http://schemas.microsoft.com/office/word/2010/wordprocessingDrawing" xmlns:wp="http://schemas.openxmlformats.org/drawingml/2006/wordprocessingDrawing" xmlns:w10="urn:schemas-microsoft-com:office:word" xmlns:w="http://schemas.openxmlformats.org/wordprocessingml/2006/main" xmlns:w14="http://schemas.microsoft.com/office/word/2010/wordml" xmlns:w15="http://schemas.microsoft.com/office/word/2012/wordml" xmlns:w16cid="http://schemas.microsoft.com/office/word/2016/wordml/cid" xmlns:w16se="http://schemas.microsoft.com/office/word/2015/wordml/symex" xmlns:wpg="http://schemas.microsoft.com/office/word/2010/wordprocessingGroup" xmlns:wpi="http://schemas.microsoft.com/office/word/2010/wordprocessingInk" xmlns:wne="http://schemas.microsoft.com/office/word/2006/wordml" xmlns:wps="http://schemas.microsoft.com/office/word/2010/wordprocessingShape" mc:Ignorable="w14 w15 w16se w16cid wp14">
+<w:numbering xmlns:wpc="http://schemas.microsoft.com/office/word/2010/wordprocessingCanvas" xmlns:mc="http://schemas.openxmlformats.org/markup-compatibility/2006" xmlns:o="urn:schemas-microsoft-com:office:office" xmlns:r="http://schemas.openxmlformats.org/officeDocument/2006/relationships" xmlns:m="http://schemas.openxmlformats.org/officeDocument/2006/math" xmlns:v="urn:schemas-microsoft-com:vml" xmlns:wp14="http://schemas.microsoft.com/office/word/2010/wordprocessingDrawing" xmlns:wp="http://schemas.openxmlformats.org/drawingml/2006/wordprocessingDrawing" xmlns:w10="urn:schemas-microsoft-com:office:word" xmlns:w="http://schemas.openxmlformats.org/wordprocessingml/2006/main" xmlns:w14="http://schemas.microsoft.com/office/word/2010/wordml" xmlns:w15="http://schemas.microsoft.com/office/word/2012/wordml" xmlns:wpg="http://schemas.microsoft.com/office/word/2010/wordprocessingGroup" xmlns:wpi="http://schemas.microsoft.com/office/word/2010/wordprocessingInk" xmlns:wne="http://schemas.microsoft.com/office/word/2006/wordml" xmlns:wps="http://schemas.microsoft.com/office/word/2010/wordprocessingShape" mc:Ignorable="w14 w15 wp14">
   <w:abstractNum w:abstractNumId="0" w15:restartNumberingAfterBreak="0">
+    <w:nsid w:val="1A4861E5"/>
+    <w:multiLevelType w:val="hybridMultilevel"/>
+    <w:tmpl w:val="3E3005CC"/>
+    <w:lvl w:ilvl="0" w:tplc="8B827976">
+      <w:start w:val="1"/>
+      <w:numFmt w:val="decimal"/>
+      <w:lvlText w:val="%1."/>
+      <w:lvlJc w:val="left"/>
+      <w:pPr>
+        <w:ind w:left="720" w:hanging="360"/>
+      </w:pPr>
+      <w:rPr>
+        <w:rFonts w:hint="default"/>
+      </w:rPr>
+    </w:lvl>
+    <w:lvl w:ilvl="1" w:tplc="04090019" w:tentative="1">
+      <w:start w:val="1"/>
+      <w:numFmt w:val="lowerLetter"/>
+      <w:lvlText w:val="%2."/>
+      <w:lvlJc w:val="left"/>
+      <w:pPr>
+        <w:ind w:left="2160" w:hanging="360"/>
+      </w:pPr>
+    </w:lvl>
+    <w:lvl w:ilvl="2" w:tplc="0409001B" w:tentative="1">
+      <w:start w:val="1"/>
+      <w:numFmt w:val="lowerRoman"/>
+      <w:lvlText w:val="%3."/>
+      <w:lvlJc w:val="right"/>
+      <w:pPr>
+        <w:ind w:left="2880" w:hanging="180"/>
+      </w:pPr>
+    </w:lvl>
+    <w:lvl w:ilvl="3" w:tplc="0409000F" w:tentative="1">
+      <w:start w:val="1"/>
+      <w:numFmt w:val="decimal"/>
+      <w:lvlText w:val="%4."/>
+      <w:lvlJc w:val="left"/>
+      <w:pPr>
+        <w:ind w:left="3600" w:hanging="360"/>
+      </w:pPr>
+    </w:lvl>
+    <w:lvl w:ilvl="4" w:tplc="04090019" w:tentative="1">
+      <w:start w:val="1"/>
+      <w:numFmt w:val="lowerLetter"/>
+      <w:lvlText w:val="%5."/>
+      <w:lvlJc w:val="left"/>
+      <w:pPr>
+        <w:ind w:left="4320" w:hanging="360"/>
+      </w:pPr>
+    </w:lvl>
+    <w:lvl w:ilvl="5" w:tplc="0409001B" w:tentative="1">
+      <w:start w:val="1"/>
+      <w:numFmt w:val="lowerRoman"/>
+      <w:lvlText w:val="%6."/>
+      <w:lvlJc w:val="right"/>
+      <w:pPr>
+        <w:ind w:left="5040" w:hanging="180"/>
+      </w:pPr>
+    </w:lvl>
+    <w:lvl w:ilvl="6" w:tplc="0409000F" w:tentative="1">
+      <w:start w:val="1"/>
+      <w:numFmt w:val="decimal"/>
+      <w:lvlText w:val="%7."/>
+      <w:lvlJc w:val="left"/>
+      <w:pPr>
+        <w:ind w:left="5760" w:hanging="360"/>
+      </w:pPr>
+    </w:lvl>
+    <w:lvl w:ilvl="7" w:tplc="04090019" w:tentative="1">
+      <w:start w:val="1"/>
+      <w:numFmt w:val="lowerLetter"/>
+      <w:lvlText w:val="%8."/>
+      <w:lvlJc w:val="left"/>
+      <w:pPr>
+        <w:ind w:left="6480" w:hanging="360"/>
+      </w:pPr>
+    </w:lvl>
+    <w:lvl w:ilvl="8" w:tplc="0409001B" w:tentative="1">
+      <w:start w:val="1"/>
+      <w:numFmt w:val="lowerRoman"/>
+      <w:lvlText w:val="%9."/>
+      <w:lvlJc w:val="right"/>
+      <w:pPr>
+        <w:ind w:left="7200" w:hanging="180"/>
+      </w:pPr>
+    </w:lvl>
+  </w:abstractNum>
+  <w:abstractNum w:abstractNumId="1" w15:restartNumberingAfterBreak="0">
     <w:nsid w:val="1A8C2A19"/>
     <w:multiLevelType w:val="hybridMultilevel"/>
     <w:tmpl w:val="DCEAB6DE"/>
@@ -4208,7 +5319,7 @@
       </w:rPr>
     </w:lvl>
   </w:abstractNum>
-  <w:abstractNum w:abstractNumId="1" w15:restartNumberingAfterBreak="0">
+  <w:abstractNum w:abstractNumId="2" w15:restartNumberingAfterBreak="0">
     <w:nsid w:val="1B205F2D"/>
     <w:multiLevelType w:val="hybridMultilevel"/>
     <w:tmpl w:val="143484D8"/>
@@ -4321,7 +5432,120 @@
       </w:rPr>
     </w:lvl>
   </w:abstractNum>
-  <w:abstractNum w:abstractNumId="2" w15:restartNumberingAfterBreak="0">
+  <w:abstractNum w:abstractNumId="3" w15:restartNumberingAfterBreak="0">
+    <w:nsid w:val="2AC03B43"/>
+    <w:multiLevelType w:val="multilevel"/>
+    <w:tmpl w:val="983CB2B2"/>
+    <w:lvl w:ilvl="0">
+      <w:start w:val="1"/>
+      <w:numFmt w:val="decimal"/>
+      <w:lvlText w:val="%1."/>
+      <w:lvlJc w:val="left"/>
+      <w:pPr>
+        <w:ind w:left="0" w:firstLine="0"/>
+      </w:pPr>
+      <w:rPr>
+        <w:rFonts w:hint="default"/>
+      </w:rPr>
+    </w:lvl>
+    <w:lvl w:ilvl="1">
+      <w:start w:val="1"/>
+      <w:numFmt w:val="decimal"/>
+      <w:lvlText w:val="%1.%2"/>
+      <w:lvlJc w:val="left"/>
+      <w:pPr>
+        <w:ind w:left="720" w:hanging="360"/>
+      </w:pPr>
+      <w:rPr>
+        <w:rFonts w:hint="default"/>
+      </w:rPr>
+    </w:lvl>
+    <w:lvl w:ilvl="2">
+      <w:start w:val="1"/>
+      <w:numFmt w:val="decimal"/>
+      <w:lvlText w:val="%3."/>
+      <w:lvlJc w:val="left"/>
+      <w:pPr>
+        <w:ind w:left="1080" w:hanging="360"/>
+      </w:pPr>
+      <w:rPr>
+        <w:rFonts w:hint="default"/>
+      </w:rPr>
+    </w:lvl>
+    <w:lvl w:ilvl="3">
+      <w:start w:val="1"/>
+      <w:numFmt w:val="decimal"/>
+      <w:lvlText w:val="%1.%2.%3.%4"/>
+      <w:lvlJc w:val="left"/>
+      <w:pPr>
+        <w:ind w:left="1440" w:hanging="360"/>
+      </w:pPr>
+      <w:rPr>
+        <w:rFonts w:hint="default"/>
+      </w:rPr>
+    </w:lvl>
+    <w:lvl w:ilvl="4">
+      <w:start w:val="1"/>
+      <w:numFmt w:val="lowerLetter"/>
+      <w:lvlText w:val="(%5)"/>
+      <w:lvlJc w:val="left"/>
+      <w:pPr>
+        <w:ind w:left="1800" w:hanging="360"/>
+      </w:pPr>
+      <w:rPr>
+        <w:rFonts w:hint="default"/>
+      </w:rPr>
+    </w:lvl>
+    <w:lvl w:ilvl="5">
+      <w:start w:val="1"/>
+      <w:numFmt w:val="lowerRoman"/>
+      <w:lvlText w:val="(%6)"/>
+      <w:lvlJc w:val="left"/>
+      <w:pPr>
+        <w:ind w:left="2160" w:hanging="360"/>
+      </w:pPr>
+      <w:rPr>
+        <w:rFonts w:hint="default"/>
+      </w:rPr>
+    </w:lvl>
+    <w:lvl w:ilvl="6">
+      <w:start w:val="1"/>
+      <w:numFmt w:val="decimal"/>
+      <w:lvlText w:val="%7."/>
+      <w:lvlJc w:val="left"/>
+      <w:pPr>
+        <w:ind w:left="2520" w:hanging="360"/>
+      </w:pPr>
+      <w:rPr>
+        <w:rFonts w:hint="default"/>
+      </w:rPr>
+    </w:lvl>
+    <w:lvl w:ilvl="7">
+      <w:start w:val="1"/>
+      <w:numFmt w:val="lowerLetter"/>
+      <w:lvlText w:val="%8."/>
+      <w:lvlJc w:val="left"/>
+      <w:pPr>
+        <w:ind w:left="2880" w:hanging="360"/>
+      </w:pPr>
+      <w:rPr>
+        <w:rFonts w:hint="default"/>
+      </w:rPr>
+    </w:lvl>
+    <w:lvl w:ilvl="8">
+      <w:start w:val="1"/>
+      <w:numFmt w:val="lowerRoman"/>
+      <w:lvlText w:val="%9."/>
+      <w:lvlJc w:val="left"/>
+      <w:pPr>
+        <w:ind w:left="3240" w:hanging="360"/>
+      </w:pPr>
+      <w:rPr>
+        <w:rFonts w:hint="default"/>
+      </w:rPr>
+    </w:lvl>
+  </w:abstractNum>
+  <w:abstractNum w:abstractNumId="4" w15:restartNumberingAfterBreak="0">
     <w:nsid w:val="2CD058C9"/>
     <w:multiLevelType w:val="multilevel"/>
     <w:tmpl w:val="AE8485A4"/>
@@ -4439,7 +5663,7 @@
       </w:rPr>
     </w:lvl>
   </w:abstractNum>
-  <w:abstractNum w:abstractNumId="3" w15:restartNumberingAfterBreak="0">
+  <w:abstractNum w:abstractNumId="5" w15:restartNumberingAfterBreak="0">
     <w:nsid w:val="41CC5F7F"/>
     <w:multiLevelType w:val="hybridMultilevel"/>
     <w:tmpl w:val="9B405BCC"/>
@@ -4552,7 +5776,7 @@
       </w:rPr>
     </w:lvl>
   </w:abstractNum>
-  <w:abstractNum w:abstractNumId="4" w15:restartNumberingAfterBreak="0">
+  <w:abstractNum w:abstractNumId="6" w15:restartNumberingAfterBreak="0">
     <w:nsid w:val="43F72337"/>
     <w:multiLevelType w:val="hybridMultilevel"/>
     <w:tmpl w:val="48D6C79C"/>
@@ -4665,7 +5889,7 @@
       </w:rPr>
     </w:lvl>
   </w:abstractNum>
-  <w:abstractNum w:abstractNumId="5" w15:restartNumberingAfterBreak="0">
+  <w:abstractNum w:abstractNumId="7" w15:restartNumberingAfterBreak="0">
     <w:nsid w:val="4E0436C2"/>
     <w:multiLevelType w:val="hybridMultilevel"/>
     <w:tmpl w:val="E3ACF704"/>
@@ -4780,7 +6004,7 @@
       </w:rPr>
     </w:lvl>
   </w:abstractNum>
-  <w:abstractNum w:abstractNumId="6" w15:restartNumberingAfterBreak="0">
+  <w:abstractNum w:abstractNumId="8" w15:restartNumberingAfterBreak="0">
     <w:nsid w:val="54005E11"/>
     <w:multiLevelType w:val="hybridMultilevel"/>
     <w:tmpl w:val="D472BCF8"/>
@@ -4893,7 +6117,7 @@
       </w:rPr>
     </w:lvl>
   </w:abstractNum>
-  <w:abstractNum w:abstractNumId="7" w15:restartNumberingAfterBreak="0">
+  <w:abstractNum w:abstractNumId="9" w15:restartNumberingAfterBreak="0">
     <w:nsid w:val="5B7C7AAF"/>
     <w:multiLevelType w:val="hybridMultilevel"/>
     <w:tmpl w:val="C60EBEA8"/>
@@ -4980,7 +6204,7 @@
       </w:pPr>
     </w:lvl>
   </w:abstractNum>
-  <w:abstractNum w:abstractNumId="8" w15:restartNumberingAfterBreak="0">
+  <w:abstractNum w:abstractNumId="10" w15:restartNumberingAfterBreak="0">
     <w:nsid w:val="5FB20D4C"/>
     <w:multiLevelType w:val="hybridMultilevel"/>
     <w:tmpl w:val="C0EA622E"/>
@@ -5095,7 +6319,7 @@
       </w:rPr>
     </w:lvl>
   </w:abstractNum>
-  <w:abstractNum w:abstractNumId="9" w15:restartNumberingAfterBreak="0">
+  <w:abstractNum w:abstractNumId="11" w15:restartNumberingAfterBreak="0">
     <w:nsid w:val="60E91225"/>
     <w:multiLevelType w:val="hybridMultilevel"/>
     <w:tmpl w:val="89842AA6"/>
@@ -5208,7 +6432,206 @@
       </w:rPr>
     </w:lvl>
   </w:abstractNum>
-  <w:abstractNum w:abstractNumId="10" w15:restartNumberingAfterBreak="0">
+  <w:abstractNum w:abstractNumId="12" w15:restartNumberingAfterBreak="0">
+    <w:nsid w:val="6B50237D"/>
+    <w:multiLevelType w:val="multilevel"/>
+    <w:tmpl w:val="3B78FCB4"/>
+    <w:lvl w:ilvl="0">
+      <w:start w:val="1"/>
+      <w:numFmt w:val="decimal"/>
+      <w:lvlText w:val="%1."/>
+      <w:lvlJc w:val="left"/>
+      <w:pPr>
+        <w:ind w:left="0" w:firstLine="0"/>
+      </w:pPr>
+      <w:rPr>
+        <w:rFonts w:hint="default"/>
+      </w:rPr>
+    </w:lvl>
+    <w:lvl w:ilvl="1">
+      <w:start w:val="1"/>
+      <w:numFmt w:val="decimal"/>
+      <w:lvlText w:val="%1.%2"/>
+      <w:lvlJc w:val="left"/>
+      <w:pPr>
+        <w:ind w:left="720" w:hanging="360"/>
+      </w:pPr>
+      <w:rPr>
+        <w:rFonts w:hint="default"/>
+      </w:rPr>
+    </w:lvl>
+    <w:lvl w:ilvl="2">
+      <w:start w:val="1"/>
+      <w:numFmt w:val="decimal"/>
+      <w:lvlText w:val="%1.%2.%3"/>
+      <w:lvlJc w:val="left"/>
+      <w:pPr>
+        <w:ind w:left="1080" w:hanging="360"/>
+      </w:pPr>
+      <w:rPr>
+        <w:rFonts w:hint="default"/>
+      </w:rPr>
+    </w:lvl>
+    <w:lvl w:ilvl="3">
+      <w:start w:val="1"/>
+      <w:numFmt w:val="decimal"/>
+      <w:lvlText w:val="%4."/>
+      <w:lvlJc w:val="left"/>
+      <w:pPr>
+        <w:ind w:left="1440" w:hanging="360"/>
+      </w:pPr>
+      <w:rPr>
+        <w:rFonts w:hint="default"/>
+      </w:rPr>
+    </w:lvl>
+    <w:lvl w:ilvl="4">
+      <w:start w:val="1"/>
+      <w:numFmt w:val="lowerLetter"/>
+      <w:lvlText w:val="(%5)"/>
+      <w:lvlJc w:val="left"/>
+      <w:pPr>
+        <w:ind w:left="1800" w:hanging="360"/>
+      </w:pPr>
+      <w:rPr>
+        <w:rFonts w:hint="default"/>
+      </w:rPr>
+    </w:lvl>
+    <w:lvl w:ilvl="5">
+      <w:start w:val="1"/>
+      <w:numFmt w:val="lowerRoman"/>
+      <w:lvlText w:val="(%6)"/>
+      <w:lvlJc w:val="left"/>
+      <w:pPr>
+        <w:ind w:left="2160" w:hanging="360"/>
+      </w:pPr>
+      <w:rPr>
+        <w:rFonts w:hint="default"/>
+      </w:rPr>
+    </w:lvl>
+    <w:lvl w:ilvl="6">
+      <w:start w:val="1"/>
+      <w:numFmt w:val="decimal"/>
+      <w:lvlText w:val="%7."/>
+      <w:lvlJc w:val="left"/>
+      <w:pPr>
+        <w:ind w:left="2520" w:hanging="360"/>
+      </w:pPr>
+      <w:rPr>
+        <w:rFonts w:hint="default"/>
+      </w:rPr>
+    </w:lvl>
+    <w:lvl w:ilvl="7">
+      <w:start w:val="1"/>
+      <w:numFmt w:val="lowerLetter"/>
+      <w:lvlText w:val="%8."/>
+      <w:lvlJc w:val="left"/>
+      <w:pPr>
+        <w:ind w:left="2880" w:hanging="360"/>
+      </w:pPr>
+      <w:rPr>
+        <w:rFonts w:hint="default"/>
+      </w:rPr>
+    </w:lvl>
+    <w:lvl w:ilvl="8">
+      <w:start w:val="1"/>
+      <w:numFmt w:val="lowerRoman"/>
+      <w:lvlText w:val="%9."/>
+      <w:lvlJc w:val="left"/>
+      <w:pPr>
+        <w:ind w:left="3240" w:hanging="360"/>
+      </w:pPr>
+      <w:rPr>
+        <w:rFonts w:hint="default"/>
+      </w:rPr>
+    </w:lvl>
+  </w:abstractNum>
+  <w:abstractNum w:abstractNumId="13" w15:restartNumberingAfterBreak="0">
+    <w:nsid w:val="6BE4521F"/>
+    <w:multiLevelType w:val="multilevel"/>
+    <w:tmpl w:val="0409001D"/>
+    <w:lvl w:ilvl="0">
+      <w:start w:val="1"/>
+      <w:numFmt w:val="decimal"/>
+      <w:lvlText w:val="%1)"/>
+      <w:lvlJc w:val="left"/>
+      <w:pPr>
+        <w:ind w:left="360" w:hanging="360"/>
+      </w:pPr>
+    </w:lvl>
+    <w:lvl w:ilvl="1">
+      <w:start w:val="1"/>
+      <w:numFmt w:val="lowerLetter"/>
+      <w:lvlText w:val="%2)"/>
+      <w:lvlJc w:val="left"/>
+      <w:pPr>
+        <w:ind w:left="720" w:hanging="360"/>
+      </w:pPr>
+    </w:lvl>
+    <w:lvl w:ilvl="2">
+      <w:start w:val="1"/>
+      <w:numFmt w:val="lowerRoman"/>
+      <w:lvlText w:val="%3)"/>
+      <w:lvlJc w:val="left"/>
+      <w:pPr>
+        <w:ind w:left="1080" w:hanging="360"/>
+      </w:pPr>
+    </w:lvl>
+    <w:lvl w:ilvl="3">
+      <w:start w:val="1"/>
+      <w:numFmt w:val="decimal"/>
+      <w:lvlText w:val="(%4)"/>
+      <w:lvlJc w:val="left"/>
+      <w:pPr>
+        <w:ind w:left="1440" w:hanging="360"/>
+      </w:pPr>
+    </w:lvl>
+    <w:lvl w:ilvl="4">
+      <w:start w:val="1"/>
+      <w:numFmt w:val="lowerLetter"/>
+      <w:lvlText w:val="(%5)"/>
+      <w:lvlJc w:val="left"/>
+      <w:pPr>
+        <w:ind w:left="1800" w:hanging="360"/>
+      </w:pPr>
+    </w:lvl>
+    <w:lvl w:ilvl="5">
+      <w:start w:val="1"/>
+      <w:numFmt w:val="lowerRoman"/>
+      <w:lvlText w:val="(%6)"/>
+      <w:lvlJc w:val="left"/>
+      <w:pPr>
+        <w:ind w:left="2160" w:hanging="360"/>
+      </w:pPr>
+    </w:lvl>
+    <w:lvl w:ilvl="6">
+      <w:start w:val="1"/>
+      <w:numFmt w:val="decimal"/>
+      <w:lvlText w:val="%7."/>
+      <w:lvlJc w:val="left"/>
+      <w:pPr>
+        <w:ind w:left="2520" w:hanging="360"/>
+      </w:pPr>
+    </w:lvl>
+    <w:lvl w:ilvl="7">
+      <w:start w:val="1"/>
+      <w:numFmt w:val="lowerLetter"/>
+      <w:lvlText w:val="%8."/>
+      <w:lvlJc w:val="left"/>
+      <w:pPr>
+        <w:ind w:left="2880" w:hanging="360"/>
+      </w:pPr>
+    </w:lvl>
+    <w:lvl w:ilvl="8">
+      <w:start w:val="1"/>
+      <w:numFmt w:val="lowerRoman"/>
+      <w:lvlText w:val="%9."/>
+      <w:lvlJc w:val="left"/>
+      <w:pPr>
+        <w:ind w:left="3240" w:hanging="360"/>
+      </w:pPr>
+    </w:lvl>
+  </w:abstractNum>
+  <w:abstractNum w:abstractNumId="14" w15:restartNumberingAfterBreak="0">
     <w:nsid w:val="7B635262"/>
     <w:multiLevelType w:val="multilevel"/>
     <w:tmpl w:val="0409001D"/>
@@ -5294,7 +6717,7 @@
       </w:pPr>
     </w:lvl>
   </w:abstractNum>
-  <w:abstractNum w:abstractNumId="11" w15:restartNumberingAfterBreak="0">
+  <w:abstractNum w:abstractNumId="15" w15:restartNumberingAfterBreak="0">
     <w:nsid w:val="7CB21C50"/>
     <w:multiLevelType w:val="hybridMultilevel"/>
     <w:tmpl w:val="CFEE56DA"/>
@@ -5410,10 +6833,10 @@
     </w:lvl>
   </w:abstractNum>
   <w:num w:numId="1">
-    <w:abstractNumId w:val="7"/>
+    <w:abstractNumId w:val="9"/>
   </w:num>
   <w:num w:numId="2">
-    <w:abstractNumId w:val="2"/>
+    <w:abstractNumId w:val="4"/>
     <w:lvlOverride w:ilvl="0">
       <w:lvl w:ilvl="0">
         <w:start w:val="1"/>
@@ -5546,40 +6969,40 @@
     </w:lvlOverride>
   </w:num>
   <w:num w:numId="3">
-    <w:abstractNumId w:val="0"/>
+    <w:abstractNumId w:val="1"/>
   </w:num>
   <w:num w:numId="4">
+    <w:abstractNumId w:val="8"/>
+  </w:num>
+  <w:num w:numId="5">
+    <w:abstractNumId w:val="10"/>
+  </w:num>
+  <w:num w:numId="6">
+    <w:abstractNumId w:val="15"/>
+  </w:num>
+  <w:num w:numId="7">
+    <w:abstractNumId w:val="7"/>
+  </w:num>
+  <w:num w:numId="8">
+    <w:abstractNumId w:val="14"/>
+  </w:num>
+  <w:num w:numId="9">
+    <w:abstractNumId w:val="2"/>
+  </w:num>
+  <w:num w:numId="10">
     <w:abstractNumId w:val="6"/>
   </w:num>
-  <w:num w:numId="5">
-    <w:abstractNumId w:val="8"/>
-  </w:num>
-  <w:num w:numId="6">
+  <w:num w:numId="11">
     <w:abstractNumId w:val="11"/>
   </w:num>
-  <w:num w:numId="7">
+  <w:num w:numId="12">
     <w:abstractNumId w:val="5"/>
   </w:num>
-  <w:num w:numId="8">
-    <w:abstractNumId w:val="10"/>
-  </w:num>
-  <w:num w:numId="9">
-    <w:abstractNumId w:val="1"/>
-  </w:num>
-  <w:num w:numId="10">
+  <w:num w:numId="13">
     <w:abstractNumId w:val="4"/>
   </w:num>
-  <w:num w:numId="11">
-    <w:abstractNumId w:val="9"/>
-  </w:num>
-  <w:num w:numId="12">
-    <w:abstractNumId w:val="3"/>
-  </w:num>
-  <w:num w:numId="13">
-    <w:abstractNumId w:val="2"/>
-  </w:num>
   <w:num w:numId="14">
-    <w:abstractNumId w:val="2"/>
+    <w:abstractNumId w:val="4"/>
     <w:lvlOverride w:ilvl="0">
       <w:startOverride w:val="1"/>
       <w:lvl w:ilvl="0">
@@ -5720,11 +7143,23 @@
       </w:lvl>
     </w:lvlOverride>
   </w:num>
+  <w:num w:numId="15">
+    <w:abstractNumId w:val="12"/>
+  </w:num>
+  <w:num w:numId="16">
+    <w:abstractNumId w:val="13"/>
+  </w:num>
+  <w:num w:numId="17">
+    <w:abstractNumId w:val="3"/>
+  </w:num>
+  <w:num w:numId="18">
+    <w:abstractNumId w:val="0"/>
+  </w:num>
 </w:numbering>
 </file>
 
 <file path=word/styles.xml><?xml version="1.0" encoding="utf-8"?>
-<w:styles xmlns:mc="http://schemas.openxmlformats.org/markup-compatibility/2006" xmlns:r="http://schemas.openxmlformats.org/officeDocument/2006/relationships" xmlns:w="http://schemas.openxmlformats.org/wordprocessingml/2006/main" xmlns:w14="http://schemas.microsoft.com/office/word/2010/wordml" xmlns:w15="http://schemas.microsoft.com/office/word/2012/wordml" xmlns:w16cid="http://schemas.microsoft.com/office/word/2016/wordml/cid" xmlns:w16se="http://schemas.microsoft.com/office/word/2015/wordml/symex" mc:Ignorable="w14 w15 w16se w16cid">
+<w:styles xmlns:mc="http://schemas.openxmlformats.org/markup-compatibility/2006" xmlns:r="http://schemas.openxmlformats.org/officeDocument/2006/relationships" xmlns:w="http://schemas.openxmlformats.org/wordprocessingml/2006/main" xmlns:w14="http://schemas.microsoft.com/office/word/2010/wordml" xmlns:w15="http://schemas.microsoft.com/office/word/2012/wordml" mc:Ignorable="w14 w15">
   <w:docDefaults>
     <w:rPrDefault>
       <w:rPr>
@@ -5740,7 +7175,7 @@
       </w:pPr>
     </w:pPrDefault>
   </w:docDefaults>
-  <w:latentStyles w:defLockedState="0" w:defUIPriority="99" w:defSemiHidden="0" w:defUnhideWhenUsed="0" w:defQFormat="0" w:count="376">
+  <w:latentStyles w:defLockedState="0" w:defUIPriority="99" w:defSemiHidden="0" w:defUnhideWhenUsed="0" w:defQFormat="0" w:count="371">
     <w:lsdException w:name="Normal" w:uiPriority="0" w:qFormat="1"/>
     <w:lsdException w:name="heading 1" w:uiPriority="9" w:qFormat="1"/>
     <w:lsdException w:name="heading 2" w:semiHidden="1" w:uiPriority="9" w:unhideWhenUsed="1" w:qFormat="1"/>
@@ -5846,6 +7281,7 @@
     <w:lsdException w:name="HTML Sample" w:semiHidden="1" w:unhideWhenUsed="1"/>
     <w:lsdException w:name="HTML Typewriter" w:semiHidden="1" w:unhideWhenUsed="1"/>
     <w:lsdException w:name="HTML Variable" w:semiHidden="1" w:unhideWhenUsed="1"/>
+    <w:lsdException w:name="Normal Table" w:semiHidden="1" w:unhideWhenUsed="1"/>
     <w:lsdException w:name="annotation subject" w:semiHidden="1" w:unhideWhenUsed="1"/>
     <w:lsdException w:name="No List" w:semiHidden="1" w:unhideWhenUsed="1"/>
     <w:lsdException w:name="Outline List 1" w:semiHidden="1" w:unhideWhenUsed="1"/>
@@ -5888,8 +7324,11 @@
     <w:lsdException w:name="Table Contemporary" w:semiHidden="1" w:unhideWhenUsed="1"/>
     <w:lsdException w:name="Table Elegant" w:semiHidden="1" w:unhideWhenUsed="1"/>
     <w:lsdException w:name="Table Professional" w:semiHidden="1" w:unhideWhenUsed="1"/>
+    <w:lsdException w:name="Table Subtle 1" w:semiHidden="1" w:unhideWhenUsed="1"/>
     <w:lsdException w:name="Table Subtle 2" w:semiHidden="1" w:unhideWhenUsed="1"/>
     <w:lsdException w:name="Table Web 1" w:semiHidden="1" w:unhideWhenUsed="1"/>
+    <w:lsdException w:name="Table Web 2" w:semiHidden="1" w:unhideWhenUsed="1"/>
+    <w:lsdException w:name="Table Web 3" w:semiHidden="1" w:unhideWhenUsed="1"/>
     <w:lsdException w:name="Balloon Text" w:semiHidden="1" w:unhideWhenUsed="1"/>
     <w:lsdException w:name="Table Grid" w:uiPriority="39"/>
     <w:lsdException w:name="Table Theme" w:semiHidden="1" w:unhideWhenUsed="1"/>
@@ -6108,11 +7547,6 @@
     <w:lsdException w:name="List Table 5 Dark Accent 6" w:uiPriority="50"/>
     <w:lsdException w:name="List Table 6 Colorful Accent 6" w:uiPriority="51"/>
     <w:lsdException w:name="List Table 7 Colorful Accent 6" w:uiPriority="52"/>
-    <w:lsdException w:name="Mention" w:semiHidden="1" w:unhideWhenUsed="1"/>
-    <w:lsdException w:name="Smart Hyperlink" w:semiHidden="1" w:unhideWhenUsed="1"/>
-    <w:lsdException w:name="Hashtag" w:semiHidden="1" w:unhideWhenUsed="1"/>
-    <w:lsdException w:name="Unresolved Mention" w:semiHidden="1" w:unhideWhenUsed="1"/>
-    <w:lsdException w:name="Smart Link" w:semiHidden="1" w:unhideWhenUsed="1"/>
   </w:latentStyles>
   <w:style w:type="paragraph" w:default="1" w:styleId="Normal">
     <w:name w:val="Normal"/>
@@ -6962,7 +8396,7 @@
 </file>
 
 <file path=customXml/itemProps1.xml><?xml version="1.0" encoding="utf-8"?>
-<ds:datastoreItem xmlns:ds="http://schemas.openxmlformats.org/officeDocument/2006/customXml" ds:itemID="{681F666D-D110-4FEF-AA95-57D23AFAE6FF}">
+<ds:datastoreItem xmlns:ds="http://schemas.openxmlformats.org/officeDocument/2006/customXml" ds:itemID="{F1BDDAFF-D6E5-4656-B1CF-ED0FB7D04ACA}">
   <ds:schemaRefs>
     <ds:schemaRef ds:uri="http://schemas.openxmlformats.org/officeDocument/2006/bibliography"/>
   </ds:schemaRefs>

</xml_diff>